<commit_message>
AGM. parte de memoria finalizada
</commit_message>
<xml_diff>
--- a/Memoria.docx
+++ b/Memoria.docx
@@ -2527,8 +2527,6 @@
           <w:szCs w:val="24"/>
         </w:rPr>
       </w:pPr>
-      <w:bookmarkStart w:id="18" w:name="_GoBack"/>
-      <w:bookmarkEnd w:id="18"/>
     </w:p>
     <w:p>
       <w:pPr>
@@ -2589,6 +2587,7 @@
     <w:p>
       <w:pPr>
         <w:numPr>
+          <w:ilvl w:val="0"/>
           <w:numId w:val="0"/>
         </w:numPr>
         <w:ind w:leftChars="0"/>
@@ -2610,6 +2609,7 @@
     <w:p>
       <w:pPr>
         <w:numPr>
+          <w:ilvl w:val="0"/>
           <w:numId w:val="0"/>
         </w:numPr>
         <w:ind w:leftChars="0"/>
@@ -2635,7 +2635,6 @@
           <w:spacing w:val="0"/>
           <w:sz w:val="24"/>
           <w:szCs w:val="24"/>
-          <w:bdr w:val="none" w:color="auto" w:sz="0" w:space="0"/>
           <w:shd w:val="clear" w:fill="FFFFFF"/>
           <w:rtl w:val="0"/>
           <w:lang w:val="es-ES"/>
@@ -2653,6 +2652,7 @@
     <w:p>
       <w:pPr>
         <w:numPr>
+          <w:ilvl w:val="0"/>
           <w:numId w:val="0"/>
         </w:numPr>
         <w:ind w:leftChars="0"/>
@@ -2674,6 +2674,7 @@
     <w:p>
       <w:pPr>
         <w:numPr>
+          <w:ilvl w:val="0"/>
           <w:numId w:val="0"/>
         </w:numPr>
         <w:ind w:leftChars="0"/>
@@ -2695,6 +2696,7 @@
     <w:p>
       <w:pPr>
         <w:numPr>
+          <w:ilvl w:val="0"/>
           <w:numId w:val="0"/>
         </w:numPr>
         <w:ind w:leftChars="0"/>
@@ -2716,6 +2718,7 @@
     <w:p>
       <w:pPr>
         <w:numPr>
+          <w:ilvl w:val="0"/>
           <w:numId w:val="0"/>
         </w:numPr>
         <w:ind w:leftChars="0"/>
@@ -3089,6 +3092,7 @@
     <w:p>
       <w:pPr>
         <w:numPr>
+          <w:ilvl w:val="0"/>
           <w:numId w:val="0"/>
         </w:numPr>
         <w:ind w:leftChars="0"/>
@@ -3102,6 +3106,7 @@
     <w:p>
       <w:pPr>
         <w:numPr>
+          <w:ilvl w:val="0"/>
           <w:numId w:val="0"/>
         </w:numPr>
         <w:ind w:leftChars="0"/>
@@ -3123,6 +3128,7 @@
     <w:p>
       <w:pPr>
         <w:numPr>
+          <w:ilvl w:val="0"/>
           <w:numId w:val="0"/>
         </w:numPr>
         <w:ind w:leftChars="0"/>
@@ -3136,6 +3142,7 @@
     <w:p>
       <w:pPr>
         <w:numPr>
+          <w:ilvl w:val="0"/>
           <w:numId w:val="0"/>
         </w:numPr>
         <w:ind w:leftChars="0"/>
@@ -3149,6 +3156,7 @@
     <w:p>
       <w:pPr>
         <w:numPr>
+          <w:ilvl w:val="0"/>
           <w:numId w:val="0"/>
         </w:numPr>
         <w:ind w:leftChars="0"/>
@@ -3174,7 +3182,9 @@
         </w:tblBorders>
         <w:tblLayout w:type="autofit"/>
         <w:tblCellMar>
+          <w:top w:w="0" w:type="dxa"/>
           <w:left w:w="108" w:type="dxa"/>
+          <w:bottom w:w="0" w:type="dxa"/>
           <w:right w:w="108" w:type="dxa"/>
         </w:tblCellMar>
       </w:tblPr>
@@ -3194,7 +3204,9 @@
             <w:insideV w:val="single" w:color="auto" w:sz="4" w:space="0"/>
           </w:tblBorders>
           <w:tblCellMar>
+            <w:top w:w="0" w:type="dxa"/>
             <w:left w:w="108" w:type="dxa"/>
+            <w:bottom w:w="0" w:type="dxa"/>
             <w:right w:w="108" w:type="dxa"/>
           </w:tblCellMar>
         </w:tblPrEx>
@@ -3212,9 +3224,12 @@
           </w:tcPr>
           <w:p>
             <w:pPr>
+              <w:widowControl w:val="0"/>
               <w:numPr>
+                <w:ilvl w:val="0"/>
                 <w:numId w:val="0"/>
               </w:numPr>
+              <w:jc w:val="both"/>
               <w:rPr>
                 <w:rFonts w:hint="default"/>
                 <w:color w:val="FFFFFF"/>
@@ -3238,7 +3253,9 @@
           </w:tcPr>
           <w:p>
             <w:pPr>
+              <w:widowControl w:val="0"/>
               <w:numPr>
+                <w:ilvl w:val="0"/>
                 <w:numId w:val="0"/>
               </w:numPr>
               <w:jc w:val="center"/>
@@ -3285,7 +3302,9 @@
           </w:tcPr>
           <w:p>
             <w:pPr>
+              <w:widowControl w:val="0"/>
               <w:numPr>
+                <w:ilvl w:val="0"/>
                 <w:numId w:val="0"/>
               </w:numPr>
               <w:jc w:val="center"/>
@@ -3330,6 +3349,12 @@
             <w:insideH w:val="single" w:color="auto" w:sz="4" w:space="0"/>
             <w:insideV w:val="single" w:color="auto" w:sz="4" w:space="0"/>
           </w:tblBorders>
+          <w:tblCellMar>
+            <w:top w:w="0" w:type="dxa"/>
+            <w:left w:w="108" w:type="dxa"/>
+            <w:bottom w:w="0" w:type="dxa"/>
+            <w:right w:w="108" w:type="dxa"/>
+          </w:tblCellMar>
         </w:tblPrEx>
         <w:tc>
           <w:tcPr>
@@ -3344,9 +3369,12 @@
           </w:tcPr>
           <w:p>
             <w:pPr>
+              <w:widowControl w:val="0"/>
               <w:numPr>
+                <w:ilvl w:val="0"/>
                 <w:numId w:val="0"/>
               </w:numPr>
+              <w:jc w:val="both"/>
               <w:rPr>
                 <w:rFonts w:hint="default"/>
                 <w:color w:val="FFFFFF"/>
@@ -3380,7 +3408,9 @@
           </w:tcPr>
           <w:p>
             <w:pPr>
+              <w:widowControl w:val="0"/>
               <w:numPr>
+                <w:ilvl w:val="0"/>
                 <w:numId w:val="0"/>
               </w:numPr>
               <w:jc w:val="center"/>
@@ -3417,7 +3447,9 @@
           </w:tcPr>
           <w:p>
             <w:pPr>
+              <w:widowControl w:val="0"/>
               <w:numPr>
+                <w:ilvl w:val="0"/>
                 <w:numId w:val="0"/>
               </w:numPr>
               <w:jc w:val="center"/>
@@ -3453,7 +3485,9 @@
             <w:insideV w:val="single" w:color="auto" w:sz="4" w:space="0"/>
           </w:tblBorders>
           <w:tblCellMar>
+            <w:top w:w="0" w:type="dxa"/>
             <w:left w:w="108" w:type="dxa"/>
+            <w:bottom w:w="0" w:type="dxa"/>
             <w:right w:w="108" w:type="dxa"/>
           </w:tblCellMar>
         </w:tblPrEx>
@@ -3470,9 +3504,12 @@
           </w:tcPr>
           <w:p>
             <w:pPr>
+              <w:widowControl w:val="0"/>
               <w:numPr>
+                <w:ilvl w:val="0"/>
                 <w:numId w:val="0"/>
               </w:numPr>
+              <w:jc w:val="both"/>
               <w:rPr>
                 <w:rFonts w:hint="default"/>
                 <w:color w:val="FFFFFF"/>
@@ -3506,7 +3543,9 @@
           </w:tcPr>
           <w:p>
             <w:pPr>
+              <w:widowControl w:val="0"/>
               <w:numPr>
+                <w:ilvl w:val="0"/>
                 <w:numId w:val="0"/>
               </w:numPr>
               <w:jc w:val="center"/>
@@ -3543,7 +3582,9 @@
           </w:tcPr>
           <w:p>
             <w:pPr>
+              <w:widowControl w:val="0"/>
               <w:numPr>
+                <w:ilvl w:val="0"/>
                 <w:numId w:val="0"/>
               </w:numPr>
               <w:jc w:val="center"/>
@@ -3579,7 +3620,9 @@
             <w:insideV w:val="single" w:color="auto" w:sz="4" w:space="0"/>
           </w:tblBorders>
           <w:tblCellMar>
+            <w:top w:w="0" w:type="dxa"/>
             <w:left w:w="108" w:type="dxa"/>
+            <w:bottom w:w="0" w:type="dxa"/>
             <w:right w:w="108" w:type="dxa"/>
           </w:tblCellMar>
         </w:tblPrEx>
@@ -3599,9 +3642,12 @@
           </w:tcPr>
           <w:p>
             <w:pPr>
+              <w:widowControl w:val="0"/>
               <w:numPr>
+                <w:ilvl w:val="0"/>
                 <w:numId w:val="0"/>
               </w:numPr>
+              <w:jc w:val="both"/>
               <w:rPr>
                 <w:rFonts w:hint="default"/>
                 <w:color w:val="FFFFFF"/>
@@ -3635,7 +3681,9 @@
           </w:tcPr>
           <w:p>
             <w:pPr>
+              <w:widowControl w:val="0"/>
               <w:numPr>
+                <w:ilvl w:val="0"/>
                 <w:numId w:val="0"/>
               </w:numPr>
               <w:jc w:val="center"/>
@@ -3672,7 +3720,9 @@
           </w:tcPr>
           <w:p>
             <w:pPr>
+              <w:widowControl w:val="0"/>
               <w:numPr>
+                <w:ilvl w:val="0"/>
                 <w:numId w:val="0"/>
               </w:numPr>
               <w:jc w:val="center"/>
@@ -3698,7 +3748,9 @@
             <w:insideV w:val="single" w:color="auto" w:sz="4" w:space="0"/>
           </w:tblBorders>
           <w:tblCellMar>
+            <w:top w:w="0" w:type="dxa"/>
             <w:left w:w="108" w:type="dxa"/>
+            <w:bottom w:w="0" w:type="dxa"/>
             <w:right w:w="108" w:type="dxa"/>
           </w:tblCellMar>
         </w:tblPrEx>
@@ -3715,9 +3767,12 @@
           </w:tcPr>
           <w:p>
             <w:pPr>
+              <w:widowControl w:val="0"/>
               <w:numPr>
+                <w:ilvl w:val="0"/>
                 <w:numId w:val="0"/>
               </w:numPr>
+              <w:jc w:val="both"/>
               <w:rPr>
                 <w:rFonts w:hint="default"/>
                 <w:color w:val="FFFFFF"/>
@@ -3751,7 +3806,9 @@
           </w:tcPr>
           <w:p>
             <w:pPr>
+              <w:widowControl w:val="0"/>
               <w:numPr>
+                <w:ilvl w:val="0"/>
                 <w:numId w:val="0"/>
               </w:numPr>
               <w:jc w:val="center"/>
@@ -3802,7 +3859,9 @@
           </w:tcPr>
           <w:p>
             <w:pPr>
+              <w:widowControl w:val="0"/>
               <w:numPr>
+                <w:ilvl w:val="0"/>
                 <w:numId w:val="0"/>
               </w:numPr>
               <w:jc w:val="center"/>
@@ -3845,6 +3904,7 @@
     <w:p>
       <w:pPr>
         <w:numPr>
+          <w:ilvl w:val="0"/>
           <w:numId w:val="0"/>
         </w:numPr>
         <w:ind w:leftChars="0"/>
@@ -3858,6 +3918,7 @@
     <w:p>
       <w:pPr>
         <w:numPr>
+          <w:ilvl w:val="0"/>
           <w:numId w:val="0"/>
         </w:numPr>
         <w:ind w:leftChars="0"/>
@@ -4246,14 +4307,52 @@
       </w:r>
     </w:p>
     <w:p>
-      <w:r>
-        <w:rPr>
-          <w:rtl w:val="0"/>
-        </w:rPr>
-        <w:t>(Ampliación del proyecto?)</w:t>
-      </w:r>
-    </w:p>
-    <w:p/>
+      <w:pPr>
+        <w:rPr>
+          <w:rFonts w:hint="default"/>
+          <w:lang w:val="es-ES"/>
+        </w:rPr>
+      </w:pPr>
+      <w:r>
+        <w:rPr>
+          <w:rFonts w:hint="default"/>
+          <w:lang w:val="es-ES"/>
+        </w:rPr>
+        <w:t xml:space="preserve">Inicialmente lo queria como una herrramienta para poder ella utilizarla en sus clases para recopilar información y asi no tener que crear las actividades en un moddle o parecido sino tener una web a la que poder acceder para responder, el alumno, todas ellas cuando </w:t>
+      </w:r>
+      <w:bookmarkStart w:id="18" w:name="_GoBack"/>
+      <w:bookmarkEnd w:id="18"/>
+      <w:r>
+        <w:rPr>
+          <w:rFonts w:hint="default"/>
+          <w:lang w:val="es-ES"/>
+        </w:rPr>
+        <w:t>pertoque.</w:t>
+      </w:r>
+    </w:p>
+    <w:p>
+      <w:pPr>
+        <w:rPr>
+          <w:rFonts w:hint="default"/>
+          <w:lang w:val="es-ES"/>
+        </w:rPr>
+      </w:pPr>
+      <w:r>
+        <w:rPr>
+          <w:rFonts w:hint="default"/>
+          <w:lang w:val="es-ES"/>
+        </w:rPr>
+        <w:t>Sin embargo podemos decir que una de las cosas que queremos realizar, de cara a su futuro, es la implementación de usuarios para poder ampliar la recopilación de datos de cara a otros centros en los que ella no participa y incluso universidades. En ese momento para poder contestar las preguntas deberá estar registrado con un mail de centro especifico.</w:t>
+      </w:r>
+    </w:p>
+    <w:p>
+      <w:pPr>
+        <w:rPr>
+          <w:rFonts w:hint="default"/>
+          <w:lang w:val="es-ES"/>
+        </w:rPr>
+      </w:pPr>
+    </w:p>
     <w:p>
       <w:pPr>
         <w:pStyle w:val="2"/>
@@ -4282,7 +4381,66 @@
       </w:r>
     </w:p>
     <w:p/>
-    <w:p/>
+    <w:p>
+      <w:pPr>
+        <w:numPr>
+          <w:ilvl w:val="0"/>
+          <w:numId w:val="7"/>
+        </w:numPr>
+        <w:ind w:left="420" w:leftChars="0" w:hanging="420" w:firstLineChars="0"/>
+        <w:rPr>
+          <w:rFonts w:hint="default"/>
+          <w:lang w:val="es-ES"/>
+        </w:rPr>
+      </w:pPr>
+      <w:r>
+        <w:rPr>
+          <w:rFonts w:hint="default"/>
+          <w:lang w:val="es-ES"/>
+        </w:rPr>
+        <w:t>Dilema: Situación en la que es necesario elegir entre dos o mas opciones pudiendo ser igualmente buenas o malas.</w:t>
+      </w:r>
+    </w:p>
+    <w:p>
+      <w:pPr>
+        <w:numPr>
+          <w:ilvl w:val="0"/>
+          <w:numId w:val="8"/>
+        </w:numPr>
+        <w:ind w:left="420" w:leftChars="0" w:hanging="420" w:firstLineChars="0"/>
+        <w:rPr>
+          <w:rFonts w:hint="default"/>
+          <w:lang w:val="es-ES"/>
+        </w:rPr>
+      </w:pPr>
+      <w:r>
+        <w:rPr>
+          <w:rFonts w:hint="default"/>
+          <w:lang w:val="es-ES"/>
+        </w:rPr>
+        <w:t>Ficha: Dilema dividido en: descripción, recursos y preguntas.</w:t>
+      </w:r>
+    </w:p>
+    <w:p>
+      <w:pPr>
+        <w:numPr>
+          <w:ilvl w:val="0"/>
+          <w:numId w:val="8"/>
+        </w:numPr>
+        <w:ind w:left="420" w:leftChars="0" w:hanging="420" w:firstLineChars="0"/>
+        <w:rPr>
+          <w:rFonts w:hint="default"/>
+          <w:lang w:val="es-ES"/>
+        </w:rPr>
+      </w:pPr>
+      <w:r>
+        <w:rPr>
+          <w:rFonts w:hint="default"/>
+          <w:lang w:val="es-ES"/>
+        </w:rPr>
+        <w:t>Recursos: ayudas o medios del que una persona se sirve para conseguir un fin o satisfacer una necesidad, en este caso seran links o vídeos para ampliar la información sobre la descripción del dilema.</w:t>
+      </w:r>
+    </w:p>
     <w:sectPr>
       <w:footerReference r:id="rId5" w:type="default"/>
       <w:pgSz w:w="11909" w:h="16834"/>
@@ -4375,6 +4533,26 @@
 <file path=word/numbering.xml><?xml version="1.0" encoding="utf-8"?>
 <w:numbering xmlns:wpc="http://schemas.microsoft.com/office/word/2010/wordprocessingCanvas" xmlns:mc="http://schemas.openxmlformats.org/markup-compatibility/2006" xmlns:o="urn:schemas-microsoft-com:office:office" xmlns:r="http://schemas.openxmlformats.org/officeDocument/2006/relationships" xmlns:m="http://schemas.openxmlformats.org/officeDocument/2006/math" xmlns:v="urn:schemas-microsoft-com:vml" xmlns:wp14="http://schemas.microsoft.com/office/word/2010/wordprocessingDrawing" xmlns:wp="http://schemas.openxmlformats.org/drawingml/2006/wordprocessingDrawing" xmlns:w10="urn:schemas-microsoft-com:office:word" xmlns:w="http://schemas.openxmlformats.org/wordprocessingml/2006/main" xmlns:w14="http://schemas.microsoft.com/office/word/2010/wordml" xmlns:wpg="http://schemas.microsoft.com/office/word/2010/wordprocessingGroup" xmlns:wpi="http://schemas.microsoft.com/office/word/2010/wordprocessingInk" xmlns:wne="http://schemas.microsoft.com/office/word/2006/wordml" xmlns:wps="http://schemas.microsoft.com/office/word/2010/wordprocessingShape" xmlns:wpsCustomData="http://www.wps.cn/officeDocument/2013/wpsCustomData" mc:Ignorable="w14 wp14">
   <w:abstractNum w:abstractNumId="0">
+    <w:nsid w:val="841CFFD4"/>
+    <w:multiLevelType w:val="singleLevel"/>
+    <w:tmpl w:val="841CFFD4"/>
+    <w:lvl w:ilvl="0" w:tentative="0">
+      <w:start w:val="1"/>
+      <w:numFmt w:val="bullet"/>
+      <w:lvlText w:val=""/>
+      <w:lvlJc w:val="left"/>
+      <w:pPr>
+        <w:tabs>
+          <w:tab w:val="left" w:pos="420"/>
+        </w:tabs>
+        <w:ind w:left="420" w:leftChars="0" w:hanging="420" w:firstLineChars="0"/>
+      </w:pPr>
+      <w:rPr>
+        <w:rFonts w:hint="default" w:ascii="Wingdings" w:hAnsi="Wingdings"/>
+      </w:rPr>
+    </w:lvl>
+  </w:abstractNum>
+  <w:abstractNum w:abstractNumId="1">
     <w:nsid w:val="88A325DF"/>
     <w:multiLevelType w:val="singleLevel"/>
     <w:tmpl w:val="88A325DF"/>
@@ -4394,7 +4572,7 @@
       </w:rPr>
     </w:lvl>
   </w:abstractNum>
-  <w:abstractNum w:abstractNumId="1">
+  <w:abstractNum w:abstractNumId="2">
     <w:nsid w:val="A35F0713"/>
     <w:multiLevelType w:val="singleLevel"/>
     <w:tmpl w:val="A35F0713"/>
@@ -4414,7 +4592,7 @@
       </w:rPr>
     </w:lvl>
   </w:abstractNum>
-  <w:abstractNum w:abstractNumId="2">
+  <w:abstractNum w:abstractNumId="3">
     <w:nsid w:val="CF092B84"/>
     <w:multiLevelType w:val="multilevel"/>
     <w:tmpl w:val="CF092B84"/>
@@ -4527,7 +4705,27 @@
       </w:rPr>
     </w:lvl>
   </w:abstractNum>
-  <w:abstractNum w:abstractNumId="3">
+  <w:abstractNum w:abstractNumId="4">
+    <w:nsid w:val="E0D0272A"/>
+    <w:multiLevelType w:val="singleLevel"/>
+    <w:tmpl w:val="E0D0272A"/>
+    <w:lvl w:ilvl="0" w:tentative="0">
+      <w:start w:val="1"/>
+      <w:numFmt w:val="bullet"/>
+      <w:lvlText w:val=""/>
+      <w:lvlJc w:val="left"/>
+      <w:pPr>
+        <w:tabs>
+          <w:tab w:val="left" w:pos="420"/>
+        </w:tabs>
+        <w:ind w:left="420" w:leftChars="0" w:hanging="420" w:firstLineChars="0"/>
+      </w:pPr>
+      <w:rPr>
+        <w:rFonts w:hint="default" w:ascii="Wingdings" w:hAnsi="Wingdings"/>
+      </w:rPr>
+    </w:lvl>
+  </w:abstractNum>
+  <w:abstractNum w:abstractNumId="5">
     <w:nsid w:val="FC895A95"/>
     <w:multiLevelType w:val="singleLevel"/>
     <w:tmpl w:val="FC895A95"/>
@@ -4547,7 +4745,7 @@
       </w:rPr>
     </w:lvl>
   </w:abstractNum>
-  <w:abstractNum w:abstractNumId="4">
+  <w:abstractNum w:abstractNumId="6">
     <w:nsid w:val="0053208E"/>
     <w:multiLevelType w:val="multilevel"/>
     <w:tmpl w:val="0053208E"/>
@@ -4660,7 +4858,7 @@
       </w:rPr>
     </w:lvl>
   </w:abstractNum>
-  <w:abstractNum w:abstractNumId="5">
+  <w:abstractNum w:abstractNumId="7">
     <w:nsid w:val="2F86DDB0"/>
     <w:multiLevelType w:val="singleLevel"/>
     <w:tmpl w:val="2F86DDB0"/>
@@ -4681,22 +4879,28 @@
     </w:lvl>
   </w:abstractNum>
   <w:num w:numId="1">
+    <w:abstractNumId w:val="7"/>
+  </w:num>
+  <w:num w:numId="2">
     <w:abstractNumId w:val="5"/>
   </w:num>
-  <w:num w:numId="2">
+  <w:num w:numId="3">
+    <w:abstractNumId w:val="2"/>
+  </w:num>
+  <w:num w:numId="4">
+    <w:abstractNumId w:val="1"/>
+  </w:num>
+  <w:num w:numId="5">
+    <w:abstractNumId w:val="6"/>
+  </w:num>
+  <w:num w:numId="6">
     <w:abstractNumId w:val="3"/>
   </w:num>
-  <w:num w:numId="3">
-    <w:abstractNumId w:val="1"/>
-  </w:num>
-  <w:num w:numId="4">
+  <w:num w:numId="7">
     <w:abstractNumId w:val="0"/>
   </w:num>
-  <w:num w:numId="5">
+  <w:num w:numId="8">
     <w:abstractNumId w:val="4"/>
-  </w:num>
-  <w:num w:numId="6">
-    <w:abstractNumId w:val="2"/>
   </w:num>
 </w:numbering>
 </file>
@@ -4714,7 +4918,7 @@
   <w:latentStyles w:count="260" w:defQFormat="0" w:defUnhideWhenUsed="1" w:defSemiHidden="1" w:defUIPriority="99" w:defLockedState="0">
     <w:lsdException w:qFormat="1" w:unhideWhenUsed="0" w:uiPriority="0" w:semiHidden="0" w:name="Normal"/>
     <w:lsdException w:qFormat="1" w:unhideWhenUsed="0" w:uiPriority="0" w:semiHidden="0" w:name="heading 1"/>
-    <w:lsdException w:unhideWhenUsed="0" w:uiPriority="0" w:semiHidden="0" w:name="heading 2"/>
+    <w:lsdException w:qFormat="1" w:unhideWhenUsed="0" w:uiPriority="0" w:semiHidden="0" w:name="heading 2"/>
     <w:lsdException w:qFormat="1" w:unhideWhenUsed="0" w:uiPriority="0" w:semiHidden="0" w:name="heading 3"/>
     <w:lsdException w:qFormat="1" w:unhideWhenUsed="0" w:uiPriority="0" w:semiHidden="0" w:name="heading 4"/>
     <w:lsdException w:qFormat="1" w:unhideWhenUsed="0" w:uiPriority="0" w:semiHidden="0" w:name="heading 5"/>
@@ -4774,10 +4978,10 @@
     <w:lsdException w:unhideWhenUsed="0" w:uiPriority="0" w:semiHidden="0" w:name="List Number 3"/>
     <w:lsdException w:unhideWhenUsed="0" w:uiPriority="0" w:semiHidden="0" w:name="List Number 4"/>
     <w:lsdException w:unhideWhenUsed="0" w:uiPriority="0" w:semiHidden="0" w:name="List Number 5"/>
-    <w:lsdException w:unhideWhenUsed="0" w:uiPriority="0" w:semiHidden="0" w:name="Title"/>
+    <w:lsdException w:qFormat="1" w:unhideWhenUsed="0" w:uiPriority="0" w:semiHidden="0" w:name="Title"/>
     <w:lsdException w:unhideWhenUsed="0" w:uiPriority="0" w:semiHidden="0" w:name="Closing"/>
     <w:lsdException w:unhideWhenUsed="0" w:uiPriority="0" w:semiHidden="0" w:name="Signature"/>
-    <w:lsdException w:unhideWhenUsed="0" w:uiPriority="0" w:name="Default Paragraph Font"/>
+    <w:lsdException w:qFormat="1" w:unhideWhenUsed="0" w:uiPriority="0" w:name="Default Paragraph Font"/>
     <w:lsdException w:unhideWhenUsed="0" w:uiPriority="0" w:semiHidden="0" w:name="Body Text"/>
     <w:lsdException w:unhideWhenUsed="0" w:uiPriority="0" w:semiHidden="0" w:name="Body Text Indent"/>
     <w:lsdException w:unhideWhenUsed="0" w:uiPriority="0" w:semiHidden="0" w:name="List Continue"/>
@@ -4804,7 +5008,7 @@
     <w:lsdException w:unhideWhenUsed="0" w:uiPriority="0" w:semiHidden="0" w:name="Document Map"/>
     <w:lsdException w:unhideWhenUsed="0" w:uiPriority="0" w:semiHidden="0" w:name="Plain Text"/>
     <w:lsdException w:unhideWhenUsed="0" w:uiPriority="0" w:semiHidden="0" w:name="E-mail Signature"/>
-    <w:lsdException w:unhideWhenUsed="0" w:uiPriority="0" w:semiHidden="0" w:name="Normal (Web)"/>
+    <w:lsdException w:qFormat="1" w:unhideWhenUsed="0" w:uiPriority="0" w:semiHidden="0" w:name="Normal (Web)"/>
     <w:lsdException w:unhideWhenUsed="0" w:uiPriority="0" w:semiHidden="0" w:name="HTML Acronym"/>
     <w:lsdException w:unhideWhenUsed="0" w:uiPriority="0" w:semiHidden="0" w:name="HTML Address"/>
     <w:lsdException w:unhideWhenUsed="0" w:uiPriority="0" w:semiHidden="0" w:name="HTML Cite"/>
@@ -4860,7 +5064,7 @@
     <w:lsdException w:unhideWhenUsed="0" w:uiPriority="0" w:semiHidden="0" w:name="Table Web 2"/>
     <w:lsdException w:unhideWhenUsed="0" w:uiPriority="0" w:semiHidden="0" w:name="Table Web 3"/>
     <w:lsdException w:unhideWhenUsed="0" w:uiPriority="0" w:semiHidden="0" w:name="Balloon Text"/>
-    <w:lsdException w:unhideWhenUsed="0" w:uiPriority="0" w:semiHidden="0" w:name="Table Grid"/>
+    <w:lsdException w:qFormat="1" w:unhideWhenUsed="0" w:uiPriority="0" w:semiHidden="0" w:name="Table Grid"/>
     <w:lsdException w:unhideWhenUsed="0" w:uiPriority="0" w:semiHidden="0" w:name="Table Theme"/>
   </w:latentStyles>
   <w:style w:type="paragraph" w:default="1" w:styleId="1">
@@ -4897,6 +5101,7 @@
     <w:name w:val="heading 2"/>
     <w:basedOn w:val="1"/>
     <w:next w:val="1"/>
+    <w:qFormat/>
     <w:uiPriority w:val="0"/>
     <w:pPr>
       <w:keepNext/>
@@ -4980,6 +5185,7 @@
   <w:style w:type="character" w:default="1" w:styleId="8">
     <w:name w:val="Default Paragraph Font"/>
     <w:semiHidden/>
+    <w:qFormat/>
     <w:uiPriority w:val="0"/>
   </w:style>
   <w:style w:type="table" w:default="1" w:styleId="9">
@@ -4997,6 +5203,7 @@
   </w:style>
   <w:style w:type="paragraph" w:styleId="10">
     <w:name w:val="Normal (Web)"/>
+    <w:qFormat/>
     <w:uiPriority w:val="0"/>
     <w:pPr>
       <w:spacing w:before="0" w:beforeAutospacing="1" w:after="0" w:afterAutospacing="1"/>
@@ -5004,6 +5211,7 @@
       <w:jc w:val="left"/>
     </w:pPr>
     <w:rPr>
+      <w:rFonts w:ascii="Times New Roman" w:hAnsi="Times New Roman" w:eastAsia="SimSun" w:cs="Times New Roman"/>
       <w:kern w:val="0"/>
       <w:sz w:val="24"/>
       <w:szCs w:val="24"/>
@@ -5032,6 +5240,7 @@
     <w:name w:val="Title"/>
     <w:basedOn w:val="1"/>
     <w:next w:val="1"/>
+    <w:qFormat/>
     <w:uiPriority w:val="0"/>
     <w:pPr>
       <w:keepNext/>
@@ -5046,6 +5255,7 @@
   <w:style w:type="table" w:styleId="13">
     <w:name w:val="Table Grid"/>
     <w:basedOn w:val="9"/>
+    <w:qFormat/>
     <w:uiPriority w:val="0"/>
     <w:pPr>
       <w:widowControl w:val="0"/>

</xml_diff>

<commit_message>
ABB - Arreglos memoria
</commit_message>
<xml_diff>
--- a/Memoria.docx
+++ b/Memoria.docx
@@ -3169,7 +3169,7 @@
     </w:p>
     <w:tbl>
       <w:tblPr>
-        <w:tblStyle w:val="14"/>
+        <w:tblStyle w:val="15"/>
         <w:tblW w:w="0" w:type="auto"/>
         <w:tblInd w:w="0" w:type="dxa"/>
         <w:tblBorders>
@@ -4121,140 +4121,51 @@
         <w:t>Diagrama de clases de análisis</w:t>
       </w:r>
     </w:p>
-    <w:p/>
-    <w:p>
-      <w:pPr>
-        <w:pStyle w:val="3"/>
-      </w:pPr>
-      <w:bookmarkStart w:id="8" w:name="_1f4za4c84d8h" w:colFirst="0" w:colLast="0"/>
-      <w:bookmarkEnd w:id="8"/>
-      <w:r>
-        <w:rPr>
-          <w:rtl w:val="0"/>
-        </w:rPr>
-        <w:t>Diagrama de casos de uso</w:t>
-      </w:r>
-    </w:p>
-    <w:p/>
-    <w:p>
-      <w:pPr>
-        <w:pStyle w:val="3"/>
-      </w:pPr>
-      <w:bookmarkStart w:id="9" w:name="_7cwwcs2uyppy" w:colFirst="0" w:colLast="0"/>
-      <w:bookmarkEnd w:id="9"/>
-      <w:r>
-        <w:rPr>
-          <w:rtl w:val="0"/>
-        </w:rPr>
-        <w:t>Especificación de los casos de uso</w:t>
-      </w:r>
-    </w:p>
-    <w:p/>
-    <w:p>
-      <w:pPr>
-        <w:pStyle w:val="2"/>
-      </w:pPr>
-      <w:bookmarkStart w:id="10" w:name="_q985vvwo3meq" w:colFirst="0" w:colLast="0"/>
-      <w:bookmarkEnd w:id="10"/>
-      <w:r>
-        <w:rPr>
-          <w:rtl w:val="0"/>
-        </w:rPr>
-        <w:t>Planificación del proyecto</w:t>
-      </w:r>
-    </w:p>
-    <w:p>
-      <w:pPr>
-        <w:ind w:left="0" w:firstLine="0"/>
-      </w:pPr>
-      <w:r>
-        <w:fldChar w:fldCharType="begin"/>
-      </w:r>
-      <w:r>
-        <w:instrText xml:space="preserve"> HYPERLINK "https://git.copernic.cat/tecnoticos/Tecnoetica/-/tree/master/Planificaci%C3%B3n" \h </w:instrText>
-      </w:r>
-      <w:r>
-        <w:fldChar w:fldCharType="separate"/>
-      </w:r>
-      <w:r>
-        <w:rPr>
-          <w:color w:val="1155CC"/>
-          <w:u w:val="single"/>
-          <w:rtl w:val="0"/>
-        </w:rPr>
-        <w:t>Link hacia la planificación de nuestro proyecto</w:t>
-      </w:r>
-      <w:r>
-        <w:rPr>
-          <w:color w:val="1155CC"/>
-          <w:u w:val="single"/>
-          <w:rtl w:val="0"/>
-        </w:rPr>
-        <w:fldChar w:fldCharType="end"/>
-      </w:r>
-    </w:p>
-    <w:p>
-      <w:pPr>
-        <w:pStyle w:val="2"/>
-      </w:pPr>
-      <w:bookmarkStart w:id="11" w:name="_pqtqimkf5riy" w:colFirst="0" w:colLast="0"/>
-      <w:bookmarkEnd w:id="11"/>
-      <w:r>
-        <w:rPr>
-          <w:rtl w:val="0"/>
-        </w:rPr>
-        <w:t>Diseño</w:t>
-      </w:r>
-    </w:p>
-    <w:p>
-      <w:pPr>
-        <w:pStyle w:val="3"/>
-      </w:pPr>
-      <w:bookmarkStart w:id="12" w:name="_yk1qdcinxm78" w:colFirst="0" w:colLast="0"/>
-      <w:bookmarkEnd w:id="12"/>
-      <w:r>
-        <w:rPr>
-          <w:rtl w:val="0"/>
-        </w:rPr>
-        <w:t>Diseño de la base de datos</w:t>
-      </w:r>
-    </w:p>
-    <w:p/>
-    <w:p>
-      <w:pPr>
-        <w:pStyle w:val="4"/>
-        <w:rPr>
+    <w:p>
+      <w:pPr>
+        <w:rPr>
+          <w:rFonts w:hint="default"/>
+          <w:lang w:val="es-ES"/>
+        </w:rPr>
+      </w:pPr>
+      <w:r>
+        <w:rPr>
+          <w:rFonts w:hint="default"/>
+          <w:lang w:val="es-ES"/>
+        </w:rPr>
+        <w:tab/>
+      </w:r>
+      <w:r>
+        <w:rPr>
+          <w:rFonts w:ascii="Arial" w:hAnsi="Arial" w:eastAsia="SimSun" w:cs="Arial"/>
+          <w:i w:val="0"/>
+          <w:iCs w:val="0"/>
           <w:color w:val="000000"/>
-        </w:rPr>
-      </w:pPr>
-      <w:bookmarkStart w:id="13" w:name="_mu7570mn1xub" w:colFirst="0" w:colLast="0"/>
-      <w:bookmarkEnd w:id="13"/>
-      <w:r>
-        <w:rPr>
-          <w:color w:val="000000"/>
-          <w:rtl w:val="0"/>
-        </w:rPr>
-        <w:t>Diagrama Entidad Relación:</w:t>
-      </w:r>
-    </w:p>
-    <w:p>
-      <w:r>
+          <w:sz w:val="22"/>
+          <w:szCs w:val="22"/>
+          <w:u w:val="none"/>
+          <w:bdr w:val="none" w:color="auto" w:sz="0" w:space="0"/>
+          <w:vertAlign w:val="baseline"/>
+        </w:rPr>
         <w:drawing>
-          <wp:inline distT="114300" distB="114300" distL="114300" distR="114300">
-            <wp:extent cx="5730875" cy="4470400"/>
-            <wp:effectExtent l="0" t="0" r="0" b="0"/>
-            <wp:docPr id="1" name="image2.png"/>
-            <wp:cNvGraphicFramePr/>
+          <wp:inline distT="0" distB="0" distL="114300" distR="114300">
+            <wp:extent cx="5010150" cy="8162925"/>
+            <wp:effectExtent l="0" t="0" r="0" b="9525"/>
+            <wp:docPr id="3" name="Imagen 1" descr="IMG_256"/>
+            <wp:cNvGraphicFramePr>
+              <a:graphicFrameLocks xmlns:a="http://schemas.openxmlformats.org/drawingml/2006/main" noChangeAspect="1"/>
+            </wp:cNvGraphicFramePr>
             <a:graphic xmlns:a="http://schemas.openxmlformats.org/drawingml/2006/main">
               <a:graphicData uri="http://schemas.openxmlformats.org/drawingml/2006/picture">
                 <pic:pic xmlns:pic="http://schemas.openxmlformats.org/drawingml/2006/picture">
                   <pic:nvPicPr>
-                    <pic:cNvPr id="1" name="image2.png"/>
-                    <pic:cNvPicPr preferRelativeResize="0"/>
+                    <pic:cNvPr id="3" name="Imagen 1" descr="IMG_256"/>
+                    <pic:cNvPicPr>
+                      <a:picLocks noChangeAspect="1"/>
+                    </pic:cNvPicPr>
                   </pic:nvPicPr>
                   <pic:blipFill>
                     <a:blip r:embed="rId8"/>
-                    <a:srcRect/>
                     <a:stretch>
                       <a:fillRect/>
                     </a:stretch>
@@ -4262,7 +4173,3656 @@
                   <pic:spPr>
                     <a:xfrm>
                       <a:off x="0" y="0"/>
-                      <a:ext cx="5731200" cy="4470400"/>
+                      <a:ext cx="5010150" cy="8162925"/>
+                    </a:xfrm>
+                    <a:prstGeom prst="rect">
+                      <a:avLst/>
+                    </a:prstGeom>
+                    <a:noFill/>
+                    <a:ln w="9525">
+                      <a:noFill/>
+                    </a:ln>
+                  </pic:spPr>
+                </pic:pic>
+              </a:graphicData>
+            </a:graphic>
+          </wp:inline>
+        </w:drawing>
+      </w:r>
+    </w:p>
+    <w:p>
+      <w:pPr>
+        <w:pStyle w:val="3"/>
+      </w:pPr>
+      <w:bookmarkStart w:id="8" w:name="_1f4za4c84d8h" w:colFirst="0" w:colLast="0"/>
+      <w:bookmarkEnd w:id="8"/>
+      <w:r>
+        <w:rPr>
+          <w:rtl w:val="0"/>
+        </w:rPr>
+        <w:t>Diagrama de casos de uso</w:t>
+      </w:r>
+    </w:p>
+    <w:p>
+      <w:r>
+        <w:rPr>
+          <w:rFonts w:ascii="Arial" w:hAnsi="Arial" w:eastAsia="SimSun" w:cs="Arial"/>
+          <w:i w:val="0"/>
+          <w:iCs w:val="0"/>
+          <w:color w:val="000000"/>
+          <w:sz w:val="22"/>
+          <w:szCs w:val="22"/>
+          <w:u w:val="none"/>
+          <w:bdr w:val="none" w:color="auto" w:sz="0" w:space="0"/>
+          <w:vertAlign w:val="baseline"/>
+        </w:rPr>
+        <w:drawing>
+          <wp:inline distT="0" distB="0" distL="114300" distR="114300">
+            <wp:extent cx="5734050" cy="3381375"/>
+            <wp:effectExtent l="0" t="0" r="0" b="9525"/>
+            <wp:docPr id="4" name="Imagen 2" descr="IMG_256"/>
+            <wp:cNvGraphicFramePr>
+              <a:graphicFrameLocks xmlns:a="http://schemas.openxmlformats.org/drawingml/2006/main" noChangeAspect="1"/>
+            </wp:cNvGraphicFramePr>
+            <a:graphic xmlns:a="http://schemas.openxmlformats.org/drawingml/2006/main">
+              <a:graphicData uri="http://schemas.openxmlformats.org/drawingml/2006/picture">
+                <pic:pic xmlns:pic="http://schemas.openxmlformats.org/drawingml/2006/picture">
+                  <pic:nvPicPr>
+                    <pic:cNvPr id="4" name="Imagen 2" descr="IMG_256"/>
+                    <pic:cNvPicPr>
+                      <a:picLocks noChangeAspect="1"/>
+                    </pic:cNvPicPr>
+                  </pic:nvPicPr>
+                  <pic:blipFill>
+                    <a:blip r:embed="rId9"/>
+                    <a:stretch>
+                      <a:fillRect/>
+                    </a:stretch>
+                  </pic:blipFill>
+                  <pic:spPr>
+                    <a:xfrm>
+                      <a:off x="0" y="0"/>
+                      <a:ext cx="5734050" cy="3381375"/>
+                    </a:xfrm>
+                    <a:prstGeom prst="rect">
+                      <a:avLst/>
+                    </a:prstGeom>
+                    <a:noFill/>
+                    <a:ln w="9525">
+                      <a:noFill/>
+                    </a:ln>
+                  </pic:spPr>
+                </pic:pic>
+              </a:graphicData>
+            </a:graphic>
+          </wp:inline>
+        </w:drawing>
+      </w:r>
+    </w:p>
+    <w:p>
+      <w:pPr>
+        <w:pStyle w:val="3"/>
+      </w:pPr>
+      <w:bookmarkStart w:id="9" w:name="_7cwwcs2uyppy" w:colFirst="0" w:colLast="0"/>
+      <w:bookmarkEnd w:id="9"/>
+      <w:r>
+        <w:rPr>
+          <w:rtl w:val="0"/>
+        </w:rPr>
+        <w:t>Especificación de los casos de uso</w:t>
+      </w:r>
+    </w:p>
+    <w:p>
+      <w:pPr>
+        <w:pStyle w:val="12"/>
+        <w:keepNext w:val="0"/>
+        <w:keepLines w:val="0"/>
+        <w:widowControl/>
+        <w:suppressLineNumbers w:val="0"/>
+        <w:bidi w:val="0"/>
+        <w:spacing w:before="0" w:beforeAutospacing="0" w:after="0" w:afterAutospacing="0" w:line="15" w:lineRule="atLeast"/>
+      </w:pPr>
+      <w:r>
+        <w:rPr>
+          <w:rFonts w:ascii="Arial" w:hAnsi="Arial" w:cs="Arial"/>
+          <w:i w:val="0"/>
+          <w:iCs w:val="0"/>
+          <w:color w:val="000000"/>
+          <w:sz w:val="24"/>
+          <w:szCs w:val="24"/>
+          <w:u w:val="none"/>
+          <w:vertAlign w:val="baseline"/>
+        </w:rPr>
+        <w:t>ID: UC1. Caso de Uso: Registro</w:t>
+      </w:r>
+    </w:p>
+    <w:p>
+      <w:pPr>
+        <w:pStyle w:val="12"/>
+        <w:keepNext w:val="0"/>
+        <w:keepLines w:val="0"/>
+        <w:widowControl/>
+        <w:suppressLineNumbers w:val="0"/>
+        <w:bidi w:val="0"/>
+        <w:spacing w:before="0" w:beforeAutospacing="0" w:after="0" w:afterAutospacing="0" w:line="15" w:lineRule="atLeast"/>
+      </w:pPr>
+      <w:r>
+        <w:rPr>
+          <w:rFonts w:hint="default" w:ascii="Arial" w:hAnsi="Arial" w:cs="Arial"/>
+          <w:b/>
+          <w:bCs/>
+          <w:i w:val="0"/>
+          <w:iCs w:val="0"/>
+          <w:color w:val="000000"/>
+          <w:sz w:val="22"/>
+          <w:szCs w:val="22"/>
+          <w:u w:val="none"/>
+          <w:vertAlign w:val="baseline"/>
+        </w:rPr>
+        <w:t>Descripción:</w:t>
+      </w:r>
+      <w:r>
+        <w:rPr>
+          <w:rFonts w:hint="default" w:ascii="Arial" w:hAnsi="Arial" w:cs="Arial"/>
+          <w:i w:val="0"/>
+          <w:iCs w:val="0"/>
+          <w:color w:val="000000"/>
+          <w:sz w:val="22"/>
+          <w:szCs w:val="22"/>
+          <w:u w:val="none"/>
+          <w:vertAlign w:val="baseline"/>
+        </w:rPr>
+        <w:t xml:space="preserve"> El sistema dará la opción de registrarse y almacenará el usuario, la edat, el Instituto y la contraseña del usuario.</w:t>
+      </w:r>
+    </w:p>
+    <w:p>
+      <w:pPr>
+        <w:pStyle w:val="12"/>
+        <w:keepNext w:val="0"/>
+        <w:keepLines w:val="0"/>
+        <w:widowControl/>
+        <w:suppressLineNumbers w:val="0"/>
+        <w:bidi w:val="0"/>
+        <w:spacing w:before="0" w:beforeAutospacing="0" w:after="0" w:afterAutospacing="0" w:line="15" w:lineRule="atLeast"/>
+      </w:pPr>
+      <w:r>
+        <w:rPr>
+          <w:rFonts w:hint="default" w:ascii="Arial" w:hAnsi="Arial" w:cs="Arial"/>
+          <w:b/>
+          <w:bCs/>
+          <w:i w:val="0"/>
+          <w:iCs w:val="0"/>
+          <w:color w:val="000000"/>
+          <w:sz w:val="22"/>
+          <w:szCs w:val="22"/>
+          <w:u w:val="none"/>
+          <w:vertAlign w:val="baseline"/>
+        </w:rPr>
+        <w:t>Pre-Condiciones:</w:t>
+      </w:r>
+      <w:r>
+        <w:rPr>
+          <w:rFonts w:hint="default" w:ascii="Arial" w:hAnsi="Arial" w:cs="Arial"/>
+          <w:i w:val="0"/>
+          <w:iCs w:val="0"/>
+          <w:color w:val="000000"/>
+          <w:sz w:val="22"/>
+          <w:szCs w:val="22"/>
+          <w:u w:val="none"/>
+          <w:vertAlign w:val="baseline"/>
+        </w:rPr>
+        <w:t xml:space="preserve"> No posee.</w:t>
+      </w:r>
+    </w:p>
+    <w:p>
+      <w:pPr>
+        <w:pStyle w:val="12"/>
+        <w:keepNext w:val="0"/>
+        <w:keepLines w:val="0"/>
+        <w:widowControl/>
+        <w:suppressLineNumbers w:val="0"/>
+        <w:bidi w:val="0"/>
+        <w:spacing w:before="0" w:beforeAutospacing="0" w:after="0" w:afterAutospacing="0" w:line="15" w:lineRule="atLeast"/>
+      </w:pPr>
+      <w:r>
+        <w:rPr>
+          <w:rFonts w:hint="default" w:ascii="Arial" w:hAnsi="Arial" w:cs="Arial"/>
+          <w:b/>
+          <w:bCs/>
+          <w:i w:val="0"/>
+          <w:iCs w:val="0"/>
+          <w:color w:val="000000"/>
+          <w:sz w:val="22"/>
+          <w:szCs w:val="22"/>
+          <w:u w:val="none"/>
+          <w:vertAlign w:val="baseline"/>
+        </w:rPr>
+        <w:t>Actor Principal</w:t>
+      </w:r>
+      <w:r>
+        <w:rPr>
+          <w:rFonts w:hint="default" w:ascii="Arial" w:hAnsi="Arial" w:cs="Arial"/>
+          <w:i w:val="0"/>
+          <w:iCs w:val="0"/>
+          <w:color w:val="000000"/>
+          <w:sz w:val="22"/>
+          <w:szCs w:val="22"/>
+          <w:u w:val="none"/>
+          <w:vertAlign w:val="baseline"/>
+        </w:rPr>
+        <w:t>: Administrador, Cliente</w:t>
+      </w:r>
+    </w:p>
+    <w:p>
+      <w:pPr>
+        <w:keepNext w:val="0"/>
+        <w:keepLines w:val="0"/>
+        <w:widowControl/>
+        <w:suppressLineNumbers w:val="0"/>
+        <w:spacing w:after="240" w:afterAutospacing="0"/>
+        <w:jc w:val="left"/>
+      </w:pPr>
+      <w:r>
+        <w:rPr>
+          <w:rFonts w:ascii="SimSun" w:hAnsi="SimSun" w:eastAsia="SimSun" w:cs="SimSun"/>
+          <w:b w:val="0"/>
+          <w:bCs w:val="0"/>
+          <w:kern w:val="0"/>
+          <w:sz w:val="24"/>
+          <w:szCs w:val="24"/>
+          <w:lang w:val="en-US" w:eastAsia="zh-CN" w:bidi="ar"/>
+        </w:rPr>
+        <w:br w:type="textWrapping"/>
+      </w:r>
+    </w:p>
+    <w:tbl>
+      <w:tblPr>
+        <w:tblW w:w="0" w:type="auto"/>
+        <w:tblInd w:w="0" w:type="dxa"/>
+        <w:tblBorders>
+          <w:top w:val="none" w:color="auto" w:sz="0" w:space="0"/>
+          <w:left w:val="none" w:color="auto" w:sz="0" w:space="0"/>
+          <w:bottom w:val="none" w:color="auto" w:sz="0" w:space="0"/>
+          <w:right w:val="none" w:color="auto" w:sz="0" w:space="0"/>
+          <w:insideH w:val="none" w:color="auto" w:sz="0" w:space="0"/>
+          <w:insideV w:val="none" w:color="auto" w:sz="0" w:space="0"/>
+        </w:tblBorders>
+        <w:shd w:val="clear"/>
+        <w:tblLayout w:type="autofit"/>
+        <w:tblCellMar>
+          <w:top w:w="15" w:type="dxa"/>
+          <w:left w:w="15" w:type="dxa"/>
+          <w:bottom w:w="15" w:type="dxa"/>
+          <w:right w:w="15" w:type="dxa"/>
+        </w:tblCellMar>
+      </w:tblPr>
+      <w:tblGrid>
+        <w:gridCol w:w="4343"/>
+        <w:gridCol w:w="4886"/>
+      </w:tblGrid>
+      <w:tr>
+        <w:tblPrEx>
+          <w:tblBorders>
+            <w:top w:val="none" w:color="auto" w:sz="0" w:space="0"/>
+            <w:left w:val="none" w:color="auto" w:sz="0" w:space="0"/>
+            <w:bottom w:val="none" w:color="auto" w:sz="0" w:space="0"/>
+            <w:right w:val="none" w:color="auto" w:sz="0" w:space="0"/>
+            <w:insideH w:val="none" w:color="auto" w:sz="0" w:space="0"/>
+            <w:insideV w:val="none" w:color="auto" w:sz="0" w:space="0"/>
+          </w:tblBorders>
+          <w:shd w:val="clear"/>
+          <w:tblCellMar>
+            <w:top w:w="15" w:type="dxa"/>
+            <w:left w:w="15" w:type="dxa"/>
+            <w:bottom w:w="15" w:type="dxa"/>
+            <w:right w:w="15" w:type="dxa"/>
+          </w:tblCellMar>
+        </w:tblPrEx>
+        <w:trPr>
+          <w:trHeight w:val="0" w:hRule="atLeast"/>
+        </w:trPr>
+        <w:tc>
+          <w:tcPr>
+            <w:tcW w:w="0" w:type="auto"/>
+            <w:tcBorders>
+              <w:top w:val="single" w:color="000000" w:sz="8" w:space="0"/>
+              <w:left w:val="single" w:color="000000" w:sz="8" w:space="0"/>
+              <w:bottom w:val="single" w:color="000000" w:sz="8" w:space="0"/>
+              <w:right w:val="single" w:color="000000" w:sz="8" w:space="0"/>
+            </w:tcBorders>
+            <w:shd w:val="clear" w:color="auto" w:fill="4A86E8"/>
+            <w:tcMar>
+              <w:top w:w="100" w:type="dxa"/>
+              <w:left w:w="100" w:type="dxa"/>
+              <w:bottom w:w="100" w:type="dxa"/>
+              <w:right w:w="100" w:type="dxa"/>
+            </w:tcMar>
+            <w:vAlign w:val="top"/>
+          </w:tcPr>
+          <w:p>
+            <w:pPr>
+              <w:pStyle w:val="12"/>
+              <w:keepNext w:val="0"/>
+              <w:keepLines w:val="0"/>
+              <w:widowControl/>
+              <w:suppressLineNumbers w:val="0"/>
+              <w:bidi w:val="0"/>
+              <w:spacing w:before="0" w:beforeAutospacing="0" w:after="0" w:afterAutospacing="0" w:line="15" w:lineRule="atLeast"/>
+            </w:pPr>
+            <w:r>
+              <w:rPr>
+                <w:rFonts w:hint="default" w:ascii="Arial" w:hAnsi="Arial" w:cs="Arial"/>
+                <w:b/>
+                <w:bCs/>
+                <w:i w:val="0"/>
+                <w:iCs w:val="0"/>
+                <w:color w:val="EFEFEF"/>
+                <w:sz w:val="22"/>
+                <w:szCs w:val="22"/>
+                <w:u w:val="none"/>
+                <w:bdr w:val="none" w:color="auto" w:sz="0" w:space="0"/>
+                <w:vertAlign w:val="baseline"/>
+              </w:rPr>
+              <w:t>Cliente</w:t>
+            </w:r>
+          </w:p>
+        </w:tc>
+        <w:tc>
+          <w:tcPr>
+            <w:tcW w:w="0" w:type="auto"/>
+            <w:tcBorders>
+              <w:top w:val="single" w:color="000000" w:sz="8" w:space="0"/>
+              <w:left w:val="single" w:color="000000" w:sz="8" w:space="0"/>
+              <w:bottom w:val="single" w:color="000000" w:sz="8" w:space="0"/>
+              <w:right w:val="single" w:color="000000" w:sz="8" w:space="0"/>
+            </w:tcBorders>
+            <w:shd w:val="clear" w:color="auto" w:fill="4A86E8"/>
+            <w:tcMar>
+              <w:top w:w="100" w:type="dxa"/>
+              <w:left w:w="100" w:type="dxa"/>
+              <w:bottom w:w="100" w:type="dxa"/>
+              <w:right w:w="100" w:type="dxa"/>
+            </w:tcMar>
+            <w:vAlign w:val="top"/>
+          </w:tcPr>
+          <w:p>
+            <w:pPr>
+              <w:pStyle w:val="12"/>
+              <w:keepNext w:val="0"/>
+              <w:keepLines w:val="0"/>
+              <w:widowControl/>
+              <w:suppressLineNumbers w:val="0"/>
+              <w:bidi w:val="0"/>
+              <w:spacing w:before="0" w:beforeAutospacing="0" w:after="0" w:afterAutospacing="0" w:line="15" w:lineRule="atLeast"/>
+            </w:pPr>
+            <w:r>
+              <w:rPr>
+                <w:rFonts w:hint="default" w:ascii="Arial" w:hAnsi="Arial" w:cs="Arial"/>
+                <w:b/>
+                <w:bCs/>
+                <w:i w:val="0"/>
+                <w:iCs w:val="0"/>
+                <w:color w:val="EFEFEF"/>
+                <w:sz w:val="22"/>
+                <w:szCs w:val="22"/>
+                <w:u w:val="none"/>
+                <w:bdr w:val="none" w:color="auto" w:sz="0" w:space="0"/>
+                <w:vertAlign w:val="baseline"/>
+              </w:rPr>
+              <w:t>El sistema</w:t>
+            </w:r>
+          </w:p>
+        </w:tc>
+      </w:tr>
+      <w:tr>
+        <w:tblPrEx>
+          <w:tblBorders>
+            <w:top w:val="none" w:color="auto" w:sz="0" w:space="0"/>
+            <w:left w:val="none" w:color="auto" w:sz="0" w:space="0"/>
+            <w:bottom w:val="none" w:color="auto" w:sz="0" w:space="0"/>
+            <w:right w:val="none" w:color="auto" w:sz="0" w:space="0"/>
+            <w:insideH w:val="none" w:color="auto" w:sz="0" w:space="0"/>
+            <w:insideV w:val="none" w:color="auto" w:sz="0" w:space="0"/>
+          </w:tblBorders>
+          <w:shd w:val="clear"/>
+          <w:tblCellMar>
+            <w:top w:w="15" w:type="dxa"/>
+            <w:left w:w="15" w:type="dxa"/>
+            <w:bottom w:w="15" w:type="dxa"/>
+            <w:right w:w="15" w:type="dxa"/>
+          </w:tblCellMar>
+        </w:tblPrEx>
+        <w:trPr>
+          <w:trHeight w:val="0" w:hRule="atLeast"/>
+        </w:trPr>
+        <w:tc>
+          <w:tcPr>
+            <w:tcW w:w="0" w:type="auto"/>
+            <w:tcBorders>
+              <w:top w:val="single" w:color="000000" w:sz="8" w:space="0"/>
+              <w:left w:val="single" w:color="000000" w:sz="8" w:space="0"/>
+              <w:bottom w:val="single" w:color="000000" w:sz="8" w:space="0"/>
+              <w:right w:val="single" w:color="000000" w:sz="8" w:space="0"/>
+            </w:tcBorders>
+            <w:shd w:val="clear"/>
+            <w:tcMar>
+              <w:top w:w="100" w:type="dxa"/>
+              <w:left w:w="100" w:type="dxa"/>
+              <w:bottom w:w="100" w:type="dxa"/>
+              <w:right w:w="100" w:type="dxa"/>
+            </w:tcMar>
+            <w:vAlign w:val="top"/>
+          </w:tcPr>
+          <w:p>
+            <w:pPr>
+              <w:pStyle w:val="12"/>
+              <w:keepNext w:val="0"/>
+              <w:keepLines w:val="0"/>
+              <w:widowControl/>
+              <w:suppressLineNumbers w:val="0"/>
+              <w:bidi w:val="0"/>
+              <w:spacing w:before="0" w:beforeAutospacing="0" w:after="0" w:afterAutospacing="0" w:line="15" w:lineRule="atLeast"/>
+              <w:jc w:val="both"/>
+            </w:pPr>
+            <w:r>
+              <w:rPr>
+                <w:rFonts w:hint="default" w:ascii="Arial" w:hAnsi="Arial" w:cs="Arial"/>
+                <w:i w:val="0"/>
+                <w:iCs w:val="0"/>
+                <w:color w:val="000000"/>
+                <w:sz w:val="22"/>
+                <w:szCs w:val="22"/>
+                <w:u w:val="none"/>
+                <w:bdr w:val="none" w:color="auto" w:sz="0" w:space="0"/>
+                <w:vertAlign w:val="baseline"/>
+              </w:rPr>
+              <w:t>1. El usuario decide ingresar al sistema por primera vez y clicka registrarse.</w:t>
+            </w:r>
+          </w:p>
+        </w:tc>
+        <w:tc>
+          <w:tcPr>
+            <w:tcW w:w="0" w:type="auto"/>
+            <w:tcBorders>
+              <w:top w:val="single" w:color="000000" w:sz="8" w:space="0"/>
+              <w:left w:val="single" w:color="000000" w:sz="8" w:space="0"/>
+              <w:bottom w:val="single" w:color="000000" w:sz="8" w:space="0"/>
+              <w:right w:val="single" w:color="000000" w:sz="8" w:space="0"/>
+            </w:tcBorders>
+            <w:shd w:val="clear"/>
+            <w:tcMar>
+              <w:top w:w="100" w:type="dxa"/>
+              <w:left w:w="100" w:type="dxa"/>
+              <w:bottom w:w="100" w:type="dxa"/>
+              <w:right w:w="100" w:type="dxa"/>
+            </w:tcMar>
+            <w:vAlign w:val="top"/>
+          </w:tcPr>
+          <w:p>
+            <w:pPr>
+              <w:pStyle w:val="12"/>
+              <w:keepNext w:val="0"/>
+              <w:keepLines w:val="0"/>
+              <w:widowControl/>
+              <w:suppressLineNumbers w:val="0"/>
+              <w:bidi w:val="0"/>
+              <w:spacing w:before="0" w:beforeAutospacing="0" w:after="0" w:afterAutospacing="0" w:line="15" w:lineRule="atLeast"/>
+              <w:jc w:val="both"/>
+            </w:pPr>
+            <w:r>
+              <w:rPr>
+                <w:rFonts w:hint="default" w:ascii="Arial" w:hAnsi="Arial" w:cs="Arial"/>
+                <w:i w:val="0"/>
+                <w:iCs w:val="0"/>
+                <w:color w:val="000000"/>
+                <w:sz w:val="22"/>
+                <w:szCs w:val="22"/>
+                <w:u w:val="none"/>
+                <w:bdr w:val="none" w:color="auto" w:sz="0" w:space="0"/>
+                <w:vertAlign w:val="baseline"/>
+              </w:rPr>
+              <w:t>2. El sistema muestra los campos necesarios para validar, usuario y contraseña, edat y Instituto.</w:t>
+            </w:r>
+          </w:p>
+        </w:tc>
+      </w:tr>
+      <w:tr>
+        <w:tblPrEx>
+          <w:tblBorders>
+            <w:top w:val="none" w:color="auto" w:sz="0" w:space="0"/>
+            <w:left w:val="none" w:color="auto" w:sz="0" w:space="0"/>
+            <w:bottom w:val="none" w:color="auto" w:sz="0" w:space="0"/>
+            <w:right w:val="none" w:color="auto" w:sz="0" w:space="0"/>
+            <w:insideH w:val="none" w:color="auto" w:sz="0" w:space="0"/>
+            <w:insideV w:val="none" w:color="auto" w:sz="0" w:space="0"/>
+          </w:tblBorders>
+          <w:shd w:val="clear"/>
+          <w:tblCellMar>
+            <w:top w:w="15" w:type="dxa"/>
+            <w:left w:w="15" w:type="dxa"/>
+            <w:bottom w:w="15" w:type="dxa"/>
+            <w:right w:w="15" w:type="dxa"/>
+          </w:tblCellMar>
+        </w:tblPrEx>
+        <w:trPr>
+          <w:trHeight w:val="0" w:hRule="atLeast"/>
+        </w:trPr>
+        <w:tc>
+          <w:tcPr>
+            <w:tcW w:w="0" w:type="auto"/>
+            <w:tcBorders>
+              <w:top w:val="single" w:color="000000" w:sz="8" w:space="0"/>
+              <w:left w:val="single" w:color="000000" w:sz="8" w:space="0"/>
+              <w:bottom w:val="single" w:color="000000" w:sz="8" w:space="0"/>
+              <w:right w:val="single" w:color="000000" w:sz="8" w:space="0"/>
+            </w:tcBorders>
+            <w:shd w:val="clear"/>
+            <w:tcMar>
+              <w:top w:w="100" w:type="dxa"/>
+              <w:left w:w="100" w:type="dxa"/>
+              <w:bottom w:w="100" w:type="dxa"/>
+              <w:right w:w="100" w:type="dxa"/>
+            </w:tcMar>
+            <w:vAlign w:val="top"/>
+          </w:tcPr>
+          <w:p>
+            <w:pPr>
+              <w:pStyle w:val="12"/>
+              <w:keepNext w:val="0"/>
+              <w:keepLines w:val="0"/>
+              <w:widowControl/>
+              <w:suppressLineNumbers w:val="0"/>
+              <w:bidi w:val="0"/>
+              <w:spacing w:before="0" w:beforeAutospacing="0" w:after="0" w:afterAutospacing="0" w:line="15" w:lineRule="atLeast"/>
+              <w:jc w:val="both"/>
+            </w:pPr>
+            <w:r>
+              <w:rPr>
+                <w:rFonts w:hint="default" w:ascii="Arial" w:hAnsi="Arial" w:cs="Arial"/>
+                <w:i w:val="0"/>
+                <w:iCs w:val="0"/>
+                <w:color w:val="000000"/>
+                <w:sz w:val="22"/>
+                <w:szCs w:val="22"/>
+                <w:u w:val="none"/>
+                <w:bdr w:val="none" w:color="auto" w:sz="0" w:space="0"/>
+                <w:vertAlign w:val="baseline"/>
+              </w:rPr>
+              <w:t>3. El usuario ingresa sus datos,</w:t>
+            </w:r>
+          </w:p>
+          <w:p>
+            <w:pPr>
+              <w:pStyle w:val="12"/>
+              <w:keepNext w:val="0"/>
+              <w:keepLines w:val="0"/>
+              <w:widowControl/>
+              <w:suppressLineNumbers w:val="0"/>
+              <w:bidi w:val="0"/>
+              <w:spacing w:before="0" w:beforeAutospacing="0" w:after="0" w:afterAutospacing="0" w:line="15" w:lineRule="atLeast"/>
+              <w:jc w:val="both"/>
+            </w:pPr>
+            <w:r>
+              <w:rPr>
+                <w:rFonts w:hint="default" w:ascii="Arial" w:hAnsi="Arial" w:cs="Arial"/>
+                <w:i w:val="0"/>
+                <w:iCs w:val="0"/>
+                <w:color w:val="000000"/>
+                <w:sz w:val="22"/>
+                <w:szCs w:val="22"/>
+                <w:u w:val="none"/>
+                <w:bdr w:val="none" w:color="auto" w:sz="0" w:space="0"/>
+                <w:vertAlign w:val="baseline"/>
+              </w:rPr>
+              <w:t>en los campos correspondientes.</w:t>
+            </w:r>
+          </w:p>
+        </w:tc>
+        <w:tc>
+          <w:tcPr>
+            <w:tcW w:w="0" w:type="auto"/>
+            <w:tcBorders>
+              <w:top w:val="single" w:color="000000" w:sz="8" w:space="0"/>
+              <w:left w:val="single" w:color="000000" w:sz="8" w:space="0"/>
+              <w:bottom w:val="single" w:color="000000" w:sz="8" w:space="0"/>
+              <w:right w:val="single" w:color="000000" w:sz="8" w:space="0"/>
+            </w:tcBorders>
+            <w:shd w:val="clear"/>
+            <w:tcMar>
+              <w:top w:w="100" w:type="dxa"/>
+              <w:left w:w="100" w:type="dxa"/>
+              <w:bottom w:w="100" w:type="dxa"/>
+              <w:right w:w="100" w:type="dxa"/>
+            </w:tcMar>
+            <w:vAlign w:val="top"/>
+          </w:tcPr>
+          <w:p>
+            <w:pPr>
+              <w:pStyle w:val="12"/>
+              <w:keepNext w:val="0"/>
+              <w:keepLines w:val="0"/>
+              <w:widowControl/>
+              <w:suppressLineNumbers w:val="0"/>
+              <w:bidi w:val="0"/>
+              <w:spacing w:before="0" w:beforeAutospacing="0" w:after="0" w:afterAutospacing="0" w:line="15" w:lineRule="atLeast"/>
+              <w:jc w:val="both"/>
+            </w:pPr>
+            <w:r>
+              <w:rPr>
+                <w:rFonts w:hint="default" w:ascii="Arial" w:hAnsi="Arial" w:cs="Arial"/>
+                <w:i w:val="0"/>
+                <w:iCs w:val="0"/>
+                <w:color w:val="000000"/>
+                <w:sz w:val="22"/>
+                <w:szCs w:val="22"/>
+                <w:u w:val="none"/>
+                <w:bdr w:val="none" w:color="auto" w:sz="0" w:space="0"/>
+                <w:vertAlign w:val="baseline"/>
+              </w:rPr>
+              <w:t>4. El sistema valida los campos</w:t>
+            </w:r>
+          </w:p>
+          <w:p>
+            <w:pPr>
+              <w:pStyle w:val="12"/>
+              <w:keepNext w:val="0"/>
+              <w:keepLines w:val="0"/>
+              <w:widowControl/>
+              <w:suppressLineNumbers w:val="0"/>
+              <w:bidi w:val="0"/>
+              <w:spacing w:before="0" w:beforeAutospacing="0" w:after="0" w:afterAutospacing="0" w:line="15" w:lineRule="atLeast"/>
+              <w:jc w:val="both"/>
+            </w:pPr>
+            <w:r>
+              <w:rPr>
+                <w:rFonts w:hint="default" w:ascii="Arial" w:hAnsi="Arial" w:cs="Arial"/>
+                <w:i w:val="0"/>
+                <w:iCs w:val="0"/>
+                <w:color w:val="000000"/>
+                <w:sz w:val="22"/>
+                <w:szCs w:val="22"/>
+                <w:u w:val="none"/>
+                <w:bdr w:val="none" w:color="auto" w:sz="0" w:space="0"/>
+                <w:vertAlign w:val="baseline"/>
+              </w:rPr>
+              <w:t>introducidos por el usuario.</w:t>
+            </w:r>
+          </w:p>
+        </w:tc>
+      </w:tr>
+      <w:tr>
+        <w:tblPrEx>
+          <w:tblBorders>
+            <w:top w:val="none" w:color="auto" w:sz="0" w:space="0"/>
+            <w:left w:val="none" w:color="auto" w:sz="0" w:space="0"/>
+            <w:bottom w:val="none" w:color="auto" w:sz="0" w:space="0"/>
+            <w:right w:val="none" w:color="auto" w:sz="0" w:space="0"/>
+            <w:insideH w:val="none" w:color="auto" w:sz="0" w:space="0"/>
+            <w:insideV w:val="none" w:color="auto" w:sz="0" w:space="0"/>
+          </w:tblBorders>
+          <w:tblCellMar>
+            <w:top w:w="15" w:type="dxa"/>
+            <w:left w:w="15" w:type="dxa"/>
+            <w:bottom w:w="15" w:type="dxa"/>
+            <w:right w:w="15" w:type="dxa"/>
+          </w:tblCellMar>
+        </w:tblPrEx>
+        <w:trPr>
+          <w:trHeight w:val="0" w:hRule="atLeast"/>
+        </w:trPr>
+        <w:tc>
+          <w:tcPr>
+            <w:tcW w:w="0" w:type="auto"/>
+            <w:tcBorders>
+              <w:top w:val="single" w:color="000000" w:sz="8" w:space="0"/>
+              <w:left w:val="single" w:color="000000" w:sz="8" w:space="0"/>
+              <w:bottom w:val="single" w:color="000000" w:sz="8" w:space="0"/>
+              <w:right w:val="single" w:color="000000" w:sz="8" w:space="0"/>
+            </w:tcBorders>
+            <w:shd w:val="clear"/>
+            <w:tcMar>
+              <w:top w:w="100" w:type="dxa"/>
+              <w:left w:w="100" w:type="dxa"/>
+              <w:bottom w:w="100" w:type="dxa"/>
+              <w:right w:w="100" w:type="dxa"/>
+            </w:tcMar>
+            <w:vAlign w:val="top"/>
+          </w:tcPr>
+          <w:p>
+            <w:pPr>
+              <w:pStyle w:val="12"/>
+              <w:keepNext w:val="0"/>
+              <w:keepLines w:val="0"/>
+              <w:widowControl/>
+              <w:suppressLineNumbers w:val="0"/>
+              <w:bidi w:val="0"/>
+              <w:spacing w:before="0" w:beforeAutospacing="0" w:after="0" w:afterAutospacing="0" w:line="15" w:lineRule="atLeast"/>
+              <w:jc w:val="both"/>
+            </w:pPr>
+            <w:r>
+              <w:rPr>
+                <w:rFonts w:hint="default" w:ascii="Arial" w:hAnsi="Arial" w:cs="Arial"/>
+                <w:i w:val="0"/>
+                <w:iCs w:val="0"/>
+                <w:color w:val="000000"/>
+                <w:sz w:val="22"/>
+                <w:szCs w:val="22"/>
+                <w:u w:val="none"/>
+                <w:bdr w:val="none" w:color="auto" w:sz="0" w:space="0"/>
+                <w:vertAlign w:val="baseline"/>
+              </w:rPr>
+              <w:t>5. El usuario ingresa al sistema.</w:t>
+            </w:r>
+          </w:p>
+        </w:tc>
+        <w:tc>
+          <w:tcPr>
+            <w:tcW w:w="0" w:type="auto"/>
+            <w:tcBorders>
+              <w:top w:val="single" w:color="000000" w:sz="8" w:space="0"/>
+              <w:left w:val="single" w:color="000000" w:sz="8" w:space="0"/>
+              <w:bottom w:val="single" w:color="000000" w:sz="8" w:space="0"/>
+              <w:right w:val="single" w:color="000000" w:sz="8" w:space="0"/>
+            </w:tcBorders>
+            <w:shd w:val="clear"/>
+            <w:tcMar>
+              <w:top w:w="100" w:type="dxa"/>
+              <w:left w:w="100" w:type="dxa"/>
+              <w:bottom w:w="100" w:type="dxa"/>
+              <w:right w:w="100" w:type="dxa"/>
+            </w:tcMar>
+            <w:vAlign w:val="top"/>
+          </w:tcPr>
+          <w:p>
+            <w:pPr>
+              <w:pStyle w:val="12"/>
+              <w:keepNext w:val="0"/>
+              <w:keepLines w:val="0"/>
+              <w:widowControl/>
+              <w:suppressLineNumbers w:val="0"/>
+              <w:bidi w:val="0"/>
+              <w:spacing w:before="0" w:beforeAutospacing="0" w:after="0" w:afterAutospacing="0" w:line="15" w:lineRule="atLeast"/>
+              <w:jc w:val="both"/>
+            </w:pPr>
+            <w:r>
+              <w:rPr>
+                <w:rFonts w:hint="default" w:ascii="Arial" w:hAnsi="Arial" w:cs="Arial"/>
+                <w:i w:val="0"/>
+                <w:iCs w:val="0"/>
+                <w:color w:val="000000"/>
+                <w:sz w:val="22"/>
+                <w:szCs w:val="22"/>
+                <w:u w:val="none"/>
+                <w:bdr w:val="none" w:color="auto" w:sz="0" w:space="0"/>
+                <w:vertAlign w:val="baseline"/>
+              </w:rPr>
+              <w:t>6. El sistema muestra la pantalla de inicio</w:t>
+            </w:r>
+          </w:p>
+        </w:tc>
+      </w:tr>
+    </w:tbl>
+    <w:p>
+      <w:pPr>
+        <w:keepNext w:val="0"/>
+        <w:keepLines w:val="0"/>
+        <w:widowControl/>
+        <w:suppressLineNumbers w:val="0"/>
+        <w:spacing w:after="240" w:afterAutospacing="0"/>
+        <w:jc w:val="left"/>
+      </w:pPr>
+    </w:p>
+    <w:p>
+      <w:pPr>
+        <w:pStyle w:val="12"/>
+        <w:keepNext w:val="0"/>
+        <w:keepLines w:val="0"/>
+        <w:widowControl/>
+        <w:suppressLineNumbers w:val="0"/>
+        <w:bidi w:val="0"/>
+        <w:spacing w:before="0" w:beforeAutospacing="0" w:after="0" w:afterAutospacing="0" w:line="15" w:lineRule="atLeast"/>
+      </w:pPr>
+      <w:r>
+        <w:rPr>
+          <w:rFonts w:hint="default" w:ascii="Arial" w:hAnsi="Arial" w:cs="Arial"/>
+          <w:i w:val="0"/>
+          <w:iCs w:val="0"/>
+          <w:color w:val="000000"/>
+          <w:sz w:val="24"/>
+          <w:szCs w:val="24"/>
+          <w:u w:val="none"/>
+          <w:vertAlign w:val="baseline"/>
+        </w:rPr>
+        <w:t>ID: UC2. Caso de Uso: Creación dilemas</w:t>
+      </w:r>
+    </w:p>
+    <w:p>
+      <w:pPr>
+        <w:pStyle w:val="12"/>
+        <w:keepNext w:val="0"/>
+        <w:keepLines w:val="0"/>
+        <w:widowControl/>
+        <w:suppressLineNumbers w:val="0"/>
+        <w:bidi w:val="0"/>
+        <w:spacing w:before="0" w:beforeAutospacing="0" w:after="0" w:afterAutospacing="0" w:line="15" w:lineRule="atLeast"/>
+      </w:pPr>
+      <w:r>
+        <w:rPr>
+          <w:rFonts w:hint="default" w:ascii="Arial" w:hAnsi="Arial" w:cs="Arial"/>
+          <w:b/>
+          <w:bCs/>
+          <w:i w:val="0"/>
+          <w:iCs w:val="0"/>
+          <w:color w:val="000000"/>
+          <w:sz w:val="22"/>
+          <w:szCs w:val="22"/>
+          <w:u w:val="none"/>
+          <w:vertAlign w:val="baseline"/>
+        </w:rPr>
+        <w:t>Descripción:</w:t>
+      </w:r>
+      <w:r>
+        <w:rPr>
+          <w:rFonts w:hint="default" w:ascii="Arial" w:hAnsi="Arial" w:cs="Arial"/>
+          <w:i w:val="0"/>
+          <w:iCs w:val="0"/>
+          <w:color w:val="000000"/>
+          <w:sz w:val="22"/>
+          <w:szCs w:val="22"/>
+          <w:u w:val="none"/>
+          <w:vertAlign w:val="baseline"/>
+        </w:rPr>
+        <w:t xml:space="preserve"> El sistema da la opción de crear dilemas, con su respectivo título, un mini resumen y su descripción después el administrador podrá añadir imágenes o videos si lo desea y finalmente podrá añadir preguntas al final de cada dilema.</w:t>
+      </w:r>
+    </w:p>
+    <w:p>
+      <w:pPr>
+        <w:pStyle w:val="12"/>
+        <w:keepNext w:val="0"/>
+        <w:keepLines w:val="0"/>
+        <w:widowControl/>
+        <w:suppressLineNumbers w:val="0"/>
+        <w:bidi w:val="0"/>
+        <w:spacing w:before="0" w:beforeAutospacing="0" w:after="0" w:afterAutospacing="0" w:line="15" w:lineRule="atLeast"/>
+      </w:pPr>
+      <w:r>
+        <w:rPr>
+          <w:rFonts w:hint="default" w:ascii="Arial" w:hAnsi="Arial" w:cs="Arial"/>
+          <w:b/>
+          <w:bCs/>
+          <w:i w:val="0"/>
+          <w:iCs w:val="0"/>
+          <w:color w:val="000000"/>
+          <w:sz w:val="22"/>
+          <w:szCs w:val="22"/>
+          <w:u w:val="none"/>
+          <w:vertAlign w:val="baseline"/>
+        </w:rPr>
+        <w:t>Pre-Condiciones:</w:t>
+      </w:r>
+      <w:r>
+        <w:rPr>
+          <w:rFonts w:hint="default" w:ascii="Arial" w:hAnsi="Arial" w:cs="Arial"/>
+          <w:i w:val="0"/>
+          <w:iCs w:val="0"/>
+          <w:color w:val="000000"/>
+          <w:sz w:val="22"/>
+          <w:szCs w:val="22"/>
+          <w:u w:val="none"/>
+          <w:vertAlign w:val="baseline"/>
+        </w:rPr>
+        <w:t xml:space="preserve"> No posee.</w:t>
+      </w:r>
+    </w:p>
+    <w:p>
+      <w:pPr>
+        <w:pStyle w:val="12"/>
+        <w:keepNext w:val="0"/>
+        <w:keepLines w:val="0"/>
+        <w:widowControl/>
+        <w:suppressLineNumbers w:val="0"/>
+        <w:bidi w:val="0"/>
+        <w:spacing w:before="0" w:beforeAutospacing="0" w:after="0" w:afterAutospacing="0" w:line="15" w:lineRule="atLeast"/>
+      </w:pPr>
+      <w:r>
+        <w:rPr>
+          <w:rFonts w:hint="default" w:ascii="Arial" w:hAnsi="Arial" w:cs="Arial"/>
+          <w:b/>
+          <w:bCs/>
+          <w:i w:val="0"/>
+          <w:iCs w:val="0"/>
+          <w:color w:val="000000"/>
+          <w:sz w:val="22"/>
+          <w:szCs w:val="22"/>
+          <w:u w:val="none"/>
+          <w:vertAlign w:val="baseline"/>
+        </w:rPr>
+        <w:t>Actor Principal</w:t>
+      </w:r>
+      <w:r>
+        <w:rPr>
+          <w:rFonts w:hint="default" w:ascii="Arial" w:hAnsi="Arial" w:cs="Arial"/>
+          <w:i w:val="0"/>
+          <w:iCs w:val="0"/>
+          <w:color w:val="000000"/>
+          <w:sz w:val="22"/>
+          <w:szCs w:val="22"/>
+          <w:u w:val="none"/>
+          <w:vertAlign w:val="baseline"/>
+        </w:rPr>
+        <w:t>: Administrador.</w:t>
+      </w:r>
+    </w:p>
+    <w:p>
+      <w:pPr>
+        <w:keepNext w:val="0"/>
+        <w:keepLines w:val="0"/>
+        <w:widowControl/>
+        <w:suppressLineNumbers w:val="0"/>
+        <w:spacing w:after="240" w:afterAutospacing="0"/>
+        <w:jc w:val="left"/>
+      </w:pPr>
+      <w:r>
+        <w:rPr>
+          <w:rFonts w:ascii="SimSun" w:hAnsi="SimSun" w:eastAsia="SimSun" w:cs="SimSun"/>
+          <w:b w:val="0"/>
+          <w:bCs w:val="0"/>
+          <w:kern w:val="0"/>
+          <w:sz w:val="24"/>
+          <w:szCs w:val="24"/>
+          <w:lang w:val="en-US" w:eastAsia="zh-CN" w:bidi="ar"/>
+        </w:rPr>
+        <w:br w:type="textWrapping"/>
+      </w:r>
+    </w:p>
+    <w:tbl>
+      <w:tblPr>
+        <w:tblW w:w="0" w:type="auto"/>
+        <w:tblInd w:w="0" w:type="dxa"/>
+        <w:tblBorders>
+          <w:top w:val="none" w:color="auto" w:sz="0" w:space="0"/>
+          <w:left w:val="none" w:color="auto" w:sz="0" w:space="0"/>
+          <w:bottom w:val="none" w:color="auto" w:sz="0" w:space="0"/>
+          <w:right w:val="none" w:color="auto" w:sz="0" w:space="0"/>
+          <w:insideH w:val="none" w:color="auto" w:sz="0" w:space="0"/>
+          <w:insideV w:val="none" w:color="auto" w:sz="0" w:space="0"/>
+        </w:tblBorders>
+        <w:shd w:val="clear"/>
+        <w:tblLayout w:type="autofit"/>
+        <w:tblCellMar>
+          <w:top w:w="15" w:type="dxa"/>
+          <w:left w:w="15" w:type="dxa"/>
+          <w:bottom w:w="15" w:type="dxa"/>
+          <w:right w:w="15" w:type="dxa"/>
+        </w:tblCellMar>
+      </w:tblPr>
+      <w:tblGrid>
+        <w:gridCol w:w="3856"/>
+        <w:gridCol w:w="5373"/>
+      </w:tblGrid>
+      <w:tr>
+        <w:tblPrEx>
+          <w:tblBorders>
+            <w:top w:val="none" w:color="auto" w:sz="0" w:space="0"/>
+            <w:left w:val="none" w:color="auto" w:sz="0" w:space="0"/>
+            <w:bottom w:val="none" w:color="auto" w:sz="0" w:space="0"/>
+            <w:right w:val="none" w:color="auto" w:sz="0" w:space="0"/>
+            <w:insideH w:val="none" w:color="auto" w:sz="0" w:space="0"/>
+            <w:insideV w:val="none" w:color="auto" w:sz="0" w:space="0"/>
+          </w:tblBorders>
+        </w:tblPrEx>
+        <w:trPr>
+          <w:trHeight w:val="0" w:hRule="atLeast"/>
+        </w:trPr>
+        <w:tc>
+          <w:tcPr>
+            <w:tcW w:w="0" w:type="auto"/>
+            <w:tcBorders>
+              <w:top w:val="single" w:color="000000" w:sz="8" w:space="0"/>
+              <w:left w:val="single" w:color="000000" w:sz="8" w:space="0"/>
+              <w:bottom w:val="single" w:color="000000" w:sz="8" w:space="0"/>
+              <w:right w:val="single" w:color="000000" w:sz="8" w:space="0"/>
+            </w:tcBorders>
+            <w:shd w:val="clear" w:color="auto" w:fill="4A86E8"/>
+            <w:tcMar>
+              <w:top w:w="100" w:type="dxa"/>
+              <w:left w:w="100" w:type="dxa"/>
+              <w:bottom w:w="100" w:type="dxa"/>
+              <w:right w:w="100" w:type="dxa"/>
+            </w:tcMar>
+            <w:vAlign w:val="top"/>
+          </w:tcPr>
+          <w:p>
+            <w:pPr>
+              <w:pStyle w:val="12"/>
+              <w:keepNext w:val="0"/>
+              <w:keepLines w:val="0"/>
+              <w:widowControl/>
+              <w:suppressLineNumbers w:val="0"/>
+              <w:bidi w:val="0"/>
+              <w:spacing w:before="0" w:beforeAutospacing="0" w:after="0" w:afterAutospacing="0" w:line="15" w:lineRule="atLeast"/>
+            </w:pPr>
+            <w:r>
+              <w:rPr>
+                <w:rFonts w:hint="default" w:ascii="Arial" w:hAnsi="Arial" w:cs="Arial"/>
+                <w:b/>
+                <w:bCs/>
+                <w:i w:val="0"/>
+                <w:iCs w:val="0"/>
+                <w:color w:val="EFEFEF"/>
+                <w:sz w:val="22"/>
+                <w:szCs w:val="22"/>
+                <w:u w:val="none"/>
+                <w:bdr w:val="none" w:color="auto" w:sz="0" w:space="0"/>
+                <w:vertAlign w:val="baseline"/>
+              </w:rPr>
+              <w:t>Administrador</w:t>
+            </w:r>
+          </w:p>
+        </w:tc>
+        <w:tc>
+          <w:tcPr>
+            <w:tcW w:w="0" w:type="auto"/>
+            <w:tcBorders>
+              <w:top w:val="single" w:color="000000" w:sz="8" w:space="0"/>
+              <w:left w:val="single" w:color="000000" w:sz="8" w:space="0"/>
+              <w:bottom w:val="single" w:color="000000" w:sz="8" w:space="0"/>
+              <w:right w:val="single" w:color="000000" w:sz="8" w:space="0"/>
+            </w:tcBorders>
+            <w:shd w:val="clear" w:color="auto" w:fill="4A86E8"/>
+            <w:tcMar>
+              <w:top w:w="100" w:type="dxa"/>
+              <w:left w:w="100" w:type="dxa"/>
+              <w:bottom w:w="100" w:type="dxa"/>
+              <w:right w:w="100" w:type="dxa"/>
+            </w:tcMar>
+            <w:vAlign w:val="top"/>
+          </w:tcPr>
+          <w:p>
+            <w:pPr>
+              <w:pStyle w:val="12"/>
+              <w:keepNext w:val="0"/>
+              <w:keepLines w:val="0"/>
+              <w:widowControl/>
+              <w:suppressLineNumbers w:val="0"/>
+              <w:bidi w:val="0"/>
+              <w:spacing w:before="0" w:beforeAutospacing="0" w:after="0" w:afterAutospacing="0" w:line="15" w:lineRule="atLeast"/>
+            </w:pPr>
+            <w:r>
+              <w:rPr>
+                <w:rFonts w:hint="default" w:ascii="Arial" w:hAnsi="Arial" w:cs="Arial"/>
+                <w:b/>
+                <w:bCs/>
+                <w:i w:val="0"/>
+                <w:iCs w:val="0"/>
+                <w:color w:val="EFEFEF"/>
+                <w:sz w:val="22"/>
+                <w:szCs w:val="22"/>
+                <w:u w:val="none"/>
+                <w:bdr w:val="none" w:color="auto" w:sz="0" w:space="0"/>
+                <w:vertAlign w:val="baseline"/>
+              </w:rPr>
+              <w:t>El sistema</w:t>
+            </w:r>
+          </w:p>
+        </w:tc>
+      </w:tr>
+      <w:tr>
+        <w:tblPrEx>
+          <w:tblBorders>
+            <w:top w:val="none" w:color="auto" w:sz="0" w:space="0"/>
+            <w:left w:val="none" w:color="auto" w:sz="0" w:space="0"/>
+            <w:bottom w:val="none" w:color="auto" w:sz="0" w:space="0"/>
+            <w:right w:val="none" w:color="auto" w:sz="0" w:space="0"/>
+            <w:insideH w:val="none" w:color="auto" w:sz="0" w:space="0"/>
+            <w:insideV w:val="none" w:color="auto" w:sz="0" w:space="0"/>
+          </w:tblBorders>
+          <w:shd w:val="clear"/>
+          <w:tblCellMar>
+            <w:top w:w="15" w:type="dxa"/>
+            <w:left w:w="15" w:type="dxa"/>
+            <w:bottom w:w="15" w:type="dxa"/>
+            <w:right w:w="15" w:type="dxa"/>
+          </w:tblCellMar>
+        </w:tblPrEx>
+        <w:trPr>
+          <w:trHeight w:val="0" w:hRule="atLeast"/>
+        </w:trPr>
+        <w:tc>
+          <w:tcPr>
+            <w:tcW w:w="0" w:type="auto"/>
+            <w:tcBorders>
+              <w:top w:val="single" w:color="000000" w:sz="8" w:space="0"/>
+              <w:left w:val="single" w:color="000000" w:sz="8" w:space="0"/>
+              <w:bottom w:val="single" w:color="000000" w:sz="8" w:space="0"/>
+              <w:right w:val="single" w:color="000000" w:sz="8" w:space="0"/>
+            </w:tcBorders>
+            <w:shd w:val="clear"/>
+            <w:tcMar>
+              <w:top w:w="100" w:type="dxa"/>
+              <w:left w:w="100" w:type="dxa"/>
+              <w:bottom w:w="100" w:type="dxa"/>
+              <w:right w:w="100" w:type="dxa"/>
+            </w:tcMar>
+            <w:vAlign w:val="top"/>
+          </w:tcPr>
+          <w:p>
+            <w:pPr>
+              <w:pStyle w:val="12"/>
+              <w:keepNext w:val="0"/>
+              <w:keepLines w:val="0"/>
+              <w:widowControl/>
+              <w:suppressLineNumbers w:val="0"/>
+              <w:bidi w:val="0"/>
+              <w:spacing w:before="0" w:beforeAutospacing="0" w:after="0" w:afterAutospacing="0" w:line="15" w:lineRule="atLeast"/>
+              <w:jc w:val="both"/>
+            </w:pPr>
+            <w:r>
+              <w:rPr>
+                <w:rFonts w:hint="default" w:ascii="Arial" w:hAnsi="Arial" w:cs="Arial"/>
+                <w:i w:val="0"/>
+                <w:iCs w:val="0"/>
+                <w:color w:val="000000"/>
+                <w:sz w:val="22"/>
+                <w:szCs w:val="22"/>
+                <w:u w:val="none"/>
+                <w:bdr w:val="none" w:color="auto" w:sz="0" w:space="0"/>
+                <w:vertAlign w:val="baseline"/>
+              </w:rPr>
+              <w:t>1. El administrador decide ingresar al apartado de crear actividad.</w:t>
+            </w:r>
+          </w:p>
+        </w:tc>
+        <w:tc>
+          <w:tcPr>
+            <w:tcW w:w="0" w:type="auto"/>
+            <w:tcBorders>
+              <w:top w:val="single" w:color="000000" w:sz="8" w:space="0"/>
+              <w:left w:val="single" w:color="000000" w:sz="8" w:space="0"/>
+              <w:bottom w:val="single" w:color="000000" w:sz="8" w:space="0"/>
+              <w:right w:val="single" w:color="000000" w:sz="8" w:space="0"/>
+            </w:tcBorders>
+            <w:shd w:val="clear"/>
+            <w:tcMar>
+              <w:top w:w="100" w:type="dxa"/>
+              <w:left w:w="100" w:type="dxa"/>
+              <w:bottom w:w="100" w:type="dxa"/>
+              <w:right w:w="100" w:type="dxa"/>
+            </w:tcMar>
+            <w:vAlign w:val="top"/>
+          </w:tcPr>
+          <w:p>
+            <w:pPr>
+              <w:pStyle w:val="12"/>
+              <w:keepNext w:val="0"/>
+              <w:keepLines w:val="0"/>
+              <w:widowControl/>
+              <w:suppressLineNumbers w:val="0"/>
+              <w:bidi w:val="0"/>
+              <w:spacing w:before="0" w:beforeAutospacing="0" w:after="0" w:afterAutospacing="0" w:line="15" w:lineRule="atLeast"/>
+              <w:jc w:val="both"/>
+            </w:pPr>
+            <w:r>
+              <w:rPr>
+                <w:rFonts w:hint="default" w:ascii="Arial" w:hAnsi="Arial" w:cs="Arial"/>
+                <w:i w:val="0"/>
+                <w:iCs w:val="0"/>
+                <w:color w:val="000000"/>
+                <w:sz w:val="22"/>
+                <w:szCs w:val="22"/>
+                <w:u w:val="none"/>
+                <w:bdr w:val="none" w:color="auto" w:sz="0" w:space="0"/>
+                <w:vertAlign w:val="baseline"/>
+              </w:rPr>
+              <w:t>2. El sistema muestra los campos necesarios para introducir título, resumen, descripción, recursos* y preguntas.</w:t>
+            </w:r>
+          </w:p>
+        </w:tc>
+      </w:tr>
+      <w:tr>
+        <w:tblPrEx>
+          <w:tblBorders>
+            <w:top w:val="none" w:color="auto" w:sz="0" w:space="0"/>
+            <w:left w:val="none" w:color="auto" w:sz="0" w:space="0"/>
+            <w:bottom w:val="none" w:color="auto" w:sz="0" w:space="0"/>
+            <w:right w:val="none" w:color="auto" w:sz="0" w:space="0"/>
+            <w:insideH w:val="none" w:color="auto" w:sz="0" w:space="0"/>
+            <w:insideV w:val="none" w:color="auto" w:sz="0" w:space="0"/>
+          </w:tblBorders>
+          <w:shd w:val="clear"/>
+          <w:tblCellMar>
+            <w:top w:w="15" w:type="dxa"/>
+            <w:left w:w="15" w:type="dxa"/>
+            <w:bottom w:w="15" w:type="dxa"/>
+            <w:right w:w="15" w:type="dxa"/>
+          </w:tblCellMar>
+        </w:tblPrEx>
+        <w:trPr>
+          <w:trHeight w:val="0" w:hRule="atLeast"/>
+        </w:trPr>
+        <w:tc>
+          <w:tcPr>
+            <w:tcW w:w="0" w:type="auto"/>
+            <w:tcBorders>
+              <w:top w:val="single" w:color="000000" w:sz="8" w:space="0"/>
+              <w:left w:val="single" w:color="000000" w:sz="8" w:space="0"/>
+              <w:bottom w:val="single" w:color="000000" w:sz="8" w:space="0"/>
+              <w:right w:val="single" w:color="000000" w:sz="8" w:space="0"/>
+            </w:tcBorders>
+            <w:shd w:val="clear"/>
+            <w:tcMar>
+              <w:top w:w="100" w:type="dxa"/>
+              <w:left w:w="100" w:type="dxa"/>
+              <w:bottom w:w="100" w:type="dxa"/>
+              <w:right w:w="100" w:type="dxa"/>
+            </w:tcMar>
+            <w:vAlign w:val="top"/>
+          </w:tcPr>
+          <w:p>
+            <w:pPr>
+              <w:pStyle w:val="12"/>
+              <w:keepNext w:val="0"/>
+              <w:keepLines w:val="0"/>
+              <w:widowControl/>
+              <w:suppressLineNumbers w:val="0"/>
+              <w:bidi w:val="0"/>
+              <w:spacing w:before="0" w:beforeAutospacing="0" w:after="0" w:afterAutospacing="0" w:line="15" w:lineRule="atLeast"/>
+              <w:jc w:val="both"/>
+            </w:pPr>
+            <w:r>
+              <w:rPr>
+                <w:rFonts w:hint="default" w:ascii="Arial" w:hAnsi="Arial" w:cs="Arial"/>
+                <w:i w:val="0"/>
+                <w:iCs w:val="0"/>
+                <w:color w:val="000000"/>
+                <w:sz w:val="22"/>
+                <w:szCs w:val="22"/>
+                <w:u w:val="none"/>
+                <w:bdr w:val="none" w:color="auto" w:sz="0" w:space="0"/>
+                <w:vertAlign w:val="baseline"/>
+              </w:rPr>
+              <w:t>3. El administrador ingresa los datos</w:t>
+            </w:r>
+          </w:p>
+          <w:p>
+            <w:pPr>
+              <w:pStyle w:val="12"/>
+              <w:keepNext w:val="0"/>
+              <w:keepLines w:val="0"/>
+              <w:widowControl/>
+              <w:suppressLineNumbers w:val="0"/>
+              <w:bidi w:val="0"/>
+              <w:spacing w:before="0" w:beforeAutospacing="0" w:after="0" w:afterAutospacing="0" w:line="15" w:lineRule="atLeast"/>
+              <w:jc w:val="both"/>
+            </w:pPr>
+            <w:r>
+              <w:rPr>
+                <w:rFonts w:hint="default" w:ascii="Arial" w:hAnsi="Arial" w:cs="Arial"/>
+                <w:i w:val="0"/>
+                <w:iCs w:val="0"/>
+                <w:color w:val="000000"/>
+                <w:sz w:val="22"/>
+                <w:szCs w:val="22"/>
+                <w:u w:val="none"/>
+                <w:bdr w:val="none" w:color="auto" w:sz="0" w:space="0"/>
+                <w:vertAlign w:val="baseline"/>
+              </w:rPr>
+              <w:t>en los campos correspondientes.</w:t>
+            </w:r>
+          </w:p>
+        </w:tc>
+        <w:tc>
+          <w:tcPr>
+            <w:tcW w:w="0" w:type="auto"/>
+            <w:tcBorders>
+              <w:top w:val="single" w:color="000000" w:sz="8" w:space="0"/>
+              <w:left w:val="single" w:color="000000" w:sz="8" w:space="0"/>
+              <w:bottom w:val="single" w:color="000000" w:sz="8" w:space="0"/>
+              <w:right w:val="single" w:color="000000" w:sz="8" w:space="0"/>
+            </w:tcBorders>
+            <w:shd w:val="clear"/>
+            <w:tcMar>
+              <w:top w:w="100" w:type="dxa"/>
+              <w:left w:w="100" w:type="dxa"/>
+              <w:bottom w:w="100" w:type="dxa"/>
+              <w:right w:w="100" w:type="dxa"/>
+            </w:tcMar>
+            <w:vAlign w:val="top"/>
+          </w:tcPr>
+          <w:p>
+            <w:pPr>
+              <w:pStyle w:val="12"/>
+              <w:keepNext w:val="0"/>
+              <w:keepLines w:val="0"/>
+              <w:widowControl/>
+              <w:suppressLineNumbers w:val="0"/>
+              <w:bidi w:val="0"/>
+              <w:spacing w:before="0" w:beforeAutospacing="0" w:after="0" w:afterAutospacing="0" w:line="15" w:lineRule="atLeast"/>
+              <w:jc w:val="both"/>
+            </w:pPr>
+            <w:r>
+              <w:rPr>
+                <w:rFonts w:hint="default" w:ascii="Arial" w:hAnsi="Arial" w:cs="Arial"/>
+                <w:i w:val="0"/>
+                <w:iCs w:val="0"/>
+                <w:color w:val="000000"/>
+                <w:sz w:val="22"/>
+                <w:szCs w:val="22"/>
+                <w:u w:val="none"/>
+                <w:bdr w:val="none" w:color="auto" w:sz="0" w:space="0"/>
+                <w:vertAlign w:val="baseline"/>
+              </w:rPr>
+              <w:t>4. El sistema guarda los datos</w:t>
+            </w:r>
+          </w:p>
+          <w:p>
+            <w:pPr>
+              <w:pStyle w:val="12"/>
+              <w:keepNext w:val="0"/>
+              <w:keepLines w:val="0"/>
+              <w:widowControl/>
+              <w:suppressLineNumbers w:val="0"/>
+              <w:bidi w:val="0"/>
+              <w:spacing w:before="0" w:beforeAutospacing="0" w:after="0" w:afterAutospacing="0" w:line="15" w:lineRule="atLeast"/>
+              <w:jc w:val="both"/>
+            </w:pPr>
+            <w:r>
+              <w:rPr>
+                <w:rFonts w:hint="default" w:ascii="Arial" w:hAnsi="Arial" w:cs="Arial"/>
+                <w:i w:val="0"/>
+                <w:iCs w:val="0"/>
+                <w:color w:val="000000"/>
+                <w:sz w:val="22"/>
+                <w:szCs w:val="22"/>
+                <w:u w:val="none"/>
+                <w:bdr w:val="none" w:color="auto" w:sz="0" w:space="0"/>
+                <w:vertAlign w:val="baseline"/>
+              </w:rPr>
+              <w:t>introducidos por el usuario y crea el dilema.</w:t>
+            </w:r>
+          </w:p>
+        </w:tc>
+      </w:tr>
+    </w:tbl>
+    <w:p>
+      <w:pPr>
+        <w:keepNext w:val="0"/>
+        <w:keepLines w:val="0"/>
+        <w:widowControl/>
+        <w:suppressLineNumbers w:val="0"/>
+        <w:spacing w:after="240" w:afterAutospacing="0"/>
+        <w:jc w:val="left"/>
+      </w:pPr>
+      <w:r>
+        <w:rPr>
+          <w:rFonts w:ascii="SimSun" w:hAnsi="SimSun" w:eastAsia="SimSun" w:cs="SimSun"/>
+          <w:b w:val="0"/>
+          <w:bCs w:val="0"/>
+          <w:kern w:val="0"/>
+          <w:sz w:val="24"/>
+          <w:szCs w:val="24"/>
+          <w:lang w:val="en-US" w:eastAsia="zh-CN" w:bidi="ar"/>
+        </w:rPr>
+        <w:br w:type="textWrapping"/>
+      </w:r>
+    </w:p>
+    <w:p>
+      <w:pPr>
+        <w:pStyle w:val="12"/>
+        <w:keepNext w:val="0"/>
+        <w:keepLines w:val="0"/>
+        <w:widowControl/>
+        <w:suppressLineNumbers w:val="0"/>
+        <w:bidi w:val="0"/>
+        <w:spacing w:before="0" w:beforeAutospacing="0" w:after="0" w:afterAutospacing="0" w:line="15" w:lineRule="atLeast"/>
+      </w:pPr>
+      <w:r>
+        <w:rPr>
+          <w:rFonts w:hint="default" w:ascii="Arial" w:hAnsi="Arial" w:cs="Arial"/>
+          <w:i w:val="0"/>
+          <w:iCs w:val="0"/>
+          <w:color w:val="000000"/>
+          <w:sz w:val="24"/>
+          <w:szCs w:val="24"/>
+          <w:u w:val="none"/>
+          <w:vertAlign w:val="baseline"/>
+        </w:rPr>
+        <w:t>ID: UC3. Caso de Uso: Responder preguntas</w:t>
+      </w:r>
+    </w:p>
+    <w:p>
+      <w:pPr>
+        <w:pStyle w:val="12"/>
+        <w:keepNext w:val="0"/>
+        <w:keepLines w:val="0"/>
+        <w:widowControl/>
+        <w:suppressLineNumbers w:val="0"/>
+        <w:bidi w:val="0"/>
+        <w:spacing w:before="0" w:beforeAutospacing="0" w:after="0" w:afterAutospacing="0" w:line="15" w:lineRule="atLeast"/>
+      </w:pPr>
+      <w:r>
+        <w:rPr>
+          <w:rFonts w:hint="default" w:ascii="Arial" w:hAnsi="Arial" w:cs="Arial"/>
+          <w:b/>
+          <w:bCs/>
+          <w:i w:val="0"/>
+          <w:iCs w:val="0"/>
+          <w:color w:val="000000"/>
+          <w:sz w:val="22"/>
+          <w:szCs w:val="22"/>
+          <w:u w:val="none"/>
+          <w:vertAlign w:val="baseline"/>
+        </w:rPr>
+        <w:t>Descripción:</w:t>
+      </w:r>
+      <w:r>
+        <w:rPr>
+          <w:rFonts w:hint="default" w:ascii="Arial" w:hAnsi="Arial" w:cs="Arial"/>
+          <w:i w:val="0"/>
+          <w:iCs w:val="0"/>
+          <w:color w:val="000000"/>
+          <w:sz w:val="22"/>
+          <w:szCs w:val="22"/>
+          <w:u w:val="none"/>
+          <w:vertAlign w:val="baseline"/>
+        </w:rPr>
+        <w:t xml:space="preserve"> El sistema dará la opción de poder responder a las preguntas que ha creado el administrador en los respectivos dilemas..</w:t>
+      </w:r>
+    </w:p>
+    <w:p>
+      <w:pPr>
+        <w:pStyle w:val="12"/>
+        <w:keepNext w:val="0"/>
+        <w:keepLines w:val="0"/>
+        <w:widowControl/>
+        <w:suppressLineNumbers w:val="0"/>
+        <w:bidi w:val="0"/>
+        <w:spacing w:before="0" w:beforeAutospacing="0" w:after="0" w:afterAutospacing="0" w:line="15" w:lineRule="atLeast"/>
+      </w:pPr>
+      <w:r>
+        <w:rPr>
+          <w:rFonts w:hint="default" w:ascii="Arial" w:hAnsi="Arial" w:cs="Arial"/>
+          <w:b/>
+          <w:bCs/>
+          <w:i w:val="0"/>
+          <w:iCs w:val="0"/>
+          <w:color w:val="000000"/>
+          <w:sz w:val="22"/>
+          <w:szCs w:val="22"/>
+          <w:u w:val="none"/>
+          <w:vertAlign w:val="baseline"/>
+        </w:rPr>
+        <w:t>Pre-Condiciones:</w:t>
+      </w:r>
+      <w:r>
+        <w:rPr>
+          <w:rFonts w:hint="default" w:ascii="Arial" w:hAnsi="Arial" w:cs="Arial"/>
+          <w:i w:val="0"/>
+          <w:iCs w:val="0"/>
+          <w:color w:val="000000"/>
+          <w:sz w:val="22"/>
+          <w:szCs w:val="22"/>
+          <w:u w:val="none"/>
+          <w:vertAlign w:val="baseline"/>
+        </w:rPr>
+        <w:t xml:space="preserve"> No posee.</w:t>
+      </w:r>
+    </w:p>
+    <w:p>
+      <w:pPr>
+        <w:pStyle w:val="12"/>
+        <w:keepNext w:val="0"/>
+        <w:keepLines w:val="0"/>
+        <w:widowControl/>
+        <w:suppressLineNumbers w:val="0"/>
+        <w:bidi w:val="0"/>
+        <w:spacing w:before="0" w:beforeAutospacing="0" w:after="0" w:afterAutospacing="0" w:line="15" w:lineRule="atLeast"/>
+      </w:pPr>
+      <w:r>
+        <w:rPr>
+          <w:rFonts w:hint="default" w:ascii="Arial" w:hAnsi="Arial" w:cs="Arial"/>
+          <w:b/>
+          <w:bCs/>
+          <w:i w:val="0"/>
+          <w:iCs w:val="0"/>
+          <w:color w:val="000000"/>
+          <w:sz w:val="22"/>
+          <w:szCs w:val="22"/>
+          <w:u w:val="none"/>
+          <w:vertAlign w:val="baseline"/>
+        </w:rPr>
+        <w:t>Actor Principal</w:t>
+      </w:r>
+      <w:r>
+        <w:rPr>
+          <w:rFonts w:hint="default" w:ascii="Arial" w:hAnsi="Arial" w:cs="Arial"/>
+          <w:i w:val="0"/>
+          <w:iCs w:val="0"/>
+          <w:color w:val="000000"/>
+          <w:sz w:val="22"/>
+          <w:szCs w:val="22"/>
+          <w:u w:val="none"/>
+          <w:vertAlign w:val="baseline"/>
+        </w:rPr>
+        <w:t>: Usuario</w:t>
+      </w:r>
+    </w:p>
+    <w:p>
+      <w:pPr>
+        <w:keepNext w:val="0"/>
+        <w:keepLines w:val="0"/>
+        <w:widowControl/>
+        <w:suppressLineNumbers w:val="0"/>
+        <w:spacing w:after="240" w:afterAutospacing="0"/>
+        <w:jc w:val="left"/>
+      </w:pPr>
+      <w:r>
+        <w:rPr>
+          <w:rFonts w:ascii="SimSun" w:hAnsi="SimSun" w:eastAsia="SimSun" w:cs="SimSun"/>
+          <w:b w:val="0"/>
+          <w:bCs w:val="0"/>
+          <w:kern w:val="0"/>
+          <w:sz w:val="24"/>
+          <w:szCs w:val="24"/>
+          <w:lang w:val="en-US" w:eastAsia="zh-CN" w:bidi="ar"/>
+        </w:rPr>
+        <w:br w:type="textWrapping"/>
+      </w:r>
+    </w:p>
+    <w:tbl>
+      <w:tblPr>
+        <w:tblW w:w="0" w:type="auto"/>
+        <w:tblInd w:w="0" w:type="dxa"/>
+        <w:tblBorders>
+          <w:top w:val="none" w:color="auto" w:sz="0" w:space="0"/>
+          <w:left w:val="none" w:color="auto" w:sz="0" w:space="0"/>
+          <w:bottom w:val="none" w:color="auto" w:sz="0" w:space="0"/>
+          <w:right w:val="none" w:color="auto" w:sz="0" w:space="0"/>
+          <w:insideH w:val="none" w:color="auto" w:sz="0" w:space="0"/>
+          <w:insideV w:val="none" w:color="auto" w:sz="0" w:space="0"/>
+        </w:tblBorders>
+        <w:shd w:val="clear"/>
+        <w:tblLayout w:type="autofit"/>
+        <w:tblCellMar>
+          <w:top w:w="15" w:type="dxa"/>
+          <w:left w:w="15" w:type="dxa"/>
+          <w:bottom w:w="15" w:type="dxa"/>
+          <w:right w:w="15" w:type="dxa"/>
+        </w:tblCellMar>
+      </w:tblPr>
+      <w:tblGrid>
+        <w:gridCol w:w="5280"/>
+        <w:gridCol w:w="3949"/>
+      </w:tblGrid>
+      <w:tr>
+        <w:tblPrEx>
+          <w:tblBorders>
+            <w:top w:val="none" w:color="auto" w:sz="0" w:space="0"/>
+            <w:left w:val="none" w:color="auto" w:sz="0" w:space="0"/>
+            <w:bottom w:val="none" w:color="auto" w:sz="0" w:space="0"/>
+            <w:right w:val="none" w:color="auto" w:sz="0" w:space="0"/>
+            <w:insideH w:val="none" w:color="auto" w:sz="0" w:space="0"/>
+            <w:insideV w:val="none" w:color="auto" w:sz="0" w:space="0"/>
+          </w:tblBorders>
+          <w:tblCellMar>
+            <w:top w:w="15" w:type="dxa"/>
+            <w:left w:w="15" w:type="dxa"/>
+            <w:bottom w:w="15" w:type="dxa"/>
+            <w:right w:w="15" w:type="dxa"/>
+          </w:tblCellMar>
+        </w:tblPrEx>
+        <w:trPr>
+          <w:trHeight w:val="0" w:hRule="atLeast"/>
+        </w:trPr>
+        <w:tc>
+          <w:tcPr>
+            <w:tcW w:w="0" w:type="auto"/>
+            <w:tcBorders>
+              <w:top w:val="single" w:color="000000" w:sz="8" w:space="0"/>
+              <w:left w:val="single" w:color="000000" w:sz="8" w:space="0"/>
+              <w:bottom w:val="single" w:color="000000" w:sz="8" w:space="0"/>
+              <w:right w:val="single" w:color="000000" w:sz="8" w:space="0"/>
+            </w:tcBorders>
+            <w:shd w:val="clear" w:color="auto" w:fill="4A86E8"/>
+            <w:tcMar>
+              <w:top w:w="100" w:type="dxa"/>
+              <w:left w:w="100" w:type="dxa"/>
+              <w:bottom w:w="100" w:type="dxa"/>
+              <w:right w:w="100" w:type="dxa"/>
+            </w:tcMar>
+            <w:vAlign w:val="top"/>
+          </w:tcPr>
+          <w:p>
+            <w:pPr>
+              <w:pStyle w:val="12"/>
+              <w:keepNext w:val="0"/>
+              <w:keepLines w:val="0"/>
+              <w:widowControl/>
+              <w:suppressLineNumbers w:val="0"/>
+              <w:bidi w:val="0"/>
+              <w:spacing w:before="0" w:beforeAutospacing="0" w:after="0" w:afterAutospacing="0" w:line="15" w:lineRule="atLeast"/>
+            </w:pPr>
+            <w:r>
+              <w:rPr>
+                <w:rFonts w:hint="default" w:ascii="Arial" w:hAnsi="Arial" w:cs="Arial"/>
+                <w:b/>
+                <w:bCs/>
+                <w:i w:val="0"/>
+                <w:iCs w:val="0"/>
+                <w:color w:val="EFEFEF"/>
+                <w:sz w:val="22"/>
+                <w:szCs w:val="22"/>
+                <w:u w:val="none"/>
+                <w:bdr w:val="none" w:color="auto" w:sz="0" w:space="0"/>
+                <w:vertAlign w:val="baseline"/>
+              </w:rPr>
+              <w:t>Usuario</w:t>
+            </w:r>
+          </w:p>
+        </w:tc>
+        <w:tc>
+          <w:tcPr>
+            <w:tcW w:w="0" w:type="auto"/>
+            <w:tcBorders>
+              <w:top w:val="single" w:color="000000" w:sz="8" w:space="0"/>
+              <w:left w:val="single" w:color="000000" w:sz="8" w:space="0"/>
+              <w:bottom w:val="single" w:color="000000" w:sz="8" w:space="0"/>
+              <w:right w:val="single" w:color="000000" w:sz="8" w:space="0"/>
+            </w:tcBorders>
+            <w:shd w:val="clear" w:color="auto" w:fill="4A86E8"/>
+            <w:tcMar>
+              <w:top w:w="100" w:type="dxa"/>
+              <w:left w:w="100" w:type="dxa"/>
+              <w:bottom w:w="100" w:type="dxa"/>
+              <w:right w:w="100" w:type="dxa"/>
+            </w:tcMar>
+            <w:vAlign w:val="top"/>
+          </w:tcPr>
+          <w:p>
+            <w:pPr>
+              <w:pStyle w:val="12"/>
+              <w:keepNext w:val="0"/>
+              <w:keepLines w:val="0"/>
+              <w:widowControl/>
+              <w:suppressLineNumbers w:val="0"/>
+              <w:bidi w:val="0"/>
+              <w:spacing w:before="0" w:beforeAutospacing="0" w:after="0" w:afterAutospacing="0" w:line="15" w:lineRule="atLeast"/>
+            </w:pPr>
+            <w:r>
+              <w:rPr>
+                <w:rFonts w:hint="default" w:ascii="Arial" w:hAnsi="Arial" w:cs="Arial"/>
+                <w:b/>
+                <w:bCs/>
+                <w:i w:val="0"/>
+                <w:iCs w:val="0"/>
+                <w:color w:val="EFEFEF"/>
+                <w:sz w:val="22"/>
+                <w:szCs w:val="22"/>
+                <w:u w:val="none"/>
+                <w:bdr w:val="none" w:color="auto" w:sz="0" w:space="0"/>
+                <w:vertAlign w:val="baseline"/>
+              </w:rPr>
+              <w:t>El sistema</w:t>
+            </w:r>
+          </w:p>
+        </w:tc>
+      </w:tr>
+      <w:tr>
+        <w:tblPrEx>
+          <w:tblBorders>
+            <w:top w:val="none" w:color="auto" w:sz="0" w:space="0"/>
+            <w:left w:val="none" w:color="auto" w:sz="0" w:space="0"/>
+            <w:bottom w:val="none" w:color="auto" w:sz="0" w:space="0"/>
+            <w:right w:val="none" w:color="auto" w:sz="0" w:space="0"/>
+            <w:insideH w:val="none" w:color="auto" w:sz="0" w:space="0"/>
+            <w:insideV w:val="none" w:color="auto" w:sz="0" w:space="0"/>
+          </w:tblBorders>
+          <w:shd w:val="clear"/>
+          <w:tblCellMar>
+            <w:top w:w="15" w:type="dxa"/>
+            <w:left w:w="15" w:type="dxa"/>
+            <w:bottom w:w="15" w:type="dxa"/>
+            <w:right w:w="15" w:type="dxa"/>
+          </w:tblCellMar>
+        </w:tblPrEx>
+        <w:trPr>
+          <w:trHeight w:val="0" w:hRule="atLeast"/>
+        </w:trPr>
+        <w:tc>
+          <w:tcPr>
+            <w:tcW w:w="0" w:type="auto"/>
+            <w:tcBorders>
+              <w:top w:val="single" w:color="000000" w:sz="8" w:space="0"/>
+              <w:left w:val="single" w:color="000000" w:sz="8" w:space="0"/>
+              <w:bottom w:val="single" w:color="000000" w:sz="8" w:space="0"/>
+              <w:right w:val="single" w:color="000000" w:sz="8" w:space="0"/>
+            </w:tcBorders>
+            <w:shd w:val="clear"/>
+            <w:tcMar>
+              <w:top w:w="100" w:type="dxa"/>
+              <w:left w:w="100" w:type="dxa"/>
+              <w:bottom w:w="100" w:type="dxa"/>
+              <w:right w:w="100" w:type="dxa"/>
+            </w:tcMar>
+            <w:vAlign w:val="top"/>
+          </w:tcPr>
+          <w:p>
+            <w:pPr>
+              <w:pStyle w:val="12"/>
+              <w:keepNext w:val="0"/>
+              <w:keepLines w:val="0"/>
+              <w:widowControl/>
+              <w:suppressLineNumbers w:val="0"/>
+              <w:bidi w:val="0"/>
+              <w:spacing w:before="0" w:beforeAutospacing="0" w:after="0" w:afterAutospacing="0" w:line="15" w:lineRule="atLeast"/>
+              <w:jc w:val="both"/>
+            </w:pPr>
+            <w:r>
+              <w:rPr>
+                <w:rFonts w:hint="default" w:ascii="Arial" w:hAnsi="Arial" w:cs="Arial"/>
+                <w:i w:val="0"/>
+                <w:iCs w:val="0"/>
+                <w:color w:val="000000"/>
+                <w:sz w:val="22"/>
+                <w:szCs w:val="22"/>
+                <w:u w:val="none"/>
+                <w:bdr w:val="none" w:color="auto" w:sz="0" w:space="0"/>
+                <w:vertAlign w:val="baseline"/>
+              </w:rPr>
+              <w:t>1. El usuario decide ingresar al apartado de dilemas.</w:t>
+            </w:r>
+          </w:p>
+        </w:tc>
+        <w:tc>
+          <w:tcPr>
+            <w:tcW w:w="0" w:type="auto"/>
+            <w:tcBorders>
+              <w:top w:val="single" w:color="000000" w:sz="8" w:space="0"/>
+              <w:left w:val="single" w:color="000000" w:sz="8" w:space="0"/>
+              <w:bottom w:val="single" w:color="000000" w:sz="8" w:space="0"/>
+              <w:right w:val="single" w:color="000000" w:sz="8" w:space="0"/>
+            </w:tcBorders>
+            <w:shd w:val="clear"/>
+            <w:tcMar>
+              <w:top w:w="100" w:type="dxa"/>
+              <w:left w:w="100" w:type="dxa"/>
+              <w:bottom w:w="100" w:type="dxa"/>
+              <w:right w:w="100" w:type="dxa"/>
+            </w:tcMar>
+            <w:vAlign w:val="top"/>
+          </w:tcPr>
+          <w:p>
+            <w:pPr>
+              <w:pStyle w:val="12"/>
+              <w:keepNext w:val="0"/>
+              <w:keepLines w:val="0"/>
+              <w:widowControl/>
+              <w:suppressLineNumbers w:val="0"/>
+              <w:bidi w:val="0"/>
+              <w:spacing w:before="0" w:beforeAutospacing="0" w:after="0" w:afterAutospacing="0" w:line="15" w:lineRule="atLeast"/>
+              <w:jc w:val="both"/>
+            </w:pPr>
+            <w:r>
+              <w:rPr>
+                <w:rFonts w:hint="default" w:ascii="Arial" w:hAnsi="Arial" w:cs="Arial"/>
+                <w:i w:val="0"/>
+                <w:iCs w:val="0"/>
+                <w:color w:val="000000"/>
+                <w:sz w:val="22"/>
+                <w:szCs w:val="22"/>
+                <w:u w:val="none"/>
+                <w:bdr w:val="none" w:color="auto" w:sz="0" w:space="0"/>
+                <w:vertAlign w:val="baseline"/>
+              </w:rPr>
+              <w:t>2. El sistema muestra todos los dilemas creados por el administrador..</w:t>
+            </w:r>
+          </w:p>
+        </w:tc>
+      </w:tr>
+      <w:tr>
+        <w:tblPrEx>
+          <w:tblBorders>
+            <w:top w:val="none" w:color="auto" w:sz="0" w:space="0"/>
+            <w:left w:val="none" w:color="auto" w:sz="0" w:space="0"/>
+            <w:bottom w:val="none" w:color="auto" w:sz="0" w:space="0"/>
+            <w:right w:val="none" w:color="auto" w:sz="0" w:space="0"/>
+            <w:insideH w:val="none" w:color="auto" w:sz="0" w:space="0"/>
+            <w:insideV w:val="none" w:color="auto" w:sz="0" w:space="0"/>
+          </w:tblBorders>
+          <w:shd w:val="clear"/>
+        </w:tblPrEx>
+        <w:trPr>
+          <w:trHeight w:val="0" w:hRule="atLeast"/>
+        </w:trPr>
+        <w:tc>
+          <w:tcPr>
+            <w:tcW w:w="0" w:type="auto"/>
+            <w:tcBorders>
+              <w:top w:val="single" w:color="000000" w:sz="8" w:space="0"/>
+              <w:left w:val="single" w:color="000000" w:sz="8" w:space="0"/>
+              <w:bottom w:val="single" w:color="000000" w:sz="8" w:space="0"/>
+              <w:right w:val="single" w:color="000000" w:sz="8" w:space="0"/>
+            </w:tcBorders>
+            <w:shd w:val="clear"/>
+            <w:tcMar>
+              <w:top w:w="100" w:type="dxa"/>
+              <w:left w:w="100" w:type="dxa"/>
+              <w:bottom w:w="100" w:type="dxa"/>
+              <w:right w:w="100" w:type="dxa"/>
+            </w:tcMar>
+            <w:vAlign w:val="top"/>
+          </w:tcPr>
+          <w:p>
+            <w:pPr>
+              <w:pStyle w:val="12"/>
+              <w:keepNext w:val="0"/>
+              <w:keepLines w:val="0"/>
+              <w:widowControl/>
+              <w:suppressLineNumbers w:val="0"/>
+              <w:bidi w:val="0"/>
+              <w:spacing w:before="0" w:beforeAutospacing="0" w:after="0" w:afterAutospacing="0" w:line="15" w:lineRule="atLeast"/>
+              <w:jc w:val="both"/>
+            </w:pPr>
+            <w:r>
+              <w:rPr>
+                <w:rFonts w:hint="default" w:ascii="Arial" w:hAnsi="Arial" w:cs="Arial"/>
+                <w:i w:val="0"/>
+                <w:iCs w:val="0"/>
+                <w:color w:val="000000"/>
+                <w:sz w:val="22"/>
+                <w:szCs w:val="22"/>
+                <w:u w:val="none"/>
+                <w:bdr w:val="none" w:color="auto" w:sz="0" w:space="0"/>
+                <w:vertAlign w:val="baseline"/>
+              </w:rPr>
+              <w:t>3. El usuario lee el dilema y finalmente si está registrado puede responder a las preguntas correspondientes al dilema.</w:t>
+            </w:r>
+          </w:p>
+        </w:tc>
+        <w:tc>
+          <w:tcPr>
+            <w:tcW w:w="0" w:type="auto"/>
+            <w:tcBorders>
+              <w:top w:val="single" w:color="000000" w:sz="8" w:space="0"/>
+              <w:left w:val="single" w:color="000000" w:sz="8" w:space="0"/>
+              <w:bottom w:val="single" w:color="000000" w:sz="8" w:space="0"/>
+              <w:right w:val="single" w:color="000000" w:sz="8" w:space="0"/>
+            </w:tcBorders>
+            <w:shd w:val="clear"/>
+            <w:tcMar>
+              <w:top w:w="100" w:type="dxa"/>
+              <w:left w:w="100" w:type="dxa"/>
+              <w:bottom w:w="100" w:type="dxa"/>
+              <w:right w:w="100" w:type="dxa"/>
+            </w:tcMar>
+            <w:vAlign w:val="top"/>
+          </w:tcPr>
+          <w:p>
+            <w:pPr>
+              <w:pStyle w:val="12"/>
+              <w:keepNext w:val="0"/>
+              <w:keepLines w:val="0"/>
+              <w:widowControl/>
+              <w:suppressLineNumbers w:val="0"/>
+              <w:bidi w:val="0"/>
+              <w:spacing w:before="0" w:beforeAutospacing="0" w:after="0" w:afterAutospacing="0" w:line="15" w:lineRule="atLeast"/>
+              <w:jc w:val="both"/>
+            </w:pPr>
+            <w:r>
+              <w:rPr>
+                <w:rFonts w:hint="default" w:ascii="Arial" w:hAnsi="Arial" w:cs="Arial"/>
+                <w:i w:val="0"/>
+                <w:iCs w:val="0"/>
+                <w:color w:val="000000"/>
+                <w:sz w:val="22"/>
+                <w:szCs w:val="22"/>
+                <w:u w:val="none"/>
+                <w:bdr w:val="none" w:color="auto" w:sz="0" w:space="0"/>
+                <w:vertAlign w:val="baseline"/>
+              </w:rPr>
+              <w:t>4. El sistema guarda el resultado que ha respondido el cliente en la base de datos. </w:t>
+            </w:r>
+          </w:p>
+        </w:tc>
+      </w:tr>
+    </w:tbl>
+    <w:p>
+      <w:pPr>
+        <w:keepNext w:val="0"/>
+        <w:keepLines w:val="0"/>
+        <w:widowControl/>
+        <w:suppressLineNumbers w:val="0"/>
+        <w:spacing w:after="240" w:afterAutospacing="0"/>
+        <w:jc w:val="left"/>
+      </w:pPr>
+      <w:r>
+        <w:rPr>
+          <w:rFonts w:ascii="SimSun" w:hAnsi="SimSun" w:eastAsia="SimSun" w:cs="SimSun"/>
+          <w:b w:val="0"/>
+          <w:bCs w:val="0"/>
+          <w:kern w:val="0"/>
+          <w:sz w:val="24"/>
+          <w:szCs w:val="24"/>
+          <w:lang w:val="en-US" w:eastAsia="zh-CN" w:bidi="ar"/>
+        </w:rPr>
+        <w:br w:type="textWrapping"/>
+      </w:r>
+      <w:r>
+        <w:rPr>
+          <w:rFonts w:ascii="SimSun" w:hAnsi="SimSun" w:eastAsia="SimSun" w:cs="SimSun"/>
+          <w:b w:val="0"/>
+          <w:bCs w:val="0"/>
+          <w:kern w:val="0"/>
+          <w:sz w:val="24"/>
+          <w:szCs w:val="24"/>
+          <w:lang w:val="en-US" w:eastAsia="zh-CN" w:bidi="ar"/>
+        </w:rPr>
+        <w:br w:type="textWrapping"/>
+      </w:r>
+    </w:p>
+    <w:p>
+      <w:pPr>
+        <w:pStyle w:val="12"/>
+        <w:keepNext w:val="0"/>
+        <w:keepLines w:val="0"/>
+        <w:widowControl/>
+        <w:suppressLineNumbers w:val="0"/>
+        <w:bidi w:val="0"/>
+        <w:spacing w:before="0" w:beforeAutospacing="0" w:after="0" w:afterAutospacing="0" w:line="15" w:lineRule="atLeast"/>
+      </w:pPr>
+      <w:r>
+        <w:rPr>
+          <w:rFonts w:hint="default" w:ascii="Arial" w:hAnsi="Arial" w:cs="Arial"/>
+          <w:i w:val="0"/>
+          <w:iCs w:val="0"/>
+          <w:color w:val="000000"/>
+          <w:sz w:val="24"/>
+          <w:szCs w:val="24"/>
+          <w:u w:val="none"/>
+          <w:vertAlign w:val="baseline"/>
+        </w:rPr>
+        <w:t>ID: UC4. Caso de Uso: Descargar resultados</w:t>
+      </w:r>
+    </w:p>
+    <w:p>
+      <w:pPr>
+        <w:pStyle w:val="12"/>
+        <w:keepNext w:val="0"/>
+        <w:keepLines w:val="0"/>
+        <w:widowControl/>
+        <w:suppressLineNumbers w:val="0"/>
+        <w:bidi w:val="0"/>
+        <w:spacing w:before="0" w:beforeAutospacing="0" w:after="0" w:afterAutospacing="0" w:line="15" w:lineRule="atLeast"/>
+      </w:pPr>
+      <w:r>
+        <w:rPr>
+          <w:rFonts w:hint="default" w:ascii="Arial" w:hAnsi="Arial" w:cs="Arial"/>
+          <w:b/>
+          <w:bCs/>
+          <w:i w:val="0"/>
+          <w:iCs w:val="0"/>
+          <w:color w:val="000000"/>
+          <w:sz w:val="22"/>
+          <w:szCs w:val="22"/>
+          <w:u w:val="none"/>
+          <w:vertAlign w:val="baseline"/>
+        </w:rPr>
+        <w:t>Descripción:</w:t>
+      </w:r>
+      <w:r>
+        <w:rPr>
+          <w:rFonts w:hint="default" w:ascii="Arial" w:hAnsi="Arial" w:cs="Arial"/>
+          <w:i w:val="0"/>
+          <w:iCs w:val="0"/>
+          <w:color w:val="000000"/>
+          <w:sz w:val="22"/>
+          <w:szCs w:val="22"/>
+          <w:u w:val="none"/>
+          <w:vertAlign w:val="baseline"/>
+        </w:rPr>
+        <w:t xml:space="preserve"> El sistema da la opción de descargar los resultados del cliente en el dilema que escoga, el sistema dará la oportunidad al administrador de escoger el tipo de sexo, la edad, el instituto, el dilema y la pregunta. Para hacer una recogida de datos más profunda e individual.</w:t>
+      </w:r>
+    </w:p>
+    <w:p>
+      <w:pPr>
+        <w:pStyle w:val="12"/>
+        <w:keepNext w:val="0"/>
+        <w:keepLines w:val="0"/>
+        <w:widowControl/>
+        <w:suppressLineNumbers w:val="0"/>
+        <w:bidi w:val="0"/>
+        <w:spacing w:before="0" w:beforeAutospacing="0" w:after="0" w:afterAutospacing="0" w:line="15" w:lineRule="atLeast"/>
+      </w:pPr>
+      <w:r>
+        <w:rPr>
+          <w:rFonts w:hint="default" w:ascii="Arial" w:hAnsi="Arial" w:cs="Arial"/>
+          <w:b/>
+          <w:bCs/>
+          <w:i w:val="0"/>
+          <w:iCs w:val="0"/>
+          <w:color w:val="000000"/>
+          <w:sz w:val="22"/>
+          <w:szCs w:val="22"/>
+          <w:u w:val="none"/>
+          <w:vertAlign w:val="baseline"/>
+        </w:rPr>
+        <w:t>Pre-Condiciones:</w:t>
+      </w:r>
+      <w:r>
+        <w:rPr>
+          <w:rFonts w:hint="default" w:ascii="Arial" w:hAnsi="Arial" w:cs="Arial"/>
+          <w:i w:val="0"/>
+          <w:iCs w:val="0"/>
+          <w:color w:val="000000"/>
+          <w:sz w:val="22"/>
+          <w:szCs w:val="22"/>
+          <w:u w:val="none"/>
+          <w:vertAlign w:val="baseline"/>
+        </w:rPr>
+        <w:t xml:space="preserve"> No posee.</w:t>
+      </w:r>
+    </w:p>
+    <w:p>
+      <w:pPr>
+        <w:pStyle w:val="12"/>
+        <w:keepNext w:val="0"/>
+        <w:keepLines w:val="0"/>
+        <w:widowControl/>
+        <w:suppressLineNumbers w:val="0"/>
+        <w:bidi w:val="0"/>
+        <w:spacing w:before="0" w:beforeAutospacing="0" w:after="0" w:afterAutospacing="0" w:line="15" w:lineRule="atLeast"/>
+      </w:pPr>
+      <w:r>
+        <w:rPr>
+          <w:rFonts w:hint="default" w:ascii="Arial" w:hAnsi="Arial" w:cs="Arial"/>
+          <w:b/>
+          <w:bCs/>
+          <w:i w:val="0"/>
+          <w:iCs w:val="0"/>
+          <w:color w:val="000000"/>
+          <w:sz w:val="22"/>
+          <w:szCs w:val="22"/>
+          <w:u w:val="none"/>
+          <w:vertAlign w:val="baseline"/>
+        </w:rPr>
+        <w:t>Actor Principal</w:t>
+      </w:r>
+      <w:r>
+        <w:rPr>
+          <w:rFonts w:hint="default" w:ascii="Arial" w:hAnsi="Arial" w:cs="Arial"/>
+          <w:i w:val="0"/>
+          <w:iCs w:val="0"/>
+          <w:color w:val="000000"/>
+          <w:sz w:val="22"/>
+          <w:szCs w:val="22"/>
+          <w:u w:val="none"/>
+          <w:vertAlign w:val="baseline"/>
+        </w:rPr>
+        <w:t>: Administrador.</w:t>
+      </w:r>
+    </w:p>
+    <w:p>
+      <w:pPr>
+        <w:keepNext w:val="0"/>
+        <w:keepLines w:val="0"/>
+        <w:widowControl/>
+        <w:suppressLineNumbers w:val="0"/>
+        <w:spacing w:after="240" w:afterAutospacing="0"/>
+        <w:jc w:val="left"/>
+      </w:pPr>
+      <w:r>
+        <w:rPr>
+          <w:rFonts w:ascii="SimSun" w:hAnsi="SimSun" w:eastAsia="SimSun" w:cs="SimSun"/>
+          <w:b w:val="0"/>
+          <w:bCs w:val="0"/>
+          <w:kern w:val="0"/>
+          <w:sz w:val="24"/>
+          <w:szCs w:val="24"/>
+          <w:lang w:val="en-US" w:eastAsia="zh-CN" w:bidi="ar"/>
+        </w:rPr>
+        <w:br w:type="textWrapping"/>
+      </w:r>
+    </w:p>
+    <w:tbl>
+      <w:tblPr>
+        <w:tblW w:w="0" w:type="auto"/>
+        <w:tblInd w:w="0" w:type="dxa"/>
+        <w:tblBorders>
+          <w:top w:val="none" w:color="auto" w:sz="0" w:space="0"/>
+          <w:left w:val="none" w:color="auto" w:sz="0" w:space="0"/>
+          <w:bottom w:val="none" w:color="auto" w:sz="0" w:space="0"/>
+          <w:right w:val="none" w:color="auto" w:sz="0" w:space="0"/>
+          <w:insideH w:val="none" w:color="auto" w:sz="0" w:space="0"/>
+          <w:insideV w:val="none" w:color="auto" w:sz="0" w:space="0"/>
+        </w:tblBorders>
+        <w:shd w:val="clear"/>
+        <w:tblLayout w:type="autofit"/>
+        <w:tblCellMar>
+          <w:top w:w="15" w:type="dxa"/>
+          <w:left w:w="15" w:type="dxa"/>
+          <w:bottom w:w="15" w:type="dxa"/>
+          <w:right w:w="15" w:type="dxa"/>
+        </w:tblCellMar>
+      </w:tblPr>
+      <w:tblGrid>
+        <w:gridCol w:w="3017"/>
+        <w:gridCol w:w="6212"/>
+      </w:tblGrid>
+      <w:tr>
+        <w:tblPrEx>
+          <w:tblBorders>
+            <w:top w:val="none" w:color="auto" w:sz="0" w:space="0"/>
+            <w:left w:val="none" w:color="auto" w:sz="0" w:space="0"/>
+            <w:bottom w:val="none" w:color="auto" w:sz="0" w:space="0"/>
+            <w:right w:val="none" w:color="auto" w:sz="0" w:space="0"/>
+            <w:insideH w:val="none" w:color="auto" w:sz="0" w:space="0"/>
+            <w:insideV w:val="none" w:color="auto" w:sz="0" w:space="0"/>
+          </w:tblBorders>
+          <w:shd w:val="clear"/>
+          <w:tblCellMar>
+            <w:top w:w="15" w:type="dxa"/>
+            <w:left w:w="15" w:type="dxa"/>
+            <w:bottom w:w="15" w:type="dxa"/>
+            <w:right w:w="15" w:type="dxa"/>
+          </w:tblCellMar>
+        </w:tblPrEx>
+        <w:trPr>
+          <w:trHeight w:val="0" w:hRule="atLeast"/>
+        </w:trPr>
+        <w:tc>
+          <w:tcPr>
+            <w:tcW w:w="0" w:type="auto"/>
+            <w:tcBorders>
+              <w:top w:val="single" w:color="000000" w:sz="8" w:space="0"/>
+              <w:left w:val="single" w:color="000000" w:sz="8" w:space="0"/>
+              <w:bottom w:val="single" w:color="000000" w:sz="8" w:space="0"/>
+              <w:right w:val="single" w:color="000000" w:sz="8" w:space="0"/>
+            </w:tcBorders>
+            <w:shd w:val="clear" w:color="auto" w:fill="4A86E8"/>
+            <w:tcMar>
+              <w:top w:w="100" w:type="dxa"/>
+              <w:left w:w="100" w:type="dxa"/>
+              <w:bottom w:w="100" w:type="dxa"/>
+              <w:right w:w="100" w:type="dxa"/>
+            </w:tcMar>
+            <w:vAlign w:val="top"/>
+          </w:tcPr>
+          <w:p>
+            <w:pPr>
+              <w:pStyle w:val="12"/>
+              <w:keepNext w:val="0"/>
+              <w:keepLines w:val="0"/>
+              <w:widowControl/>
+              <w:suppressLineNumbers w:val="0"/>
+              <w:bidi w:val="0"/>
+              <w:spacing w:before="0" w:beforeAutospacing="0" w:after="0" w:afterAutospacing="0" w:line="15" w:lineRule="atLeast"/>
+            </w:pPr>
+            <w:r>
+              <w:rPr>
+                <w:rFonts w:hint="default" w:ascii="Arial" w:hAnsi="Arial" w:cs="Arial"/>
+                <w:b/>
+                <w:bCs/>
+                <w:i w:val="0"/>
+                <w:iCs w:val="0"/>
+                <w:color w:val="EFEFEF"/>
+                <w:sz w:val="22"/>
+                <w:szCs w:val="22"/>
+                <w:u w:val="none"/>
+                <w:bdr w:val="none" w:color="auto" w:sz="0" w:space="0"/>
+                <w:vertAlign w:val="baseline"/>
+              </w:rPr>
+              <w:t>Administrador</w:t>
+            </w:r>
+          </w:p>
+        </w:tc>
+        <w:tc>
+          <w:tcPr>
+            <w:tcW w:w="0" w:type="auto"/>
+            <w:tcBorders>
+              <w:top w:val="single" w:color="000000" w:sz="8" w:space="0"/>
+              <w:left w:val="single" w:color="000000" w:sz="8" w:space="0"/>
+              <w:bottom w:val="single" w:color="000000" w:sz="8" w:space="0"/>
+              <w:right w:val="single" w:color="000000" w:sz="8" w:space="0"/>
+            </w:tcBorders>
+            <w:shd w:val="clear" w:color="auto" w:fill="4A86E8"/>
+            <w:tcMar>
+              <w:top w:w="100" w:type="dxa"/>
+              <w:left w:w="100" w:type="dxa"/>
+              <w:bottom w:w="100" w:type="dxa"/>
+              <w:right w:w="100" w:type="dxa"/>
+            </w:tcMar>
+            <w:vAlign w:val="top"/>
+          </w:tcPr>
+          <w:p>
+            <w:pPr>
+              <w:pStyle w:val="12"/>
+              <w:keepNext w:val="0"/>
+              <w:keepLines w:val="0"/>
+              <w:widowControl/>
+              <w:suppressLineNumbers w:val="0"/>
+              <w:bidi w:val="0"/>
+              <w:spacing w:before="0" w:beforeAutospacing="0" w:after="0" w:afterAutospacing="0" w:line="15" w:lineRule="atLeast"/>
+            </w:pPr>
+            <w:r>
+              <w:rPr>
+                <w:rFonts w:hint="default" w:ascii="Arial" w:hAnsi="Arial" w:cs="Arial"/>
+                <w:b/>
+                <w:bCs/>
+                <w:i w:val="0"/>
+                <w:iCs w:val="0"/>
+                <w:color w:val="EFEFEF"/>
+                <w:sz w:val="22"/>
+                <w:szCs w:val="22"/>
+                <w:u w:val="none"/>
+                <w:bdr w:val="none" w:color="auto" w:sz="0" w:space="0"/>
+                <w:vertAlign w:val="baseline"/>
+              </w:rPr>
+              <w:t>El sistema</w:t>
+            </w:r>
+          </w:p>
+        </w:tc>
+      </w:tr>
+      <w:tr>
+        <w:tblPrEx>
+          <w:tblBorders>
+            <w:top w:val="none" w:color="auto" w:sz="0" w:space="0"/>
+            <w:left w:val="none" w:color="auto" w:sz="0" w:space="0"/>
+            <w:bottom w:val="none" w:color="auto" w:sz="0" w:space="0"/>
+            <w:right w:val="none" w:color="auto" w:sz="0" w:space="0"/>
+            <w:insideH w:val="none" w:color="auto" w:sz="0" w:space="0"/>
+            <w:insideV w:val="none" w:color="auto" w:sz="0" w:space="0"/>
+          </w:tblBorders>
+          <w:shd w:val="clear"/>
+          <w:tblCellMar>
+            <w:top w:w="15" w:type="dxa"/>
+            <w:left w:w="15" w:type="dxa"/>
+            <w:bottom w:w="15" w:type="dxa"/>
+            <w:right w:w="15" w:type="dxa"/>
+          </w:tblCellMar>
+        </w:tblPrEx>
+        <w:trPr>
+          <w:trHeight w:val="0" w:hRule="atLeast"/>
+        </w:trPr>
+        <w:tc>
+          <w:tcPr>
+            <w:tcW w:w="0" w:type="auto"/>
+            <w:tcBorders>
+              <w:top w:val="single" w:color="000000" w:sz="8" w:space="0"/>
+              <w:left w:val="single" w:color="000000" w:sz="8" w:space="0"/>
+              <w:bottom w:val="single" w:color="000000" w:sz="8" w:space="0"/>
+              <w:right w:val="single" w:color="000000" w:sz="8" w:space="0"/>
+            </w:tcBorders>
+            <w:shd w:val="clear"/>
+            <w:tcMar>
+              <w:top w:w="100" w:type="dxa"/>
+              <w:left w:w="100" w:type="dxa"/>
+              <w:bottom w:w="100" w:type="dxa"/>
+              <w:right w:w="100" w:type="dxa"/>
+            </w:tcMar>
+            <w:vAlign w:val="top"/>
+          </w:tcPr>
+          <w:p>
+            <w:pPr>
+              <w:pStyle w:val="12"/>
+              <w:keepNext w:val="0"/>
+              <w:keepLines w:val="0"/>
+              <w:widowControl/>
+              <w:suppressLineNumbers w:val="0"/>
+              <w:bidi w:val="0"/>
+              <w:spacing w:before="0" w:beforeAutospacing="0" w:after="0" w:afterAutospacing="0" w:line="15" w:lineRule="atLeast"/>
+              <w:jc w:val="both"/>
+            </w:pPr>
+            <w:r>
+              <w:rPr>
+                <w:rFonts w:hint="default" w:ascii="Arial" w:hAnsi="Arial" w:cs="Arial"/>
+                <w:i w:val="0"/>
+                <w:iCs w:val="0"/>
+                <w:color w:val="000000"/>
+                <w:sz w:val="22"/>
+                <w:szCs w:val="22"/>
+                <w:u w:val="none"/>
+                <w:bdr w:val="none" w:color="auto" w:sz="0" w:space="0"/>
+                <w:vertAlign w:val="baseline"/>
+              </w:rPr>
+              <w:t>1. El administrador decide ingresar al apartado de descargar resultado.</w:t>
+            </w:r>
+          </w:p>
+        </w:tc>
+        <w:tc>
+          <w:tcPr>
+            <w:tcW w:w="0" w:type="auto"/>
+            <w:tcBorders>
+              <w:top w:val="single" w:color="000000" w:sz="8" w:space="0"/>
+              <w:left w:val="single" w:color="000000" w:sz="8" w:space="0"/>
+              <w:bottom w:val="single" w:color="000000" w:sz="8" w:space="0"/>
+              <w:right w:val="single" w:color="000000" w:sz="8" w:space="0"/>
+            </w:tcBorders>
+            <w:shd w:val="clear"/>
+            <w:tcMar>
+              <w:top w:w="100" w:type="dxa"/>
+              <w:left w:w="100" w:type="dxa"/>
+              <w:bottom w:w="100" w:type="dxa"/>
+              <w:right w:w="100" w:type="dxa"/>
+            </w:tcMar>
+            <w:vAlign w:val="top"/>
+          </w:tcPr>
+          <w:p>
+            <w:pPr>
+              <w:pStyle w:val="12"/>
+              <w:keepNext w:val="0"/>
+              <w:keepLines w:val="0"/>
+              <w:widowControl/>
+              <w:suppressLineNumbers w:val="0"/>
+              <w:bidi w:val="0"/>
+              <w:spacing w:before="0" w:beforeAutospacing="0" w:after="0" w:afterAutospacing="0" w:line="15" w:lineRule="atLeast"/>
+              <w:jc w:val="both"/>
+            </w:pPr>
+            <w:r>
+              <w:rPr>
+                <w:rFonts w:hint="default" w:ascii="Arial" w:hAnsi="Arial" w:cs="Arial"/>
+                <w:i w:val="0"/>
+                <w:iCs w:val="0"/>
+                <w:color w:val="000000"/>
+                <w:sz w:val="22"/>
+                <w:szCs w:val="22"/>
+                <w:u w:val="none"/>
+                <w:bdr w:val="none" w:color="auto" w:sz="0" w:space="0"/>
+                <w:vertAlign w:val="baseline"/>
+              </w:rPr>
+              <w:t>2. El sistema muestra unos campos que el administrador ha de marcar por si quiere una búsqueda más detallada, si le de directamente a descargar, se le descargan todas las respuestas del último dilema creado.</w:t>
+            </w:r>
+          </w:p>
+        </w:tc>
+      </w:tr>
+    </w:tbl>
+    <w:p>
+      <w:pPr>
+        <w:keepNext w:val="0"/>
+        <w:keepLines w:val="0"/>
+        <w:widowControl/>
+        <w:suppressLineNumbers w:val="0"/>
+        <w:spacing w:after="240" w:afterAutospacing="0"/>
+        <w:jc w:val="left"/>
+      </w:pPr>
+      <w:r>
+        <w:rPr>
+          <w:rFonts w:ascii="SimSun" w:hAnsi="SimSun" w:eastAsia="SimSun" w:cs="SimSun"/>
+          <w:b w:val="0"/>
+          <w:bCs w:val="0"/>
+          <w:kern w:val="0"/>
+          <w:sz w:val="24"/>
+          <w:szCs w:val="24"/>
+          <w:lang w:val="en-US" w:eastAsia="zh-CN" w:bidi="ar"/>
+        </w:rPr>
+        <w:br w:type="textWrapping"/>
+      </w:r>
+      <w:r>
+        <w:rPr>
+          <w:rFonts w:ascii="SimSun" w:hAnsi="SimSun" w:eastAsia="SimSun" w:cs="SimSun"/>
+          <w:b w:val="0"/>
+          <w:bCs w:val="0"/>
+          <w:kern w:val="0"/>
+          <w:sz w:val="24"/>
+          <w:szCs w:val="24"/>
+          <w:lang w:val="en-US" w:eastAsia="zh-CN" w:bidi="ar"/>
+        </w:rPr>
+        <w:br w:type="textWrapping"/>
+      </w:r>
+    </w:p>
+    <w:p>
+      <w:pPr>
+        <w:pStyle w:val="12"/>
+        <w:keepNext w:val="0"/>
+        <w:keepLines w:val="0"/>
+        <w:widowControl/>
+        <w:suppressLineNumbers w:val="0"/>
+        <w:bidi w:val="0"/>
+        <w:spacing w:before="0" w:beforeAutospacing="0" w:after="0" w:afterAutospacing="0" w:line="15" w:lineRule="atLeast"/>
+      </w:pPr>
+      <w:r>
+        <w:rPr>
+          <w:rFonts w:hint="default" w:ascii="Arial" w:hAnsi="Arial" w:cs="Arial"/>
+          <w:i w:val="0"/>
+          <w:iCs w:val="0"/>
+          <w:color w:val="000000"/>
+          <w:sz w:val="24"/>
+          <w:szCs w:val="24"/>
+          <w:u w:val="none"/>
+          <w:vertAlign w:val="baseline"/>
+        </w:rPr>
+        <w:t>ID: UC5. Caso de Uso: *Consultar dilemas respondidos*</w:t>
+      </w:r>
+    </w:p>
+    <w:p>
+      <w:pPr>
+        <w:pStyle w:val="12"/>
+        <w:keepNext w:val="0"/>
+        <w:keepLines w:val="0"/>
+        <w:widowControl/>
+        <w:suppressLineNumbers w:val="0"/>
+        <w:bidi w:val="0"/>
+        <w:spacing w:before="0" w:beforeAutospacing="0" w:after="0" w:afterAutospacing="0" w:line="15" w:lineRule="atLeast"/>
+      </w:pPr>
+      <w:r>
+        <w:rPr>
+          <w:rFonts w:hint="default" w:ascii="Arial" w:hAnsi="Arial" w:cs="Arial"/>
+          <w:b/>
+          <w:bCs/>
+          <w:i w:val="0"/>
+          <w:iCs w:val="0"/>
+          <w:color w:val="000000"/>
+          <w:sz w:val="22"/>
+          <w:szCs w:val="22"/>
+          <w:u w:val="none"/>
+          <w:vertAlign w:val="baseline"/>
+        </w:rPr>
+        <w:t>Descripción:</w:t>
+      </w:r>
+      <w:r>
+        <w:rPr>
+          <w:rFonts w:hint="default" w:ascii="Arial" w:hAnsi="Arial" w:cs="Arial"/>
+          <w:i w:val="0"/>
+          <w:iCs w:val="0"/>
+          <w:color w:val="000000"/>
+          <w:sz w:val="22"/>
+          <w:szCs w:val="22"/>
+          <w:u w:val="none"/>
+          <w:vertAlign w:val="baseline"/>
+        </w:rPr>
+        <w:t xml:space="preserve"> El sistema da la opción de consultar los dilemas que hayamos hecho anteriormente para no volver a hacer el mismo dilema. *Optativo según el cliente si quiere*</w:t>
+      </w:r>
+    </w:p>
+    <w:p>
+      <w:pPr>
+        <w:pStyle w:val="12"/>
+        <w:keepNext w:val="0"/>
+        <w:keepLines w:val="0"/>
+        <w:widowControl/>
+        <w:suppressLineNumbers w:val="0"/>
+        <w:bidi w:val="0"/>
+        <w:spacing w:before="0" w:beforeAutospacing="0" w:after="0" w:afterAutospacing="0" w:line="15" w:lineRule="atLeast"/>
+      </w:pPr>
+      <w:r>
+        <w:rPr>
+          <w:rFonts w:hint="default" w:ascii="Arial" w:hAnsi="Arial" w:cs="Arial"/>
+          <w:b/>
+          <w:bCs/>
+          <w:i w:val="0"/>
+          <w:iCs w:val="0"/>
+          <w:color w:val="000000"/>
+          <w:sz w:val="22"/>
+          <w:szCs w:val="22"/>
+          <w:u w:val="none"/>
+          <w:vertAlign w:val="baseline"/>
+        </w:rPr>
+        <w:t>Pre-Condiciones:</w:t>
+      </w:r>
+      <w:r>
+        <w:rPr>
+          <w:rFonts w:hint="default" w:ascii="Arial" w:hAnsi="Arial" w:cs="Arial"/>
+          <w:i w:val="0"/>
+          <w:iCs w:val="0"/>
+          <w:color w:val="000000"/>
+          <w:sz w:val="22"/>
+          <w:szCs w:val="22"/>
+          <w:u w:val="none"/>
+          <w:vertAlign w:val="baseline"/>
+        </w:rPr>
+        <w:t xml:space="preserve"> No posee.</w:t>
+      </w:r>
+    </w:p>
+    <w:p>
+      <w:pPr>
+        <w:pStyle w:val="12"/>
+        <w:keepNext w:val="0"/>
+        <w:keepLines w:val="0"/>
+        <w:widowControl/>
+        <w:suppressLineNumbers w:val="0"/>
+        <w:bidi w:val="0"/>
+        <w:spacing w:before="0" w:beforeAutospacing="0" w:after="0" w:afterAutospacing="0" w:line="15" w:lineRule="atLeast"/>
+      </w:pPr>
+      <w:r>
+        <w:rPr>
+          <w:rFonts w:hint="default" w:ascii="Arial" w:hAnsi="Arial" w:cs="Arial"/>
+          <w:b/>
+          <w:bCs/>
+          <w:i w:val="0"/>
+          <w:iCs w:val="0"/>
+          <w:color w:val="000000"/>
+          <w:sz w:val="22"/>
+          <w:szCs w:val="22"/>
+          <w:u w:val="none"/>
+          <w:vertAlign w:val="baseline"/>
+        </w:rPr>
+        <w:t>Actor Principal</w:t>
+      </w:r>
+      <w:r>
+        <w:rPr>
+          <w:rFonts w:hint="default" w:ascii="Arial" w:hAnsi="Arial" w:cs="Arial"/>
+          <w:i w:val="0"/>
+          <w:iCs w:val="0"/>
+          <w:color w:val="000000"/>
+          <w:sz w:val="22"/>
+          <w:szCs w:val="22"/>
+          <w:u w:val="none"/>
+          <w:vertAlign w:val="baseline"/>
+        </w:rPr>
+        <w:t>: Usuario.</w:t>
+      </w:r>
+    </w:p>
+    <w:p>
+      <w:pPr>
+        <w:keepNext w:val="0"/>
+        <w:keepLines w:val="0"/>
+        <w:widowControl/>
+        <w:suppressLineNumbers w:val="0"/>
+        <w:spacing w:after="240" w:afterAutospacing="0"/>
+        <w:jc w:val="left"/>
+      </w:pPr>
+      <w:r>
+        <w:rPr>
+          <w:rFonts w:ascii="SimSun" w:hAnsi="SimSun" w:eastAsia="SimSun" w:cs="SimSun"/>
+          <w:b w:val="0"/>
+          <w:bCs w:val="0"/>
+          <w:kern w:val="0"/>
+          <w:sz w:val="24"/>
+          <w:szCs w:val="24"/>
+          <w:lang w:val="en-US" w:eastAsia="zh-CN" w:bidi="ar"/>
+        </w:rPr>
+        <w:br w:type="textWrapping"/>
+      </w:r>
+    </w:p>
+    <w:tbl>
+      <w:tblPr>
+        <w:tblW w:w="0" w:type="auto"/>
+        <w:tblInd w:w="0" w:type="dxa"/>
+        <w:tblBorders>
+          <w:top w:val="none" w:color="auto" w:sz="0" w:space="0"/>
+          <w:left w:val="none" w:color="auto" w:sz="0" w:space="0"/>
+          <w:bottom w:val="none" w:color="auto" w:sz="0" w:space="0"/>
+          <w:right w:val="none" w:color="auto" w:sz="0" w:space="0"/>
+          <w:insideH w:val="none" w:color="auto" w:sz="0" w:space="0"/>
+          <w:insideV w:val="none" w:color="auto" w:sz="0" w:space="0"/>
+        </w:tblBorders>
+        <w:shd w:val="clear"/>
+        <w:tblLayout w:type="autofit"/>
+        <w:tblCellMar>
+          <w:top w:w="15" w:type="dxa"/>
+          <w:left w:w="15" w:type="dxa"/>
+          <w:bottom w:w="15" w:type="dxa"/>
+          <w:right w:w="15" w:type="dxa"/>
+        </w:tblCellMar>
+      </w:tblPr>
+      <w:tblGrid>
+        <w:gridCol w:w="5323"/>
+        <w:gridCol w:w="3906"/>
+      </w:tblGrid>
+      <w:tr>
+        <w:tblPrEx>
+          <w:tblBorders>
+            <w:top w:val="none" w:color="auto" w:sz="0" w:space="0"/>
+            <w:left w:val="none" w:color="auto" w:sz="0" w:space="0"/>
+            <w:bottom w:val="none" w:color="auto" w:sz="0" w:space="0"/>
+            <w:right w:val="none" w:color="auto" w:sz="0" w:space="0"/>
+            <w:insideH w:val="none" w:color="auto" w:sz="0" w:space="0"/>
+            <w:insideV w:val="none" w:color="auto" w:sz="0" w:space="0"/>
+          </w:tblBorders>
+          <w:tblCellMar>
+            <w:top w:w="15" w:type="dxa"/>
+            <w:left w:w="15" w:type="dxa"/>
+            <w:bottom w:w="15" w:type="dxa"/>
+            <w:right w:w="15" w:type="dxa"/>
+          </w:tblCellMar>
+        </w:tblPrEx>
+        <w:trPr>
+          <w:trHeight w:val="0" w:hRule="atLeast"/>
+        </w:trPr>
+        <w:tc>
+          <w:tcPr>
+            <w:tcW w:w="0" w:type="auto"/>
+            <w:tcBorders>
+              <w:top w:val="single" w:color="000000" w:sz="8" w:space="0"/>
+              <w:left w:val="single" w:color="000000" w:sz="8" w:space="0"/>
+              <w:bottom w:val="single" w:color="000000" w:sz="8" w:space="0"/>
+              <w:right w:val="single" w:color="000000" w:sz="8" w:space="0"/>
+            </w:tcBorders>
+            <w:shd w:val="clear" w:color="auto" w:fill="4A86E8"/>
+            <w:tcMar>
+              <w:top w:w="100" w:type="dxa"/>
+              <w:left w:w="100" w:type="dxa"/>
+              <w:bottom w:w="100" w:type="dxa"/>
+              <w:right w:w="100" w:type="dxa"/>
+            </w:tcMar>
+            <w:vAlign w:val="top"/>
+          </w:tcPr>
+          <w:p>
+            <w:pPr>
+              <w:pStyle w:val="12"/>
+              <w:keepNext w:val="0"/>
+              <w:keepLines w:val="0"/>
+              <w:widowControl/>
+              <w:suppressLineNumbers w:val="0"/>
+              <w:bidi w:val="0"/>
+              <w:spacing w:before="0" w:beforeAutospacing="0" w:after="0" w:afterAutospacing="0" w:line="15" w:lineRule="atLeast"/>
+            </w:pPr>
+            <w:r>
+              <w:rPr>
+                <w:rFonts w:hint="default" w:ascii="Arial" w:hAnsi="Arial" w:cs="Arial"/>
+                <w:b/>
+                <w:bCs/>
+                <w:i w:val="0"/>
+                <w:iCs w:val="0"/>
+                <w:color w:val="EFEFEF"/>
+                <w:sz w:val="22"/>
+                <w:szCs w:val="22"/>
+                <w:u w:val="none"/>
+                <w:bdr w:val="none" w:color="auto" w:sz="0" w:space="0"/>
+                <w:vertAlign w:val="baseline"/>
+              </w:rPr>
+              <w:t>Administrador</w:t>
+            </w:r>
+          </w:p>
+        </w:tc>
+        <w:tc>
+          <w:tcPr>
+            <w:tcW w:w="0" w:type="auto"/>
+            <w:tcBorders>
+              <w:top w:val="single" w:color="000000" w:sz="8" w:space="0"/>
+              <w:left w:val="single" w:color="000000" w:sz="8" w:space="0"/>
+              <w:bottom w:val="single" w:color="000000" w:sz="8" w:space="0"/>
+              <w:right w:val="single" w:color="000000" w:sz="8" w:space="0"/>
+            </w:tcBorders>
+            <w:shd w:val="clear" w:color="auto" w:fill="4A86E8"/>
+            <w:tcMar>
+              <w:top w:w="100" w:type="dxa"/>
+              <w:left w:w="100" w:type="dxa"/>
+              <w:bottom w:w="100" w:type="dxa"/>
+              <w:right w:w="100" w:type="dxa"/>
+            </w:tcMar>
+            <w:vAlign w:val="top"/>
+          </w:tcPr>
+          <w:p>
+            <w:pPr>
+              <w:pStyle w:val="12"/>
+              <w:keepNext w:val="0"/>
+              <w:keepLines w:val="0"/>
+              <w:widowControl/>
+              <w:suppressLineNumbers w:val="0"/>
+              <w:bidi w:val="0"/>
+              <w:spacing w:before="0" w:beforeAutospacing="0" w:after="0" w:afterAutospacing="0" w:line="15" w:lineRule="atLeast"/>
+            </w:pPr>
+            <w:r>
+              <w:rPr>
+                <w:rFonts w:hint="default" w:ascii="Arial" w:hAnsi="Arial" w:cs="Arial"/>
+                <w:b/>
+                <w:bCs/>
+                <w:i w:val="0"/>
+                <w:iCs w:val="0"/>
+                <w:color w:val="EFEFEF"/>
+                <w:sz w:val="22"/>
+                <w:szCs w:val="22"/>
+                <w:u w:val="none"/>
+                <w:bdr w:val="none" w:color="auto" w:sz="0" w:space="0"/>
+                <w:vertAlign w:val="baseline"/>
+              </w:rPr>
+              <w:t>El sistema</w:t>
+            </w:r>
+          </w:p>
+        </w:tc>
+      </w:tr>
+      <w:tr>
+        <w:tblPrEx>
+          <w:tblBorders>
+            <w:top w:val="none" w:color="auto" w:sz="0" w:space="0"/>
+            <w:left w:val="none" w:color="auto" w:sz="0" w:space="0"/>
+            <w:bottom w:val="none" w:color="auto" w:sz="0" w:space="0"/>
+            <w:right w:val="none" w:color="auto" w:sz="0" w:space="0"/>
+            <w:insideH w:val="none" w:color="auto" w:sz="0" w:space="0"/>
+            <w:insideV w:val="none" w:color="auto" w:sz="0" w:space="0"/>
+          </w:tblBorders>
+          <w:shd w:val="clear"/>
+          <w:tblCellMar>
+            <w:top w:w="15" w:type="dxa"/>
+            <w:left w:w="15" w:type="dxa"/>
+            <w:bottom w:w="15" w:type="dxa"/>
+            <w:right w:w="15" w:type="dxa"/>
+          </w:tblCellMar>
+        </w:tblPrEx>
+        <w:trPr>
+          <w:trHeight w:val="0" w:hRule="atLeast"/>
+        </w:trPr>
+        <w:tc>
+          <w:tcPr>
+            <w:tcW w:w="0" w:type="auto"/>
+            <w:tcBorders>
+              <w:top w:val="single" w:color="000000" w:sz="8" w:space="0"/>
+              <w:left w:val="single" w:color="000000" w:sz="8" w:space="0"/>
+              <w:bottom w:val="single" w:color="000000" w:sz="8" w:space="0"/>
+              <w:right w:val="single" w:color="000000" w:sz="8" w:space="0"/>
+            </w:tcBorders>
+            <w:shd w:val="clear"/>
+            <w:tcMar>
+              <w:top w:w="100" w:type="dxa"/>
+              <w:left w:w="100" w:type="dxa"/>
+              <w:bottom w:w="100" w:type="dxa"/>
+              <w:right w:w="100" w:type="dxa"/>
+            </w:tcMar>
+            <w:vAlign w:val="top"/>
+          </w:tcPr>
+          <w:p>
+            <w:pPr>
+              <w:pStyle w:val="12"/>
+              <w:keepNext w:val="0"/>
+              <w:keepLines w:val="0"/>
+              <w:widowControl/>
+              <w:suppressLineNumbers w:val="0"/>
+              <w:bidi w:val="0"/>
+              <w:spacing w:before="0" w:beforeAutospacing="0" w:after="0" w:afterAutospacing="0" w:line="15" w:lineRule="atLeast"/>
+              <w:jc w:val="both"/>
+            </w:pPr>
+            <w:r>
+              <w:rPr>
+                <w:rFonts w:hint="default" w:ascii="Arial" w:hAnsi="Arial" w:cs="Arial"/>
+                <w:i w:val="0"/>
+                <w:iCs w:val="0"/>
+                <w:color w:val="000000"/>
+                <w:sz w:val="22"/>
+                <w:szCs w:val="22"/>
+                <w:u w:val="none"/>
+                <w:bdr w:val="none" w:color="auto" w:sz="0" w:space="0"/>
+                <w:vertAlign w:val="baseline"/>
+              </w:rPr>
+              <w:t>1. El usuario decide ingresar al apartado de listado dilemas y consultaría los que ha completado anteriormente.</w:t>
+            </w:r>
+          </w:p>
+        </w:tc>
+        <w:tc>
+          <w:tcPr>
+            <w:tcW w:w="0" w:type="auto"/>
+            <w:tcBorders>
+              <w:top w:val="single" w:color="000000" w:sz="8" w:space="0"/>
+              <w:left w:val="single" w:color="000000" w:sz="8" w:space="0"/>
+              <w:bottom w:val="single" w:color="000000" w:sz="8" w:space="0"/>
+              <w:right w:val="single" w:color="000000" w:sz="8" w:space="0"/>
+            </w:tcBorders>
+            <w:shd w:val="clear"/>
+            <w:tcMar>
+              <w:top w:w="100" w:type="dxa"/>
+              <w:left w:w="100" w:type="dxa"/>
+              <w:bottom w:w="100" w:type="dxa"/>
+              <w:right w:w="100" w:type="dxa"/>
+            </w:tcMar>
+            <w:vAlign w:val="top"/>
+          </w:tcPr>
+          <w:p>
+            <w:pPr>
+              <w:pStyle w:val="12"/>
+              <w:keepNext w:val="0"/>
+              <w:keepLines w:val="0"/>
+              <w:widowControl/>
+              <w:suppressLineNumbers w:val="0"/>
+              <w:bidi w:val="0"/>
+              <w:spacing w:before="0" w:beforeAutospacing="0" w:after="0" w:afterAutospacing="0" w:line="15" w:lineRule="atLeast"/>
+              <w:jc w:val="both"/>
+            </w:pPr>
+            <w:r>
+              <w:rPr>
+                <w:rFonts w:hint="default" w:ascii="Arial" w:hAnsi="Arial" w:cs="Arial"/>
+                <w:i w:val="0"/>
+                <w:iCs w:val="0"/>
+                <w:color w:val="000000"/>
+                <w:sz w:val="22"/>
+                <w:szCs w:val="22"/>
+                <w:u w:val="none"/>
+                <w:bdr w:val="none" w:color="auto" w:sz="0" w:space="0"/>
+                <w:vertAlign w:val="baseline"/>
+              </w:rPr>
+              <w:t>2. El sistema muestra los dilemas respondidos anteriormente por el usuario.</w:t>
+            </w:r>
+          </w:p>
+        </w:tc>
+      </w:tr>
+    </w:tbl>
+    <w:p>
+      <w:pPr>
+        <w:keepNext w:val="0"/>
+        <w:keepLines w:val="0"/>
+        <w:widowControl/>
+        <w:suppressLineNumbers w:val="0"/>
+        <w:spacing w:after="240" w:afterAutospacing="0"/>
+        <w:jc w:val="left"/>
+      </w:pPr>
+      <w:r>
+        <w:rPr>
+          <w:rFonts w:ascii="SimSun" w:hAnsi="SimSun" w:eastAsia="SimSun" w:cs="SimSun"/>
+          <w:b w:val="0"/>
+          <w:bCs w:val="0"/>
+          <w:kern w:val="0"/>
+          <w:sz w:val="24"/>
+          <w:szCs w:val="24"/>
+          <w:lang w:val="en-US" w:eastAsia="zh-CN" w:bidi="ar"/>
+        </w:rPr>
+        <w:br w:type="textWrapping"/>
+      </w:r>
+    </w:p>
+    <w:p>
+      <w:pPr>
+        <w:pStyle w:val="12"/>
+        <w:keepNext w:val="0"/>
+        <w:keepLines w:val="0"/>
+        <w:widowControl/>
+        <w:suppressLineNumbers w:val="0"/>
+        <w:bidi w:val="0"/>
+        <w:spacing w:before="0" w:beforeAutospacing="0" w:after="0" w:afterAutospacing="0" w:line="15" w:lineRule="atLeast"/>
+      </w:pPr>
+      <w:r>
+        <w:rPr>
+          <w:rFonts w:hint="default" w:ascii="Arial" w:hAnsi="Arial" w:cs="Arial"/>
+          <w:i w:val="0"/>
+          <w:iCs w:val="0"/>
+          <w:color w:val="000000"/>
+          <w:sz w:val="24"/>
+          <w:szCs w:val="24"/>
+          <w:u w:val="none"/>
+          <w:vertAlign w:val="baseline"/>
+        </w:rPr>
+        <w:t>ID: UC6. Caso de Uso: Consultar web</w:t>
+      </w:r>
+    </w:p>
+    <w:p>
+      <w:pPr>
+        <w:pStyle w:val="12"/>
+        <w:keepNext w:val="0"/>
+        <w:keepLines w:val="0"/>
+        <w:widowControl/>
+        <w:suppressLineNumbers w:val="0"/>
+        <w:bidi w:val="0"/>
+        <w:spacing w:before="0" w:beforeAutospacing="0" w:after="0" w:afterAutospacing="0" w:line="15" w:lineRule="atLeast"/>
+      </w:pPr>
+      <w:r>
+        <w:rPr>
+          <w:rFonts w:hint="default" w:ascii="Arial" w:hAnsi="Arial" w:cs="Arial"/>
+          <w:b/>
+          <w:bCs/>
+          <w:i w:val="0"/>
+          <w:iCs w:val="0"/>
+          <w:color w:val="000000"/>
+          <w:sz w:val="22"/>
+          <w:szCs w:val="22"/>
+          <w:u w:val="none"/>
+          <w:vertAlign w:val="baseline"/>
+        </w:rPr>
+        <w:t>Descripción:</w:t>
+      </w:r>
+      <w:r>
+        <w:rPr>
+          <w:rFonts w:hint="default" w:ascii="Arial" w:hAnsi="Arial" w:cs="Arial"/>
+          <w:i w:val="0"/>
+          <w:iCs w:val="0"/>
+          <w:color w:val="000000"/>
+          <w:sz w:val="22"/>
+          <w:szCs w:val="22"/>
+          <w:u w:val="none"/>
+          <w:vertAlign w:val="baseline"/>
+        </w:rPr>
+        <w:t xml:space="preserve"> El sistema dará la opción de poder consultar la web, los diferentes apartados, registrarse y dilemas que ya estén creados, según el tipo de usuario podra mirar más apartados como la consulta de dilemas respondidos</w:t>
+      </w:r>
+    </w:p>
+    <w:p>
+      <w:pPr>
+        <w:pStyle w:val="12"/>
+        <w:keepNext w:val="0"/>
+        <w:keepLines w:val="0"/>
+        <w:widowControl/>
+        <w:suppressLineNumbers w:val="0"/>
+        <w:bidi w:val="0"/>
+        <w:spacing w:before="0" w:beforeAutospacing="0" w:after="0" w:afterAutospacing="0" w:line="15" w:lineRule="atLeast"/>
+      </w:pPr>
+      <w:r>
+        <w:rPr>
+          <w:rFonts w:hint="default" w:ascii="Arial" w:hAnsi="Arial" w:cs="Arial"/>
+          <w:b/>
+          <w:bCs/>
+          <w:i w:val="0"/>
+          <w:iCs w:val="0"/>
+          <w:color w:val="000000"/>
+          <w:sz w:val="22"/>
+          <w:szCs w:val="22"/>
+          <w:u w:val="none"/>
+          <w:vertAlign w:val="baseline"/>
+        </w:rPr>
+        <w:t>Pre-Condiciones:</w:t>
+      </w:r>
+      <w:r>
+        <w:rPr>
+          <w:rFonts w:hint="default" w:ascii="Arial" w:hAnsi="Arial" w:cs="Arial"/>
+          <w:i w:val="0"/>
+          <w:iCs w:val="0"/>
+          <w:color w:val="000000"/>
+          <w:sz w:val="22"/>
+          <w:szCs w:val="22"/>
+          <w:u w:val="none"/>
+          <w:vertAlign w:val="baseline"/>
+        </w:rPr>
+        <w:t xml:space="preserve"> No posee.</w:t>
+      </w:r>
+    </w:p>
+    <w:p>
+      <w:pPr>
+        <w:pStyle w:val="12"/>
+        <w:keepNext w:val="0"/>
+        <w:keepLines w:val="0"/>
+        <w:widowControl/>
+        <w:suppressLineNumbers w:val="0"/>
+        <w:bidi w:val="0"/>
+        <w:spacing w:before="0" w:beforeAutospacing="0" w:after="0" w:afterAutospacing="0" w:line="15" w:lineRule="atLeast"/>
+      </w:pPr>
+      <w:r>
+        <w:rPr>
+          <w:rFonts w:hint="default" w:ascii="Arial" w:hAnsi="Arial" w:cs="Arial"/>
+          <w:b/>
+          <w:bCs/>
+          <w:i w:val="0"/>
+          <w:iCs w:val="0"/>
+          <w:color w:val="000000"/>
+          <w:sz w:val="22"/>
+          <w:szCs w:val="22"/>
+          <w:u w:val="none"/>
+          <w:vertAlign w:val="baseline"/>
+        </w:rPr>
+        <w:t>Actor Principal</w:t>
+      </w:r>
+      <w:r>
+        <w:rPr>
+          <w:rFonts w:hint="default" w:ascii="Arial" w:hAnsi="Arial" w:cs="Arial"/>
+          <w:i w:val="0"/>
+          <w:iCs w:val="0"/>
+          <w:color w:val="000000"/>
+          <w:sz w:val="22"/>
+          <w:szCs w:val="22"/>
+          <w:u w:val="none"/>
+          <w:vertAlign w:val="baseline"/>
+        </w:rPr>
+        <w:t>: Administrador, usuario y usuario no registrado.</w:t>
+      </w:r>
+    </w:p>
+    <w:p>
+      <w:pPr>
+        <w:keepNext w:val="0"/>
+        <w:keepLines w:val="0"/>
+        <w:widowControl/>
+        <w:suppressLineNumbers w:val="0"/>
+        <w:spacing w:after="240" w:afterAutospacing="0"/>
+        <w:jc w:val="left"/>
+      </w:pPr>
+      <w:r>
+        <w:rPr>
+          <w:rFonts w:ascii="SimSun" w:hAnsi="SimSun" w:eastAsia="SimSun" w:cs="SimSun"/>
+          <w:b w:val="0"/>
+          <w:bCs w:val="0"/>
+          <w:kern w:val="0"/>
+          <w:sz w:val="24"/>
+          <w:szCs w:val="24"/>
+          <w:lang w:val="en-US" w:eastAsia="zh-CN" w:bidi="ar"/>
+        </w:rPr>
+        <w:br w:type="textWrapping"/>
+      </w:r>
+      <w:r>
+        <w:rPr>
+          <w:rFonts w:ascii="SimSun" w:hAnsi="SimSun" w:eastAsia="SimSun" w:cs="SimSun"/>
+          <w:b w:val="0"/>
+          <w:bCs w:val="0"/>
+          <w:kern w:val="0"/>
+          <w:sz w:val="24"/>
+          <w:szCs w:val="24"/>
+          <w:lang w:val="en-US" w:eastAsia="zh-CN" w:bidi="ar"/>
+        </w:rPr>
+        <w:br w:type="textWrapping"/>
+      </w:r>
+    </w:p>
+    <w:tbl>
+      <w:tblPr>
+        <w:tblW w:w="0" w:type="auto"/>
+        <w:tblInd w:w="0" w:type="dxa"/>
+        <w:tblBorders>
+          <w:top w:val="none" w:color="auto" w:sz="0" w:space="0"/>
+          <w:left w:val="none" w:color="auto" w:sz="0" w:space="0"/>
+          <w:bottom w:val="none" w:color="auto" w:sz="0" w:space="0"/>
+          <w:right w:val="none" w:color="auto" w:sz="0" w:space="0"/>
+          <w:insideH w:val="none" w:color="auto" w:sz="0" w:space="0"/>
+          <w:insideV w:val="none" w:color="auto" w:sz="0" w:space="0"/>
+        </w:tblBorders>
+        <w:shd w:val="clear"/>
+        <w:tblLayout w:type="autofit"/>
+        <w:tblCellMar>
+          <w:top w:w="15" w:type="dxa"/>
+          <w:left w:w="15" w:type="dxa"/>
+          <w:bottom w:w="15" w:type="dxa"/>
+          <w:right w:w="15" w:type="dxa"/>
+        </w:tblCellMar>
+      </w:tblPr>
+      <w:tblGrid>
+        <w:gridCol w:w="6103"/>
+        <w:gridCol w:w="3126"/>
+      </w:tblGrid>
+      <w:tr>
+        <w:tblPrEx>
+          <w:tblBorders>
+            <w:top w:val="none" w:color="auto" w:sz="0" w:space="0"/>
+            <w:left w:val="none" w:color="auto" w:sz="0" w:space="0"/>
+            <w:bottom w:val="none" w:color="auto" w:sz="0" w:space="0"/>
+            <w:right w:val="none" w:color="auto" w:sz="0" w:space="0"/>
+            <w:insideH w:val="none" w:color="auto" w:sz="0" w:space="0"/>
+            <w:insideV w:val="none" w:color="auto" w:sz="0" w:space="0"/>
+          </w:tblBorders>
+          <w:tblCellMar>
+            <w:top w:w="15" w:type="dxa"/>
+            <w:left w:w="15" w:type="dxa"/>
+            <w:bottom w:w="15" w:type="dxa"/>
+            <w:right w:w="15" w:type="dxa"/>
+          </w:tblCellMar>
+        </w:tblPrEx>
+        <w:trPr>
+          <w:trHeight w:val="0" w:hRule="atLeast"/>
+        </w:trPr>
+        <w:tc>
+          <w:tcPr>
+            <w:tcW w:w="0" w:type="auto"/>
+            <w:tcBorders>
+              <w:top w:val="single" w:color="000000" w:sz="8" w:space="0"/>
+              <w:left w:val="single" w:color="000000" w:sz="8" w:space="0"/>
+              <w:bottom w:val="single" w:color="000000" w:sz="8" w:space="0"/>
+              <w:right w:val="single" w:color="000000" w:sz="8" w:space="0"/>
+            </w:tcBorders>
+            <w:shd w:val="clear" w:color="auto" w:fill="4A86E8"/>
+            <w:tcMar>
+              <w:top w:w="100" w:type="dxa"/>
+              <w:left w:w="100" w:type="dxa"/>
+              <w:bottom w:w="100" w:type="dxa"/>
+              <w:right w:w="100" w:type="dxa"/>
+            </w:tcMar>
+            <w:vAlign w:val="top"/>
+          </w:tcPr>
+          <w:p>
+            <w:pPr>
+              <w:pStyle w:val="12"/>
+              <w:keepNext w:val="0"/>
+              <w:keepLines w:val="0"/>
+              <w:widowControl/>
+              <w:suppressLineNumbers w:val="0"/>
+              <w:bidi w:val="0"/>
+              <w:spacing w:before="0" w:beforeAutospacing="0" w:after="0" w:afterAutospacing="0" w:line="15" w:lineRule="atLeast"/>
+            </w:pPr>
+            <w:r>
+              <w:rPr>
+                <w:rFonts w:hint="default" w:ascii="Arial" w:hAnsi="Arial" w:cs="Arial"/>
+                <w:b/>
+                <w:bCs/>
+                <w:i w:val="0"/>
+                <w:iCs w:val="0"/>
+                <w:color w:val="EFEFEF"/>
+                <w:sz w:val="22"/>
+                <w:szCs w:val="22"/>
+                <w:u w:val="none"/>
+                <w:bdr w:val="none" w:color="auto" w:sz="0" w:space="0"/>
+                <w:vertAlign w:val="baseline"/>
+              </w:rPr>
+              <w:t>Administrador/Usuario/UsuarioNoRegistrado</w:t>
+            </w:r>
+          </w:p>
+        </w:tc>
+        <w:tc>
+          <w:tcPr>
+            <w:tcW w:w="0" w:type="auto"/>
+            <w:tcBorders>
+              <w:top w:val="single" w:color="000000" w:sz="8" w:space="0"/>
+              <w:left w:val="single" w:color="000000" w:sz="8" w:space="0"/>
+              <w:bottom w:val="single" w:color="000000" w:sz="8" w:space="0"/>
+              <w:right w:val="single" w:color="000000" w:sz="8" w:space="0"/>
+            </w:tcBorders>
+            <w:shd w:val="clear" w:color="auto" w:fill="4A86E8"/>
+            <w:tcMar>
+              <w:top w:w="100" w:type="dxa"/>
+              <w:left w:w="100" w:type="dxa"/>
+              <w:bottom w:w="100" w:type="dxa"/>
+              <w:right w:w="100" w:type="dxa"/>
+            </w:tcMar>
+            <w:vAlign w:val="top"/>
+          </w:tcPr>
+          <w:p>
+            <w:pPr>
+              <w:pStyle w:val="12"/>
+              <w:keepNext w:val="0"/>
+              <w:keepLines w:val="0"/>
+              <w:widowControl/>
+              <w:suppressLineNumbers w:val="0"/>
+              <w:bidi w:val="0"/>
+              <w:spacing w:before="0" w:beforeAutospacing="0" w:after="0" w:afterAutospacing="0" w:line="15" w:lineRule="atLeast"/>
+            </w:pPr>
+            <w:r>
+              <w:rPr>
+                <w:rFonts w:hint="default" w:ascii="Arial" w:hAnsi="Arial" w:cs="Arial"/>
+                <w:b/>
+                <w:bCs/>
+                <w:i w:val="0"/>
+                <w:iCs w:val="0"/>
+                <w:color w:val="EFEFEF"/>
+                <w:sz w:val="22"/>
+                <w:szCs w:val="22"/>
+                <w:u w:val="none"/>
+                <w:bdr w:val="none" w:color="auto" w:sz="0" w:space="0"/>
+                <w:vertAlign w:val="baseline"/>
+              </w:rPr>
+              <w:t>El sistema</w:t>
+            </w:r>
+          </w:p>
+        </w:tc>
+      </w:tr>
+      <w:tr>
+        <w:tblPrEx>
+          <w:tblBorders>
+            <w:top w:val="none" w:color="auto" w:sz="0" w:space="0"/>
+            <w:left w:val="none" w:color="auto" w:sz="0" w:space="0"/>
+            <w:bottom w:val="none" w:color="auto" w:sz="0" w:space="0"/>
+            <w:right w:val="none" w:color="auto" w:sz="0" w:space="0"/>
+            <w:insideH w:val="none" w:color="auto" w:sz="0" w:space="0"/>
+            <w:insideV w:val="none" w:color="auto" w:sz="0" w:space="0"/>
+          </w:tblBorders>
+          <w:shd w:val="clear"/>
+          <w:tblCellMar>
+            <w:top w:w="15" w:type="dxa"/>
+            <w:left w:w="15" w:type="dxa"/>
+            <w:bottom w:w="15" w:type="dxa"/>
+            <w:right w:w="15" w:type="dxa"/>
+          </w:tblCellMar>
+        </w:tblPrEx>
+        <w:trPr>
+          <w:trHeight w:val="0" w:hRule="atLeast"/>
+        </w:trPr>
+        <w:tc>
+          <w:tcPr>
+            <w:tcW w:w="0" w:type="auto"/>
+            <w:tcBorders>
+              <w:top w:val="single" w:color="000000" w:sz="8" w:space="0"/>
+              <w:left w:val="single" w:color="000000" w:sz="8" w:space="0"/>
+              <w:bottom w:val="single" w:color="000000" w:sz="8" w:space="0"/>
+              <w:right w:val="single" w:color="000000" w:sz="8" w:space="0"/>
+            </w:tcBorders>
+            <w:shd w:val="clear"/>
+            <w:tcMar>
+              <w:top w:w="100" w:type="dxa"/>
+              <w:left w:w="100" w:type="dxa"/>
+              <w:bottom w:w="100" w:type="dxa"/>
+              <w:right w:w="100" w:type="dxa"/>
+            </w:tcMar>
+            <w:vAlign w:val="top"/>
+          </w:tcPr>
+          <w:p>
+            <w:pPr>
+              <w:pStyle w:val="12"/>
+              <w:keepNext w:val="0"/>
+              <w:keepLines w:val="0"/>
+              <w:widowControl/>
+              <w:suppressLineNumbers w:val="0"/>
+              <w:bidi w:val="0"/>
+              <w:spacing w:before="0" w:beforeAutospacing="0" w:after="0" w:afterAutospacing="0" w:line="15" w:lineRule="atLeast"/>
+              <w:jc w:val="both"/>
+            </w:pPr>
+            <w:r>
+              <w:rPr>
+                <w:rFonts w:hint="default" w:ascii="Arial" w:hAnsi="Arial" w:cs="Arial"/>
+                <w:i w:val="0"/>
+                <w:iCs w:val="0"/>
+                <w:color w:val="000000"/>
+                <w:sz w:val="22"/>
+                <w:szCs w:val="22"/>
+                <w:u w:val="none"/>
+                <w:bdr w:val="none" w:color="auto" w:sz="0" w:space="0"/>
+                <w:vertAlign w:val="baseline"/>
+              </w:rPr>
+              <w:t>1. El usuario decide ingresar a la web.</w:t>
+            </w:r>
+          </w:p>
+        </w:tc>
+        <w:tc>
+          <w:tcPr>
+            <w:tcW w:w="0" w:type="auto"/>
+            <w:tcBorders>
+              <w:top w:val="single" w:color="000000" w:sz="8" w:space="0"/>
+              <w:left w:val="single" w:color="000000" w:sz="8" w:space="0"/>
+              <w:bottom w:val="single" w:color="000000" w:sz="8" w:space="0"/>
+              <w:right w:val="single" w:color="000000" w:sz="8" w:space="0"/>
+            </w:tcBorders>
+            <w:shd w:val="clear"/>
+            <w:tcMar>
+              <w:top w:w="100" w:type="dxa"/>
+              <w:left w:w="100" w:type="dxa"/>
+              <w:bottom w:w="100" w:type="dxa"/>
+              <w:right w:w="100" w:type="dxa"/>
+            </w:tcMar>
+            <w:vAlign w:val="top"/>
+          </w:tcPr>
+          <w:p>
+            <w:pPr>
+              <w:pStyle w:val="12"/>
+              <w:keepNext w:val="0"/>
+              <w:keepLines w:val="0"/>
+              <w:widowControl/>
+              <w:suppressLineNumbers w:val="0"/>
+              <w:bidi w:val="0"/>
+              <w:spacing w:before="0" w:beforeAutospacing="0" w:after="0" w:afterAutospacing="0" w:line="15" w:lineRule="atLeast"/>
+              <w:jc w:val="both"/>
+            </w:pPr>
+            <w:r>
+              <w:rPr>
+                <w:rFonts w:hint="default" w:ascii="Arial" w:hAnsi="Arial" w:cs="Arial"/>
+                <w:i w:val="0"/>
+                <w:iCs w:val="0"/>
+                <w:color w:val="000000"/>
+                <w:sz w:val="22"/>
+                <w:szCs w:val="22"/>
+                <w:u w:val="none"/>
+                <w:bdr w:val="none" w:color="auto" w:sz="0" w:space="0"/>
+                <w:vertAlign w:val="baseline"/>
+              </w:rPr>
+              <w:t>2. El sistema muestra todos los apartados de la web según los permisos de los diferentes usuarios.</w:t>
+            </w:r>
+          </w:p>
+        </w:tc>
+      </w:tr>
+      <w:tr>
+        <w:tblPrEx>
+          <w:tblBorders>
+            <w:top w:val="none" w:color="auto" w:sz="0" w:space="0"/>
+            <w:left w:val="none" w:color="auto" w:sz="0" w:space="0"/>
+            <w:bottom w:val="none" w:color="auto" w:sz="0" w:space="0"/>
+            <w:right w:val="none" w:color="auto" w:sz="0" w:space="0"/>
+            <w:insideH w:val="none" w:color="auto" w:sz="0" w:space="0"/>
+            <w:insideV w:val="none" w:color="auto" w:sz="0" w:space="0"/>
+          </w:tblBorders>
+          <w:shd w:val="clear"/>
+          <w:tblCellMar>
+            <w:top w:w="15" w:type="dxa"/>
+            <w:left w:w="15" w:type="dxa"/>
+            <w:bottom w:w="15" w:type="dxa"/>
+            <w:right w:w="15" w:type="dxa"/>
+          </w:tblCellMar>
+        </w:tblPrEx>
+        <w:trPr>
+          <w:trHeight w:val="0" w:hRule="atLeast"/>
+        </w:trPr>
+        <w:tc>
+          <w:tcPr>
+            <w:tcW w:w="0" w:type="auto"/>
+            <w:tcBorders>
+              <w:top w:val="single" w:color="000000" w:sz="8" w:space="0"/>
+              <w:left w:val="single" w:color="000000" w:sz="8" w:space="0"/>
+              <w:bottom w:val="single" w:color="000000" w:sz="8" w:space="0"/>
+              <w:right w:val="single" w:color="000000" w:sz="8" w:space="0"/>
+            </w:tcBorders>
+            <w:shd w:val="clear"/>
+            <w:tcMar>
+              <w:top w:w="100" w:type="dxa"/>
+              <w:left w:w="100" w:type="dxa"/>
+              <w:bottom w:w="100" w:type="dxa"/>
+              <w:right w:w="100" w:type="dxa"/>
+            </w:tcMar>
+            <w:vAlign w:val="top"/>
+          </w:tcPr>
+          <w:p>
+            <w:pPr>
+              <w:pStyle w:val="12"/>
+              <w:keepNext w:val="0"/>
+              <w:keepLines w:val="0"/>
+              <w:widowControl/>
+              <w:suppressLineNumbers w:val="0"/>
+              <w:bidi w:val="0"/>
+              <w:spacing w:before="0" w:beforeAutospacing="0" w:after="0" w:afterAutospacing="0" w:line="15" w:lineRule="atLeast"/>
+              <w:jc w:val="both"/>
+            </w:pPr>
+            <w:r>
+              <w:rPr>
+                <w:rFonts w:hint="default" w:ascii="Arial" w:hAnsi="Arial" w:cs="Arial"/>
+                <w:i w:val="0"/>
+                <w:iCs w:val="0"/>
+                <w:color w:val="000000"/>
+                <w:sz w:val="22"/>
+                <w:szCs w:val="22"/>
+                <w:u w:val="none"/>
+                <w:bdr w:val="none" w:color="auto" w:sz="0" w:space="0"/>
+                <w:vertAlign w:val="baseline"/>
+              </w:rPr>
+              <w:t>3. El usuario puede observar todos los apartados que quiera de la web según los permisos del usuario.</w:t>
+            </w:r>
+          </w:p>
+        </w:tc>
+        <w:tc>
+          <w:tcPr>
+            <w:tcW w:w="0" w:type="auto"/>
+            <w:tcBorders>
+              <w:top w:val="single" w:color="000000" w:sz="8" w:space="0"/>
+              <w:left w:val="single" w:color="000000" w:sz="8" w:space="0"/>
+              <w:bottom w:val="single" w:color="000000" w:sz="8" w:space="0"/>
+              <w:right w:val="single" w:color="000000" w:sz="8" w:space="0"/>
+            </w:tcBorders>
+            <w:shd w:val="clear"/>
+            <w:tcMar>
+              <w:top w:w="100" w:type="dxa"/>
+              <w:left w:w="100" w:type="dxa"/>
+              <w:bottom w:w="100" w:type="dxa"/>
+              <w:right w:w="100" w:type="dxa"/>
+            </w:tcMar>
+            <w:vAlign w:val="top"/>
+          </w:tcPr>
+          <w:p>
+            <w:pPr>
+              <w:keepNext w:val="0"/>
+              <w:keepLines w:val="0"/>
+              <w:widowControl/>
+              <w:suppressLineNumbers w:val="0"/>
+              <w:bidi w:val="0"/>
+              <w:jc w:val="left"/>
+              <w:textAlignment w:val="top"/>
+            </w:pPr>
+          </w:p>
+        </w:tc>
+      </w:tr>
+    </w:tbl>
+    <w:p>
+      <w:pPr>
+        <w:keepNext w:val="0"/>
+        <w:keepLines w:val="0"/>
+        <w:widowControl/>
+        <w:suppressLineNumbers w:val="0"/>
+        <w:jc w:val="left"/>
+      </w:pPr>
+    </w:p>
+    <w:p>
+      <w:pPr>
+        <w:pStyle w:val="2"/>
+      </w:pPr>
+      <w:bookmarkStart w:id="10" w:name="_q985vvwo3meq" w:colFirst="0" w:colLast="0"/>
+      <w:bookmarkEnd w:id="10"/>
+      <w:r>
+        <w:rPr>
+          <w:rtl w:val="0"/>
+        </w:rPr>
+        <w:t>Planificación del proyecto</w:t>
+      </w:r>
+    </w:p>
+    <w:p>
+      <w:pPr>
+        <w:ind w:left="0" w:firstLine="0"/>
+      </w:pPr>
+      <w:r>
+        <w:fldChar w:fldCharType="begin"/>
+      </w:r>
+      <w:r>
+        <w:instrText xml:space="preserve"> HYPERLINK "https://git.copernic.cat/tecnoticos/Tecnoetica/-/tree/master/Planificaci%C3%B3n" \h </w:instrText>
+      </w:r>
+      <w:r>
+        <w:fldChar w:fldCharType="separate"/>
+      </w:r>
+      <w:r>
+        <w:rPr>
+          <w:color w:val="1155CC"/>
+          <w:u w:val="single"/>
+          <w:rtl w:val="0"/>
+        </w:rPr>
+        <w:t>Link hacia la planificación de nuestro proyecto</w:t>
+      </w:r>
+      <w:r>
+        <w:rPr>
+          <w:color w:val="1155CC"/>
+          <w:u w:val="single"/>
+          <w:rtl w:val="0"/>
+        </w:rPr>
+        <w:fldChar w:fldCharType="end"/>
+      </w:r>
+    </w:p>
+    <w:p>
+      <w:pPr>
+        <w:pStyle w:val="2"/>
+      </w:pPr>
+      <w:bookmarkStart w:id="11" w:name="_pqtqimkf5riy" w:colFirst="0" w:colLast="0"/>
+      <w:bookmarkEnd w:id="11"/>
+      <w:r>
+        <w:rPr>
+          <w:rtl w:val="0"/>
+        </w:rPr>
+        <w:t>Diseño</w:t>
+      </w:r>
+    </w:p>
+    <w:p>
+      <w:pPr>
+        <w:pStyle w:val="3"/>
+      </w:pPr>
+      <w:bookmarkStart w:id="12" w:name="_yk1qdcinxm78" w:colFirst="0" w:colLast="0"/>
+      <w:bookmarkEnd w:id="12"/>
+      <w:r>
+        <w:rPr>
+          <w:rtl w:val="0"/>
+        </w:rPr>
+        <w:t>Diseño de la base de datos</w:t>
+      </w:r>
+    </w:p>
+    <w:p>
+      <w:r>
+        <w:rPr>
+          <w:rFonts w:ascii="Arial" w:hAnsi="Arial" w:eastAsia="SimSun" w:cs="Arial"/>
+          <w:i w:val="0"/>
+          <w:iCs w:val="0"/>
+          <w:color w:val="000000"/>
+          <w:sz w:val="22"/>
+          <w:szCs w:val="22"/>
+          <w:u w:val="none"/>
+          <w:bdr w:val="none" w:color="auto" w:sz="0" w:space="0"/>
+          <w:vertAlign w:val="baseline"/>
+        </w:rPr>
+        <w:drawing>
+          <wp:inline distT="0" distB="0" distL="114300" distR="114300">
+            <wp:extent cx="5734050" cy="2676525"/>
+            <wp:effectExtent l="0" t="0" r="0" b="9525"/>
+            <wp:docPr id="5" name="Imagen 3" descr="IMG_256"/>
+            <wp:cNvGraphicFramePr>
+              <a:graphicFrameLocks xmlns:a="http://schemas.openxmlformats.org/drawingml/2006/main" noChangeAspect="1"/>
+            </wp:cNvGraphicFramePr>
+            <a:graphic xmlns:a="http://schemas.openxmlformats.org/drawingml/2006/main">
+              <a:graphicData uri="http://schemas.openxmlformats.org/drawingml/2006/picture">
+                <pic:pic xmlns:pic="http://schemas.openxmlformats.org/drawingml/2006/picture">
+                  <pic:nvPicPr>
+                    <pic:cNvPr id="5" name="Imagen 3" descr="IMG_256"/>
+                    <pic:cNvPicPr>
+                      <a:picLocks noChangeAspect="1"/>
+                    </pic:cNvPicPr>
+                  </pic:nvPicPr>
+                  <pic:blipFill>
+                    <a:blip r:embed="rId10"/>
+                    <a:stretch>
+                      <a:fillRect/>
+                    </a:stretch>
+                  </pic:blipFill>
+                  <pic:spPr>
+                    <a:xfrm>
+                      <a:off x="0" y="0"/>
+                      <a:ext cx="5734050" cy="2676525"/>
+                    </a:xfrm>
+                    <a:prstGeom prst="rect">
+                      <a:avLst/>
+                    </a:prstGeom>
+                    <a:noFill/>
+                    <a:ln w="9525">
+                      <a:noFill/>
+                    </a:ln>
+                  </pic:spPr>
+                </pic:pic>
+              </a:graphicData>
+            </a:graphic>
+          </wp:inline>
+        </w:drawing>
+      </w:r>
+    </w:p>
+    <w:p>
+      <w:pPr>
+        <w:pStyle w:val="4"/>
+        <w:rPr>
+          <w:color w:val="000000"/>
+        </w:rPr>
+      </w:pPr>
+      <w:bookmarkStart w:id="13" w:name="_mu7570mn1xub" w:colFirst="0" w:colLast="0"/>
+      <w:bookmarkEnd w:id="13"/>
+      <w:r>
+        <w:rPr>
+          <w:color w:val="000000"/>
+          <w:rtl w:val="0"/>
+        </w:rPr>
+        <w:t>Diagrama Entidad Relación:</w:t>
+      </w:r>
+    </w:p>
+    <w:p>
+      <w:r>
+        <w:rPr>
+          <w:rFonts w:ascii="Arial" w:hAnsi="Arial" w:eastAsia="SimSun" w:cs="Arial"/>
+          <w:i w:val="0"/>
+          <w:iCs w:val="0"/>
+          <w:color w:val="000000"/>
+          <w:sz w:val="22"/>
+          <w:szCs w:val="22"/>
+          <w:u w:val="none"/>
+          <w:bdr w:val="none" w:color="auto" w:sz="0" w:space="0"/>
+          <w:vertAlign w:val="baseline"/>
+        </w:rPr>
+        <w:drawing>
+          <wp:inline distT="0" distB="0" distL="114300" distR="114300">
+            <wp:extent cx="5734050" cy="3114675"/>
+            <wp:effectExtent l="0" t="0" r="0" b="9525"/>
+            <wp:docPr id="6" name="Imagen 4" descr="IMG_256"/>
+            <wp:cNvGraphicFramePr>
+              <a:graphicFrameLocks xmlns:a="http://schemas.openxmlformats.org/drawingml/2006/main" noChangeAspect="1"/>
+            </wp:cNvGraphicFramePr>
+            <a:graphic xmlns:a="http://schemas.openxmlformats.org/drawingml/2006/main">
+              <a:graphicData uri="http://schemas.openxmlformats.org/drawingml/2006/picture">
+                <pic:pic xmlns:pic="http://schemas.openxmlformats.org/drawingml/2006/picture">
+                  <pic:nvPicPr>
+                    <pic:cNvPr id="6" name="Imagen 4" descr="IMG_256"/>
+                    <pic:cNvPicPr>
+                      <a:picLocks noChangeAspect="1"/>
+                    </pic:cNvPicPr>
+                  </pic:nvPicPr>
+                  <pic:blipFill>
+                    <a:blip r:embed="rId11"/>
+                    <a:stretch>
+                      <a:fillRect/>
+                    </a:stretch>
+                  </pic:blipFill>
+                  <pic:spPr>
+                    <a:xfrm>
+                      <a:off x="0" y="0"/>
+                      <a:ext cx="5734050" cy="3114675"/>
+                    </a:xfrm>
+                    <a:prstGeom prst="rect">
+                      <a:avLst/>
+                    </a:prstGeom>
+                    <a:noFill/>
+                    <a:ln w="9525">
+                      <a:noFill/>
+                    </a:ln>
+                  </pic:spPr>
+                </pic:pic>
+              </a:graphicData>
+            </a:graphic>
+          </wp:inline>
+        </w:drawing>
+      </w:r>
+    </w:p>
+    <w:p/>
+    <w:p/>
+    <w:p/>
+    <w:p/>
+    <w:p>
+      <w:pPr>
+        <w:rPr>
+          <w:rtl w:val="0"/>
+        </w:rPr>
+      </w:pPr>
+      <w:bookmarkStart w:id="14" w:name="_fjnisetoj2q5" w:colFirst="0" w:colLast="0"/>
+      <w:bookmarkEnd w:id="14"/>
+      <w:r>
+        <w:rPr>
+          <w:rtl w:val="0"/>
+        </w:rPr>
+        <w:br w:type="page"/>
+      </w:r>
+    </w:p>
+    <w:p>
+      <w:pPr>
+        <w:pStyle w:val="3"/>
+        <w:rPr>
+          <w:rtl w:val="0"/>
+        </w:rPr>
+      </w:pPr>
+      <w:r>
+        <w:rPr>
+          <w:rtl w:val="0"/>
+        </w:rPr>
+        <w:t>Mockup de las páginas</w:t>
+      </w:r>
+    </w:p>
+    <w:p>
+      <w:pPr>
+        <w:rPr>
+          <w:rFonts w:hint="default"/>
+          <w:lang w:val="es-ES"/>
+        </w:rPr>
+      </w:pPr>
+      <w:r>
+        <w:rPr>
+          <w:rFonts w:hint="default"/>
+          <w:rtl w:val="0"/>
+          <w:lang w:val="es-ES"/>
+        </w:rPr>
+        <w:t>Inicio:</w:t>
+      </w:r>
+    </w:p>
+    <w:p>
+      <w:pPr>
+        <w:rPr>
+          <w:rFonts w:hint="default"/>
+          <w:lang w:val="es-ES"/>
+        </w:rPr>
+      </w:pPr>
+      <w:r>
+        <w:rPr>
+          <w:rFonts w:hint="default"/>
+          <w:lang w:val="es-ES"/>
+        </w:rPr>
+        <w:drawing>
+          <wp:inline distT="0" distB="0" distL="114300" distR="114300">
+            <wp:extent cx="5728970" cy="3215640"/>
+            <wp:effectExtent l="0" t="0" r="5080" b="3810"/>
+            <wp:docPr id="7" name="Imagen 7" descr="Inicio"/>
+            <wp:cNvGraphicFramePr>
+              <a:graphicFrameLocks xmlns:a="http://schemas.openxmlformats.org/drawingml/2006/main" noChangeAspect="1"/>
+            </wp:cNvGraphicFramePr>
+            <a:graphic xmlns:a="http://schemas.openxmlformats.org/drawingml/2006/main">
+              <a:graphicData uri="http://schemas.openxmlformats.org/drawingml/2006/picture">
+                <pic:pic xmlns:pic="http://schemas.openxmlformats.org/drawingml/2006/picture">
+                  <pic:nvPicPr>
+                    <pic:cNvPr id="7" name="Imagen 7" descr="Inicio"/>
+                    <pic:cNvPicPr>
+                      <a:picLocks noChangeAspect="1"/>
+                    </pic:cNvPicPr>
+                  </pic:nvPicPr>
+                  <pic:blipFill>
+                    <a:blip r:embed="rId12"/>
+                    <a:stretch>
+                      <a:fillRect/>
+                    </a:stretch>
+                  </pic:blipFill>
+                  <pic:spPr>
+                    <a:xfrm>
+                      <a:off x="0" y="0"/>
+                      <a:ext cx="5728970" cy="3215640"/>
                     </a:xfrm>
                     <a:prstGeom prst="rect">
                       <a:avLst/>
@@ -4275,27 +7835,365 @@
         </w:drawing>
       </w:r>
     </w:p>
-    <w:p/>
-    <w:p/>
-    <w:p/>
-    <w:p/>
-    <w:p>
-      <w:pPr>
-        <w:pStyle w:val="3"/>
-      </w:pPr>
-      <w:bookmarkStart w:id="14" w:name="_fjnisetoj2q5" w:colFirst="0" w:colLast="0"/>
-      <w:bookmarkEnd w:id="14"/>
-      <w:r>
-        <w:rPr>
-          <w:rtl w:val="0"/>
-        </w:rPr>
-        <w:t>Mockup de las páginas</w:t>
-      </w:r>
-    </w:p>
-    <w:p/>
-    <w:p>
-      <w:pPr>
-        <w:pStyle w:val="2"/>
+    <w:p>
+      <w:pPr>
+        <w:rPr>
+          <w:rFonts w:hint="default"/>
+          <w:lang w:val="es-ES"/>
+        </w:rPr>
+      </w:pPr>
+    </w:p>
+    <w:p>
+      <w:pPr>
+        <w:rPr>
+          <w:rFonts w:hint="default"/>
+          <w:lang w:val="es-ES"/>
+        </w:rPr>
+      </w:pPr>
+      <w:r>
+        <w:rPr>
+          <w:rFonts w:hint="default"/>
+          <w:lang w:val="es-ES"/>
+        </w:rPr>
+        <w:t>Lista de Dilemas:</w:t>
+      </w:r>
+    </w:p>
+    <w:p>
+      <w:pPr>
+        <w:rPr>
+          <w:rFonts w:hint="default"/>
+          <w:lang w:val="es-ES"/>
+        </w:rPr>
+      </w:pPr>
+      <w:r>
+        <w:rPr>
+          <w:rFonts w:hint="default"/>
+          <w:lang w:val="es-ES"/>
+        </w:rPr>
+        <w:drawing>
+          <wp:inline distT="0" distB="0" distL="114300" distR="114300">
+            <wp:extent cx="5724525" cy="3223895"/>
+            <wp:effectExtent l="0" t="0" r="9525" b="14605"/>
+            <wp:docPr id="8" name="Imagen 8" descr="ListaActividades"/>
+            <wp:cNvGraphicFramePr>
+              <a:graphicFrameLocks xmlns:a="http://schemas.openxmlformats.org/drawingml/2006/main" noChangeAspect="1"/>
+            </wp:cNvGraphicFramePr>
+            <a:graphic xmlns:a="http://schemas.openxmlformats.org/drawingml/2006/main">
+              <a:graphicData uri="http://schemas.openxmlformats.org/drawingml/2006/picture">
+                <pic:pic xmlns:pic="http://schemas.openxmlformats.org/drawingml/2006/picture">
+                  <pic:nvPicPr>
+                    <pic:cNvPr id="8" name="Imagen 8" descr="ListaActividades"/>
+                    <pic:cNvPicPr>
+                      <a:picLocks noChangeAspect="1"/>
+                    </pic:cNvPicPr>
+                  </pic:nvPicPr>
+                  <pic:blipFill>
+                    <a:blip r:embed="rId13"/>
+                    <a:stretch>
+                      <a:fillRect/>
+                    </a:stretch>
+                  </pic:blipFill>
+                  <pic:spPr>
+                    <a:xfrm>
+                      <a:off x="0" y="0"/>
+                      <a:ext cx="5724525" cy="3223895"/>
+                    </a:xfrm>
+                    <a:prstGeom prst="rect">
+                      <a:avLst/>
+                    </a:prstGeom>
+                  </pic:spPr>
+                </pic:pic>
+              </a:graphicData>
+            </a:graphic>
+          </wp:inline>
+        </w:drawing>
+      </w:r>
+    </w:p>
+    <w:p>
+      <w:pPr>
+        <w:rPr>
+          <w:rFonts w:hint="default"/>
+          <w:lang w:val="es-ES"/>
+        </w:rPr>
+      </w:pPr>
+    </w:p>
+    <w:p>
+      <w:pPr>
+        <w:rPr>
+          <w:rFonts w:hint="default"/>
+          <w:lang w:val="es-ES"/>
+        </w:rPr>
+      </w:pPr>
+      <w:r>
+        <w:rPr>
+          <w:rFonts w:hint="default"/>
+          <w:lang w:val="es-ES"/>
+        </w:rPr>
+        <w:t>Dilema:</w:t>
+      </w:r>
+      <w:r>
+        <w:rPr>
+          <w:rFonts w:hint="default"/>
+          <w:lang w:val="es-ES"/>
+        </w:rPr>
+        <w:drawing>
+          <wp:inline distT="0" distB="0" distL="114300" distR="114300">
+            <wp:extent cx="5722620" cy="3199130"/>
+            <wp:effectExtent l="0" t="0" r="11430" b="1270"/>
+            <wp:docPr id="9" name="Imagen 9" descr="DentroActividad"/>
+            <wp:cNvGraphicFramePr>
+              <a:graphicFrameLocks xmlns:a="http://schemas.openxmlformats.org/drawingml/2006/main" noChangeAspect="1"/>
+            </wp:cNvGraphicFramePr>
+            <a:graphic xmlns:a="http://schemas.openxmlformats.org/drawingml/2006/main">
+              <a:graphicData uri="http://schemas.openxmlformats.org/drawingml/2006/picture">
+                <pic:pic xmlns:pic="http://schemas.openxmlformats.org/drawingml/2006/picture">
+                  <pic:nvPicPr>
+                    <pic:cNvPr id="9" name="Imagen 9" descr="DentroActividad"/>
+                    <pic:cNvPicPr>
+                      <a:picLocks noChangeAspect="1"/>
+                    </pic:cNvPicPr>
+                  </pic:nvPicPr>
+                  <pic:blipFill>
+                    <a:blip r:embed="rId14"/>
+                    <a:stretch>
+                      <a:fillRect/>
+                    </a:stretch>
+                  </pic:blipFill>
+                  <pic:spPr>
+                    <a:xfrm>
+                      <a:off x="0" y="0"/>
+                      <a:ext cx="5722620" cy="3199130"/>
+                    </a:xfrm>
+                    <a:prstGeom prst="rect">
+                      <a:avLst/>
+                    </a:prstGeom>
+                  </pic:spPr>
+                </pic:pic>
+              </a:graphicData>
+            </a:graphic>
+          </wp:inline>
+        </w:drawing>
+      </w:r>
+    </w:p>
+    <w:p>
+      <w:pPr>
+        <w:rPr>
+          <w:rFonts w:hint="default"/>
+          <w:lang w:val="es-ES"/>
+        </w:rPr>
+      </w:pPr>
+    </w:p>
+    <w:p>
+      <w:pPr>
+        <w:rPr>
+          <w:rFonts w:hint="default"/>
+          <w:lang w:val="es-ES"/>
+        </w:rPr>
+      </w:pPr>
+      <w:r>
+        <w:rPr>
+          <w:rFonts w:hint="default"/>
+          <w:lang w:val="es-ES"/>
+        </w:rPr>
+        <w:t>Edición Administrador:</w:t>
+      </w:r>
+    </w:p>
+    <w:p>
+      <w:pPr>
+        <w:rPr>
+          <w:rFonts w:hint="default"/>
+          <w:lang w:val="es-ES"/>
+        </w:rPr>
+      </w:pPr>
+      <w:r>
+        <w:rPr>
+          <w:rFonts w:hint="default"/>
+          <w:lang w:val="es-ES"/>
+        </w:rPr>
+        <w:drawing>
+          <wp:inline distT="0" distB="0" distL="114300" distR="114300">
+            <wp:extent cx="5727700" cy="3209925"/>
+            <wp:effectExtent l="0" t="0" r="6350" b="9525"/>
+            <wp:docPr id="10" name="Imagen 10" descr="EdicionAdmin"/>
+            <wp:cNvGraphicFramePr>
+              <a:graphicFrameLocks xmlns:a="http://schemas.openxmlformats.org/drawingml/2006/main" noChangeAspect="1"/>
+            </wp:cNvGraphicFramePr>
+            <a:graphic xmlns:a="http://schemas.openxmlformats.org/drawingml/2006/main">
+              <a:graphicData uri="http://schemas.openxmlformats.org/drawingml/2006/picture">
+                <pic:pic xmlns:pic="http://schemas.openxmlformats.org/drawingml/2006/picture">
+                  <pic:nvPicPr>
+                    <pic:cNvPr id="10" name="Imagen 10" descr="EdicionAdmin"/>
+                    <pic:cNvPicPr>
+                      <a:picLocks noChangeAspect="1"/>
+                    </pic:cNvPicPr>
+                  </pic:nvPicPr>
+                  <pic:blipFill>
+                    <a:blip r:embed="rId15"/>
+                    <a:stretch>
+                      <a:fillRect/>
+                    </a:stretch>
+                  </pic:blipFill>
+                  <pic:spPr>
+                    <a:xfrm>
+                      <a:off x="0" y="0"/>
+                      <a:ext cx="5727700" cy="3209925"/>
+                    </a:xfrm>
+                    <a:prstGeom prst="rect">
+                      <a:avLst/>
+                    </a:prstGeom>
+                  </pic:spPr>
+                </pic:pic>
+              </a:graphicData>
+            </a:graphic>
+          </wp:inline>
+        </w:drawing>
+      </w:r>
+    </w:p>
+    <w:p>
+      <w:pPr>
+        <w:rPr>
+          <w:rFonts w:hint="default"/>
+          <w:lang w:val="es-ES"/>
+        </w:rPr>
+      </w:pPr>
+    </w:p>
+    <w:p>
+      <w:pPr>
+        <w:rPr>
+          <w:rFonts w:hint="default"/>
+          <w:lang w:val="es-ES"/>
+        </w:rPr>
+      </w:pPr>
+      <w:r>
+        <w:rPr>
+          <w:rFonts w:hint="default"/>
+          <w:lang w:val="es-ES"/>
+        </w:rPr>
+        <w:t xml:space="preserve">Crear Dilema: </w:t>
+      </w:r>
+      <w:r>
+        <w:rPr>
+          <w:rFonts w:hint="default"/>
+          <w:lang w:val="es-ES"/>
+        </w:rPr>
+        <w:drawing>
+          <wp:inline distT="0" distB="0" distL="114300" distR="114300">
+            <wp:extent cx="5725160" cy="3223895"/>
+            <wp:effectExtent l="0" t="0" r="8890" b="14605"/>
+            <wp:docPr id="11" name="Imagen 11" descr="crearDilema"/>
+            <wp:cNvGraphicFramePr>
+              <a:graphicFrameLocks xmlns:a="http://schemas.openxmlformats.org/drawingml/2006/main" noChangeAspect="1"/>
+            </wp:cNvGraphicFramePr>
+            <a:graphic xmlns:a="http://schemas.openxmlformats.org/drawingml/2006/main">
+              <a:graphicData uri="http://schemas.openxmlformats.org/drawingml/2006/picture">
+                <pic:pic xmlns:pic="http://schemas.openxmlformats.org/drawingml/2006/picture">
+                  <pic:nvPicPr>
+                    <pic:cNvPr id="11" name="Imagen 11" descr="crearDilema"/>
+                    <pic:cNvPicPr>
+                      <a:picLocks noChangeAspect="1"/>
+                    </pic:cNvPicPr>
+                  </pic:nvPicPr>
+                  <pic:blipFill>
+                    <a:blip r:embed="rId16"/>
+                    <a:stretch>
+                      <a:fillRect/>
+                    </a:stretch>
+                  </pic:blipFill>
+                  <pic:spPr>
+                    <a:xfrm>
+                      <a:off x="0" y="0"/>
+                      <a:ext cx="5725160" cy="3223895"/>
+                    </a:xfrm>
+                    <a:prstGeom prst="rect">
+                      <a:avLst/>
+                    </a:prstGeom>
+                  </pic:spPr>
+                </pic:pic>
+              </a:graphicData>
+            </a:graphic>
+          </wp:inline>
+        </w:drawing>
+      </w:r>
+    </w:p>
+    <w:p>
+      <w:pPr>
+        <w:rPr>
+          <w:rFonts w:hint="default"/>
+          <w:lang w:val="es-ES"/>
+        </w:rPr>
+      </w:pPr>
+    </w:p>
+    <w:p>
+      <w:pPr>
+        <w:rPr>
+          <w:rFonts w:hint="default"/>
+          <w:lang w:val="es-ES"/>
+        </w:rPr>
+      </w:pPr>
+      <w:r>
+        <w:rPr>
+          <w:rFonts w:hint="default"/>
+          <w:lang w:val="es-ES"/>
+        </w:rPr>
+        <w:t>Descargar Respuestas:</w:t>
+      </w:r>
+    </w:p>
+    <w:p>
+      <w:pPr>
+        <w:rPr>
+          <w:rFonts w:hint="default"/>
+          <w:lang w:val="es-ES"/>
+        </w:rPr>
+      </w:pPr>
+      <w:r>
+        <w:rPr>
+          <w:rFonts w:hint="default"/>
+          <w:lang w:val="es-ES"/>
+        </w:rPr>
+        <w:drawing>
+          <wp:inline distT="0" distB="0" distL="114300" distR="114300">
+            <wp:extent cx="5727700" cy="3213735"/>
+            <wp:effectExtent l="0" t="0" r="6350" b="5715"/>
+            <wp:docPr id="12" name="Imagen 12" descr="DescargarInfo"/>
+            <wp:cNvGraphicFramePr>
+              <a:graphicFrameLocks xmlns:a="http://schemas.openxmlformats.org/drawingml/2006/main" noChangeAspect="1"/>
+            </wp:cNvGraphicFramePr>
+            <a:graphic xmlns:a="http://schemas.openxmlformats.org/drawingml/2006/main">
+              <a:graphicData uri="http://schemas.openxmlformats.org/drawingml/2006/picture">
+                <pic:pic xmlns:pic="http://schemas.openxmlformats.org/drawingml/2006/picture">
+                  <pic:nvPicPr>
+                    <pic:cNvPr id="12" name="Imagen 12" descr="DescargarInfo"/>
+                    <pic:cNvPicPr>
+                      <a:picLocks noChangeAspect="1"/>
+                    </pic:cNvPicPr>
+                  </pic:nvPicPr>
+                  <pic:blipFill>
+                    <a:blip r:embed="rId17"/>
+                    <a:stretch>
+                      <a:fillRect/>
+                    </a:stretch>
+                  </pic:blipFill>
+                  <pic:spPr>
+                    <a:xfrm>
+                      <a:off x="0" y="0"/>
+                      <a:ext cx="5727700" cy="3213735"/>
+                    </a:xfrm>
+                    <a:prstGeom prst="rect">
+                      <a:avLst/>
+                    </a:prstGeom>
+                  </pic:spPr>
+                </pic:pic>
+              </a:graphicData>
+            </a:graphic>
+          </wp:inline>
+        </w:drawing>
+      </w:r>
+    </w:p>
+    <w:p>
+      <w:pPr>
+        <w:rPr>
+          <w:rtl w:val="0"/>
+        </w:rPr>
       </w:pPr>
       <w:bookmarkStart w:id="15" w:name="_2w0cjcvy8y7b" w:colFirst="0" w:colLast="0"/>
       <w:bookmarkEnd w:id="15"/>
@@ -4303,6 +8201,17 @@
         <w:rPr>
           <w:rtl w:val="0"/>
         </w:rPr>
+        <w:br w:type="page"/>
+      </w:r>
+    </w:p>
+    <w:p>
+      <w:pPr>
+        <w:pStyle w:val="2"/>
+      </w:pPr>
+      <w:r>
+        <w:rPr>
+          <w:rtl w:val="0"/>
+        </w:rPr>
         <w:t>Líneas futuras</w:t>
       </w:r>
     </w:p>
@@ -4318,22 +8227,31 @@
           <w:rFonts w:hint="default"/>
           <w:lang w:val="es-ES"/>
         </w:rPr>
-        <w:t>Inicialmente lo queria como una herrramienta para poder ella utilizarla en sus clases para recopilar información y asi no tener que crear las actividades en un moddle o parecido sino tener una web a la que poder acceder para responder, el alumno, todas ellas cuando pertoque.</w:t>
-      </w:r>
-    </w:p>
-    <w:p>
-      <w:pPr>
-        <w:rPr>
-          <w:rFonts w:hint="default"/>
-          <w:lang w:val="es-ES"/>
-        </w:rPr>
-      </w:pPr>
-      <w:r>
-        <w:rPr>
-          <w:rFonts w:hint="default"/>
-          <w:lang w:val="es-ES"/>
-        </w:rPr>
-        <w:t>Sin embargo podemos decir que una de las cosas que queremos realizar, de cara a su futuro, es la implementación de usuarios para poder ampliar la recopilación de datos de cara a otros centros en los que ella no participa y incluso universidades. En ese momento para poder contestar las preguntas deberá estar registrado con un mail de centro especifico.</w:t>
+        <w:t>Inicialmente lo quería como una herramienta para poder ella utilizarla en sus clases para recopilar información y así no tener que crear las actividades en un moddle o parecido sino tener una web a la que poder acceder para responder, el alumno, todas ellas cuando pertoque.</w:t>
+      </w:r>
+    </w:p>
+    <w:p>
+      <w:pPr>
+        <w:rPr>
+          <w:rFonts w:hint="default"/>
+          <w:lang w:val="es-ES"/>
+        </w:rPr>
+      </w:pPr>
+      <w:r>
+        <w:rPr>
+          <w:rFonts w:hint="default"/>
+          <w:lang w:val="es-ES"/>
+        </w:rPr>
+        <w:t>Sin embargo podemos decir que una de las cosas que queremos realizar, de cara a su futuro, es la implementación de usuarios para poder ampliar la recopi</w:t>
+      </w:r>
+      <w:bookmarkStart w:id="18" w:name="_GoBack"/>
+      <w:bookmarkEnd w:id="18"/>
+      <w:r>
+        <w:rPr>
+          <w:rFonts w:hint="default"/>
+          <w:lang w:val="es-ES"/>
+        </w:rPr>
+        <w:t>lación de datos de cara a otros centros en los que ella no participa y incluso universidades. En ese momento para poder contestar las preguntas deberá estar registrado con un email de centro especifico.</w:t>
       </w:r>
     </w:p>
     <w:p>
@@ -4449,6 +8367,7 @@
     <w:p>
       <w:pPr>
         <w:numPr>
+          <w:ilvl w:val="0"/>
           <w:numId w:val="0"/>
         </w:numPr>
         <w:spacing w:line="276" w:lineRule="auto"/>
@@ -4461,6 +8380,7 @@
     <w:p>
       <w:pPr>
         <w:numPr>
+          <w:ilvl w:val="0"/>
           <w:numId w:val="0"/>
         </w:numPr>
         <w:spacing w:line="276" w:lineRule="auto"/>
@@ -4480,6 +8400,7 @@
     <w:p>
       <w:pPr>
         <w:numPr>
+          <w:ilvl w:val="0"/>
           <w:numId w:val="0"/>
         </w:numPr>
         <w:spacing w:line="276" w:lineRule="auto"/>
@@ -4538,8 +8459,6 @@
         </w:rPr>
         <w:t>.</w:t>
       </w:r>
-      <w:bookmarkStart w:id="18" w:name="_GoBack"/>
-      <w:bookmarkEnd w:id="18"/>
     </w:p>
     <w:sectPr>
       <w:footerReference r:id="rId5" w:type="default"/>
@@ -5311,6 +9230,17 @@
     </w:rPr>
   </w:style>
   <w:style w:type="paragraph" w:styleId="11">
+    <w:name w:val="header"/>
+    <w:basedOn w:val="1"/>
+    <w:uiPriority w:val="0"/>
+    <w:pPr>
+      <w:tabs>
+        <w:tab w:val="center" w:pos="4153"/>
+        <w:tab w:val="right" w:pos="8306"/>
+      </w:tabs>
+    </w:pPr>
+  </w:style>
+  <w:style w:type="paragraph" w:styleId="12">
     <w:name w:val="Normal (Web)"/>
     <w:qFormat/>
     <w:uiPriority w:val="0"/>
@@ -5327,7 +9257,7 @@
       <w:lang w:val="en-US" w:eastAsia="zh-CN" w:bidi="ar"/>
     </w:rPr>
   </w:style>
-  <w:style w:type="paragraph" w:styleId="12">
+  <w:style w:type="paragraph" w:styleId="13">
     <w:name w:val="Subtitle"/>
     <w:basedOn w:val="1"/>
     <w:next w:val="1"/>
@@ -5345,7 +9275,7 @@
       <w:szCs w:val="30"/>
     </w:rPr>
   </w:style>
-  <w:style w:type="paragraph" w:styleId="13">
+  <w:style w:type="paragraph" w:styleId="14">
     <w:name w:val="Title"/>
     <w:basedOn w:val="1"/>
     <w:next w:val="1"/>
@@ -5361,7 +9291,7 @@
       <w:szCs w:val="52"/>
     </w:rPr>
   </w:style>
-  <w:style w:type="table" w:styleId="14">
+  <w:style w:type="table" w:styleId="15">
     <w:name w:val="Table Grid"/>
     <w:basedOn w:val="9"/>
     <w:qFormat/>
@@ -5381,7 +9311,7 @@
       </w:tblBorders>
     </w:tblPr>
   </w:style>
-  <w:style w:type="table" w:customStyle="1" w:styleId="15">
+  <w:style w:type="table" w:customStyle="1" w:styleId="16">
     <w:name w:val="Table Normal"/>
     <w:qFormat/>
     <w:uiPriority w:val="0"/>

</xml_diff>

<commit_message>
AGM.  script y vagrant
</commit_message>
<xml_diff>
--- a/Memoria.docx
+++ b/Memoria.docx
@@ -194,56 +194,6 @@
       <w:pPr>
         <w:spacing w:line="360" w:lineRule="auto"/>
         <w:rPr>
-          <w:rFonts w:ascii="Roboto" w:hAnsi="Roboto" w:eastAsia="Roboto" w:cs="Roboto"/>
-          <w:sz w:val="20"/>
-          <w:szCs w:val="20"/>
-        </w:rPr>
-      </w:pPr>
-    </w:p>
-    <w:p>
-      <w:pPr>
-        <w:spacing w:line="360" w:lineRule="auto"/>
-        <w:rPr>
-          <w:rFonts w:ascii="Roboto" w:hAnsi="Roboto" w:eastAsia="Roboto" w:cs="Roboto"/>
-          <w:sz w:val="20"/>
-          <w:szCs w:val="20"/>
-        </w:rPr>
-      </w:pPr>
-    </w:p>
-    <w:p>
-      <w:pPr>
-        <w:spacing w:line="360" w:lineRule="auto"/>
-        <w:rPr>
-          <w:rFonts w:ascii="Roboto" w:hAnsi="Roboto" w:eastAsia="Roboto" w:cs="Roboto"/>
-          <w:sz w:val="20"/>
-          <w:szCs w:val="20"/>
-        </w:rPr>
-      </w:pPr>
-    </w:p>
-    <w:p>
-      <w:pPr>
-        <w:spacing w:line="360" w:lineRule="auto"/>
-        <w:rPr>
-          <w:rFonts w:ascii="Roboto" w:hAnsi="Roboto" w:eastAsia="Roboto" w:cs="Roboto"/>
-          <w:sz w:val="20"/>
-          <w:szCs w:val="20"/>
-        </w:rPr>
-      </w:pPr>
-    </w:p>
-    <w:p>
-      <w:pPr>
-        <w:spacing w:line="360" w:lineRule="auto"/>
-        <w:rPr>
-          <w:rFonts w:ascii="Roboto" w:hAnsi="Roboto" w:eastAsia="Roboto" w:cs="Roboto"/>
-          <w:sz w:val="20"/>
-          <w:szCs w:val="20"/>
-        </w:rPr>
-      </w:pPr>
-    </w:p>
-    <w:p>
-      <w:pPr>
-        <w:spacing w:line="360" w:lineRule="auto"/>
-        <w:rPr>
           <w:sz w:val="24"/>
           <w:szCs w:val="24"/>
         </w:rPr>
@@ -256,12 +206,23 @@
         <w:rPr>
           <w:sz w:val="24"/>
           <w:szCs w:val="24"/>
-        </w:rPr>
-      </w:pPr>
-      <w:r>
+          <w:rtl w:val="0"/>
+        </w:rPr>
+      </w:pPr>
+    </w:p>
+    <w:p>
+      <w:pPr>
+        <w:spacing w:line="360" w:lineRule="auto"/>
+        <w:jc w:val="right"/>
         <w:rPr>
           <w:sz w:val="24"/>
           <w:szCs w:val="24"/>
+        </w:rPr>
+      </w:pPr>
+      <w:r>
+        <w:rPr>
+          <w:sz w:val="24"/>
+          <w:szCs w:val="24"/>
           <w:rtl w:val="0"/>
         </w:rPr>
         <w:t>Adrià Ballesteros Bermejo</w:t>
@@ -330,6 +291,29 @@
         </w:rPr>
         <w:t>Fecha: 03/05/2021</w:t>
       </w:r>
+    </w:p>
+    <w:p>
+      <w:pPr>
+        <w:rPr>
+          <w:rFonts w:hint="default"/>
+          <w:b/>
+          <w:sz w:val="24"/>
+          <w:szCs w:val="24"/>
+          <w:rtl w:val="0"/>
+          <w:lang w:val="es-ES"/>
+        </w:rPr>
+      </w:pPr>
+      <w:r>
+        <w:rPr>
+          <w:b/>
+          <w:sz w:val="24"/>
+          <w:szCs w:val="24"/>
+          <w:rtl w:val="0"/>
+        </w:rPr>
+        <w:br w:type="page"/>
+      </w:r>
+      <w:bookmarkStart w:id="18" w:name="_GoBack"/>
+      <w:bookmarkEnd w:id="18"/>
     </w:p>
     <w:p>
       <w:pPr>
@@ -4538,8 +4522,6 @@
         </w:rPr>
         <w:t>.</w:t>
       </w:r>
-      <w:bookmarkStart w:id="18" w:name="_GoBack"/>
-      <w:bookmarkEnd w:id="18"/>
     </w:p>
     <w:sectPr>
       <w:footerReference r:id="rId5" w:type="default"/>

</xml_diff>

<commit_message>
ABB - Memoria arreglada
</commit_message>
<xml_diff>
--- a/Memoria.docx
+++ b/Memoria.docx
@@ -194,6 +194,56 @@
       <w:pPr>
         <w:spacing w:line="360" w:lineRule="auto"/>
         <w:rPr>
+          <w:rFonts w:ascii="Roboto" w:hAnsi="Roboto" w:eastAsia="Roboto" w:cs="Roboto"/>
+          <w:sz w:val="20"/>
+          <w:szCs w:val="20"/>
+        </w:rPr>
+      </w:pPr>
+    </w:p>
+    <w:p>
+      <w:pPr>
+        <w:spacing w:line="360" w:lineRule="auto"/>
+        <w:rPr>
+          <w:rFonts w:ascii="Roboto" w:hAnsi="Roboto" w:eastAsia="Roboto" w:cs="Roboto"/>
+          <w:sz w:val="20"/>
+          <w:szCs w:val="20"/>
+        </w:rPr>
+      </w:pPr>
+    </w:p>
+    <w:p>
+      <w:pPr>
+        <w:spacing w:line="360" w:lineRule="auto"/>
+        <w:rPr>
+          <w:rFonts w:ascii="Roboto" w:hAnsi="Roboto" w:eastAsia="Roboto" w:cs="Roboto"/>
+          <w:sz w:val="20"/>
+          <w:szCs w:val="20"/>
+        </w:rPr>
+      </w:pPr>
+    </w:p>
+    <w:p>
+      <w:pPr>
+        <w:spacing w:line="360" w:lineRule="auto"/>
+        <w:rPr>
+          <w:rFonts w:ascii="Roboto" w:hAnsi="Roboto" w:eastAsia="Roboto" w:cs="Roboto"/>
+          <w:sz w:val="20"/>
+          <w:szCs w:val="20"/>
+        </w:rPr>
+      </w:pPr>
+    </w:p>
+    <w:p>
+      <w:pPr>
+        <w:spacing w:line="360" w:lineRule="auto"/>
+        <w:rPr>
+          <w:rFonts w:ascii="Roboto" w:hAnsi="Roboto" w:eastAsia="Roboto" w:cs="Roboto"/>
+          <w:sz w:val="20"/>
+          <w:szCs w:val="20"/>
+        </w:rPr>
+      </w:pPr>
+    </w:p>
+    <w:p>
+      <w:pPr>
+        <w:spacing w:line="360" w:lineRule="auto"/>
+        <w:rPr>
           <w:sz w:val="24"/>
           <w:szCs w:val="24"/>
         </w:rPr>
@@ -206,9 +256,16 @@
         <w:rPr>
           <w:sz w:val="24"/>
           <w:szCs w:val="24"/>
-          <w:rtl w:val="0"/>
-        </w:rPr>
-      </w:pPr>
+        </w:rPr>
+      </w:pPr>
+      <w:r>
+        <w:rPr>
+          <w:sz w:val="24"/>
+          <w:szCs w:val="24"/>
+          <w:rtl w:val="0"/>
+        </w:rPr>
+        <w:t>Adrià Ballesteros Bermejo</w:t>
+      </w:r>
     </w:p>
     <w:p>
       <w:pPr>
@@ -225,7 +282,7 @@
           <w:szCs w:val="24"/>
           <w:rtl w:val="0"/>
         </w:rPr>
-        <w:t>Adrià Ballesteros Bermejo</w:t>
+        <w:t>Ivan Dominguez Perales</w:t>
       </w:r>
     </w:p>
     <w:p>
@@ -243,7 +300,7 @@
           <w:szCs w:val="24"/>
           <w:rtl w:val="0"/>
         </w:rPr>
-        <w:t>Ivan Dominguez Perales</w:t>
+        <w:t>Antonio Galvez Madrid</w:t>
       </w:r>
     </w:p>
     <w:p>
@@ -255,65 +312,24 @@
           <w:szCs w:val="24"/>
         </w:rPr>
       </w:pPr>
-      <w:r>
+    </w:p>
+    <w:p>
+      <w:pPr>
+        <w:spacing w:line="360" w:lineRule="auto"/>
+        <w:jc w:val="right"/>
         <w:rPr>
           <w:sz w:val="24"/>
           <w:szCs w:val="24"/>
-          <w:rtl w:val="0"/>
-        </w:rPr>
-        <w:t>Antonio Galvez Madrid</w:t>
-      </w:r>
-    </w:p>
-    <w:p>
-      <w:pPr>
-        <w:spacing w:line="360" w:lineRule="auto"/>
-        <w:jc w:val="right"/>
+        </w:rPr>
+      </w:pPr>
+      <w:r>
         <w:rPr>
           <w:sz w:val="24"/>
           <w:szCs w:val="24"/>
-        </w:rPr>
-      </w:pPr>
-    </w:p>
-    <w:p>
-      <w:pPr>
-        <w:spacing w:line="360" w:lineRule="auto"/>
-        <w:jc w:val="right"/>
-        <w:rPr>
-          <w:sz w:val="24"/>
-          <w:szCs w:val="24"/>
-        </w:rPr>
-      </w:pPr>
-      <w:r>
-        <w:rPr>
-          <w:sz w:val="24"/>
-          <w:szCs w:val="24"/>
           <w:rtl w:val="0"/>
         </w:rPr>
         <w:t>Fecha: 03/05/2021</w:t>
       </w:r>
-    </w:p>
-    <w:p>
-      <w:pPr>
-        <w:rPr>
-          <w:rFonts w:hint="default"/>
-          <w:b/>
-          <w:sz w:val="24"/>
-          <w:szCs w:val="24"/>
-          <w:rtl w:val="0"/>
-          <w:lang w:val="es-ES"/>
-        </w:rPr>
-      </w:pPr>
-      <w:r>
-        <w:rPr>
-          <w:b/>
-          <w:sz w:val="24"/>
-          <w:szCs w:val="24"/>
-          <w:rtl w:val="0"/>
-        </w:rPr>
-        <w:br w:type="page"/>
-      </w:r>
-      <w:bookmarkStart w:id="18" w:name="_GoBack"/>
-      <w:bookmarkEnd w:id="18"/>
     </w:p>
     <w:p>
       <w:pPr>
@@ -3153,7 +3169,7 @@
     </w:p>
     <w:tbl>
       <w:tblPr>
-        <w:tblStyle w:val="14"/>
+        <w:tblStyle w:val="15"/>
         <w:tblW w:w="0" w:type="auto"/>
         <w:tblInd w:w="0" w:type="dxa"/>
         <w:tblBorders>
@@ -4105,140 +4121,51 @@
         <w:t>Diagrama de clases de análisis</w:t>
       </w:r>
     </w:p>
-    <w:p/>
-    <w:p>
-      <w:pPr>
-        <w:pStyle w:val="3"/>
-      </w:pPr>
-      <w:bookmarkStart w:id="8" w:name="_1f4za4c84d8h" w:colFirst="0" w:colLast="0"/>
-      <w:bookmarkEnd w:id="8"/>
-      <w:r>
-        <w:rPr>
-          <w:rtl w:val="0"/>
-        </w:rPr>
-        <w:t>Diagrama de casos de uso</w:t>
-      </w:r>
-    </w:p>
-    <w:p/>
-    <w:p>
-      <w:pPr>
-        <w:pStyle w:val="3"/>
-      </w:pPr>
-      <w:bookmarkStart w:id="9" w:name="_7cwwcs2uyppy" w:colFirst="0" w:colLast="0"/>
-      <w:bookmarkEnd w:id="9"/>
-      <w:r>
-        <w:rPr>
-          <w:rtl w:val="0"/>
-        </w:rPr>
-        <w:t>Especificación de los casos de uso</w:t>
-      </w:r>
-    </w:p>
-    <w:p/>
-    <w:p>
-      <w:pPr>
-        <w:pStyle w:val="2"/>
-      </w:pPr>
-      <w:bookmarkStart w:id="10" w:name="_q985vvwo3meq" w:colFirst="0" w:colLast="0"/>
-      <w:bookmarkEnd w:id="10"/>
-      <w:r>
-        <w:rPr>
-          <w:rtl w:val="0"/>
-        </w:rPr>
-        <w:t>Planificación del proyecto</w:t>
-      </w:r>
-    </w:p>
-    <w:p>
-      <w:pPr>
-        <w:ind w:left="0" w:firstLine="0"/>
-      </w:pPr>
-      <w:r>
-        <w:fldChar w:fldCharType="begin"/>
-      </w:r>
-      <w:r>
-        <w:instrText xml:space="preserve"> HYPERLINK "https://git.copernic.cat/tecnoticos/Tecnoetica/-/tree/master/Planificaci%C3%B3n" \h </w:instrText>
-      </w:r>
-      <w:r>
-        <w:fldChar w:fldCharType="separate"/>
-      </w:r>
-      <w:r>
-        <w:rPr>
-          <w:color w:val="1155CC"/>
-          <w:u w:val="single"/>
-          <w:rtl w:val="0"/>
-        </w:rPr>
-        <w:t>Link hacia la planificación de nuestro proyecto</w:t>
-      </w:r>
-      <w:r>
-        <w:rPr>
-          <w:color w:val="1155CC"/>
-          <w:u w:val="single"/>
-          <w:rtl w:val="0"/>
-        </w:rPr>
-        <w:fldChar w:fldCharType="end"/>
-      </w:r>
-    </w:p>
-    <w:p>
-      <w:pPr>
-        <w:pStyle w:val="2"/>
-      </w:pPr>
-      <w:bookmarkStart w:id="11" w:name="_pqtqimkf5riy" w:colFirst="0" w:colLast="0"/>
-      <w:bookmarkEnd w:id="11"/>
-      <w:r>
-        <w:rPr>
-          <w:rtl w:val="0"/>
-        </w:rPr>
-        <w:t>Diseño</w:t>
-      </w:r>
-    </w:p>
-    <w:p>
-      <w:pPr>
-        <w:pStyle w:val="3"/>
-      </w:pPr>
-      <w:bookmarkStart w:id="12" w:name="_yk1qdcinxm78" w:colFirst="0" w:colLast="0"/>
-      <w:bookmarkEnd w:id="12"/>
-      <w:r>
-        <w:rPr>
-          <w:rtl w:val="0"/>
-        </w:rPr>
-        <w:t>Diseño de la base de datos</w:t>
-      </w:r>
-    </w:p>
-    <w:p/>
-    <w:p>
-      <w:pPr>
-        <w:pStyle w:val="4"/>
-        <w:rPr>
+    <w:p>
+      <w:pPr>
+        <w:rPr>
+          <w:rFonts w:hint="default"/>
+          <w:lang w:val="es-ES"/>
+        </w:rPr>
+      </w:pPr>
+      <w:r>
+        <w:rPr>
+          <w:rFonts w:hint="default"/>
+          <w:lang w:val="es-ES"/>
+        </w:rPr>
+        <w:tab/>
+      </w:r>
+      <w:r>
+        <w:rPr>
+          <w:rFonts w:ascii="Arial" w:hAnsi="Arial" w:eastAsia="SimSun" w:cs="Arial"/>
+          <w:i w:val="0"/>
+          <w:iCs w:val="0"/>
           <w:color w:val="000000"/>
-        </w:rPr>
-      </w:pPr>
-      <w:bookmarkStart w:id="13" w:name="_mu7570mn1xub" w:colFirst="0" w:colLast="0"/>
-      <w:bookmarkEnd w:id="13"/>
-      <w:r>
-        <w:rPr>
-          <w:color w:val="000000"/>
-          <w:rtl w:val="0"/>
-        </w:rPr>
-        <w:t>Diagrama Entidad Relación:</w:t>
-      </w:r>
-    </w:p>
-    <w:p>
-      <w:r>
+          <w:sz w:val="22"/>
+          <w:szCs w:val="22"/>
+          <w:u w:val="none"/>
+          <w:bdr w:val="none" w:color="auto" w:sz="0" w:space="0"/>
+          <w:vertAlign w:val="baseline"/>
+        </w:rPr>
         <w:drawing>
-          <wp:inline distT="114300" distB="114300" distL="114300" distR="114300">
-            <wp:extent cx="5730875" cy="4470400"/>
-            <wp:effectExtent l="0" t="0" r="0" b="0"/>
-            <wp:docPr id="1" name="image2.png"/>
-            <wp:cNvGraphicFramePr/>
+          <wp:inline distT="0" distB="0" distL="114300" distR="114300">
+            <wp:extent cx="5010150" cy="8162925"/>
+            <wp:effectExtent l="0" t="0" r="0" b="9525"/>
+            <wp:docPr id="3" name="Imagen 1" descr="IMG_256"/>
+            <wp:cNvGraphicFramePr>
+              <a:graphicFrameLocks xmlns:a="http://schemas.openxmlformats.org/drawingml/2006/main" noChangeAspect="1"/>
+            </wp:cNvGraphicFramePr>
             <a:graphic xmlns:a="http://schemas.openxmlformats.org/drawingml/2006/main">
               <a:graphicData uri="http://schemas.openxmlformats.org/drawingml/2006/picture">
                 <pic:pic xmlns:pic="http://schemas.openxmlformats.org/drawingml/2006/picture">
                   <pic:nvPicPr>
-                    <pic:cNvPr id="1" name="image2.png"/>
-                    <pic:cNvPicPr preferRelativeResize="0"/>
+                    <pic:cNvPr id="3" name="Imagen 1" descr="IMG_256"/>
+                    <pic:cNvPicPr>
+                      <a:picLocks noChangeAspect="1"/>
+                    </pic:cNvPicPr>
                   </pic:nvPicPr>
                   <pic:blipFill>
                     <a:blip r:embed="rId8"/>
-                    <a:srcRect/>
                     <a:stretch>
                       <a:fillRect/>
                     </a:stretch>
@@ -4246,7 +4173,3656 @@
                   <pic:spPr>
                     <a:xfrm>
                       <a:off x="0" y="0"/>
-                      <a:ext cx="5731200" cy="4470400"/>
+                      <a:ext cx="5010150" cy="8162925"/>
+                    </a:xfrm>
+                    <a:prstGeom prst="rect">
+                      <a:avLst/>
+                    </a:prstGeom>
+                    <a:noFill/>
+                    <a:ln w="9525">
+                      <a:noFill/>
+                    </a:ln>
+                  </pic:spPr>
+                </pic:pic>
+              </a:graphicData>
+            </a:graphic>
+          </wp:inline>
+        </w:drawing>
+      </w:r>
+    </w:p>
+    <w:p>
+      <w:pPr>
+        <w:pStyle w:val="3"/>
+      </w:pPr>
+      <w:bookmarkStart w:id="8" w:name="_1f4za4c84d8h" w:colFirst="0" w:colLast="0"/>
+      <w:bookmarkEnd w:id="8"/>
+      <w:r>
+        <w:rPr>
+          <w:rtl w:val="0"/>
+        </w:rPr>
+        <w:t>Diagrama de casos de uso</w:t>
+      </w:r>
+    </w:p>
+    <w:p>
+      <w:r>
+        <w:rPr>
+          <w:rFonts w:ascii="Arial" w:hAnsi="Arial" w:eastAsia="SimSun" w:cs="Arial"/>
+          <w:i w:val="0"/>
+          <w:iCs w:val="0"/>
+          <w:color w:val="000000"/>
+          <w:sz w:val="22"/>
+          <w:szCs w:val="22"/>
+          <w:u w:val="none"/>
+          <w:bdr w:val="none" w:color="auto" w:sz="0" w:space="0"/>
+          <w:vertAlign w:val="baseline"/>
+        </w:rPr>
+        <w:drawing>
+          <wp:inline distT="0" distB="0" distL="114300" distR="114300">
+            <wp:extent cx="5734050" cy="3381375"/>
+            <wp:effectExtent l="0" t="0" r="0" b="9525"/>
+            <wp:docPr id="4" name="Imagen 2" descr="IMG_256"/>
+            <wp:cNvGraphicFramePr>
+              <a:graphicFrameLocks xmlns:a="http://schemas.openxmlformats.org/drawingml/2006/main" noChangeAspect="1"/>
+            </wp:cNvGraphicFramePr>
+            <a:graphic xmlns:a="http://schemas.openxmlformats.org/drawingml/2006/main">
+              <a:graphicData uri="http://schemas.openxmlformats.org/drawingml/2006/picture">
+                <pic:pic xmlns:pic="http://schemas.openxmlformats.org/drawingml/2006/picture">
+                  <pic:nvPicPr>
+                    <pic:cNvPr id="4" name="Imagen 2" descr="IMG_256"/>
+                    <pic:cNvPicPr>
+                      <a:picLocks noChangeAspect="1"/>
+                    </pic:cNvPicPr>
+                  </pic:nvPicPr>
+                  <pic:blipFill>
+                    <a:blip r:embed="rId9"/>
+                    <a:stretch>
+                      <a:fillRect/>
+                    </a:stretch>
+                  </pic:blipFill>
+                  <pic:spPr>
+                    <a:xfrm>
+                      <a:off x="0" y="0"/>
+                      <a:ext cx="5734050" cy="3381375"/>
+                    </a:xfrm>
+                    <a:prstGeom prst="rect">
+                      <a:avLst/>
+                    </a:prstGeom>
+                    <a:noFill/>
+                    <a:ln w="9525">
+                      <a:noFill/>
+                    </a:ln>
+                  </pic:spPr>
+                </pic:pic>
+              </a:graphicData>
+            </a:graphic>
+          </wp:inline>
+        </w:drawing>
+      </w:r>
+    </w:p>
+    <w:p>
+      <w:pPr>
+        <w:pStyle w:val="3"/>
+      </w:pPr>
+      <w:bookmarkStart w:id="9" w:name="_7cwwcs2uyppy" w:colFirst="0" w:colLast="0"/>
+      <w:bookmarkEnd w:id="9"/>
+      <w:r>
+        <w:rPr>
+          <w:rtl w:val="0"/>
+        </w:rPr>
+        <w:t>Especificación de los casos de uso</w:t>
+      </w:r>
+    </w:p>
+    <w:p>
+      <w:pPr>
+        <w:pStyle w:val="12"/>
+        <w:keepNext w:val="0"/>
+        <w:keepLines w:val="0"/>
+        <w:widowControl/>
+        <w:suppressLineNumbers w:val="0"/>
+        <w:bidi w:val="0"/>
+        <w:spacing w:before="0" w:beforeAutospacing="0" w:after="0" w:afterAutospacing="0" w:line="15" w:lineRule="atLeast"/>
+      </w:pPr>
+      <w:r>
+        <w:rPr>
+          <w:rFonts w:ascii="Arial" w:hAnsi="Arial" w:cs="Arial"/>
+          <w:i w:val="0"/>
+          <w:iCs w:val="0"/>
+          <w:color w:val="000000"/>
+          <w:sz w:val="24"/>
+          <w:szCs w:val="24"/>
+          <w:u w:val="none"/>
+          <w:vertAlign w:val="baseline"/>
+        </w:rPr>
+        <w:t>ID: UC1. Caso de Uso: Registro</w:t>
+      </w:r>
+    </w:p>
+    <w:p>
+      <w:pPr>
+        <w:pStyle w:val="12"/>
+        <w:keepNext w:val="0"/>
+        <w:keepLines w:val="0"/>
+        <w:widowControl/>
+        <w:suppressLineNumbers w:val="0"/>
+        <w:bidi w:val="0"/>
+        <w:spacing w:before="0" w:beforeAutospacing="0" w:after="0" w:afterAutospacing="0" w:line="15" w:lineRule="atLeast"/>
+      </w:pPr>
+      <w:r>
+        <w:rPr>
+          <w:rFonts w:hint="default" w:ascii="Arial" w:hAnsi="Arial" w:cs="Arial"/>
+          <w:b/>
+          <w:bCs/>
+          <w:i w:val="0"/>
+          <w:iCs w:val="0"/>
+          <w:color w:val="000000"/>
+          <w:sz w:val="22"/>
+          <w:szCs w:val="22"/>
+          <w:u w:val="none"/>
+          <w:vertAlign w:val="baseline"/>
+        </w:rPr>
+        <w:t>Descripción:</w:t>
+      </w:r>
+      <w:r>
+        <w:rPr>
+          <w:rFonts w:hint="default" w:ascii="Arial" w:hAnsi="Arial" w:cs="Arial"/>
+          <w:i w:val="0"/>
+          <w:iCs w:val="0"/>
+          <w:color w:val="000000"/>
+          <w:sz w:val="22"/>
+          <w:szCs w:val="22"/>
+          <w:u w:val="none"/>
+          <w:vertAlign w:val="baseline"/>
+        </w:rPr>
+        <w:t xml:space="preserve"> El sistema dará la opción de registrarse y almacenará el usuario, la edat, el Instituto y la contraseña del usuario.</w:t>
+      </w:r>
+    </w:p>
+    <w:p>
+      <w:pPr>
+        <w:pStyle w:val="12"/>
+        <w:keepNext w:val="0"/>
+        <w:keepLines w:val="0"/>
+        <w:widowControl/>
+        <w:suppressLineNumbers w:val="0"/>
+        <w:bidi w:val="0"/>
+        <w:spacing w:before="0" w:beforeAutospacing="0" w:after="0" w:afterAutospacing="0" w:line="15" w:lineRule="atLeast"/>
+      </w:pPr>
+      <w:r>
+        <w:rPr>
+          <w:rFonts w:hint="default" w:ascii="Arial" w:hAnsi="Arial" w:cs="Arial"/>
+          <w:b/>
+          <w:bCs/>
+          <w:i w:val="0"/>
+          <w:iCs w:val="0"/>
+          <w:color w:val="000000"/>
+          <w:sz w:val="22"/>
+          <w:szCs w:val="22"/>
+          <w:u w:val="none"/>
+          <w:vertAlign w:val="baseline"/>
+        </w:rPr>
+        <w:t>Pre-Condiciones:</w:t>
+      </w:r>
+      <w:r>
+        <w:rPr>
+          <w:rFonts w:hint="default" w:ascii="Arial" w:hAnsi="Arial" w:cs="Arial"/>
+          <w:i w:val="0"/>
+          <w:iCs w:val="0"/>
+          <w:color w:val="000000"/>
+          <w:sz w:val="22"/>
+          <w:szCs w:val="22"/>
+          <w:u w:val="none"/>
+          <w:vertAlign w:val="baseline"/>
+        </w:rPr>
+        <w:t xml:space="preserve"> No posee.</w:t>
+      </w:r>
+    </w:p>
+    <w:p>
+      <w:pPr>
+        <w:pStyle w:val="12"/>
+        <w:keepNext w:val="0"/>
+        <w:keepLines w:val="0"/>
+        <w:widowControl/>
+        <w:suppressLineNumbers w:val="0"/>
+        <w:bidi w:val="0"/>
+        <w:spacing w:before="0" w:beforeAutospacing="0" w:after="0" w:afterAutospacing="0" w:line="15" w:lineRule="atLeast"/>
+      </w:pPr>
+      <w:r>
+        <w:rPr>
+          <w:rFonts w:hint="default" w:ascii="Arial" w:hAnsi="Arial" w:cs="Arial"/>
+          <w:b/>
+          <w:bCs/>
+          <w:i w:val="0"/>
+          <w:iCs w:val="0"/>
+          <w:color w:val="000000"/>
+          <w:sz w:val="22"/>
+          <w:szCs w:val="22"/>
+          <w:u w:val="none"/>
+          <w:vertAlign w:val="baseline"/>
+        </w:rPr>
+        <w:t>Actor Principal</w:t>
+      </w:r>
+      <w:r>
+        <w:rPr>
+          <w:rFonts w:hint="default" w:ascii="Arial" w:hAnsi="Arial" w:cs="Arial"/>
+          <w:i w:val="0"/>
+          <w:iCs w:val="0"/>
+          <w:color w:val="000000"/>
+          <w:sz w:val="22"/>
+          <w:szCs w:val="22"/>
+          <w:u w:val="none"/>
+          <w:vertAlign w:val="baseline"/>
+        </w:rPr>
+        <w:t>: Administrador, Cliente</w:t>
+      </w:r>
+    </w:p>
+    <w:p>
+      <w:pPr>
+        <w:keepNext w:val="0"/>
+        <w:keepLines w:val="0"/>
+        <w:widowControl/>
+        <w:suppressLineNumbers w:val="0"/>
+        <w:spacing w:after="240" w:afterAutospacing="0"/>
+        <w:jc w:val="left"/>
+      </w:pPr>
+      <w:r>
+        <w:rPr>
+          <w:rFonts w:ascii="SimSun" w:hAnsi="SimSun" w:eastAsia="SimSun" w:cs="SimSun"/>
+          <w:b w:val="0"/>
+          <w:bCs w:val="0"/>
+          <w:kern w:val="0"/>
+          <w:sz w:val="24"/>
+          <w:szCs w:val="24"/>
+          <w:lang w:val="en-US" w:eastAsia="zh-CN" w:bidi="ar"/>
+        </w:rPr>
+        <w:br w:type="textWrapping"/>
+      </w:r>
+    </w:p>
+    <w:tbl>
+      <w:tblPr>
+        <w:tblW w:w="0" w:type="auto"/>
+        <w:tblInd w:w="0" w:type="dxa"/>
+        <w:tblBorders>
+          <w:top w:val="none" w:color="auto" w:sz="0" w:space="0"/>
+          <w:left w:val="none" w:color="auto" w:sz="0" w:space="0"/>
+          <w:bottom w:val="none" w:color="auto" w:sz="0" w:space="0"/>
+          <w:right w:val="none" w:color="auto" w:sz="0" w:space="0"/>
+          <w:insideH w:val="none" w:color="auto" w:sz="0" w:space="0"/>
+          <w:insideV w:val="none" w:color="auto" w:sz="0" w:space="0"/>
+        </w:tblBorders>
+        <w:shd w:val="clear"/>
+        <w:tblLayout w:type="autofit"/>
+        <w:tblCellMar>
+          <w:top w:w="15" w:type="dxa"/>
+          <w:left w:w="15" w:type="dxa"/>
+          <w:bottom w:w="15" w:type="dxa"/>
+          <w:right w:w="15" w:type="dxa"/>
+        </w:tblCellMar>
+      </w:tblPr>
+      <w:tblGrid>
+        <w:gridCol w:w="4343"/>
+        <w:gridCol w:w="4886"/>
+      </w:tblGrid>
+      <w:tr>
+        <w:tblPrEx>
+          <w:tblBorders>
+            <w:top w:val="none" w:color="auto" w:sz="0" w:space="0"/>
+            <w:left w:val="none" w:color="auto" w:sz="0" w:space="0"/>
+            <w:bottom w:val="none" w:color="auto" w:sz="0" w:space="0"/>
+            <w:right w:val="none" w:color="auto" w:sz="0" w:space="0"/>
+            <w:insideH w:val="none" w:color="auto" w:sz="0" w:space="0"/>
+            <w:insideV w:val="none" w:color="auto" w:sz="0" w:space="0"/>
+          </w:tblBorders>
+          <w:shd w:val="clear"/>
+          <w:tblCellMar>
+            <w:top w:w="15" w:type="dxa"/>
+            <w:left w:w="15" w:type="dxa"/>
+            <w:bottom w:w="15" w:type="dxa"/>
+            <w:right w:w="15" w:type="dxa"/>
+          </w:tblCellMar>
+        </w:tblPrEx>
+        <w:trPr>
+          <w:trHeight w:val="0" w:hRule="atLeast"/>
+        </w:trPr>
+        <w:tc>
+          <w:tcPr>
+            <w:tcW w:w="0" w:type="auto"/>
+            <w:tcBorders>
+              <w:top w:val="single" w:color="000000" w:sz="8" w:space="0"/>
+              <w:left w:val="single" w:color="000000" w:sz="8" w:space="0"/>
+              <w:bottom w:val="single" w:color="000000" w:sz="8" w:space="0"/>
+              <w:right w:val="single" w:color="000000" w:sz="8" w:space="0"/>
+            </w:tcBorders>
+            <w:shd w:val="clear" w:color="auto" w:fill="4A86E8"/>
+            <w:tcMar>
+              <w:top w:w="100" w:type="dxa"/>
+              <w:left w:w="100" w:type="dxa"/>
+              <w:bottom w:w="100" w:type="dxa"/>
+              <w:right w:w="100" w:type="dxa"/>
+            </w:tcMar>
+            <w:vAlign w:val="top"/>
+          </w:tcPr>
+          <w:p>
+            <w:pPr>
+              <w:pStyle w:val="12"/>
+              <w:keepNext w:val="0"/>
+              <w:keepLines w:val="0"/>
+              <w:widowControl/>
+              <w:suppressLineNumbers w:val="0"/>
+              <w:bidi w:val="0"/>
+              <w:spacing w:before="0" w:beforeAutospacing="0" w:after="0" w:afterAutospacing="0" w:line="15" w:lineRule="atLeast"/>
+            </w:pPr>
+            <w:r>
+              <w:rPr>
+                <w:rFonts w:hint="default" w:ascii="Arial" w:hAnsi="Arial" w:cs="Arial"/>
+                <w:b/>
+                <w:bCs/>
+                <w:i w:val="0"/>
+                <w:iCs w:val="0"/>
+                <w:color w:val="EFEFEF"/>
+                <w:sz w:val="22"/>
+                <w:szCs w:val="22"/>
+                <w:u w:val="none"/>
+                <w:bdr w:val="none" w:color="auto" w:sz="0" w:space="0"/>
+                <w:vertAlign w:val="baseline"/>
+              </w:rPr>
+              <w:t>Cliente</w:t>
+            </w:r>
+          </w:p>
+        </w:tc>
+        <w:tc>
+          <w:tcPr>
+            <w:tcW w:w="0" w:type="auto"/>
+            <w:tcBorders>
+              <w:top w:val="single" w:color="000000" w:sz="8" w:space="0"/>
+              <w:left w:val="single" w:color="000000" w:sz="8" w:space="0"/>
+              <w:bottom w:val="single" w:color="000000" w:sz="8" w:space="0"/>
+              <w:right w:val="single" w:color="000000" w:sz="8" w:space="0"/>
+            </w:tcBorders>
+            <w:shd w:val="clear" w:color="auto" w:fill="4A86E8"/>
+            <w:tcMar>
+              <w:top w:w="100" w:type="dxa"/>
+              <w:left w:w="100" w:type="dxa"/>
+              <w:bottom w:w="100" w:type="dxa"/>
+              <w:right w:w="100" w:type="dxa"/>
+            </w:tcMar>
+            <w:vAlign w:val="top"/>
+          </w:tcPr>
+          <w:p>
+            <w:pPr>
+              <w:pStyle w:val="12"/>
+              <w:keepNext w:val="0"/>
+              <w:keepLines w:val="0"/>
+              <w:widowControl/>
+              <w:suppressLineNumbers w:val="0"/>
+              <w:bidi w:val="0"/>
+              <w:spacing w:before="0" w:beforeAutospacing="0" w:after="0" w:afterAutospacing="0" w:line="15" w:lineRule="atLeast"/>
+            </w:pPr>
+            <w:r>
+              <w:rPr>
+                <w:rFonts w:hint="default" w:ascii="Arial" w:hAnsi="Arial" w:cs="Arial"/>
+                <w:b/>
+                <w:bCs/>
+                <w:i w:val="0"/>
+                <w:iCs w:val="0"/>
+                <w:color w:val="EFEFEF"/>
+                <w:sz w:val="22"/>
+                <w:szCs w:val="22"/>
+                <w:u w:val="none"/>
+                <w:bdr w:val="none" w:color="auto" w:sz="0" w:space="0"/>
+                <w:vertAlign w:val="baseline"/>
+              </w:rPr>
+              <w:t>El sistema</w:t>
+            </w:r>
+          </w:p>
+        </w:tc>
+      </w:tr>
+      <w:tr>
+        <w:tblPrEx>
+          <w:tblBorders>
+            <w:top w:val="none" w:color="auto" w:sz="0" w:space="0"/>
+            <w:left w:val="none" w:color="auto" w:sz="0" w:space="0"/>
+            <w:bottom w:val="none" w:color="auto" w:sz="0" w:space="0"/>
+            <w:right w:val="none" w:color="auto" w:sz="0" w:space="0"/>
+            <w:insideH w:val="none" w:color="auto" w:sz="0" w:space="0"/>
+            <w:insideV w:val="none" w:color="auto" w:sz="0" w:space="0"/>
+          </w:tblBorders>
+          <w:shd w:val="clear"/>
+          <w:tblCellMar>
+            <w:top w:w="15" w:type="dxa"/>
+            <w:left w:w="15" w:type="dxa"/>
+            <w:bottom w:w="15" w:type="dxa"/>
+            <w:right w:w="15" w:type="dxa"/>
+          </w:tblCellMar>
+        </w:tblPrEx>
+        <w:trPr>
+          <w:trHeight w:val="0" w:hRule="atLeast"/>
+        </w:trPr>
+        <w:tc>
+          <w:tcPr>
+            <w:tcW w:w="0" w:type="auto"/>
+            <w:tcBorders>
+              <w:top w:val="single" w:color="000000" w:sz="8" w:space="0"/>
+              <w:left w:val="single" w:color="000000" w:sz="8" w:space="0"/>
+              <w:bottom w:val="single" w:color="000000" w:sz="8" w:space="0"/>
+              <w:right w:val="single" w:color="000000" w:sz="8" w:space="0"/>
+            </w:tcBorders>
+            <w:shd w:val="clear"/>
+            <w:tcMar>
+              <w:top w:w="100" w:type="dxa"/>
+              <w:left w:w="100" w:type="dxa"/>
+              <w:bottom w:w="100" w:type="dxa"/>
+              <w:right w:w="100" w:type="dxa"/>
+            </w:tcMar>
+            <w:vAlign w:val="top"/>
+          </w:tcPr>
+          <w:p>
+            <w:pPr>
+              <w:pStyle w:val="12"/>
+              <w:keepNext w:val="0"/>
+              <w:keepLines w:val="0"/>
+              <w:widowControl/>
+              <w:suppressLineNumbers w:val="0"/>
+              <w:bidi w:val="0"/>
+              <w:spacing w:before="0" w:beforeAutospacing="0" w:after="0" w:afterAutospacing="0" w:line="15" w:lineRule="atLeast"/>
+              <w:jc w:val="both"/>
+            </w:pPr>
+            <w:r>
+              <w:rPr>
+                <w:rFonts w:hint="default" w:ascii="Arial" w:hAnsi="Arial" w:cs="Arial"/>
+                <w:i w:val="0"/>
+                <w:iCs w:val="0"/>
+                <w:color w:val="000000"/>
+                <w:sz w:val="22"/>
+                <w:szCs w:val="22"/>
+                <w:u w:val="none"/>
+                <w:bdr w:val="none" w:color="auto" w:sz="0" w:space="0"/>
+                <w:vertAlign w:val="baseline"/>
+              </w:rPr>
+              <w:t>1. El usuario decide ingresar al sistema por primera vez y clicka registrarse.</w:t>
+            </w:r>
+          </w:p>
+        </w:tc>
+        <w:tc>
+          <w:tcPr>
+            <w:tcW w:w="0" w:type="auto"/>
+            <w:tcBorders>
+              <w:top w:val="single" w:color="000000" w:sz="8" w:space="0"/>
+              <w:left w:val="single" w:color="000000" w:sz="8" w:space="0"/>
+              <w:bottom w:val="single" w:color="000000" w:sz="8" w:space="0"/>
+              <w:right w:val="single" w:color="000000" w:sz="8" w:space="0"/>
+            </w:tcBorders>
+            <w:shd w:val="clear"/>
+            <w:tcMar>
+              <w:top w:w="100" w:type="dxa"/>
+              <w:left w:w="100" w:type="dxa"/>
+              <w:bottom w:w="100" w:type="dxa"/>
+              <w:right w:w="100" w:type="dxa"/>
+            </w:tcMar>
+            <w:vAlign w:val="top"/>
+          </w:tcPr>
+          <w:p>
+            <w:pPr>
+              <w:pStyle w:val="12"/>
+              <w:keepNext w:val="0"/>
+              <w:keepLines w:val="0"/>
+              <w:widowControl/>
+              <w:suppressLineNumbers w:val="0"/>
+              <w:bidi w:val="0"/>
+              <w:spacing w:before="0" w:beforeAutospacing="0" w:after="0" w:afterAutospacing="0" w:line="15" w:lineRule="atLeast"/>
+              <w:jc w:val="both"/>
+            </w:pPr>
+            <w:r>
+              <w:rPr>
+                <w:rFonts w:hint="default" w:ascii="Arial" w:hAnsi="Arial" w:cs="Arial"/>
+                <w:i w:val="0"/>
+                <w:iCs w:val="0"/>
+                <w:color w:val="000000"/>
+                <w:sz w:val="22"/>
+                <w:szCs w:val="22"/>
+                <w:u w:val="none"/>
+                <w:bdr w:val="none" w:color="auto" w:sz="0" w:space="0"/>
+                <w:vertAlign w:val="baseline"/>
+              </w:rPr>
+              <w:t>2. El sistema muestra los campos necesarios para validar, usuario y contraseña, edat y Instituto.</w:t>
+            </w:r>
+          </w:p>
+        </w:tc>
+      </w:tr>
+      <w:tr>
+        <w:tblPrEx>
+          <w:tblBorders>
+            <w:top w:val="none" w:color="auto" w:sz="0" w:space="0"/>
+            <w:left w:val="none" w:color="auto" w:sz="0" w:space="0"/>
+            <w:bottom w:val="none" w:color="auto" w:sz="0" w:space="0"/>
+            <w:right w:val="none" w:color="auto" w:sz="0" w:space="0"/>
+            <w:insideH w:val="none" w:color="auto" w:sz="0" w:space="0"/>
+            <w:insideV w:val="none" w:color="auto" w:sz="0" w:space="0"/>
+          </w:tblBorders>
+          <w:shd w:val="clear"/>
+          <w:tblCellMar>
+            <w:top w:w="15" w:type="dxa"/>
+            <w:left w:w="15" w:type="dxa"/>
+            <w:bottom w:w="15" w:type="dxa"/>
+            <w:right w:w="15" w:type="dxa"/>
+          </w:tblCellMar>
+        </w:tblPrEx>
+        <w:trPr>
+          <w:trHeight w:val="0" w:hRule="atLeast"/>
+        </w:trPr>
+        <w:tc>
+          <w:tcPr>
+            <w:tcW w:w="0" w:type="auto"/>
+            <w:tcBorders>
+              <w:top w:val="single" w:color="000000" w:sz="8" w:space="0"/>
+              <w:left w:val="single" w:color="000000" w:sz="8" w:space="0"/>
+              <w:bottom w:val="single" w:color="000000" w:sz="8" w:space="0"/>
+              <w:right w:val="single" w:color="000000" w:sz="8" w:space="0"/>
+            </w:tcBorders>
+            <w:shd w:val="clear"/>
+            <w:tcMar>
+              <w:top w:w="100" w:type="dxa"/>
+              <w:left w:w="100" w:type="dxa"/>
+              <w:bottom w:w="100" w:type="dxa"/>
+              <w:right w:w="100" w:type="dxa"/>
+            </w:tcMar>
+            <w:vAlign w:val="top"/>
+          </w:tcPr>
+          <w:p>
+            <w:pPr>
+              <w:pStyle w:val="12"/>
+              <w:keepNext w:val="0"/>
+              <w:keepLines w:val="0"/>
+              <w:widowControl/>
+              <w:suppressLineNumbers w:val="0"/>
+              <w:bidi w:val="0"/>
+              <w:spacing w:before="0" w:beforeAutospacing="0" w:after="0" w:afterAutospacing="0" w:line="15" w:lineRule="atLeast"/>
+              <w:jc w:val="both"/>
+            </w:pPr>
+            <w:r>
+              <w:rPr>
+                <w:rFonts w:hint="default" w:ascii="Arial" w:hAnsi="Arial" w:cs="Arial"/>
+                <w:i w:val="0"/>
+                <w:iCs w:val="0"/>
+                <w:color w:val="000000"/>
+                <w:sz w:val="22"/>
+                <w:szCs w:val="22"/>
+                <w:u w:val="none"/>
+                <w:bdr w:val="none" w:color="auto" w:sz="0" w:space="0"/>
+                <w:vertAlign w:val="baseline"/>
+              </w:rPr>
+              <w:t>3. El usuario ingresa sus datos,</w:t>
+            </w:r>
+          </w:p>
+          <w:p>
+            <w:pPr>
+              <w:pStyle w:val="12"/>
+              <w:keepNext w:val="0"/>
+              <w:keepLines w:val="0"/>
+              <w:widowControl/>
+              <w:suppressLineNumbers w:val="0"/>
+              <w:bidi w:val="0"/>
+              <w:spacing w:before="0" w:beforeAutospacing="0" w:after="0" w:afterAutospacing="0" w:line="15" w:lineRule="atLeast"/>
+              <w:jc w:val="both"/>
+            </w:pPr>
+            <w:r>
+              <w:rPr>
+                <w:rFonts w:hint="default" w:ascii="Arial" w:hAnsi="Arial" w:cs="Arial"/>
+                <w:i w:val="0"/>
+                <w:iCs w:val="0"/>
+                <w:color w:val="000000"/>
+                <w:sz w:val="22"/>
+                <w:szCs w:val="22"/>
+                <w:u w:val="none"/>
+                <w:bdr w:val="none" w:color="auto" w:sz="0" w:space="0"/>
+                <w:vertAlign w:val="baseline"/>
+              </w:rPr>
+              <w:t>en los campos correspondientes.</w:t>
+            </w:r>
+          </w:p>
+        </w:tc>
+        <w:tc>
+          <w:tcPr>
+            <w:tcW w:w="0" w:type="auto"/>
+            <w:tcBorders>
+              <w:top w:val="single" w:color="000000" w:sz="8" w:space="0"/>
+              <w:left w:val="single" w:color="000000" w:sz="8" w:space="0"/>
+              <w:bottom w:val="single" w:color="000000" w:sz="8" w:space="0"/>
+              <w:right w:val="single" w:color="000000" w:sz="8" w:space="0"/>
+            </w:tcBorders>
+            <w:shd w:val="clear"/>
+            <w:tcMar>
+              <w:top w:w="100" w:type="dxa"/>
+              <w:left w:w="100" w:type="dxa"/>
+              <w:bottom w:w="100" w:type="dxa"/>
+              <w:right w:w="100" w:type="dxa"/>
+            </w:tcMar>
+            <w:vAlign w:val="top"/>
+          </w:tcPr>
+          <w:p>
+            <w:pPr>
+              <w:pStyle w:val="12"/>
+              <w:keepNext w:val="0"/>
+              <w:keepLines w:val="0"/>
+              <w:widowControl/>
+              <w:suppressLineNumbers w:val="0"/>
+              <w:bidi w:val="0"/>
+              <w:spacing w:before="0" w:beforeAutospacing="0" w:after="0" w:afterAutospacing="0" w:line="15" w:lineRule="atLeast"/>
+              <w:jc w:val="both"/>
+            </w:pPr>
+            <w:r>
+              <w:rPr>
+                <w:rFonts w:hint="default" w:ascii="Arial" w:hAnsi="Arial" w:cs="Arial"/>
+                <w:i w:val="0"/>
+                <w:iCs w:val="0"/>
+                <w:color w:val="000000"/>
+                <w:sz w:val="22"/>
+                <w:szCs w:val="22"/>
+                <w:u w:val="none"/>
+                <w:bdr w:val="none" w:color="auto" w:sz="0" w:space="0"/>
+                <w:vertAlign w:val="baseline"/>
+              </w:rPr>
+              <w:t>4. El sistema valida los campos</w:t>
+            </w:r>
+          </w:p>
+          <w:p>
+            <w:pPr>
+              <w:pStyle w:val="12"/>
+              <w:keepNext w:val="0"/>
+              <w:keepLines w:val="0"/>
+              <w:widowControl/>
+              <w:suppressLineNumbers w:val="0"/>
+              <w:bidi w:val="0"/>
+              <w:spacing w:before="0" w:beforeAutospacing="0" w:after="0" w:afterAutospacing="0" w:line="15" w:lineRule="atLeast"/>
+              <w:jc w:val="both"/>
+            </w:pPr>
+            <w:r>
+              <w:rPr>
+                <w:rFonts w:hint="default" w:ascii="Arial" w:hAnsi="Arial" w:cs="Arial"/>
+                <w:i w:val="0"/>
+                <w:iCs w:val="0"/>
+                <w:color w:val="000000"/>
+                <w:sz w:val="22"/>
+                <w:szCs w:val="22"/>
+                <w:u w:val="none"/>
+                <w:bdr w:val="none" w:color="auto" w:sz="0" w:space="0"/>
+                <w:vertAlign w:val="baseline"/>
+              </w:rPr>
+              <w:t>introducidos por el usuario.</w:t>
+            </w:r>
+          </w:p>
+        </w:tc>
+      </w:tr>
+      <w:tr>
+        <w:tblPrEx>
+          <w:tblBorders>
+            <w:top w:val="none" w:color="auto" w:sz="0" w:space="0"/>
+            <w:left w:val="none" w:color="auto" w:sz="0" w:space="0"/>
+            <w:bottom w:val="none" w:color="auto" w:sz="0" w:space="0"/>
+            <w:right w:val="none" w:color="auto" w:sz="0" w:space="0"/>
+            <w:insideH w:val="none" w:color="auto" w:sz="0" w:space="0"/>
+            <w:insideV w:val="none" w:color="auto" w:sz="0" w:space="0"/>
+          </w:tblBorders>
+          <w:tblCellMar>
+            <w:top w:w="15" w:type="dxa"/>
+            <w:left w:w="15" w:type="dxa"/>
+            <w:bottom w:w="15" w:type="dxa"/>
+            <w:right w:w="15" w:type="dxa"/>
+          </w:tblCellMar>
+        </w:tblPrEx>
+        <w:trPr>
+          <w:trHeight w:val="0" w:hRule="atLeast"/>
+        </w:trPr>
+        <w:tc>
+          <w:tcPr>
+            <w:tcW w:w="0" w:type="auto"/>
+            <w:tcBorders>
+              <w:top w:val="single" w:color="000000" w:sz="8" w:space="0"/>
+              <w:left w:val="single" w:color="000000" w:sz="8" w:space="0"/>
+              <w:bottom w:val="single" w:color="000000" w:sz="8" w:space="0"/>
+              <w:right w:val="single" w:color="000000" w:sz="8" w:space="0"/>
+            </w:tcBorders>
+            <w:shd w:val="clear"/>
+            <w:tcMar>
+              <w:top w:w="100" w:type="dxa"/>
+              <w:left w:w="100" w:type="dxa"/>
+              <w:bottom w:w="100" w:type="dxa"/>
+              <w:right w:w="100" w:type="dxa"/>
+            </w:tcMar>
+            <w:vAlign w:val="top"/>
+          </w:tcPr>
+          <w:p>
+            <w:pPr>
+              <w:pStyle w:val="12"/>
+              <w:keepNext w:val="0"/>
+              <w:keepLines w:val="0"/>
+              <w:widowControl/>
+              <w:suppressLineNumbers w:val="0"/>
+              <w:bidi w:val="0"/>
+              <w:spacing w:before="0" w:beforeAutospacing="0" w:after="0" w:afterAutospacing="0" w:line="15" w:lineRule="atLeast"/>
+              <w:jc w:val="both"/>
+            </w:pPr>
+            <w:r>
+              <w:rPr>
+                <w:rFonts w:hint="default" w:ascii="Arial" w:hAnsi="Arial" w:cs="Arial"/>
+                <w:i w:val="0"/>
+                <w:iCs w:val="0"/>
+                <w:color w:val="000000"/>
+                <w:sz w:val="22"/>
+                <w:szCs w:val="22"/>
+                <w:u w:val="none"/>
+                <w:bdr w:val="none" w:color="auto" w:sz="0" w:space="0"/>
+                <w:vertAlign w:val="baseline"/>
+              </w:rPr>
+              <w:t>5. El usuario ingresa al sistema.</w:t>
+            </w:r>
+          </w:p>
+        </w:tc>
+        <w:tc>
+          <w:tcPr>
+            <w:tcW w:w="0" w:type="auto"/>
+            <w:tcBorders>
+              <w:top w:val="single" w:color="000000" w:sz="8" w:space="0"/>
+              <w:left w:val="single" w:color="000000" w:sz="8" w:space="0"/>
+              <w:bottom w:val="single" w:color="000000" w:sz="8" w:space="0"/>
+              <w:right w:val="single" w:color="000000" w:sz="8" w:space="0"/>
+            </w:tcBorders>
+            <w:shd w:val="clear"/>
+            <w:tcMar>
+              <w:top w:w="100" w:type="dxa"/>
+              <w:left w:w="100" w:type="dxa"/>
+              <w:bottom w:w="100" w:type="dxa"/>
+              <w:right w:w="100" w:type="dxa"/>
+            </w:tcMar>
+            <w:vAlign w:val="top"/>
+          </w:tcPr>
+          <w:p>
+            <w:pPr>
+              <w:pStyle w:val="12"/>
+              <w:keepNext w:val="0"/>
+              <w:keepLines w:val="0"/>
+              <w:widowControl/>
+              <w:suppressLineNumbers w:val="0"/>
+              <w:bidi w:val="0"/>
+              <w:spacing w:before="0" w:beforeAutospacing="0" w:after="0" w:afterAutospacing="0" w:line="15" w:lineRule="atLeast"/>
+              <w:jc w:val="both"/>
+            </w:pPr>
+            <w:r>
+              <w:rPr>
+                <w:rFonts w:hint="default" w:ascii="Arial" w:hAnsi="Arial" w:cs="Arial"/>
+                <w:i w:val="0"/>
+                <w:iCs w:val="0"/>
+                <w:color w:val="000000"/>
+                <w:sz w:val="22"/>
+                <w:szCs w:val="22"/>
+                <w:u w:val="none"/>
+                <w:bdr w:val="none" w:color="auto" w:sz="0" w:space="0"/>
+                <w:vertAlign w:val="baseline"/>
+              </w:rPr>
+              <w:t>6. El sistema muestra la pantalla de inicio</w:t>
+            </w:r>
+          </w:p>
+        </w:tc>
+      </w:tr>
+    </w:tbl>
+    <w:p>
+      <w:pPr>
+        <w:keepNext w:val="0"/>
+        <w:keepLines w:val="0"/>
+        <w:widowControl/>
+        <w:suppressLineNumbers w:val="0"/>
+        <w:spacing w:after="240" w:afterAutospacing="0"/>
+        <w:jc w:val="left"/>
+      </w:pPr>
+    </w:p>
+    <w:p>
+      <w:pPr>
+        <w:pStyle w:val="12"/>
+        <w:keepNext w:val="0"/>
+        <w:keepLines w:val="0"/>
+        <w:widowControl/>
+        <w:suppressLineNumbers w:val="0"/>
+        <w:bidi w:val="0"/>
+        <w:spacing w:before="0" w:beforeAutospacing="0" w:after="0" w:afterAutospacing="0" w:line="15" w:lineRule="atLeast"/>
+      </w:pPr>
+      <w:r>
+        <w:rPr>
+          <w:rFonts w:hint="default" w:ascii="Arial" w:hAnsi="Arial" w:cs="Arial"/>
+          <w:i w:val="0"/>
+          <w:iCs w:val="0"/>
+          <w:color w:val="000000"/>
+          <w:sz w:val="24"/>
+          <w:szCs w:val="24"/>
+          <w:u w:val="none"/>
+          <w:vertAlign w:val="baseline"/>
+        </w:rPr>
+        <w:t>ID: UC2. Caso de Uso: Creación dilemas</w:t>
+      </w:r>
+    </w:p>
+    <w:p>
+      <w:pPr>
+        <w:pStyle w:val="12"/>
+        <w:keepNext w:val="0"/>
+        <w:keepLines w:val="0"/>
+        <w:widowControl/>
+        <w:suppressLineNumbers w:val="0"/>
+        <w:bidi w:val="0"/>
+        <w:spacing w:before="0" w:beforeAutospacing="0" w:after="0" w:afterAutospacing="0" w:line="15" w:lineRule="atLeast"/>
+      </w:pPr>
+      <w:r>
+        <w:rPr>
+          <w:rFonts w:hint="default" w:ascii="Arial" w:hAnsi="Arial" w:cs="Arial"/>
+          <w:b/>
+          <w:bCs/>
+          <w:i w:val="0"/>
+          <w:iCs w:val="0"/>
+          <w:color w:val="000000"/>
+          <w:sz w:val="22"/>
+          <w:szCs w:val="22"/>
+          <w:u w:val="none"/>
+          <w:vertAlign w:val="baseline"/>
+        </w:rPr>
+        <w:t>Descripción:</w:t>
+      </w:r>
+      <w:r>
+        <w:rPr>
+          <w:rFonts w:hint="default" w:ascii="Arial" w:hAnsi="Arial" w:cs="Arial"/>
+          <w:i w:val="0"/>
+          <w:iCs w:val="0"/>
+          <w:color w:val="000000"/>
+          <w:sz w:val="22"/>
+          <w:szCs w:val="22"/>
+          <w:u w:val="none"/>
+          <w:vertAlign w:val="baseline"/>
+        </w:rPr>
+        <w:t xml:space="preserve"> El sistema da la opción de crear dilemas, con su respectivo título, un mini resumen y su descripción después el administrador podrá añadir imágenes o videos si lo desea y finalmente podrá añadir preguntas al final de cada dilema.</w:t>
+      </w:r>
+    </w:p>
+    <w:p>
+      <w:pPr>
+        <w:pStyle w:val="12"/>
+        <w:keepNext w:val="0"/>
+        <w:keepLines w:val="0"/>
+        <w:widowControl/>
+        <w:suppressLineNumbers w:val="0"/>
+        <w:bidi w:val="0"/>
+        <w:spacing w:before="0" w:beforeAutospacing="0" w:after="0" w:afterAutospacing="0" w:line="15" w:lineRule="atLeast"/>
+      </w:pPr>
+      <w:r>
+        <w:rPr>
+          <w:rFonts w:hint="default" w:ascii="Arial" w:hAnsi="Arial" w:cs="Arial"/>
+          <w:b/>
+          <w:bCs/>
+          <w:i w:val="0"/>
+          <w:iCs w:val="0"/>
+          <w:color w:val="000000"/>
+          <w:sz w:val="22"/>
+          <w:szCs w:val="22"/>
+          <w:u w:val="none"/>
+          <w:vertAlign w:val="baseline"/>
+        </w:rPr>
+        <w:t>Pre-Condiciones:</w:t>
+      </w:r>
+      <w:r>
+        <w:rPr>
+          <w:rFonts w:hint="default" w:ascii="Arial" w:hAnsi="Arial" w:cs="Arial"/>
+          <w:i w:val="0"/>
+          <w:iCs w:val="0"/>
+          <w:color w:val="000000"/>
+          <w:sz w:val="22"/>
+          <w:szCs w:val="22"/>
+          <w:u w:val="none"/>
+          <w:vertAlign w:val="baseline"/>
+        </w:rPr>
+        <w:t xml:space="preserve"> No posee.</w:t>
+      </w:r>
+    </w:p>
+    <w:p>
+      <w:pPr>
+        <w:pStyle w:val="12"/>
+        <w:keepNext w:val="0"/>
+        <w:keepLines w:val="0"/>
+        <w:widowControl/>
+        <w:suppressLineNumbers w:val="0"/>
+        <w:bidi w:val="0"/>
+        <w:spacing w:before="0" w:beforeAutospacing="0" w:after="0" w:afterAutospacing="0" w:line="15" w:lineRule="atLeast"/>
+      </w:pPr>
+      <w:r>
+        <w:rPr>
+          <w:rFonts w:hint="default" w:ascii="Arial" w:hAnsi="Arial" w:cs="Arial"/>
+          <w:b/>
+          <w:bCs/>
+          <w:i w:val="0"/>
+          <w:iCs w:val="0"/>
+          <w:color w:val="000000"/>
+          <w:sz w:val="22"/>
+          <w:szCs w:val="22"/>
+          <w:u w:val="none"/>
+          <w:vertAlign w:val="baseline"/>
+        </w:rPr>
+        <w:t>Actor Principal</w:t>
+      </w:r>
+      <w:r>
+        <w:rPr>
+          <w:rFonts w:hint="default" w:ascii="Arial" w:hAnsi="Arial" w:cs="Arial"/>
+          <w:i w:val="0"/>
+          <w:iCs w:val="0"/>
+          <w:color w:val="000000"/>
+          <w:sz w:val="22"/>
+          <w:szCs w:val="22"/>
+          <w:u w:val="none"/>
+          <w:vertAlign w:val="baseline"/>
+        </w:rPr>
+        <w:t>: Administrador.</w:t>
+      </w:r>
+    </w:p>
+    <w:p>
+      <w:pPr>
+        <w:keepNext w:val="0"/>
+        <w:keepLines w:val="0"/>
+        <w:widowControl/>
+        <w:suppressLineNumbers w:val="0"/>
+        <w:spacing w:after="240" w:afterAutospacing="0"/>
+        <w:jc w:val="left"/>
+      </w:pPr>
+      <w:r>
+        <w:rPr>
+          <w:rFonts w:ascii="SimSun" w:hAnsi="SimSun" w:eastAsia="SimSun" w:cs="SimSun"/>
+          <w:b w:val="0"/>
+          <w:bCs w:val="0"/>
+          <w:kern w:val="0"/>
+          <w:sz w:val="24"/>
+          <w:szCs w:val="24"/>
+          <w:lang w:val="en-US" w:eastAsia="zh-CN" w:bidi="ar"/>
+        </w:rPr>
+        <w:br w:type="textWrapping"/>
+      </w:r>
+    </w:p>
+    <w:tbl>
+      <w:tblPr>
+        <w:tblW w:w="0" w:type="auto"/>
+        <w:tblInd w:w="0" w:type="dxa"/>
+        <w:tblBorders>
+          <w:top w:val="none" w:color="auto" w:sz="0" w:space="0"/>
+          <w:left w:val="none" w:color="auto" w:sz="0" w:space="0"/>
+          <w:bottom w:val="none" w:color="auto" w:sz="0" w:space="0"/>
+          <w:right w:val="none" w:color="auto" w:sz="0" w:space="0"/>
+          <w:insideH w:val="none" w:color="auto" w:sz="0" w:space="0"/>
+          <w:insideV w:val="none" w:color="auto" w:sz="0" w:space="0"/>
+        </w:tblBorders>
+        <w:shd w:val="clear"/>
+        <w:tblLayout w:type="autofit"/>
+        <w:tblCellMar>
+          <w:top w:w="15" w:type="dxa"/>
+          <w:left w:w="15" w:type="dxa"/>
+          <w:bottom w:w="15" w:type="dxa"/>
+          <w:right w:w="15" w:type="dxa"/>
+        </w:tblCellMar>
+      </w:tblPr>
+      <w:tblGrid>
+        <w:gridCol w:w="3856"/>
+        <w:gridCol w:w="5373"/>
+      </w:tblGrid>
+      <w:tr>
+        <w:tblPrEx>
+          <w:tblBorders>
+            <w:top w:val="none" w:color="auto" w:sz="0" w:space="0"/>
+            <w:left w:val="none" w:color="auto" w:sz="0" w:space="0"/>
+            <w:bottom w:val="none" w:color="auto" w:sz="0" w:space="0"/>
+            <w:right w:val="none" w:color="auto" w:sz="0" w:space="0"/>
+            <w:insideH w:val="none" w:color="auto" w:sz="0" w:space="0"/>
+            <w:insideV w:val="none" w:color="auto" w:sz="0" w:space="0"/>
+          </w:tblBorders>
+        </w:tblPrEx>
+        <w:trPr>
+          <w:trHeight w:val="0" w:hRule="atLeast"/>
+        </w:trPr>
+        <w:tc>
+          <w:tcPr>
+            <w:tcW w:w="0" w:type="auto"/>
+            <w:tcBorders>
+              <w:top w:val="single" w:color="000000" w:sz="8" w:space="0"/>
+              <w:left w:val="single" w:color="000000" w:sz="8" w:space="0"/>
+              <w:bottom w:val="single" w:color="000000" w:sz="8" w:space="0"/>
+              <w:right w:val="single" w:color="000000" w:sz="8" w:space="0"/>
+            </w:tcBorders>
+            <w:shd w:val="clear" w:color="auto" w:fill="4A86E8"/>
+            <w:tcMar>
+              <w:top w:w="100" w:type="dxa"/>
+              <w:left w:w="100" w:type="dxa"/>
+              <w:bottom w:w="100" w:type="dxa"/>
+              <w:right w:w="100" w:type="dxa"/>
+            </w:tcMar>
+            <w:vAlign w:val="top"/>
+          </w:tcPr>
+          <w:p>
+            <w:pPr>
+              <w:pStyle w:val="12"/>
+              <w:keepNext w:val="0"/>
+              <w:keepLines w:val="0"/>
+              <w:widowControl/>
+              <w:suppressLineNumbers w:val="0"/>
+              <w:bidi w:val="0"/>
+              <w:spacing w:before="0" w:beforeAutospacing="0" w:after="0" w:afterAutospacing="0" w:line="15" w:lineRule="atLeast"/>
+            </w:pPr>
+            <w:r>
+              <w:rPr>
+                <w:rFonts w:hint="default" w:ascii="Arial" w:hAnsi="Arial" w:cs="Arial"/>
+                <w:b/>
+                <w:bCs/>
+                <w:i w:val="0"/>
+                <w:iCs w:val="0"/>
+                <w:color w:val="EFEFEF"/>
+                <w:sz w:val="22"/>
+                <w:szCs w:val="22"/>
+                <w:u w:val="none"/>
+                <w:bdr w:val="none" w:color="auto" w:sz="0" w:space="0"/>
+                <w:vertAlign w:val="baseline"/>
+              </w:rPr>
+              <w:t>Administrador</w:t>
+            </w:r>
+          </w:p>
+        </w:tc>
+        <w:tc>
+          <w:tcPr>
+            <w:tcW w:w="0" w:type="auto"/>
+            <w:tcBorders>
+              <w:top w:val="single" w:color="000000" w:sz="8" w:space="0"/>
+              <w:left w:val="single" w:color="000000" w:sz="8" w:space="0"/>
+              <w:bottom w:val="single" w:color="000000" w:sz="8" w:space="0"/>
+              <w:right w:val="single" w:color="000000" w:sz="8" w:space="0"/>
+            </w:tcBorders>
+            <w:shd w:val="clear" w:color="auto" w:fill="4A86E8"/>
+            <w:tcMar>
+              <w:top w:w="100" w:type="dxa"/>
+              <w:left w:w="100" w:type="dxa"/>
+              <w:bottom w:w="100" w:type="dxa"/>
+              <w:right w:w="100" w:type="dxa"/>
+            </w:tcMar>
+            <w:vAlign w:val="top"/>
+          </w:tcPr>
+          <w:p>
+            <w:pPr>
+              <w:pStyle w:val="12"/>
+              <w:keepNext w:val="0"/>
+              <w:keepLines w:val="0"/>
+              <w:widowControl/>
+              <w:suppressLineNumbers w:val="0"/>
+              <w:bidi w:val="0"/>
+              <w:spacing w:before="0" w:beforeAutospacing="0" w:after="0" w:afterAutospacing="0" w:line="15" w:lineRule="atLeast"/>
+            </w:pPr>
+            <w:r>
+              <w:rPr>
+                <w:rFonts w:hint="default" w:ascii="Arial" w:hAnsi="Arial" w:cs="Arial"/>
+                <w:b/>
+                <w:bCs/>
+                <w:i w:val="0"/>
+                <w:iCs w:val="0"/>
+                <w:color w:val="EFEFEF"/>
+                <w:sz w:val="22"/>
+                <w:szCs w:val="22"/>
+                <w:u w:val="none"/>
+                <w:bdr w:val="none" w:color="auto" w:sz="0" w:space="0"/>
+                <w:vertAlign w:val="baseline"/>
+              </w:rPr>
+              <w:t>El sistema</w:t>
+            </w:r>
+          </w:p>
+        </w:tc>
+      </w:tr>
+      <w:tr>
+        <w:tblPrEx>
+          <w:tblBorders>
+            <w:top w:val="none" w:color="auto" w:sz="0" w:space="0"/>
+            <w:left w:val="none" w:color="auto" w:sz="0" w:space="0"/>
+            <w:bottom w:val="none" w:color="auto" w:sz="0" w:space="0"/>
+            <w:right w:val="none" w:color="auto" w:sz="0" w:space="0"/>
+            <w:insideH w:val="none" w:color="auto" w:sz="0" w:space="0"/>
+            <w:insideV w:val="none" w:color="auto" w:sz="0" w:space="0"/>
+          </w:tblBorders>
+          <w:shd w:val="clear"/>
+          <w:tblCellMar>
+            <w:top w:w="15" w:type="dxa"/>
+            <w:left w:w="15" w:type="dxa"/>
+            <w:bottom w:w="15" w:type="dxa"/>
+            <w:right w:w="15" w:type="dxa"/>
+          </w:tblCellMar>
+        </w:tblPrEx>
+        <w:trPr>
+          <w:trHeight w:val="0" w:hRule="atLeast"/>
+        </w:trPr>
+        <w:tc>
+          <w:tcPr>
+            <w:tcW w:w="0" w:type="auto"/>
+            <w:tcBorders>
+              <w:top w:val="single" w:color="000000" w:sz="8" w:space="0"/>
+              <w:left w:val="single" w:color="000000" w:sz="8" w:space="0"/>
+              <w:bottom w:val="single" w:color="000000" w:sz="8" w:space="0"/>
+              <w:right w:val="single" w:color="000000" w:sz="8" w:space="0"/>
+            </w:tcBorders>
+            <w:shd w:val="clear"/>
+            <w:tcMar>
+              <w:top w:w="100" w:type="dxa"/>
+              <w:left w:w="100" w:type="dxa"/>
+              <w:bottom w:w="100" w:type="dxa"/>
+              <w:right w:w="100" w:type="dxa"/>
+            </w:tcMar>
+            <w:vAlign w:val="top"/>
+          </w:tcPr>
+          <w:p>
+            <w:pPr>
+              <w:pStyle w:val="12"/>
+              <w:keepNext w:val="0"/>
+              <w:keepLines w:val="0"/>
+              <w:widowControl/>
+              <w:suppressLineNumbers w:val="0"/>
+              <w:bidi w:val="0"/>
+              <w:spacing w:before="0" w:beforeAutospacing="0" w:after="0" w:afterAutospacing="0" w:line="15" w:lineRule="atLeast"/>
+              <w:jc w:val="both"/>
+            </w:pPr>
+            <w:r>
+              <w:rPr>
+                <w:rFonts w:hint="default" w:ascii="Arial" w:hAnsi="Arial" w:cs="Arial"/>
+                <w:i w:val="0"/>
+                <w:iCs w:val="0"/>
+                <w:color w:val="000000"/>
+                <w:sz w:val="22"/>
+                <w:szCs w:val="22"/>
+                <w:u w:val="none"/>
+                <w:bdr w:val="none" w:color="auto" w:sz="0" w:space="0"/>
+                <w:vertAlign w:val="baseline"/>
+              </w:rPr>
+              <w:t>1. El administrador decide ingresar al apartado de crear actividad.</w:t>
+            </w:r>
+          </w:p>
+        </w:tc>
+        <w:tc>
+          <w:tcPr>
+            <w:tcW w:w="0" w:type="auto"/>
+            <w:tcBorders>
+              <w:top w:val="single" w:color="000000" w:sz="8" w:space="0"/>
+              <w:left w:val="single" w:color="000000" w:sz="8" w:space="0"/>
+              <w:bottom w:val="single" w:color="000000" w:sz="8" w:space="0"/>
+              <w:right w:val="single" w:color="000000" w:sz="8" w:space="0"/>
+            </w:tcBorders>
+            <w:shd w:val="clear"/>
+            <w:tcMar>
+              <w:top w:w="100" w:type="dxa"/>
+              <w:left w:w="100" w:type="dxa"/>
+              <w:bottom w:w="100" w:type="dxa"/>
+              <w:right w:w="100" w:type="dxa"/>
+            </w:tcMar>
+            <w:vAlign w:val="top"/>
+          </w:tcPr>
+          <w:p>
+            <w:pPr>
+              <w:pStyle w:val="12"/>
+              <w:keepNext w:val="0"/>
+              <w:keepLines w:val="0"/>
+              <w:widowControl/>
+              <w:suppressLineNumbers w:val="0"/>
+              <w:bidi w:val="0"/>
+              <w:spacing w:before="0" w:beforeAutospacing="0" w:after="0" w:afterAutospacing="0" w:line="15" w:lineRule="atLeast"/>
+              <w:jc w:val="both"/>
+            </w:pPr>
+            <w:r>
+              <w:rPr>
+                <w:rFonts w:hint="default" w:ascii="Arial" w:hAnsi="Arial" w:cs="Arial"/>
+                <w:i w:val="0"/>
+                <w:iCs w:val="0"/>
+                <w:color w:val="000000"/>
+                <w:sz w:val="22"/>
+                <w:szCs w:val="22"/>
+                <w:u w:val="none"/>
+                <w:bdr w:val="none" w:color="auto" w:sz="0" w:space="0"/>
+                <w:vertAlign w:val="baseline"/>
+              </w:rPr>
+              <w:t>2. El sistema muestra los campos necesarios para introducir título, resumen, descripción, recursos* y preguntas.</w:t>
+            </w:r>
+          </w:p>
+        </w:tc>
+      </w:tr>
+      <w:tr>
+        <w:tblPrEx>
+          <w:tblBorders>
+            <w:top w:val="none" w:color="auto" w:sz="0" w:space="0"/>
+            <w:left w:val="none" w:color="auto" w:sz="0" w:space="0"/>
+            <w:bottom w:val="none" w:color="auto" w:sz="0" w:space="0"/>
+            <w:right w:val="none" w:color="auto" w:sz="0" w:space="0"/>
+            <w:insideH w:val="none" w:color="auto" w:sz="0" w:space="0"/>
+            <w:insideV w:val="none" w:color="auto" w:sz="0" w:space="0"/>
+          </w:tblBorders>
+          <w:shd w:val="clear"/>
+          <w:tblCellMar>
+            <w:top w:w="15" w:type="dxa"/>
+            <w:left w:w="15" w:type="dxa"/>
+            <w:bottom w:w="15" w:type="dxa"/>
+            <w:right w:w="15" w:type="dxa"/>
+          </w:tblCellMar>
+        </w:tblPrEx>
+        <w:trPr>
+          <w:trHeight w:val="0" w:hRule="atLeast"/>
+        </w:trPr>
+        <w:tc>
+          <w:tcPr>
+            <w:tcW w:w="0" w:type="auto"/>
+            <w:tcBorders>
+              <w:top w:val="single" w:color="000000" w:sz="8" w:space="0"/>
+              <w:left w:val="single" w:color="000000" w:sz="8" w:space="0"/>
+              <w:bottom w:val="single" w:color="000000" w:sz="8" w:space="0"/>
+              <w:right w:val="single" w:color="000000" w:sz="8" w:space="0"/>
+            </w:tcBorders>
+            <w:shd w:val="clear"/>
+            <w:tcMar>
+              <w:top w:w="100" w:type="dxa"/>
+              <w:left w:w="100" w:type="dxa"/>
+              <w:bottom w:w="100" w:type="dxa"/>
+              <w:right w:w="100" w:type="dxa"/>
+            </w:tcMar>
+            <w:vAlign w:val="top"/>
+          </w:tcPr>
+          <w:p>
+            <w:pPr>
+              <w:pStyle w:val="12"/>
+              <w:keepNext w:val="0"/>
+              <w:keepLines w:val="0"/>
+              <w:widowControl/>
+              <w:suppressLineNumbers w:val="0"/>
+              <w:bidi w:val="0"/>
+              <w:spacing w:before="0" w:beforeAutospacing="0" w:after="0" w:afterAutospacing="0" w:line="15" w:lineRule="atLeast"/>
+              <w:jc w:val="both"/>
+            </w:pPr>
+            <w:r>
+              <w:rPr>
+                <w:rFonts w:hint="default" w:ascii="Arial" w:hAnsi="Arial" w:cs="Arial"/>
+                <w:i w:val="0"/>
+                <w:iCs w:val="0"/>
+                <w:color w:val="000000"/>
+                <w:sz w:val="22"/>
+                <w:szCs w:val="22"/>
+                <w:u w:val="none"/>
+                <w:bdr w:val="none" w:color="auto" w:sz="0" w:space="0"/>
+                <w:vertAlign w:val="baseline"/>
+              </w:rPr>
+              <w:t>3. El administrador ingresa los datos</w:t>
+            </w:r>
+          </w:p>
+          <w:p>
+            <w:pPr>
+              <w:pStyle w:val="12"/>
+              <w:keepNext w:val="0"/>
+              <w:keepLines w:val="0"/>
+              <w:widowControl/>
+              <w:suppressLineNumbers w:val="0"/>
+              <w:bidi w:val="0"/>
+              <w:spacing w:before="0" w:beforeAutospacing="0" w:after="0" w:afterAutospacing="0" w:line="15" w:lineRule="atLeast"/>
+              <w:jc w:val="both"/>
+            </w:pPr>
+            <w:r>
+              <w:rPr>
+                <w:rFonts w:hint="default" w:ascii="Arial" w:hAnsi="Arial" w:cs="Arial"/>
+                <w:i w:val="0"/>
+                <w:iCs w:val="0"/>
+                <w:color w:val="000000"/>
+                <w:sz w:val="22"/>
+                <w:szCs w:val="22"/>
+                <w:u w:val="none"/>
+                <w:bdr w:val="none" w:color="auto" w:sz="0" w:space="0"/>
+                <w:vertAlign w:val="baseline"/>
+              </w:rPr>
+              <w:t>en los campos correspondientes.</w:t>
+            </w:r>
+          </w:p>
+        </w:tc>
+        <w:tc>
+          <w:tcPr>
+            <w:tcW w:w="0" w:type="auto"/>
+            <w:tcBorders>
+              <w:top w:val="single" w:color="000000" w:sz="8" w:space="0"/>
+              <w:left w:val="single" w:color="000000" w:sz="8" w:space="0"/>
+              <w:bottom w:val="single" w:color="000000" w:sz="8" w:space="0"/>
+              <w:right w:val="single" w:color="000000" w:sz="8" w:space="0"/>
+            </w:tcBorders>
+            <w:shd w:val="clear"/>
+            <w:tcMar>
+              <w:top w:w="100" w:type="dxa"/>
+              <w:left w:w="100" w:type="dxa"/>
+              <w:bottom w:w="100" w:type="dxa"/>
+              <w:right w:w="100" w:type="dxa"/>
+            </w:tcMar>
+            <w:vAlign w:val="top"/>
+          </w:tcPr>
+          <w:p>
+            <w:pPr>
+              <w:pStyle w:val="12"/>
+              <w:keepNext w:val="0"/>
+              <w:keepLines w:val="0"/>
+              <w:widowControl/>
+              <w:suppressLineNumbers w:val="0"/>
+              <w:bidi w:val="0"/>
+              <w:spacing w:before="0" w:beforeAutospacing="0" w:after="0" w:afterAutospacing="0" w:line="15" w:lineRule="atLeast"/>
+              <w:jc w:val="both"/>
+            </w:pPr>
+            <w:r>
+              <w:rPr>
+                <w:rFonts w:hint="default" w:ascii="Arial" w:hAnsi="Arial" w:cs="Arial"/>
+                <w:i w:val="0"/>
+                <w:iCs w:val="0"/>
+                <w:color w:val="000000"/>
+                <w:sz w:val="22"/>
+                <w:szCs w:val="22"/>
+                <w:u w:val="none"/>
+                <w:bdr w:val="none" w:color="auto" w:sz="0" w:space="0"/>
+                <w:vertAlign w:val="baseline"/>
+              </w:rPr>
+              <w:t>4. El sistema guarda los datos</w:t>
+            </w:r>
+          </w:p>
+          <w:p>
+            <w:pPr>
+              <w:pStyle w:val="12"/>
+              <w:keepNext w:val="0"/>
+              <w:keepLines w:val="0"/>
+              <w:widowControl/>
+              <w:suppressLineNumbers w:val="0"/>
+              <w:bidi w:val="0"/>
+              <w:spacing w:before="0" w:beforeAutospacing="0" w:after="0" w:afterAutospacing="0" w:line="15" w:lineRule="atLeast"/>
+              <w:jc w:val="both"/>
+            </w:pPr>
+            <w:r>
+              <w:rPr>
+                <w:rFonts w:hint="default" w:ascii="Arial" w:hAnsi="Arial" w:cs="Arial"/>
+                <w:i w:val="0"/>
+                <w:iCs w:val="0"/>
+                <w:color w:val="000000"/>
+                <w:sz w:val="22"/>
+                <w:szCs w:val="22"/>
+                <w:u w:val="none"/>
+                <w:bdr w:val="none" w:color="auto" w:sz="0" w:space="0"/>
+                <w:vertAlign w:val="baseline"/>
+              </w:rPr>
+              <w:t>introducidos por el usuario y crea el dilema.</w:t>
+            </w:r>
+          </w:p>
+        </w:tc>
+      </w:tr>
+    </w:tbl>
+    <w:p>
+      <w:pPr>
+        <w:keepNext w:val="0"/>
+        <w:keepLines w:val="0"/>
+        <w:widowControl/>
+        <w:suppressLineNumbers w:val="0"/>
+        <w:spacing w:after="240" w:afterAutospacing="0"/>
+        <w:jc w:val="left"/>
+      </w:pPr>
+      <w:r>
+        <w:rPr>
+          <w:rFonts w:ascii="SimSun" w:hAnsi="SimSun" w:eastAsia="SimSun" w:cs="SimSun"/>
+          <w:b w:val="0"/>
+          <w:bCs w:val="0"/>
+          <w:kern w:val="0"/>
+          <w:sz w:val="24"/>
+          <w:szCs w:val="24"/>
+          <w:lang w:val="en-US" w:eastAsia="zh-CN" w:bidi="ar"/>
+        </w:rPr>
+        <w:br w:type="textWrapping"/>
+      </w:r>
+    </w:p>
+    <w:p>
+      <w:pPr>
+        <w:pStyle w:val="12"/>
+        <w:keepNext w:val="0"/>
+        <w:keepLines w:val="0"/>
+        <w:widowControl/>
+        <w:suppressLineNumbers w:val="0"/>
+        <w:bidi w:val="0"/>
+        <w:spacing w:before="0" w:beforeAutospacing="0" w:after="0" w:afterAutospacing="0" w:line="15" w:lineRule="atLeast"/>
+      </w:pPr>
+      <w:r>
+        <w:rPr>
+          <w:rFonts w:hint="default" w:ascii="Arial" w:hAnsi="Arial" w:cs="Arial"/>
+          <w:i w:val="0"/>
+          <w:iCs w:val="0"/>
+          <w:color w:val="000000"/>
+          <w:sz w:val="24"/>
+          <w:szCs w:val="24"/>
+          <w:u w:val="none"/>
+          <w:vertAlign w:val="baseline"/>
+        </w:rPr>
+        <w:t>ID: UC3. Caso de Uso: Responder preguntas</w:t>
+      </w:r>
+    </w:p>
+    <w:p>
+      <w:pPr>
+        <w:pStyle w:val="12"/>
+        <w:keepNext w:val="0"/>
+        <w:keepLines w:val="0"/>
+        <w:widowControl/>
+        <w:suppressLineNumbers w:val="0"/>
+        <w:bidi w:val="0"/>
+        <w:spacing w:before="0" w:beforeAutospacing="0" w:after="0" w:afterAutospacing="0" w:line="15" w:lineRule="atLeast"/>
+      </w:pPr>
+      <w:r>
+        <w:rPr>
+          <w:rFonts w:hint="default" w:ascii="Arial" w:hAnsi="Arial" w:cs="Arial"/>
+          <w:b/>
+          <w:bCs/>
+          <w:i w:val="0"/>
+          <w:iCs w:val="0"/>
+          <w:color w:val="000000"/>
+          <w:sz w:val="22"/>
+          <w:szCs w:val="22"/>
+          <w:u w:val="none"/>
+          <w:vertAlign w:val="baseline"/>
+        </w:rPr>
+        <w:t>Descripción:</w:t>
+      </w:r>
+      <w:r>
+        <w:rPr>
+          <w:rFonts w:hint="default" w:ascii="Arial" w:hAnsi="Arial" w:cs="Arial"/>
+          <w:i w:val="0"/>
+          <w:iCs w:val="0"/>
+          <w:color w:val="000000"/>
+          <w:sz w:val="22"/>
+          <w:szCs w:val="22"/>
+          <w:u w:val="none"/>
+          <w:vertAlign w:val="baseline"/>
+        </w:rPr>
+        <w:t xml:space="preserve"> El sistema dará la opción de poder responder a las preguntas que ha creado el administrador en los respectivos dilemas..</w:t>
+      </w:r>
+    </w:p>
+    <w:p>
+      <w:pPr>
+        <w:pStyle w:val="12"/>
+        <w:keepNext w:val="0"/>
+        <w:keepLines w:val="0"/>
+        <w:widowControl/>
+        <w:suppressLineNumbers w:val="0"/>
+        <w:bidi w:val="0"/>
+        <w:spacing w:before="0" w:beforeAutospacing="0" w:after="0" w:afterAutospacing="0" w:line="15" w:lineRule="atLeast"/>
+      </w:pPr>
+      <w:r>
+        <w:rPr>
+          <w:rFonts w:hint="default" w:ascii="Arial" w:hAnsi="Arial" w:cs="Arial"/>
+          <w:b/>
+          <w:bCs/>
+          <w:i w:val="0"/>
+          <w:iCs w:val="0"/>
+          <w:color w:val="000000"/>
+          <w:sz w:val="22"/>
+          <w:szCs w:val="22"/>
+          <w:u w:val="none"/>
+          <w:vertAlign w:val="baseline"/>
+        </w:rPr>
+        <w:t>Pre-Condiciones:</w:t>
+      </w:r>
+      <w:r>
+        <w:rPr>
+          <w:rFonts w:hint="default" w:ascii="Arial" w:hAnsi="Arial" w:cs="Arial"/>
+          <w:i w:val="0"/>
+          <w:iCs w:val="0"/>
+          <w:color w:val="000000"/>
+          <w:sz w:val="22"/>
+          <w:szCs w:val="22"/>
+          <w:u w:val="none"/>
+          <w:vertAlign w:val="baseline"/>
+        </w:rPr>
+        <w:t xml:space="preserve"> No posee.</w:t>
+      </w:r>
+    </w:p>
+    <w:p>
+      <w:pPr>
+        <w:pStyle w:val="12"/>
+        <w:keepNext w:val="0"/>
+        <w:keepLines w:val="0"/>
+        <w:widowControl/>
+        <w:suppressLineNumbers w:val="0"/>
+        <w:bidi w:val="0"/>
+        <w:spacing w:before="0" w:beforeAutospacing="0" w:after="0" w:afterAutospacing="0" w:line="15" w:lineRule="atLeast"/>
+      </w:pPr>
+      <w:r>
+        <w:rPr>
+          <w:rFonts w:hint="default" w:ascii="Arial" w:hAnsi="Arial" w:cs="Arial"/>
+          <w:b/>
+          <w:bCs/>
+          <w:i w:val="0"/>
+          <w:iCs w:val="0"/>
+          <w:color w:val="000000"/>
+          <w:sz w:val="22"/>
+          <w:szCs w:val="22"/>
+          <w:u w:val="none"/>
+          <w:vertAlign w:val="baseline"/>
+        </w:rPr>
+        <w:t>Actor Principal</w:t>
+      </w:r>
+      <w:r>
+        <w:rPr>
+          <w:rFonts w:hint="default" w:ascii="Arial" w:hAnsi="Arial" w:cs="Arial"/>
+          <w:i w:val="0"/>
+          <w:iCs w:val="0"/>
+          <w:color w:val="000000"/>
+          <w:sz w:val="22"/>
+          <w:szCs w:val="22"/>
+          <w:u w:val="none"/>
+          <w:vertAlign w:val="baseline"/>
+        </w:rPr>
+        <w:t>: Usuario</w:t>
+      </w:r>
+    </w:p>
+    <w:p>
+      <w:pPr>
+        <w:keepNext w:val="0"/>
+        <w:keepLines w:val="0"/>
+        <w:widowControl/>
+        <w:suppressLineNumbers w:val="0"/>
+        <w:spacing w:after="240" w:afterAutospacing="0"/>
+        <w:jc w:val="left"/>
+      </w:pPr>
+      <w:r>
+        <w:rPr>
+          <w:rFonts w:ascii="SimSun" w:hAnsi="SimSun" w:eastAsia="SimSun" w:cs="SimSun"/>
+          <w:b w:val="0"/>
+          <w:bCs w:val="0"/>
+          <w:kern w:val="0"/>
+          <w:sz w:val="24"/>
+          <w:szCs w:val="24"/>
+          <w:lang w:val="en-US" w:eastAsia="zh-CN" w:bidi="ar"/>
+        </w:rPr>
+        <w:br w:type="textWrapping"/>
+      </w:r>
+    </w:p>
+    <w:tbl>
+      <w:tblPr>
+        <w:tblW w:w="0" w:type="auto"/>
+        <w:tblInd w:w="0" w:type="dxa"/>
+        <w:tblBorders>
+          <w:top w:val="none" w:color="auto" w:sz="0" w:space="0"/>
+          <w:left w:val="none" w:color="auto" w:sz="0" w:space="0"/>
+          <w:bottom w:val="none" w:color="auto" w:sz="0" w:space="0"/>
+          <w:right w:val="none" w:color="auto" w:sz="0" w:space="0"/>
+          <w:insideH w:val="none" w:color="auto" w:sz="0" w:space="0"/>
+          <w:insideV w:val="none" w:color="auto" w:sz="0" w:space="0"/>
+        </w:tblBorders>
+        <w:shd w:val="clear"/>
+        <w:tblLayout w:type="autofit"/>
+        <w:tblCellMar>
+          <w:top w:w="15" w:type="dxa"/>
+          <w:left w:w="15" w:type="dxa"/>
+          <w:bottom w:w="15" w:type="dxa"/>
+          <w:right w:w="15" w:type="dxa"/>
+        </w:tblCellMar>
+      </w:tblPr>
+      <w:tblGrid>
+        <w:gridCol w:w="5280"/>
+        <w:gridCol w:w="3949"/>
+      </w:tblGrid>
+      <w:tr>
+        <w:tblPrEx>
+          <w:tblBorders>
+            <w:top w:val="none" w:color="auto" w:sz="0" w:space="0"/>
+            <w:left w:val="none" w:color="auto" w:sz="0" w:space="0"/>
+            <w:bottom w:val="none" w:color="auto" w:sz="0" w:space="0"/>
+            <w:right w:val="none" w:color="auto" w:sz="0" w:space="0"/>
+            <w:insideH w:val="none" w:color="auto" w:sz="0" w:space="0"/>
+            <w:insideV w:val="none" w:color="auto" w:sz="0" w:space="0"/>
+          </w:tblBorders>
+          <w:tblCellMar>
+            <w:top w:w="15" w:type="dxa"/>
+            <w:left w:w="15" w:type="dxa"/>
+            <w:bottom w:w="15" w:type="dxa"/>
+            <w:right w:w="15" w:type="dxa"/>
+          </w:tblCellMar>
+        </w:tblPrEx>
+        <w:trPr>
+          <w:trHeight w:val="0" w:hRule="atLeast"/>
+        </w:trPr>
+        <w:tc>
+          <w:tcPr>
+            <w:tcW w:w="0" w:type="auto"/>
+            <w:tcBorders>
+              <w:top w:val="single" w:color="000000" w:sz="8" w:space="0"/>
+              <w:left w:val="single" w:color="000000" w:sz="8" w:space="0"/>
+              <w:bottom w:val="single" w:color="000000" w:sz="8" w:space="0"/>
+              <w:right w:val="single" w:color="000000" w:sz="8" w:space="0"/>
+            </w:tcBorders>
+            <w:shd w:val="clear" w:color="auto" w:fill="4A86E8"/>
+            <w:tcMar>
+              <w:top w:w="100" w:type="dxa"/>
+              <w:left w:w="100" w:type="dxa"/>
+              <w:bottom w:w="100" w:type="dxa"/>
+              <w:right w:w="100" w:type="dxa"/>
+            </w:tcMar>
+            <w:vAlign w:val="top"/>
+          </w:tcPr>
+          <w:p>
+            <w:pPr>
+              <w:pStyle w:val="12"/>
+              <w:keepNext w:val="0"/>
+              <w:keepLines w:val="0"/>
+              <w:widowControl/>
+              <w:suppressLineNumbers w:val="0"/>
+              <w:bidi w:val="0"/>
+              <w:spacing w:before="0" w:beforeAutospacing="0" w:after="0" w:afterAutospacing="0" w:line="15" w:lineRule="atLeast"/>
+            </w:pPr>
+            <w:r>
+              <w:rPr>
+                <w:rFonts w:hint="default" w:ascii="Arial" w:hAnsi="Arial" w:cs="Arial"/>
+                <w:b/>
+                <w:bCs/>
+                <w:i w:val="0"/>
+                <w:iCs w:val="0"/>
+                <w:color w:val="EFEFEF"/>
+                <w:sz w:val="22"/>
+                <w:szCs w:val="22"/>
+                <w:u w:val="none"/>
+                <w:bdr w:val="none" w:color="auto" w:sz="0" w:space="0"/>
+                <w:vertAlign w:val="baseline"/>
+              </w:rPr>
+              <w:t>Usuario</w:t>
+            </w:r>
+          </w:p>
+        </w:tc>
+        <w:tc>
+          <w:tcPr>
+            <w:tcW w:w="0" w:type="auto"/>
+            <w:tcBorders>
+              <w:top w:val="single" w:color="000000" w:sz="8" w:space="0"/>
+              <w:left w:val="single" w:color="000000" w:sz="8" w:space="0"/>
+              <w:bottom w:val="single" w:color="000000" w:sz="8" w:space="0"/>
+              <w:right w:val="single" w:color="000000" w:sz="8" w:space="0"/>
+            </w:tcBorders>
+            <w:shd w:val="clear" w:color="auto" w:fill="4A86E8"/>
+            <w:tcMar>
+              <w:top w:w="100" w:type="dxa"/>
+              <w:left w:w="100" w:type="dxa"/>
+              <w:bottom w:w="100" w:type="dxa"/>
+              <w:right w:w="100" w:type="dxa"/>
+            </w:tcMar>
+            <w:vAlign w:val="top"/>
+          </w:tcPr>
+          <w:p>
+            <w:pPr>
+              <w:pStyle w:val="12"/>
+              <w:keepNext w:val="0"/>
+              <w:keepLines w:val="0"/>
+              <w:widowControl/>
+              <w:suppressLineNumbers w:val="0"/>
+              <w:bidi w:val="0"/>
+              <w:spacing w:before="0" w:beforeAutospacing="0" w:after="0" w:afterAutospacing="0" w:line="15" w:lineRule="atLeast"/>
+            </w:pPr>
+            <w:r>
+              <w:rPr>
+                <w:rFonts w:hint="default" w:ascii="Arial" w:hAnsi="Arial" w:cs="Arial"/>
+                <w:b/>
+                <w:bCs/>
+                <w:i w:val="0"/>
+                <w:iCs w:val="0"/>
+                <w:color w:val="EFEFEF"/>
+                <w:sz w:val="22"/>
+                <w:szCs w:val="22"/>
+                <w:u w:val="none"/>
+                <w:bdr w:val="none" w:color="auto" w:sz="0" w:space="0"/>
+                <w:vertAlign w:val="baseline"/>
+              </w:rPr>
+              <w:t>El sistema</w:t>
+            </w:r>
+          </w:p>
+        </w:tc>
+      </w:tr>
+      <w:tr>
+        <w:tblPrEx>
+          <w:tblBorders>
+            <w:top w:val="none" w:color="auto" w:sz="0" w:space="0"/>
+            <w:left w:val="none" w:color="auto" w:sz="0" w:space="0"/>
+            <w:bottom w:val="none" w:color="auto" w:sz="0" w:space="0"/>
+            <w:right w:val="none" w:color="auto" w:sz="0" w:space="0"/>
+            <w:insideH w:val="none" w:color="auto" w:sz="0" w:space="0"/>
+            <w:insideV w:val="none" w:color="auto" w:sz="0" w:space="0"/>
+          </w:tblBorders>
+          <w:shd w:val="clear"/>
+          <w:tblCellMar>
+            <w:top w:w="15" w:type="dxa"/>
+            <w:left w:w="15" w:type="dxa"/>
+            <w:bottom w:w="15" w:type="dxa"/>
+            <w:right w:w="15" w:type="dxa"/>
+          </w:tblCellMar>
+        </w:tblPrEx>
+        <w:trPr>
+          <w:trHeight w:val="0" w:hRule="atLeast"/>
+        </w:trPr>
+        <w:tc>
+          <w:tcPr>
+            <w:tcW w:w="0" w:type="auto"/>
+            <w:tcBorders>
+              <w:top w:val="single" w:color="000000" w:sz="8" w:space="0"/>
+              <w:left w:val="single" w:color="000000" w:sz="8" w:space="0"/>
+              <w:bottom w:val="single" w:color="000000" w:sz="8" w:space="0"/>
+              <w:right w:val="single" w:color="000000" w:sz="8" w:space="0"/>
+            </w:tcBorders>
+            <w:shd w:val="clear"/>
+            <w:tcMar>
+              <w:top w:w="100" w:type="dxa"/>
+              <w:left w:w="100" w:type="dxa"/>
+              <w:bottom w:w="100" w:type="dxa"/>
+              <w:right w:w="100" w:type="dxa"/>
+            </w:tcMar>
+            <w:vAlign w:val="top"/>
+          </w:tcPr>
+          <w:p>
+            <w:pPr>
+              <w:pStyle w:val="12"/>
+              <w:keepNext w:val="0"/>
+              <w:keepLines w:val="0"/>
+              <w:widowControl/>
+              <w:suppressLineNumbers w:val="0"/>
+              <w:bidi w:val="0"/>
+              <w:spacing w:before="0" w:beforeAutospacing="0" w:after="0" w:afterAutospacing="0" w:line="15" w:lineRule="atLeast"/>
+              <w:jc w:val="both"/>
+            </w:pPr>
+            <w:r>
+              <w:rPr>
+                <w:rFonts w:hint="default" w:ascii="Arial" w:hAnsi="Arial" w:cs="Arial"/>
+                <w:i w:val="0"/>
+                <w:iCs w:val="0"/>
+                <w:color w:val="000000"/>
+                <w:sz w:val="22"/>
+                <w:szCs w:val="22"/>
+                <w:u w:val="none"/>
+                <w:bdr w:val="none" w:color="auto" w:sz="0" w:space="0"/>
+                <w:vertAlign w:val="baseline"/>
+              </w:rPr>
+              <w:t>1. El usuario decide ingresar al apartado de dilemas.</w:t>
+            </w:r>
+          </w:p>
+        </w:tc>
+        <w:tc>
+          <w:tcPr>
+            <w:tcW w:w="0" w:type="auto"/>
+            <w:tcBorders>
+              <w:top w:val="single" w:color="000000" w:sz="8" w:space="0"/>
+              <w:left w:val="single" w:color="000000" w:sz="8" w:space="0"/>
+              <w:bottom w:val="single" w:color="000000" w:sz="8" w:space="0"/>
+              <w:right w:val="single" w:color="000000" w:sz="8" w:space="0"/>
+            </w:tcBorders>
+            <w:shd w:val="clear"/>
+            <w:tcMar>
+              <w:top w:w="100" w:type="dxa"/>
+              <w:left w:w="100" w:type="dxa"/>
+              <w:bottom w:w="100" w:type="dxa"/>
+              <w:right w:w="100" w:type="dxa"/>
+            </w:tcMar>
+            <w:vAlign w:val="top"/>
+          </w:tcPr>
+          <w:p>
+            <w:pPr>
+              <w:pStyle w:val="12"/>
+              <w:keepNext w:val="0"/>
+              <w:keepLines w:val="0"/>
+              <w:widowControl/>
+              <w:suppressLineNumbers w:val="0"/>
+              <w:bidi w:val="0"/>
+              <w:spacing w:before="0" w:beforeAutospacing="0" w:after="0" w:afterAutospacing="0" w:line="15" w:lineRule="atLeast"/>
+              <w:jc w:val="both"/>
+            </w:pPr>
+            <w:r>
+              <w:rPr>
+                <w:rFonts w:hint="default" w:ascii="Arial" w:hAnsi="Arial" w:cs="Arial"/>
+                <w:i w:val="0"/>
+                <w:iCs w:val="0"/>
+                <w:color w:val="000000"/>
+                <w:sz w:val="22"/>
+                <w:szCs w:val="22"/>
+                <w:u w:val="none"/>
+                <w:bdr w:val="none" w:color="auto" w:sz="0" w:space="0"/>
+                <w:vertAlign w:val="baseline"/>
+              </w:rPr>
+              <w:t>2. El sistema muestra todos los dilemas creados por el administrador..</w:t>
+            </w:r>
+          </w:p>
+        </w:tc>
+      </w:tr>
+      <w:tr>
+        <w:tblPrEx>
+          <w:tblBorders>
+            <w:top w:val="none" w:color="auto" w:sz="0" w:space="0"/>
+            <w:left w:val="none" w:color="auto" w:sz="0" w:space="0"/>
+            <w:bottom w:val="none" w:color="auto" w:sz="0" w:space="0"/>
+            <w:right w:val="none" w:color="auto" w:sz="0" w:space="0"/>
+            <w:insideH w:val="none" w:color="auto" w:sz="0" w:space="0"/>
+            <w:insideV w:val="none" w:color="auto" w:sz="0" w:space="0"/>
+          </w:tblBorders>
+          <w:shd w:val="clear"/>
+        </w:tblPrEx>
+        <w:trPr>
+          <w:trHeight w:val="0" w:hRule="atLeast"/>
+        </w:trPr>
+        <w:tc>
+          <w:tcPr>
+            <w:tcW w:w="0" w:type="auto"/>
+            <w:tcBorders>
+              <w:top w:val="single" w:color="000000" w:sz="8" w:space="0"/>
+              <w:left w:val="single" w:color="000000" w:sz="8" w:space="0"/>
+              <w:bottom w:val="single" w:color="000000" w:sz="8" w:space="0"/>
+              <w:right w:val="single" w:color="000000" w:sz="8" w:space="0"/>
+            </w:tcBorders>
+            <w:shd w:val="clear"/>
+            <w:tcMar>
+              <w:top w:w="100" w:type="dxa"/>
+              <w:left w:w="100" w:type="dxa"/>
+              <w:bottom w:w="100" w:type="dxa"/>
+              <w:right w:w="100" w:type="dxa"/>
+            </w:tcMar>
+            <w:vAlign w:val="top"/>
+          </w:tcPr>
+          <w:p>
+            <w:pPr>
+              <w:pStyle w:val="12"/>
+              <w:keepNext w:val="0"/>
+              <w:keepLines w:val="0"/>
+              <w:widowControl/>
+              <w:suppressLineNumbers w:val="0"/>
+              <w:bidi w:val="0"/>
+              <w:spacing w:before="0" w:beforeAutospacing="0" w:after="0" w:afterAutospacing="0" w:line="15" w:lineRule="atLeast"/>
+              <w:jc w:val="both"/>
+            </w:pPr>
+            <w:r>
+              <w:rPr>
+                <w:rFonts w:hint="default" w:ascii="Arial" w:hAnsi="Arial" w:cs="Arial"/>
+                <w:i w:val="0"/>
+                <w:iCs w:val="0"/>
+                <w:color w:val="000000"/>
+                <w:sz w:val="22"/>
+                <w:szCs w:val="22"/>
+                <w:u w:val="none"/>
+                <w:bdr w:val="none" w:color="auto" w:sz="0" w:space="0"/>
+                <w:vertAlign w:val="baseline"/>
+              </w:rPr>
+              <w:t>3. El usuario lee el dilema y finalmente si está registrado puede responder a las preguntas correspondientes al dilema.</w:t>
+            </w:r>
+          </w:p>
+        </w:tc>
+        <w:tc>
+          <w:tcPr>
+            <w:tcW w:w="0" w:type="auto"/>
+            <w:tcBorders>
+              <w:top w:val="single" w:color="000000" w:sz="8" w:space="0"/>
+              <w:left w:val="single" w:color="000000" w:sz="8" w:space="0"/>
+              <w:bottom w:val="single" w:color="000000" w:sz="8" w:space="0"/>
+              <w:right w:val="single" w:color="000000" w:sz="8" w:space="0"/>
+            </w:tcBorders>
+            <w:shd w:val="clear"/>
+            <w:tcMar>
+              <w:top w:w="100" w:type="dxa"/>
+              <w:left w:w="100" w:type="dxa"/>
+              <w:bottom w:w="100" w:type="dxa"/>
+              <w:right w:w="100" w:type="dxa"/>
+            </w:tcMar>
+            <w:vAlign w:val="top"/>
+          </w:tcPr>
+          <w:p>
+            <w:pPr>
+              <w:pStyle w:val="12"/>
+              <w:keepNext w:val="0"/>
+              <w:keepLines w:val="0"/>
+              <w:widowControl/>
+              <w:suppressLineNumbers w:val="0"/>
+              <w:bidi w:val="0"/>
+              <w:spacing w:before="0" w:beforeAutospacing="0" w:after="0" w:afterAutospacing="0" w:line="15" w:lineRule="atLeast"/>
+              <w:jc w:val="both"/>
+            </w:pPr>
+            <w:r>
+              <w:rPr>
+                <w:rFonts w:hint="default" w:ascii="Arial" w:hAnsi="Arial" w:cs="Arial"/>
+                <w:i w:val="0"/>
+                <w:iCs w:val="0"/>
+                <w:color w:val="000000"/>
+                <w:sz w:val="22"/>
+                <w:szCs w:val="22"/>
+                <w:u w:val="none"/>
+                <w:bdr w:val="none" w:color="auto" w:sz="0" w:space="0"/>
+                <w:vertAlign w:val="baseline"/>
+              </w:rPr>
+              <w:t>4. El sistema guarda el resultado que ha respondido el cliente en la base de datos. </w:t>
+            </w:r>
+          </w:p>
+        </w:tc>
+      </w:tr>
+    </w:tbl>
+    <w:p>
+      <w:pPr>
+        <w:keepNext w:val="0"/>
+        <w:keepLines w:val="0"/>
+        <w:widowControl/>
+        <w:suppressLineNumbers w:val="0"/>
+        <w:spacing w:after="240" w:afterAutospacing="0"/>
+        <w:jc w:val="left"/>
+      </w:pPr>
+      <w:r>
+        <w:rPr>
+          <w:rFonts w:ascii="SimSun" w:hAnsi="SimSun" w:eastAsia="SimSun" w:cs="SimSun"/>
+          <w:b w:val="0"/>
+          <w:bCs w:val="0"/>
+          <w:kern w:val="0"/>
+          <w:sz w:val="24"/>
+          <w:szCs w:val="24"/>
+          <w:lang w:val="en-US" w:eastAsia="zh-CN" w:bidi="ar"/>
+        </w:rPr>
+        <w:br w:type="textWrapping"/>
+      </w:r>
+      <w:r>
+        <w:rPr>
+          <w:rFonts w:ascii="SimSun" w:hAnsi="SimSun" w:eastAsia="SimSun" w:cs="SimSun"/>
+          <w:b w:val="0"/>
+          <w:bCs w:val="0"/>
+          <w:kern w:val="0"/>
+          <w:sz w:val="24"/>
+          <w:szCs w:val="24"/>
+          <w:lang w:val="en-US" w:eastAsia="zh-CN" w:bidi="ar"/>
+        </w:rPr>
+        <w:br w:type="textWrapping"/>
+      </w:r>
+    </w:p>
+    <w:p>
+      <w:pPr>
+        <w:pStyle w:val="12"/>
+        <w:keepNext w:val="0"/>
+        <w:keepLines w:val="0"/>
+        <w:widowControl/>
+        <w:suppressLineNumbers w:val="0"/>
+        <w:bidi w:val="0"/>
+        <w:spacing w:before="0" w:beforeAutospacing="0" w:after="0" w:afterAutospacing="0" w:line="15" w:lineRule="atLeast"/>
+      </w:pPr>
+      <w:r>
+        <w:rPr>
+          <w:rFonts w:hint="default" w:ascii="Arial" w:hAnsi="Arial" w:cs="Arial"/>
+          <w:i w:val="0"/>
+          <w:iCs w:val="0"/>
+          <w:color w:val="000000"/>
+          <w:sz w:val="24"/>
+          <w:szCs w:val="24"/>
+          <w:u w:val="none"/>
+          <w:vertAlign w:val="baseline"/>
+        </w:rPr>
+        <w:t>ID: UC4. Caso de Uso: Descargar resultados</w:t>
+      </w:r>
+    </w:p>
+    <w:p>
+      <w:pPr>
+        <w:pStyle w:val="12"/>
+        <w:keepNext w:val="0"/>
+        <w:keepLines w:val="0"/>
+        <w:widowControl/>
+        <w:suppressLineNumbers w:val="0"/>
+        <w:bidi w:val="0"/>
+        <w:spacing w:before="0" w:beforeAutospacing="0" w:after="0" w:afterAutospacing="0" w:line="15" w:lineRule="atLeast"/>
+      </w:pPr>
+      <w:r>
+        <w:rPr>
+          <w:rFonts w:hint="default" w:ascii="Arial" w:hAnsi="Arial" w:cs="Arial"/>
+          <w:b/>
+          <w:bCs/>
+          <w:i w:val="0"/>
+          <w:iCs w:val="0"/>
+          <w:color w:val="000000"/>
+          <w:sz w:val="22"/>
+          <w:szCs w:val="22"/>
+          <w:u w:val="none"/>
+          <w:vertAlign w:val="baseline"/>
+        </w:rPr>
+        <w:t>Descripción:</w:t>
+      </w:r>
+      <w:r>
+        <w:rPr>
+          <w:rFonts w:hint="default" w:ascii="Arial" w:hAnsi="Arial" w:cs="Arial"/>
+          <w:i w:val="0"/>
+          <w:iCs w:val="0"/>
+          <w:color w:val="000000"/>
+          <w:sz w:val="22"/>
+          <w:szCs w:val="22"/>
+          <w:u w:val="none"/>
+          <w:vertAlign w:val="baseline"/>
+        </w:rPr>
+        <w:t xml:space="preserve"> El sistema da la opción de descargar los resultados del cliente en el dilema que escoga, el sistema dará la oportunidad al administrador de escoger el tipo de sexo, la edad, el instituto, el dilema y la pregunta. Para hacer una recogida de datos más profunda e individual.</w:t>
+      </w:r>
+    </w:p>
+    <w:p>
+      <w:pPr>
+        <w:pStyle w:val="12"/>
+        <w:keepNext w:val="0"/>
+        <w:keepLines w:val="0"/>
+        <w:widowControl/>
+        <w:suppressLineNumbers w:val="0"/>
+        <w:bidi w:val="0"/>
+        <w:spacing w:before="0" w:beforeAutospacing="0" w:after="0" w:afterAutospacing="0" w:line="15" w:lineRule="atLeast"/>
+      </w:pPr>
+      <w:r>
+        <w:rPr>
+          <w:rFonts w:hint="default" w:ascii="Arial" w:hAnsi="Arial" w:cs="Arial"/>
+          <w:b/>
+          <w:bCs/>
+          <w:i w:val="0"/>
+          <w:iCs w:val="0"/>
+          <w:color w:val="000000"/>
+          <w:sz w:val="22"/>
+          <w:szCs w:val="22"/>
+          <w:u w:val="none"/>
+          <w:vertAlign w:val="baseline"/>
+        </w:rPr>
+        <w:t>Pre-Condiciones:</w:t>
+      </w:r>
+      <w:r>
+        <w:rPr>
+          <w:rFonts w:hint="default" w:ascii="Arial" w:hAnsi="Arial" w:cs="Arial"/>
+          <w:i w:val="0"/>
+          <w:iCs w:val="0"/>
+          <w:color w:val="000000"/>
+          <w:sz w:val="22"/>
+          <w:szCs w:val="22"/>
+          <w:u w:val="none"/>
+          <w:vertAlign w:val="baseline"/>
+        </w:rPr>
+        <w:t xml:space="preserve"> No posee.</w:t>
+      </w:r>
+    </w:p>
+    <w:p>
+      <w:pPr>
+        <w:pStyle w:val="12"/>
+        <w:keepNext w:val="0"/>
+        <w:keepLines w:val="0"/>
+        <w:widowControl/>
+        <w:suppressLineNumbers w:val="0"/>
+        <w:bidi w:val="0"/>
+        <w:spacing w:before="0" w:beforeAutospacing="0" w:after="0" w:afterAutospacing="0" w:line="15" w:lineRule="atLeast"/>
+      </w:pPr>
+      <w:r>
+        <w:rPr>
+          <w:rFonts w:hint="default" w:ascii="Arial" w:hAnsi="Arial" w:cs="Arial"/>
+          <w:b/>
+          <w:bCs/>
+          <w:i w:val="0"/>
+          <w:iCs w:val="0"/>
+          <w:color w:val="000000"/>
+          <w:sz w:val="22"/>
+          <w:szCs w:val="22"/>
+          <w:u w:val="none"/>
+          <w:vertAlign w:val="baseline"/>
+        </w:rPr>
+        <w:t>Actor Principal</w:t>
+      </w:r>
+      <w:r>
+        <w:rPr>
+          <w:rFonts w:hint="default" w:ascii="Arial" w:hAnsi="Arial" w:cs="Arial"/>
+          <w:i w:val="0"/>
+          <w:iCs w:val="0"/>
+          <w:color w:val="000000"/>
+          <w:sz w:val="22"/>
+          <w:szCs w:val="22"/>
+          <w:u w:val="none"/>
+          <w:vertAlign w:val="baseline"/>
+        </w:rPr>
+        <w:t>: Administrador.</w:t>
+      </w:r>
+    </w:p>
+    <w:p>
+      <w:pPr>
+        <w:keepNext w:val="0"/>
+        <w:keepLines w:val="0"/>
+        <w:widowControl/>
+        <w:suppressLineNumbers w:val="0"/>
+        <w:spacing w:after="240" w:afterAutospacing="0"/>
+        <w:jc w:val="left"/>
+      </w:pPr>
+      <w:r>
+        <w:rPr>
+          <w:rFonts w:ascii="SimSun" w:hAnsi="SimSun" w:eastAsia="SimSun" w:cs="SimSun"/>
+          <w:b w:val="0"/>
+          <w:bCs w:val="0"/>
+          <w:kern w:val="0"/>
+          <w:sz w:val="24"/>
+          <w:szCs w:val="24"/>
+          <w:lang w:val="en-US" w:eastAsia="zh-CN" w:bidi="ar"/>
+        </w:rPr>
+        <w:br w:type="textWrapping"/>
+      </w:r>
+    </w:p>
+    <w:tbl>
+      <w:tblPr>
+        <w:tblW w:w="0" w:type="auto"/>
+        <w:tblInd w:w="0" w:type="dxa"/>
+        <w:tblBorders>
+          <w:top w:val="none" w:color="auto" w:sz="0" w:space="0"/>
+          <w:left w:val="none" w:color="auto" w:sz="0" w:space="0"/>
+          <w:bottom w:val="none" w:color="auto" w:sz="0" w:space="0"/>
+          <w:right w:val="none" w:color="auto" w:sz="0" w:space="0"/>
+          <w:insideH w:val="none" w:color="auto" w:sz="0" w:space="0"/>
+          <w:insideV w:val="none" w:color="auto" w:sz="0" w:space="0"/>
+        </w:tblBorders>
+        <w:shd w:val="clear"/>
+        <w:tblLayout w:type="autofit"/>
+        <w:tblCellMar>
+          <w:top w:w="15" w:type="dxa"/>
+          <w:left w:w="15" w:type="dxa"/>
+          <w:bottom w:w="15" w:type="dxa"/>
+          <w:right w:w="15" w:type="dxa"/>
+        </w:tblCellMar>
+      </w:tblPr>
+      <w:tblGrid>
+        <w:gridCol w:w="3017"/>
+        <w:gridCol w:w="6212"/>
+      </w:tblGrid>
+      <w:tr>
+        <w:tblPrEx>
+          <w:tblBorders>
+            <w:top w:val="none" w:color="auto" w:sz="0" w:space="0"/>
+            <w:left w:val="none" w:color="auto" w:sz="0" w:space="0"/>
+            <w:bottom w:val="none" w:color="auto" w:sz="0" w:space="0"/>
+            <w:right w:val="none" w:color="auto" w:sz="0" w:space="0"/>
+            <w:insideH w:val="none" w:color="auto" w:sz="0" w:space="0"/>
+            <w:insideV w:val="none" w:color="auto" w:sz="0" w:space="0"/>
+          </w:tblBorders>
+          <w:shd w:val="clear"/>
+          <w:tblCellMar>
+            <w:top w:w="15" w:type="dxa"/>
+            <w:left w:w="15" w:type="dxa"/>
+            <w:bottom w:w="15" w:type="dxa"/>
+            <w:right w:w="15" w:type="dxa"/>
+          </w:tblCellMar>
+        </w:tblPrEx>
+        <w:trPr>
+          <w:trHeight w:val="0" w:hRule="atLeast"/>
+        </w:trPr>
+        <w:tc>
+          <w:tcPr>
+            <w:tcW w:w="0" w:type="auto"/>
+            <w:tcBorders>
+              <w:top w:val="single" w:color="000000" w:sz="8" w:space="0"/>
+              <w:left w:val="single" w:color="000000" w:sz="8" w:space="0"/>
+              <w:bottom w:val="single" w:color="000000" w:sz="8" w:space="0"/>
+              <w:right w:val="single" w:color="000000" w:sz="8" w:space="0"/>
+            </w:tcBorders>
+            <w:shd w:val="clear" w:color="auto" w:fill="4A86E8"/>
+            <w:tcMar>
+              <w:top w:w="100" w:type="dxa"/>
+              <w:left w:w="100" w:type="dxa"/>
+              <w:bottom w:w="100" w:type="dxa"/>
+              <w:right w:w="100" w:type="dxa"/>
+            </w:tcMar>
+            <w:vAlign w:val="top"/>
+          </w:tcPr>
+          <w:p>
+            <w:pPr>
+              <w:pStyle w:val="12"/>
+              <w:keepNext w:val="0"/>
+              <w:keepLines w:val="0"/>
+              <w:widowControl/>
+              <w:suppressLineNumbers w:val="0"/>
+              <w:bidi w:val="0"/>
+              <w:spacing w:before="0" w:beforeAutospacing="0" w:after="0" w:afterAutospacing="0" w:line="15" w:lineRule="atLeast"/>
+            </w:pPr>
+            <w:r>
+              <w:rPr>
+                <w:rFonts w:hint="default" w:ascii="Arial" w:hAnsi="Arial" w:cs="Arial"/>
+                <w:b/>
+                <w:bCs/>
+                <w:i w:val="0"/>
+                <w:iCs w:val="0"/>
+                <w:color w:val="EFEFEF"/>
+                <w:sz w:val="22"/>
+                <w:szCs w:val="22"/>
+                <w:u w:val="none"/>
+                <w:bdr w:val="none" w:color="auto" w:sz="0" w:space="0"/>
+                <w:vertAlign w:val="baseline"/>
+              </w:rPr>
+              <w:t>Administrador</w:t>
+            </w:r>
+          </w:p>
+        </w:tc>
+        <w:tc>
+          <w:tcPr>
+            <w:tcW w:w="0" w:type="auto"/>
+            <w:tcBorders>
+              <w:top w:val="single" w:color="000000" w:sz="8" w:space="0"/>
+              <w:left w:val="single" w:color="000000" w:sz="8" w:space="0"/>
+              <w:bottom w:val="single" w:color="000000" w:sz="8" w:space="0"/>
+              <w:right w:val="single" w:color="000000" w:sz="8" w:space="0"/>
+            </w:tcBorders>
+            <w:shd w:val="clear" w:color="auto" w:fill="4A86E8"/>
+            <w:tcMar>
+              <w:top w:w="100" w:type="dxa"/>
+              <w:left w:w="100" w:type="dxa"/>
+              <w:bottom w:w="100" w:type="dxa"/>
+              <w:right w:w="100" w:type="dxa"/>
+            </w:tcMar>
+            <w:vAlign w:val="top"/>
+          </w:tcPr>
+          <w:p>
+            <w:pPr>
+              <w:pStyle w:val="12"/>
+              <w:keepNext w:val="0"/>
+              <w:keepLines w:val="0"/>
+              <w:widowControl/>
+              <w:suppressLineNumbers w:val="0"/>
+              <w:bidi w:val="0"/>
+              <w:spacing w:before="0" w:beforeAutospacing="0" w:after="0" w:afterAutospacing="0" w:line="15" w:lineRule="atLeast"/>
+            </w:pPr>
+            <w:r>
+              <w:rPr>
+                <w:rFonts w:hint="default" w:ascii="Arial" w:hAnsi="Arial" w:cs="Arial"/>
+                <w:b/>
+                <w:bCs/>
+                <w:i w:val="0"/>
+                <w:iCs w:val="0"/>
+                <w:color w:val="EFEFEF"/>
+                <w:sz w:val="22"/>
+                <w:szCs w:val="22"/>
+                <w:u w:val="none"/>
+                <w:bdr w:val="none" w:color="auto" w:sz="0" w:space="0"/>
+                <w:vertAlign w:val="baseline"/>
+              </w:rPr>
+              <w:t>El sistema</w:t>
+            </w:r>
+          </w:p>
+        </w:tc>
+      </w:tr>
+      <w:tr>
+        <w:tblPrEx>
+          <w:tblBorders>
+            <w:top w:val="none" w:color="auto" w:sz="0" w:space="0"/>
+            <w:left w:val="none" w:color="auto" w:sz="0" w:space="0"/>
+            <w:bottom w:val="none" w:color="auto" w:sz="0" w:space="0"/>
+            <w:right w:val="none" w:color="auto" w:sz="0" w:space="0"/>
+            <w:insideH w:val="none" w:color="auto" w:sz="0" w:space="0"/>
+            <w:insideV w:val="none" w:color="auto" w:sz="0" w:space="0"/>
+          </w:tblBorders>
+          <w:shd w:val="clear"/>
+          <w:tblCellMar>
+            <w:top w:w="15" w:type="dxa"/>
+            <w:left w:w="15" w:type="dxa"/>
+            <w:bottom w:w="15" w:type="dxa"/>
+            <w:right w:w="15" w:type="dxa"/>
+          </w:tblCellMar>
+        </w:tblPrEx>
+        <w:trPr>
+          <w:trHeight w:val="0" w:hRule="atLeast"/>
+        </w:trPr>
+        <w:tc>
+          <w:tcPr>
+            <w:tcW w:w="0" w:type="auto"/>
+            <w:tcBorders>
+              <w:top w:val="single" w:color="000000" w:sz="8" w:space="0"/>
+              <w:left w:val="single" w:color="000000" w:sz="8" w:space="0"/>
+              <w:bottom w:val="single" w:color="000000" w:sz="8" w:space="0"/>
+              <w:right w:val="single" w:color="000000" w:sz="8" w:space="0"/>
+            </w:tcBorders>
+            <w:shd w:val="clear"/>
+            <w:tcMar>
+              <w:top w:w="100" w:type="dxa"/>
+              <w:left w:w="100" w:type="dxa"/>
+              <w:bottom w:w="100" w:type="dxa"/>
+              <w:right w:w="100" w:type="dxa"/>
+            </w:tcMar>
+            <w:vAlign w:val="top"/>
+          </w:tcPr>
+          <w:p>
+            <w:pPr>
+              <w:pStyle w:val="12"/>
+              <w:keepNext w:val="0"/>
+              <w:keepLines w:val="0"/>
+              <w:widowControl/>
+              <w:suppressLineNumbers w:val="0"/>
+              <w:bidi w:val="0"/>
+              <w:spacing w:before="0" w:beforeAutospacing="0" w:after="0" w:afterAutospacing="0" w:line="15" w:lineRule="atLeast"/>
+              <w:jc w:val="both"/>
+            </w:pPr>
+            <w:r>
+              <w:rPr>
+                <w:rFonts w:hint="default" w:ascii="Arial" w:hAnsi="Arial" w:cs="Arial"/>
+                <w:i w:val="0"/>
+                <w:iCs w:val="0"/>
+                <w:color w:val="000000"/>
+                <w:sz w:val="22"/>
+                <w:szCs w:val="22"/>
+                <w:u w:val="none"/>
+                <w:bdr w:val="none" w:color="auto" w:sz="0" w:space="0"/>
+                <w:vertAlign w:val="baseline"/>
+              </w:rPr>
+              <w:t>1. El administrador decide ingresar al apartado de descargar resultado.</w:t>
+            </w:r>
+          </w:p>
+        </w:tc>
+        <w:tc>
+          <w:tcPr>
+            <w:tcW w:w="0" w:type="auto"/>
+            <w:tcBorders>
+              <w:top w:val="single" w:color="000000" w:sz="8" w:space="0"/>
+              <w:left w:val="single" w:color="000000" w:sz="8" w:space="0"/>
+              <w:bottom w:val="single" w:color="000000" w:sz="8" w:space="0"/>
+              <w:right w:val="single" w:color="000000" w:sz="8" w:space="0"/>
+            </w:tcBorders>
+            <w:shd w:val="clear"/>
+            <w:tcMar>
+              <w:top w:w="100" w:type="dxa"/>
+              <w:left w:w="100" w:type="dxa"/>
+              <w:bottom w:w="100" w:type="dxa"/>
+              <w:right w:w="100" w:type="dxa"/>
+            </w:tcMar>
+            <w:vAlign w:val="top"/>
+          </w:tcPr>
+          <w:p>
+            <w:pPr>
+              <w:pStyle w:val="12"/>
+              <w:keepNext w:val="0"/>
+              <w:keepLines w:val="0"/>
+              <w:widowControl/>
+              <w:suppressLineNumbers w:val="0"/>
+              <w:bidi w:val="0"/>
+              <w:spacing w:before="0" w:beforeAutospacing="0" w:after="0" w:afterAutospacing="0" w:line="15" w:lineRule="atLeast"/>
+              <w:jc w:val="both"/>
+            </w:pPr>
+            <w:r>
+              <w:rPr>
+                <w:rFonts w:hint="default" w:ascii="Arial" w:hAnsi="Arial" w:cs="Arial"/>
+                <w:i w:val="0"/>
+                <w:iCs w:val="0"/>
+                <w:color w:val="000000"/>
+                <w:sz w:val="22"/>
+                <w:szCs w:val="22"/>
+                <w:u w:val="none"/>
+                <w:bdr w:val="none" w:color="auto" w:sz="0" w:space="0"/>
+                <w:vertAlign w:val="baseline"/>
+              </w:rPr>
+              <w:t>2. El sistema muestra unos campos que el administrador ha de marcar por si quiere una búsqueda más detallada, si le de directamente a descargar, se le descargan todas las respuestas del último dilema creado.</w:t>
+            </w:r>
+          </w:p>
+        </w:tc>
+      </w:tr>
+    </w:tbl>
+    <w:p>
+      <w:pPr>
+        <w:keepNext w:val="0"/>
+        <w:keepLines w:val="0"/>
+        <w:widowControl/>
+        <w:suppressLineNumbers w:val="0"/>
+        <w:spacing w:after="240" w:afterAutospacing="0"/>
+        <w:jc w:val="left"/>
+      </w:pPr>
+      <w:r>
+        <w:rPr>
+          <w:rFonts w:ascii="SimSun" w:hAnsi="SimSun" w:eastAsia="SimSun" w:cs="SimSun"/>
+          <w:b w:val="0"/>
+          <w:bCs w:val="0"/>
+          <w:kern w:val="0"/>
+          <w:sz w:val="24"/>
+          <w:szCs w:val="24"/>
+          <w:lang w:val="en-US" w:eastAsia="zh-CN" w:bidi="ar"/>
+        </w:rPr>
+        <w:br w:type="textWrapping"/>
+      </w:r>
+      <w:r>
+        <w:rPr>
+          <w:rFonts w:ascii="SimSun" w:hAnsi="SimSun" w:eastAsia="SimSun" w:cs="SimSun"/>
+          <w:b w:val="0"/>
+          <w:bCs w:val="0"/>
+          <w:kern w:val="0"/>
+          <w:sz w:val="24"/>
+          <w:szCs w:val="24"/>
+          <w:lang w:val="en-US" w:eastAsia="zh-CN" w:bidi="ar"/>
+        </w:rPr>
+        <w:br w:type="textWrapping"/>
+      </w:r>
+    </w:p>
+    <w:p>
+      <w:pPr>
+        <w:pStyle w:val="12"/>
+        <w:keepNext w:val="0"/>
+        <w:keepLines w:val="0"/>
+        <w:widowControl/>
+        <w:suppressLineNumbers w:val="0"/>
+        <w:bidi w:val="0"/>
+        <w:spacing w:before="0" w:beforeAutospacing="0" w:after="0" w:afterAutospacing="0" w:line="15" w:lineRule="atLeast"/>
+      </w:pPr>
+      <w:r>
+        <w:rPr>
+          <w:rFonts w:hint="default" w:ascii="Arial" w:hAnsi="Arial" w:cs="Arial"/>
+          <w:i w:val="0"/>
+          <w:iCs w:val="0"/>
+          <w:color w:val="000000"/>
+          <w:sz w:val="24"/>
+          <w:szCs w:val="24"/>
+          <w:u w:val="none"/>
+          <w:vertAlign w:val="baseline"/>
+        </w:rPr>
+        <w:t>ID: UC5. Caso de Uso: *Consultar dilemas respondidos*</w:t>
+      </w:r>
+    </w:p>
+    <w:p>
+      <w:pPr>
+        <w:pStyle w:val="12"/>
+        <w:keepNext w:val="0"/>
+        <w:keepLines w:val="0"/>
+        <w:widowControl/>
+        <w:suppressLineNumbers w:val="0"/>
+        <w:bidi w:val="0"/>
+        <w:spacing w:before="0" w:beforeAutospacing="0" w:after="0" w:afterAutospacing="0" w:line="15" w:lineRule="atLeast"/>
+      </w:pPr>
+      <w:r>
+        <w:rPr>
+          <w:rFonts w:hint="default" w:ascii="Arial" w:hAnsi="Arial" w:cs="Arial"/>
+          <w:b/>
+          <w:bCs/>
+          <w:i w:val="0"/>
+          <w:iCs w:val="0"/>
+          <w:color w:val="000000"/>
+          <w:sz w:val="22"/>
+          <w:szCs w:val="22"/>
+          <w:u w:val="none"/>
+          <w:vertAlign w:val="baseline"/>
+        </w:rPr>
+        <w:t>Descripción:</w:t>
+      </w:r>
+      <w:r>
+        <w:rPr>
+          <w:rFonts w:hint="default" w:ascii="Arial" w:hAnsi="Arial" w:cs="Arial"/>
+          <w:i w:val="0"/>
+          <w:iCs w:val="0"/>
+          <w:color w:val="000000"/>
+          <w:sz w:val="22"/>
+          <w:szCs w:val="22"/>
+          <w:u w:val="none"/>
+          <w:vertAlign w:val="baseline"/>
+        </w:rPr>
+        <w:t xml:space="preserve"> El sistema da la opción de consultar los dilemas que hayamos hecho anteriormente para no volver a hacer el mismo dilema. *Optativo según el cliente si quiere*</w:t>
+      </w:r>
+    </w:p>
+    <w:p>
+      <w:pPr>
+        <w:pStyle w:val="12"/>
+        <w:keepNext w:val="0"/>
+        <w:keepLines w:val="0"/>
+        <w:widowControl/>
+        <w:suppressLineNumbers w:val="0"/>
+        <w:bidi w:val="0"/>
+        <w:spacing w:before="0" w:beforeAutospacing="0" w:after="0" w:afterAutospacing="0" w:line="15" w:lineRule="atLeast"/>
+      </w:pPr>
+      <w:r>
+        <w:rPr>
+          <w:rFonts w:hint="default" w:ascii="Arial" w:hAnsi="Arial" w:cs="Arial"/>
+          <w:b/>
+          <w:bCs/>
+          <w:i w:val="0"/>
+          <w:iCs w:val="0"/>
+          <w:color w:val="000000"/>
+          <w:sz w:val="22"/>
+          <w:szCs w:val="22"/>
+          <w:u w:val="none"/>
+          <w:vertAlign w:val="baseline"/>
+        </w:rPr>
+        <w:t>Pre-Condiciones:</w:t>
+      </w:r>
+      <w:r>
+        <w:rPr>
+          <w:rFonts w:hint="default" w:ascii="Arial" w:hAnsi="Arial" w:cs="Arial"/>
+          <w:i w:val="0"/>
+          <w:iCs w:val="0"/>
+          <w:color w:val="000000"/>
+          <w:sz w:val="22"/>
+          <w:szCs w:val="22"/>
+          <w:u w:val="none"/>
+          <w:vertAlign w:val="baseline"/>
+        </w:rPr>
+        <w:t xml:space="preserve"> No posee.</w:t>
+      </w:r>
+    </w:p>
+    <w:p>
+      <w:pPr>
+        <w:pStyle w:val="12"/>
+        <w:keepNext w:val="0"/>
+        <w:keepLines w:val="0"/>
+        <w:widowControl/>
+        <w:suppressLineNumbers w:val="0"/>
+        <w:bidi w:val="0"/>
+        <w:spacing w:before="0" w:beforeAutospacing="0" w:after="0" w:afterAutospacing="0" w:line="15" w:lineRule="atLeast"/>
+      </w:pPr>
+      <w:r>
+        <w:rPr>
+          <w:rFonts w:hint="default" w:ascii="Arial" w:hAnsi="Arial" w:cs="Arial"/>
+          <w:b/>
+          <w:bCs/>
+          <w:i w:val="0"/>
+          <w:iCs w:val="0"/>
+          <w:color w:val="000000"/>
+          <w:sz w:val="22"/>
+          <w:szCs w:val="22"/>
+          <w:u w:val="none"/>
+          <w:vertAlign w:val="baseline"/>
+        </w:rPr>
+        <w:t>Actor Principal</w:t>
+      </w:r>
+      <w:r>
+        <w:rPr>
+          <w:rFonts w:hint="default" w:ascii="Arial" w:hAnsi="Arial" w:cs="Arial"/>
+          <w:i w:val="0"/>
+          <w:iCs w:val="0"/>
+          <w:color w:val="000000"/>
+          <w:sz w:val="22"/>
+          <w:szCs w:val="22"/>
+          <w:u w:val="none"/>
+          <w:vertAlign w:val="baseline"/>
+        </w:rPr>
+        <w:t>: Usuario.</w:t>
+      </w:r>
+    </w:p>
+    <w:p>
+      <w:pPr>
+        <w:keepNext w:val="0"/>
+        <w:keepLines w:val="0"/>
+        <w:widowControl/>
+        <w:suppressLineNumbers w:val="0"/>
+        <w:spacing w:after="240" w:afterAutospacing="0"/>
+        <w:jc w:val="left"/>
+      </w:pPr>
+      <w:r>
+        <w:rPr>
+          <w:rFonts w:ascii="SimSun" w:hAnsi="SimSun" w:eastAsia="SimSun" w:cs="SimSun"/>
+          <w:b w:val="0"/>
+          <w:bCs w:val="0"/>
+          <w:kern w:val="0"/>
+          <w:sz w:val="24"/>
+          <w:szCs w:val="24"/>
+          <w:lang w:val="en-US" w:eastAsia="zh-CN" w:bidi="ar"/>
+        </w:rPr>
+        <w:br w:type="textWrapping"/>
+      </w:r>
+    </w:p>
+    <w:tbl>
+      <w:tblPr>
+        <w:tblW w:w="0" w:type="auto"/>
+        <w:tblInd w:w="0" w:type="dxa"/>
+        <w:tblBorders>
+          <w:top w:val="none" w:color="auto" w:sz="0" w:space="0"/>
+          <w:left w:val="none" w:color="auto" w:sz="0" w:space="0"/>
+          <w:bottom w:val="none" w:color="auto" w:sz="0" w:space="0"/>
+          <w:right w:val="none" w:color="auto" w:sz="0" w:space="0"/>
+          <w:insideH w:val="none" w:color="auto" w:sz="0" w:space="0"/>
+          <w:insideV w:val="none" w:color="auto" w:sz="0" w:space="0"/>
+        </w:tblBorders>
+        <w:shd w:val="clear"/>
+        <w:tblLayout w:type="autofit"/>
+        <w:tblCellMar>
+          <w:top w:w="15" w:type="dxa"/>
+          <w:left w:w="15" w:type="dxa"/>
+          <w:bottom w:w="15" w:type="dxa"/>
+          <w:right w:w="15" w:type="dxa"/>
+        </w:tblCellMar>
+      </w:tblPr>
+      <w:tblGrid>
+        <w:gridCol w:w="5323"/>
+        <w:gridCol w:w="3906"/>
+      </w:tblGrid>
+      <w:tr>
+        <w:tblPrEx>
+          <w:tblBorders>
+            <w:top w:val="none" w:color="auto" w:sz="0" w:space="0"/>
+            <w:left w:val="none" w:color="auto" w:sz="0" w:space="0"/>
+            <w:bottom w:val="none" w:color="auto" w:sz="0" w:space="0"/>
+            <w:right w:val="none" w:color="auto" w:sz="0" w:space="0"/>
+            <w:insideH w:val="none" w:color="auto" w:sz="0" w:space="0"/>
+            <w:insideV w:val="none" w:color="auto" w:sz="0" w:space="0"/>
+          </w:tblBorders>
+          <w:tblCellMar>
+            <w:top w:w="15" w:type="dxa"/>
+            <w:left w:w="15" w:type="dxa"/>
+            <w:bottom w:w="15" w:type="dxa"/>
+            <w:right w:w="15" w:type="dxa"/>
+          </w:tblCellMar>
+        </w:tblPrEx>
+        <w:trPr>
+          <w:trHeight w:val="0" w:hRule="atLeast"/>
+        </w:trPr>
+        <w:tc>
+          <w:tcPr>
+            <w:tcW w:w="0" w:type="auto"/>
+            <w:tcBorders>
+              <w:top w:val="single" w:color="000000" w:sz="8" w:space="0"/>
+              <w:left w:val="single" w:color="000000" w:sz="8" w:space="0"/>
+              <w:bottom w:val="single" w:color="000000" w:sz="8" w:space="0"/>
+              <w:right w:val="single" w:color="000000" w:sz="8" w:space="0"/>
+            </w:tcBorders>
+            <w:shd w:val="clear" w:color="auto" w:fill="4A86E8"/>
+            <w:tcMar>
+              <w:top w:w="100" w:type="dxa"/>
+              <w:left w:w="100" w:type="dxa"/>
+              <w:bottom w:w="100" w:type="dxa"/>
+              <w:right w:w="100" w:type="dxa"/>
+            </w:tcMar>
+            <w:vAlign w:val="top"/>
+          </w:tcPr>
+          <w:p>
+            <w:pPr>
+              <w:pStyle w:val="12"/>
+              <w:keepNext w:val="0"/>
+              <w:keepLines w:val="0"/>
+              <w:widowControl/>
+              <w:suppressLineNumbers w:val="0"/>
+              <w:bidi w:val="0"/>
+              <w:spacing w:before="0" w:beforeAutospacing="0" w:after="0" w:afterAutospacing="0" w:line="15" w:lineRule="atLeast"/>
+            </w:pPr>
+            <w:r>
+              <w:rPr>
+                <w:rFonts w:hint="default" w:ascii="Arial" w:hAnsi="Arial" w:cs="Arial"/>
+                <w:b/>
+                <w:bCs/>
+                <w:i w:val="0"/>
+                <w:iCs w:val="0"/>
+                <w:color w:val="EFEFEF"/>
+                <w:sz w:val="22"/>
+                <w:szCs w:val="22"/>
+                <w:u w:val="none"/>
+                <w:bdr w:val="none" w:color="auto" w:sz="0" w:space="0"/>
+                <w:vertAlign w:val="baseline"/>
+              </w:rPr>
+              <w:t>Administrador</w:t>
+            </w:r>
+          </w:p>
+        </w:tc>
+        <w:tc>
+          <w:tcPr>
+            <w:tcW w:w="0" w:type="auto"/>
+            <w:tcBorders>
+              <w:top w:val="single" w:color="000000" w:sz="8" w:space="0"/>
+              <w:left w:val="single" w:color="000000" w:sz="8" w:space="0"/>
+              <w:bottom w:val="single" w:color="000000" w:sz="8" w:space="0"/>
+              <w:right w:val="single" w:color="000000" w:sz="8" w:space="0"/>
+            </w:tcBorders>
+            <w:shd w:val="clear" w:color="auto" w:fill="4A86E8"/>
+            <w:tcMar>
+              <w:top w:w="100" w:type="dxa"/>
+              <w:left w:w="100" w:type="dxa"/>
+              <w:bottom w:w="100" w:type="dxa"/>
+              <w:right w:w="100" w:type="dxa"/>
+            </w:tcMar>
+            <w:vAlign w:val="top"/>
+          </w:tcPr>
+          <w:p>
+            <w:pPr>
+              <w:pStyle w:val="12"/>
+              <w:keepNext w:val="0"/>
+              <w:keepLines w:val="0"/>
+              <w:widowControl/>
+              <w:suppressLineNumbers w:val="0"/>
+              <w:bidi w:val="0"/>
+              <w:spacing w:before="0" w:beforeAutospacing="0" w:after="0" w:afterAutospacing="0" w:line="15" w:lineRule="atLeast"/>
+            </w:pPr>
+            <w:r>
+              <w:rPr>
+                <w:rFonts w:hint="default" w:ascii="Arial" w:hAnsi="Arial" w:cs="Arial"/>
+                <w:b/>
+                <w:bCs/>
+                <w:i w:val="0"/>
+                <w:iCs w:val="0"/>
+                <w:color w:val="EFEFEF"/>
+                <w:sz w:val="22"/>
+                <w:szCs w:val="22"/>
+                <w:u w:val="none"/>
+                <w:bdr w:val="none" w:color="auto" w:sz="0" w:space="0"/>
+                <w:vertAlign w:val="baseline"/>
+              </w:rPr>
+              <w:t>El sistema</w:t>
+            </w:r>
+          </w:p>
+        </w:tc>
+      </w:tr>
+      <w:tr>
+        <w:tblPrEx>
+          <w:tblBorders>
+            <w:top w:val="none" w:color="auto" w:sz="0" w:space="0"/>
+            <w:left w:val="none" w:color="auto" w:sz="0" w:space="0"/>
+            <w:bottom w:val="none" w:color="auto" w:sz="0" w:space="0"/>
+            <w:right w:val="none" w:color="auto" w:sz="0" w:space="0"/>
+            <w:insideH w:val="none" w:color="auto" w:sz="0" w:space="0"/>
+            <w:insideV w:val="none" w:color="auto" w:sz="0" w:space="0"/>
+          </w:tblBorders>
+          <w:shd w:val="clear"/>
+          <w:tblCellMar>
+            <w:top w:w="15" w:type="dxa"/>
+            <w:left w:w="15" w:type="dxa"/>
+            <w:bottom w:w="15" w:type="dxa"/>
+            <w:right w:w="15" w:type="dxa"/>
+          </w:tblCellMar>
+        </w:tblPrEx>
+        <w:trPr>
+          <w:trHeight w:val="0" w:hRule="atLeast"/>
+        </w:trPr>
+        <w:tc>
+          <w:tcPr>
+            <w:tcW w:w="0" w:type="auto"/>
+            <w:tcBorders>
+              <w:top w:val="single" w:color="000000" w:sz="8" w:space="0"/>
+              <w:left w:val="single" w:color="000000" w:sz="8" w:space="0"/>
+              <w:bottom w:val="single" w:color="000000" w:sz="8" w:space="0"/>
+              <w:right w:val="single" w:color="000000" w:sz="8" w:space="0"/>
+            </w:tcBorders>
+            <w:shd w:val="clear"/>
+            <w:tcMar>
+              <w:top w:w="100" w:type="dxa"/>
+              <w:left w:w="100" w:type="dxa"/>
+              <w:bottom w:w="100" w:type="dxa"/>
+              <w:right w:w="100" w:type="dxa"/>
+            </w:tcMar>
+            <w:vAlign w:val="top"/>
+          </w:tcPr>
+          <w:p>
+            <w:pPr>
+              <w:pStyle w:val="12"/>
+              <w:keepNext w:val="0"/>
+              <w:keepLines w:val="0"/>
+              <w:widowControl/>
+              <w:suppressLineNumbers w:val="0"/>
+              <w:bidi w:val="0"/>
+              <w:spacing w:before="0" w:beforeAutospacing="0" w:after="0" w:afterAutospacing="0" w:line="15" w:lineRule="atLeast"/>
+              <w:jc w:val="both"/>
+            </w:pPr>
+            <w:r>
+              <w:rPr>
+                <w:rFonts w:hint="default" w:ascii="Arial" w:hAnsi="Arial" w:cs="Arial"/>
+                <w:i w:val="0"/>
+                <w:iCs w:val="0"/>
+                <w:color w:val="000000"/>
+                <w:sz w:val="22"/>
+                <w:szCs w:val="22"/>
+                <w:u w:val="none"/>
+                <w:bdr w:val="none" w:color="auto" w:sz="0" w:space="0"/>
+                <w:vertAlign w:val="baseline"/>
+              </w:rPr>
+              <w:t>1. El usuario decide ingresar al apartado de listado dilemas y consultaría los que ha completado anteriormente.</w:t>
+            </w:r>
+          </w:p>
+        </w:tc>
+        <w:tc>
+          <w:tcPr>
+            <w:tcW w:w="0" w:type="auto"/>
+            <w:tcBorders>
+              <w:top w:val="single" w:color="000000" w:sz="8" w:space="0"/>
+              <w:left w:val="single" w:color="000000" w:sz="8" w:space="0"/>
+              <w:bottom w:val="single" w:color="000000" w:sz="8" w:space="0"/>
+              <w:right w:val="single" w:color="000000" w:sz="8" w:space="0"/>
+            </w:tcBorders>
+            <w:shd w:val="clear"/>
+            <w:tcMar>
+              <w:top w:w="100" w:type="dxa"/>
+              <w:left w:w="100" w:type="dxa"/>
+              <w:bottom w:w="100" w:type="dxa"/>
+              <w:right w:w="100" w:type="dxa"/>
+            </w:tcMar>
+            <w:vAlign w:val="top"/>
+          </w:tcPr>
+          <w:p>
+            <w:pPr>
+              <w:pStyle w:val="12"/>
+              <w:keepNext w:val="0"/>
+              <w:keepLines w:val="0"/>
+              <w:widowControl/>
+              <w:suppressLineNumbers w:val="0"/>
+              <w:bidi w:val="0"/>
+              <w:spacing w:before="0" w:beforeAutospacing="0" w:after="0" w:afterAutospacing="0" w:line="15" w:lineRule="atLeast"/>
+              <w:jc w:val="both"/>
+            </w:pPr>
+            <w:r>
+              <w:rPr>
+                <w:rFonts w:hint="default" w:ascii="Arial" w:hAnsi="Arial" w:cs="Arial"/>
+                <w:i w:val="0"/>
+                <w:iCs w:val="0"/>
+                <w:color w:val="000000"/>
+                <w:sz w:val="22"/>
+                <w:szCs w:val="22"/>
+                <w:u w:val="none"/>
+                <w:bdr w:val="none" w:color="auto" w:sz="0" w:space="0"/>
+                <w:vertAlign w:val="baseline"/>
+              </w:rPr>
+              <w:t>2. El sistema muestra los dilemas respondidos anteriormente por el usuario.</w:t>
+            </w:r>
+          </w:p>
+        </w:tc>
+      </w:tr>
+    </w:tbl>
+    <w:p>
+      <w:pPr>
+        <w:keepNext w:val="0"/>
+        <w:keepLines w:val="0"/>
+        <w:widowControl/>
+        <w:suppressLineNumbers w:val="0"/>
+        <w:spacing w:after="240" w:afterAutospacing="0"/>
+        <w:jc w:val="left"/>
+      </w:pPr>
+      <w:r>
+        <w:rPr>
+          <w:rFonts w:ascii="SimSun" w:hAnsi="SimSun" w:eastAsia="SimSun" w:cs="SimSun"/>
+          <w:b w:val="0"/>
+          <w:bCs w:val="0"/>
+          <w:kern w:val="0"/>
+          <w:sz w:val="24"/>
+          <w:szCs w:val="24"/>
+          <w:lang w:val="en-US" w:eastAsia="zh-CN" w:bidi="ar"/>
+        </w:rPr>
+        <w:br w:type="textWrapping"/>
+      </w:r>
+    </w:p>
+    <w:p>
+      <w:pPr>
+        <w:pStyle w:val="12"/>
+        <w:keepNext w:val="0"/>
+        <w:keepLines w:val="0"/>
+        <w:widowControl/>
+        <w:suppressLineNumbers w:val="0"/>
+        <w:bidi w:val="0"/>
+        <w:spacing w:before="0" w:beforeAutospacing="0" w:after="0" w:afterAutospacing="0" w:line="15" w:lineRule="atLeast"/>
+      </w:pPr>
+      <w:r>
+        <w:rPr>
+          <w:rFonts w:hint="default" w:ascii="Arial" w:hAnsi="Arial" w:cs="Arial"/>
+          <w:i w:val="0"/>
+          <w:iCs w:val="0"/>
+          <w:color w:val="000000"/>
+          <w:sz w:val="24"/>
+          <w:szCs w:val="24"/>
+          <w:u w:val="none"/>
+          <w:vertAlign w:val="baseline"/>
+        </w:rPr>
+        <w:t>ID: UC6. Caso de Uso: Consultar web</w:t>
+      </w:r>
+    </w:p>
+    <w:p>
+      <w:pPr>
+        <w:pStyle w:val="12"/>
+        <w:keepNext w:val="0"/>
+        <w:keepLines w:val="0"/>
+        <w:widowControl/>
+        <w:suppressLineNumbers w:val="0"/>
+        <w:bidi w:val="0"/>
+        <w:spacing w:before="0" w:beforeAutospacing="0" w:after="0" w:afterAutospacing="0" w:line="15" w:lineRule="atLeast"/>
+      </w:pPr>
+      <w:r>
+        <w:rPr>
+          <w:rFonts w:hint="default" w:ascii="Arial" w:hAnsi="Arial" w:cs="Arial"/>
+          <w:b/>
+          <w:bCs/>
+          <w:i w:val="0"/>
+          <w:iCs w:val="0"/>
+          <w:color w:val="000000"/>
+          <w:sz w:val="22"/>
+          <w:szCs w:val="22"/>
+          <w:u w:val="none"/>
+          <w:vertAlign w:val="baseline"/>
+        </w:rPr>
+        <w:t>Descripción:</w:t>
+      </w:r>
+      <w:r>
+        <w:rPr>
+          <w:rFonts w:hint="default" w:ascii="Arial" w:hAnsi="Arial" w:cs="Arial"/>
+          <w:i w:val="0"/>
+          <w:iCs w:val="0"/>
+          <w:color w:val="000000"/>
+          <w:sz w:val="22"/>
+          <w:szCs w:val="22"/>
+          <w:u w:val="none"/>
+          <w:vertAlign w:val="baseline"/>
+        </w:rPr>
+        <w:t xml:space="preserve"> El sistema dará la opción de poder consultar la web, los diferentes apartados, registrarse y dilemas que ya estén creados, según el tipo de usuario podra mirar más apartados como la consulta de dilemas respondidos</w:t>
+      </w:r>
+    </w:p>
+    <w:p>
+      <w:pPr>
+        <w:pStyle w:val="12"/>
+        <w:keepNext w:val="0"/>
+        <w:keepLines w:val="0"/>
+        <w:widowControl/>
+        <w:suppressLineNumbers w:val="0"/>
+        <w:bidi w:val="0"/>
+        <w:spacing w:before="0" w:beforeAutospacing="0" w:after="0" w:afterAutospacing="0" w:line="15" w:lineRule="atLeast"/>
+      </w:pPr>
+      <w:r>
+        <w:rPr>
+          <w:rFonts w:hint="default" w:ascii="Arial" w:hAnsi="Arial" w:cs="Arial"/>
+          <w:b/>
+          <w:bCs/>
+          <w:i w:val="0"/>
+          <w:iCs w:val="0"/>
+          <w:color w:val="000000"/>
+          <w:sz w:val="22"/>
+          <w:szCs w:val="22"/>
+          <w:u w:val="none"/>
+          <w:vertAlign w:val="baseline"/>
+        </w:rPr>
+        <w:t>Pre-Condiciones:</w:t>
+      </w:r>
+      <w:r>
+        <w:rPr>
+          <w:rFonts w:hint="default" w:ascii="Arial" w:hAnsi="Arial" w:cs="Arial"/>
+          <w:i w:val="0"/>
+          <w:iCs w:val="0"/>
+          <w:color w:val="000000"/>
+          <w:sz w:val="22"/>
+          <w:szCs w:val="22"/>
+          <w:u w:val="none"/>
+          <w:vertAlign w:val="baseline"/>
+        </w:rPr>
+        <w:t xml:space="preserve"> No posee.</w:t>
+      </w:r>
+    </w:p>
+    <w:p>
+      <w:pPr>
+        <w:pStyle w:val="12"/>
+        <w:keepNext w:val="0"/>
+        <w:keepLines w:val="0"/>
+        <w:widowControl/>
+        <w:suppressLineNumbers w:val="0"/>
+        <w:bidi w:val="0"/>
+        <w:spacing w:before="0" w:beforeAutospacing="0" w:after="0" w:afterAutospacing="0" w:line="15" w:lineRule="atLeast"/>
+      </w:pPr>
+      <w:r>
+        <w:rPr>
+          <w:rFonts w:hint="default" w:ascii="Arial" w:hAnsi="Arial" w:cs="Arial"/>
+          <w:b/>
+          <w:bCs/>
+          <w:i w:val="0"/>
+          <w:iCs w:val="0"/>
+          <w:color w:val="000000"/>
+          <w:sz w:val="22"/>
+          <w:szCs w:val="22"/>
+          <w:u w:val="none"/>
+          <w:vertAlign w:val="baseline"/>
+        </w:rPr>
+        <w:t>Actor Principal</w:t>
+      </w:r>
+      <w:r>
+        <w:rPr>
+          <w:rFonts w:hint="default" w:ascii="Arial" w:hAnsi="Arial" w:cs="Arial"/>
+          <w:i w:val="0"/>
+          <w:iCs w:val="0"/>
+          <w:color w:val="000000"/>
+          <w:sz w:val="22"/>
+          <w:szCs w:val="22"/>
+          <w:u w:val="none"/>
+          <w:vertAlign w:val="baseline"/>
+        </w:rPr>
+        <w:t>: Administrador, usuario y usuario no registrado.</w:t>
+      </w:r>
+    </w:p>
+    <w:p>
+      <w:pPr>
+        <w:keepNext w:val="0"/>
+        <w:keepLines w:val="0"/>
+        <w:widowControl/>
+        <w:suppressLineNumbers w:val="0"/>
+        <w:spacing w:after="240" w:afterAutospacing="0"/>
+        <w:jc w:val="left"/>
+      </w:pPr>
+      <w:r>
+        <w:rPr>
+          <w:rFonts w:ascii="SimSun" w:hAnsi="SimSun" w:eastAsia="SimSun" w:cs="SimSun"/>
+          <w:b w:val="0"/>
+          <w:bCs w:val="0"/>
+          <w:kern w:val="0"/>
+          <w:sz w:val="24"/>
+          <w:szCs w:val="24"/>
+          <w:lang w:val="en-US" w:eastAsia="zh-CN" w:bidi="ar"/>
+        </w:rPr>
+        <w:br w:type="textWrapping"/>
+      </w:r>
+      <w:r>
+        <w:rPr>
+          <w:rFonts w:ascii="SimSun" w:hAnsi="SimSun" w:eastAsia="SimSun" w:cs="SimSun"/>
+          <w:b w:val="0"/>
+          <w:bCs w:val="0"/>
+          <w:kern w:val="0"/>
+          <w:sz w:val="24"/>
+          <w:szCs w:val="24"/>
+          <w:lang w:val="en-US" w:eastAsia="zh-CN" w:bidi="ar"/>
+        </w:rPr>
+        <w:br w:type="textWrapping"/>
+      </w:r>
+    </w:p>
+    <w:tbl>
+      <w:tblPr>
+        <w:tblW w:w="0" w:type="auto"/>
+        <w:tblInd w:w="0" w:type="dxa"/>
+        <w:tblBorders>
+          <w:top w:val="none" w:color="auto" w:sz="0" w:space="0"/>
+          <w:left w:val="none" w:color="auto" w:sz="0" w:space="0"/>
+          <w:bottom w:val="none" w:color="auto" w:sz="0" w:space="0"/>
+          <w:right w:val="none" w:color="auto" w:sz="0" w:space="0"/>
+          <w:insideH w:val="none" w:color="auto" w:sz="0" w:space="0"/>
+          <w:insideV w:val="none" w:color="auto" w:sz="0" w:space="0"/>
+        </w:tblBorders>
+        <w:shd w:val="clear"/>
+        <w:tblLayout w:type="autofit"/>
+        <w:tblCellMar>
+          <w:top w:w="15" w:type="dxa"/>
+          <w:left w:w="15" w:type="dxa"/>
+          <w:bottom w:w="15" w:type="dxa"/>
+          <w:right w:w="15" w:type="dxa"/>
+        </w:tblCellMar>
+      </w:tblPr>
+      <w:tblGrid>
+        <w:gridCol w:w="6103"/>
+        <w:gridCol w:w="3126"/>
+      </w:tblGrid>
+      <w:tr>
+        <w:tblPrEx>
+          <w:tblBorders>
+            <w:top w:val="none" w:color="auto" w:sz="0" w:space="0"/>
+            <w:left w:val="none" w:color="auto" w:sz="0" w:space="0"/>
+            <w:bottom w:val="none" w:color="auto" w:sz="0" w:space="0"/>
+            <w:right w:val="none" w:color="auto" w:sz="0" w:space="0"/>
+            <w:insideH w:val="none" w:color="auto" w:sz="0" w:space="0"/>
+            <w:insideV w:val="none" w:color="auto" w:sz="0" w:space="0"/>
+          </w:tblBorders>
+          <w:tblCellMar>
+            <w:top w:w="15" w:type="dxa"/>
+            <w:left w:w="15" w:type="dxa"/>
+            <w:bottom w:w="15" w:type="dxa"/>
+            <w:right w:w="15" w:type="dxa"/>
+          </w:tblCellMar>
+        </w:tblPrEx>
+        <w:trPr>
+          <w:trHeight w:val="0" w:hRule="atLeast"/>
+        </w:trPr>
+        <w:tc>
+          <w:tcPr>
+            <w:tcW w:w="0" w:type="auto"/>
+            <w:tcBorders>
+              <w:top w:val="single" w:color="000000" w:sz="8" w:space="0"/>
+              <w:left w:val="single" w:color="000000" w:sz="8" w:space="0"/>
+              <w:bottom w:val="single" w:color="000000" w:sz="8" w:space="0"/>
+              <w:right w:val="single" w:color="000000" w:sz="8" w:space="0"/>
+            </w:tcBorders>
+            <w:shd w:val="clear" w:color="auto" w:fill="4A86E8"/>
+            <w:tcMar>
+              <w:top w:w="100" w:type="dxa"/>
+              <w:left w:w="100" w:type="dxa"/>
+              <w:bottom w:w="100" w:type="dxa"/>
+              <w:right w:w="100" w:type="dxa"/>
+            </w:tcMar>
+            <w:vAlign w:val="top"/>
+          </w:tcPr>
+          <w:p>
+            <w:pPr>
+              <w:pStyle w:val="12"/>
+              <w:keepNext w:val="0"/>
+              <w:keepLines w:val="0"/>
+              <w:widowControl/>
+              <w:suppressLineNumbers w:val="0"/>
+              <w:bidi w:val="0"/>
+              <w:spacing w:before="0" w:beforeAutospacing="0" w:after="0" w:afterAutospacing="0" w:line="15" w:lineRule="atLeast"/>
+            </w:pPr>
+            <w:r>
+              <w:rPr>
+                <w:rFonts w:hint="default" w:ascii="Arial" w:hAnsi="Arial" w:cs="Arial"/>
+                <w:b/>
+                <w:bCs/>
+                <w:i w:val="0"/>
+                <w:iCs w:val="0"/>
+                <w:color w:val="EFEFEF"/>
+                <w:sz w:val="22"/>
+                <w:szCs w:val="22"/>
+                <w:u w:val="none"/>
+                <w:bdr w:val="none" w:color="auto" w:sz="0" w:space="0"/>
+                <w:vertAlign w:val="baseline"/>
+              </w:rPr>
+              <w:t>Administrador/Usuario/UsuarioNoRegistrado</w:t>
+            </w:r>
+          </w:p>
+        </w:tc>
+        <w:tc>
+          <w:tcPr>
+            <w:tcW w:w="0" w:type="auto"/>
+            <w:tcBorders>
+              <w:top w:val="single" w:color="000000" w:sz="8" w:space="0"/>
+              <w:left w:val="single" w:color="000000" w:sz="8" w:space="0"/>
+              <w:bottom w:val="single" w:color="000000" w:sz="8" w:space="0"/>
+              <w:right w:val="single" w:color="000000" w:sz="8" w:space="0"/>
+            </w:tcBorders>
+            <w:shd w:val="clear" w:color="auto" w:fill="4A86E8"/>
+            <w:tcMar>
+              <w:top w:w="100" w:type="dxa"/>
+              <w:left w:w="100" w:type="dxa"/>
+              <w:bottom w:w="100" w:type="dxa"/>
+              <w:right w:w="100" w:type="dxa"/>
+            </w:tcMar>
+            <w:vAlign w:val="top"/>
+          </w:tcPr>
+          <w:p>
+            <w:pPr>
+              <w:pStyle w:val="12"/>
+              <w:keepNext w:val="0"/>
+              <w:keepLines w:val="0"/>
+              <w:widowControl/>
+              <w:suppressLineNumbers w:val="0"/>
+              <w:bidi w:val="0"/>
+              <w:spacing w:before="0" w:beforeAutospacing="0" w:after="0" w:afterAutospacing="0" w:line="15" w:lineRule="atLeast"/>
+            </w:pPr>
+            <w:r>
+              <w:rPr>
+                <w:rFonts w:hint="default" w:ascii="Arial" w:hAnsi="Arial" w:cs="Arial"/>
+                <w:b/>
+                <w:bCs/>
+                <w:i w:val="0"/>
+                <w:iCs w:val="0"/>
+                <w:color w:val="EFEFEF"/>
+                <w:sz w:val="22"/>
+                <w:szCs w:val="22"/>
+                <w:u w:val="none"/>
+                <w:bdr w:val="none" w:color="auto" w:sz="0" w:space="0"/>
+                <w:vertAlign w:val="baseline"/>
+              </w:rPr>
+              <w:t>El sistema</w:t>
+            </w:r>
+          </w:p>
+        </w:tc>
+      </w:tr>
+      <w:tr>
+        <w:tblPrEx>
+          <w:tblBorders>
+            <w:top w:val="none" w:color="auto" w:sz="0" w:space="0"/>
+            <w:left w:val="none" w:color="auto" w:sz="0" w:space="0"/>
+            <w:bottom w:val="none" w:color="auto" w:sz="0" w:space="0"/>
+            <w:right w:val="none" w:color="auto" w:sz="0" w:space="0"/>
+            <w:insideH w:val="none" w:color="auto" w:sz="0" w:space="0"/>
+            <w:insideV w:val="none" w:color="auto" w:sz="0" w:space="0"/>
+          </w:tblBorders>
+          <w:shd w:val="clear"/>
+          <w:tblCellMar>
+            <w:top w:w="15" w:type="dxa"/>
+            <w:left w:w="15" w:type="dxa"/>
+            <w:bottom w:w="15" w:type="dxa"/>
+            <w:right w:w="15" w:type="dxa"/>
+          </w:tblCellMar>
+        </w:tblPrEx>
+        <w:trPr>
+          <w:trHeight w:val="0" w:hRule="atLeast"/>
+        </w:trPr>
+        <w:tc>
+          <w:tcPr>
+            <w:tcW w:w="0" w:type="auto"/>
+            <w:tcBorders>
+              <w:top w:val="single" w:color="000000" w:sz="8" w:space="0"/>
+              <w:left w:val="single" w:color="000000" w:sz="8" w:space="0"/>
+              <w:bottom w:val="single" w:color="000000" w:sz="8" w:space="0"/>
+              <w:right w:val="single" w:color="000000" w:sz="8" w:space="0"/>
+            </w:tcBorders>
+            <w:shd w:val="clear"/>
+            <w:tcMar>
+              <w:top w:w="100" w:type="dxa"/>
+              <w:left w:w="100" w:type="dxa"/>
+              <w:bottom w:w="100" w:type="dxa"/>
+              <w:right w:w="100" w:type="dxa"/>
+            </w:tcMar>
+            <w:vAlign w:val="top"/>
+          </w:tcPr>
+          <w:p>
+            <w:pPr>
+              <w:pStyle w:val="12"/>
+              <w:keepNext w:val="0"/>
+              <w:keepLines w:val="0"/>
+              <w:widowControl/>
+              <w:suppressLineNumbers w:val="0"/>
+              <w:bidi w:val="0"/>
+              <w:spacing w:before="0" w:beforeAutospacing="0" w:after="0" w:afterAutospacing="0" w:line="15" w:lineRule="atLeast"/>
+              <w:jc w:val="both"/>
+            </w:pPr>
+            <w:r>
+              <w:rPr>
+                <w:rFonts w:hint="default" w:ascii="Arial" w:hAnsi="Arial" w:cs="Arial"/>
+                <w:i w:val="0"/>
+                <w:iCs w:val="0"/>
+                <w:color w:val="000000"/>
+                <w:sz w:val="22"/>
+                <w:szCs w:val="22"/>
+                <w:u w:val="none"/>
+                <w:bdr w:val="none" w:color="auto" w:sz="0" w:space="0"/>
+                <w:vertAlign w:val="baseline"/>
+              </w:rPr>
+              <w:t>1. El usuario decide ingresar a la web.</w:t>
+            </w:r>
+          </w:p>
+        </w:tc>
+        <w:tc>
+          <w:tcPr>
+            <w:tcW w:w="0" w:type="auto"/>
+            <w:tcBorders>
+              <w:top w:val="single" w:color="000000" w:sz="8" w:space="0"/>
+              <w:left w:val="single" w:color="000000" w:sz="8" w:space="0"/>
+              <w:bottom w:val="single" w:color="000000" w:sz="8" w:space="0"/>
+              <w:right w:val="single" w:color="000000" w:sz="8" w:space="0"/>
+            </w:tcBorders>
+            <w:shd w:val="clear"/>
+            <w:tcMar>
+              <w:top w:w="100" w:type="dxa"/>
+              <w:left w:w="100" w:type="dxa"/>
+              <w:bottom w:w="100" w:type="dxa"/>
+              <w:right w:w="100" w:type="dxa"/>
+            </w:tcMar>
+            <w:vAlign w:val="top"/>
+          </w:tcPr>
+          <w:p>
+            <w:pPr>
+              <w:pStyle w:val="12"/>
+              <w:keepNext w:val="0"/>
+              <w:keepLines w:val="0"/>
+              <w:widowControl/>
+              <w:suppressLineNumbers w:val="0"/>
+              <w:bidi w:val="0"/>
+              <w:spacing w:before="0" w:beforeAutospacing="0" w:after="0" w:afterAutospacing="0" w:line="15" w:lineRule="atLeast"/>
+              <w:jc w:val="both"/>
+            </w:pPr>
+            <w:r>
+              <w:rPr>
+                <w:rFonts w:hint="default" w:ascii="Arial" w:hAnsi="Arial" w:cs="Arial"/>
+                <w:i w:val="0"/>
+                <w:iCs w:val="0"/>
+                <w:color w:val="000000"/>
+                <w:sz w:val="22"/>
+                <w:szCs w:val="22"/>
+                <w:u w:val="none"/>
+                <w:bdr w:val="none" w:color="auto" w:sz="0" w:space="0"/>
+                <w:vertAlign w:val="baseline"/>
+              </w:rPr>
+              <w:t>2. El sistema muestra todos los apartados de la web según los permisos de los diferentes usuarios.</w:t>
+            </w:r>
+          </w:p>
+        </w:tc>
+      </w:tr>
+      <w:tr>
+        <w:tblPrEx>
+          <w:tblBorders>
+            <w:top w:val="none" w:color="auto" w:sz="0" w:space="0"/>
+            <w:left w:val="none" w:color="auto" w:sz="0" w:space="0"/>
+            <w:bottom w:val="none" w:color="auto" w:sz="0" w:space="0"/>
+            <w:right w:val="none" w:color="auto" w:sz="0" w:space="0"/>
+            <w:insideH w:val="none" w:color="auto" w:sz="0" w:space="0"/>
+            <w:insideV w:val="none" w:color="auto" w:sz="0" w:space="0"/>
+          </w:tblBorders>
+          <w:shd w:val="clear"/>
+          <w:tblCellMar>
+            <w:top w:w="15" w:type="dxa"/>
+            <w:left w:w="15" w:type="dxa"/>
+            <w:bottom w:w="15" w:type="dxa"/>
+            <w:right w:w="15" w:type="dxa"/>
+          </w:tblCellMar>
+        </w:tblPrEx>
+        <w:trPr>
+          <w:trHeight w:val="0" w:hRule="atLeast"/>
+        </w:trPr>
+        <w:tc>
+          <w:tcPr>
+            <w:tcW w:w="0" w:type="auto"/>
+            <w:tcBorders>
+              <w:top w:val="single" w:color="000000" w:sz="8" w:space="0"/>
+              <w:left w:val="single" w:color="000000" w:sz="8" w:space="0"/>
+              <w:bottom w:val="single" w:color="000000" w:sz="8" w:space="0"/>
+              <w:right w:val="single" w:color="000000" w:sz="8" w:space="0"/>
+            </w:tcBorders>
+            <w:shd w:val="clear"/>
+            <w:tcMar>
+              <w:top w:w="100" w:type="dxa"/>
+              <w:left w:w="100" w:type="dxa"/>
+              <w:bottom w:w="100" w:type="dxa"/>
+              <w:right w:w="100" w:type="dxa"/>
+            </w:tcMar>
+            <w:vAlign w:val="top"/>
+          </w:tcPr>
+          <w:p>
+            <w:pPr>
+              <w:pStyle w:val="12"/>
+              <w:keepNext w:val="0"/>
+              <w:keepLines w:val="0"/>
+              <w:widowControl/>
+              <w:suppressLineNumbers w:val="0"/>
+              <w:bidi w:val="0"/>
+              <w:spacing w:before="0" w:beforeAutospacing="0" w:after="0" w:afterAutospacing="0" w:line="15" w:lineRule="atLeast"/>
+              <w:jc w:val="both"/>
+            </w:pPr>
+            <w:r>
+              <w:rPr>
+                <w:rFonts w:hint="default" w:ascii="Arial" w:hAnsi="Arial" w:cs="Arial"/>
+                <w:i w:val="0"/>
+                <w:iCs w:val="0"/>
+                <w:color w:val="000000"/>
+                <w:sz w:val="22"/>
+                <w:szCs w:val="22"/>
+                <w:u w:val="none"/>
+                <w:bdr w:val="none" w:color="auto" w:sz="0" w:space="0"/>
+                <w:vertAlign w:val="baseline"/>
+              </w:rPr>
+              <w:t>3. El usuario puede observar todos los apartados que quiera de la web según los permisos del usuario.</w:t>
+            </w:r>
+          </w:p>
+        </w:tc>
+        <w:tc>
+          <w:tcPr>
+            <w:tcW w:w="0" w:type="auto"/>
+            <w:tcBorders>
+              <w:top w:val="single" w:color="000000" w:sz="8" w:space="0"/>
+              <w:left w:val="single" w:color="000000" w:sz="8" w:space="0"/>
+              <w:bottom w:val="single" w:color="000000" w:sz="8" w:space="0"/>
+              <w:right w:val="single" w:color="000000" w:sz="8" w:space="0"/>
+            </w:tcBorders>
+            <w:shd w:val="clear"/>
+            <w:tcMar>
+              <w:top w:w="100" w:type="dxa"/>
+              <w:left w:w="100" w:type="dxa"/>
+              <w:bottom w:w="100" w:type="dxa"/>
+              <w:right w:w="100" w:type="dxa"/>
+            </w:tcMar>
+            <w:vAlign w:val="top"/>
+          </w:tcPr>
+          <w:p>
+            <w:pPr>
+              <w:keepNext w:val="0"/>
+              <w:keepLines w:val="0"/>
+              <w:widowControl/>
+              <w:suppressLineNumbers w:val="0"/>
+              <w:bidi w:val="0"/>
+              <w:jc w:val="left"/>
+              <w:textAlignment w:val="top"/>
+            </w:pPr>
+          </w:p>
+        </w:tc>
+      </w:tr>
+    </w:tbl>
+    <w:p>
+      <w:pPr>
+        <w:keepNext w:val="0"/>
+        <w:keepLines w:val="0"/>
+        <w:widowControl/>
+        <w:suppressLineNumbers w:val="0"/>
+        <w:jc w:val="left"/>
+      </w:pPr>
+    </w:p>
+    <w:p>
+      <w:pPr>
+        <w:pStyle w:val="2"/>
+      </w:pPr>
+      <w:bookmarkStart w:id="10" w:name="_q985vvwo3meq" w:colFirst="0" w:colLast="0"/>
+      <w:bookmarkEnd w:id="10"/>
+      <w:r>
+        <w:rPr>
+          <w:rtl w:val="0"/>
+        </w:rPr>
+        <w:t>Planificación del proyecto</w:t>
+      </w:r>
+    </w:p>
+    <w:p>
+      <w:pPr>
+        <w:ind w:left="0" w:firstLine="0"/>
+      </w:pPr>
+      <w:r>
+        <w:fldChar w:fldCharType="begin"/>
+      </w:r>
+      <w:r>
+        <w:instrText xml:space="preserve"> HYPERLINK "https://git.copernic.cat/tecnoticos/Tecnoetica/-/tree/master/Planificaci%C3%B3n" \h </w:instrText>
+      </w:r>
+      <w:r>
+        <w:fldChar w:fldCharType="separate"/>
+      </w:r>
+      <w:r>
+        <w:rPr>
+          <w:color w:val="1155CC"/>
+          <w:u w:val="single"/>
+          <w:rtl w:val="0"/>
+        </w:rPr>
+        <w:t>Link hacia la planificación de nuestro proyecto</w:t>
+      </w:r>
+      <w:r>
+        <w:rPr>
+          <w:color w:val="1155CC"/>
+          <w:u w:val="single"/>
+          <w:rtl w:val="0"/>
+        </w:rPr>
+        <w:fldChar w:fldCharType="end"/>
+      </w:r>
+    </w:p>
+    <w:p>
+      <w:pPr>
+        <w:pStyle w:val="2"/>
+      </w:pPr>
+      <w:bookmarkStart w:id="11" w:name="_pqtqimkf5riy" w:colFirst="0" w:colLast="0"/>
+      <w:bookmarkEnd w:id="11"/>
+      <w:r>
+        <w:rPr>
+          <w:rtl w:val="0"/>
+        </w:rPr>
+        <w:t>Diseño</w:t>
+      </w:r>
+    </w:p>
+    <w:p>
+      <w:pPr>
+        <w:pStyle w:val="3"/>
+      </w:pPr>
+      <w:bookmarkStart w:id="12" w:name="_yk1qdcinxm78" w:colFirst="0" w:colLast="0"/>
+      <w:bookmarkEnd w:id="12"/>
+      <w:r>
+        <w:rPr>
+          <w:rtl w:val="0"/>
+        </w:rPr>
+        <w:t>Diseño de la base de datos</w:t>
+      </w:r>
+    </w:p>
+    <w:p>
+      <w:r>
+        <w:rPr>
+          <w:rFonts w:ascii="Arial" w:hAnsi="Arial" w:eastAsia="SimSun" w:cs="Arial"/>
+          <w:i w:val="0"/>
+          <w:iCs w:val="0"/>
+          <w:color w:val="000000"/>
+          <w:sz w:val="22"/>
+          <w:szCs w:val="22"/>
+          <w:u w:val="none"/>
+          <w:bdr w:val="none" w:color="auto" w:sz="0" w:space="0"/>
+          <w:vertAlign w:val="baseline"/>
+        </w:rPr>
+        <w:drawing>
+          <wp:inline distT="0" distB="0" distL="114300" distR="114300">
+            <wp:extent cx="5734050" cy="2676525"/>
+            <wp:effectExtent l="0" t="0" r="0" b="9525"/>
+            <wp:docPr id="5" name="Imagen 3" descr="IMG_256"/>
+            <wp:cNvGraphicFramePr>
+              <a:graphicFrameLocks xmlns:a="http://schemas.openxmlformats.org/drawingml/2006/main" noChangeAspect="1"/>
+            </wp:cNvGraphicFramePr>
+            <a:graphic xmlns:a="http://schemas.openxmlformats.org/drawingml/2006/main">
+              <a:graphicData uri="http://schemas.openxmlformats.org/drawingml/2006/picture">
+                <pic:pic xmlns:pic="http://schemas.openxmlformats.org/drawingml/2006/picture">
+                  <pic:nvPicPr>
+                    <pic:cNvPr id="5" name="Imagen 3" descr="IMG_256"/>
+                    <pic:cNvPicPr>
+                      <a:picLocks noChangeAspect="1"/>
+                    </pic:cNvPicPr>
+                  </pic:nvPicPr>
+                  <pic:blipFill>
+                    <a:blip r:embed="rId10"/>
+                    <a:stretch>
+                      <a:fillRect/>
+                    </a:stretch>
+                  </pic:blipFill>
+                  <pic:spPr>
+                    <a:xfrm>
+                      <a:off x="0" y="0"/>
+                      <a:ext cx="5734050" cy="2676525"/>
+                    </a:xfrm>
+                    <a:prstGeom prst="rect">
+                      <a:avLst/>
+                    </a:prstGeom>
+                    <a:noFill/>
+                    <a:ln w="9525">
+                      <a:noFill/>
+                    </a:ln>
+                  </pic:spPr>
+                </pic:pic>
+              </a:graphicData>
+            </a:graphic>
+          </wp:inline>
+        </w:drawing>
+      </w:r>
+    </w:p>
+    <w:p>
+      <w:pPr>
+        <w:pStyle w:val="4"/>
+        <w:rPr>
+          <w:color w:val="000000"/>
+        </w:rPr>
+      </w:pPr>
+      <w:bookmarkStart w:id="13" w:name="_mu7570mn1xub" w:colFirst="0" w:colLast="0"/>
+      <w:bookmarkEnd w:id="13"/>
+      <w:r>
+        <w:rPr>
+          <w:color w:val="000000"/>
+          <w:rtl w:val="0"/>
+        </w:rPr>
+        <w:t>Diagrama Entidad Relación:</w:t>
+      </w:r>
+    </w:p>
+    <w:p>
+      <w:r>
+        <w:rPr>
+          <w:rFonts w:ascii="Arial" w:hAnsi="Arial" w:eastAsia="SimSun" w:cs="Arial"/>
+          <w:i w:val="0"/>
+          <w:iCs w:val="0"/>
+          <w:color w:val="000000"/>
+          <w:sz w:val="22"/>
+          <w:szCs w:val="22"/>
+          <w:u w:val="none"/>
+          <w:bdr w:val="none" w:color="auto" w:sz="0" w:space="0"/>
+          <w:vertAlign w:val="baseline"/>
+        </w:rPr>
+        <w:drawing>
+          <wp:inline distT="0" distB="0" distL="114300" distR="114300">
+            <wp:extent cx="5734050" cy="3114675"/>
+            <wp:effectExtent l="0" t="0" r="0" b="9525"/>
+            <wp:docPr id="6" name="Imagen 4" descr="IMG_256"/>
+            <wp:cNvGraphicFramePr>
+              <a:graphicFrameLocks xmlns:a="http://schemas.openxmlformats.org/drawingml/2006/main" noChangeAspect="1"/>
+            </wp:cNvGraphicFramePr>
+            <a:graphic xmlns:a="http://schemas.openxmlformats.org/drawingml/2006/main">
+              <a:graphicData uri="http://schemas.openxmlformats.org/drawingml/2006/picture">
+                <pic:pic xmlns:pic="http://schemas.openxmlformats.org/drawingml/2006/picture">
+                  <pic:nvPicPr>
+                    <pic:cNvPr id="6" name="Imagen 4" descr="IMG_256"/>
+                    <pic:cNvPicPr>
+                      <a:picLocks noChangeAspect="1"/>
+                    </pic:cNvPicPr>
+                  </pic:nvPicPr>
+                  <pic:blipFill>
+                    <a:blip r:embed="rId11"/>
+                    <a:stretch>
+                      <a:fillRect/>
+                    </a:stretch>
+                  </pic:blipFill>
+                  <pic:spPr>
+                    <a:xfrm>
+                      <a:off x="0" y="0"/>
+                      <a:ext cx="5734050" cy="3114675"/>
+                    </a:xfrm>
+                    <a:prstGeom prst="rect">
+                      <a:avLst/>
+                    </a:prstGeom>
+                    <a:noFill/>
+                    <a:ln w="9525">
+                      <a:noFill/>
+                    </a:ln>
+                  </pic:spPr>
+                </pic:pic>
+              </a:graphicData>
+            </a:graphic>
+          </wp:inline>
+        </w:drawing>
+      </w:r>
+    </w:p>
+    <w:p/>
+    <w:p/>
+    <w:p/>
+    <w:p/>
+    <w:p>
+      <w:pPr>
+        <w:rPr>
+          <w:rtl w:val="0"/>
+        </w:rPr>
+      </w:pPr>
+      <w:bookmarkStart w:id="14" w:name="_fjnisetoj2q5" w:colFirst="0" w:colLast="0"/>
+      <w:bookmarkEnd w:id="14"/>
+      <w:r>
+        <w:rPr>
+          <w:rtl w:val="0"/>
+        </w:rPr>
+        <w:br w:type="page"/>
+      </w:r>
+    </w:p>
+    <w:p>
+      <w:pPr>
+        <w:pStyle w:val="3"/>
+        <w:rPr>
+          <w:rtl w:val="0"/>
+        </w:rPr>
+      </w:pPr>
+      <w:r>
+        <w:rPr>
+          <w:rtl w:val="0"/>
+        </w:rPr>
+        <w:t>Mockup de las páginas</w:t>
+      </w:r>
+    </w:p>
+    <w:p>
+      <w:pPr>
+        <w:rPr>
+          <w:rFonts w:hint="default"/>
+          <w:lang w:val="es-ES"/>
+        </w:rPr>
+      </w:pPr>
+      <w:r>
+        <w:rPr>
+          <w:rFonts w:hint="default"/>
+          <w:rtl w:val="0"/>
+          <w:lang w:val="es-ES"/>
+        </w:rPr>
+        <w:t>Inicio:</w:t>
+      </w:r>
+    </w:p>
+    <w:p>
+      <w:pPr>
+        <w:rPr>
+          <w:rFonts w:hint="default"/>
+          <w:lang w:val="es-ES"/>
+        </w:rPr>
+      </w:pPr>
+      <w:r>
+        <w:rPr>
+          <w:rFonts w:hint="default"/>
+          <w:lang w:val="es-ES"/>
+        </w:rPr>
+        <w:drawing>
+          <wp:inline distT="0" distB="0" distL="114300" distR="114300">
+            <wp:extent cx="5728970" cy="3215640"/>
+            <wp:effectExtent l="0" t="0" r="5080" b="3810"/>
+            <wp:docPr id="7" name="Imagen 7" descr="Inicio"/>
+            <wp:cNvGraphicFramePr>
+              <a:graphicFrameLocks xmlns:a="http://schemas.openxmlformats.org/drawingml/2006/main" noChangeAspect="1"/>
+            </wp:cNvGraphicFramePr>
+            <a:graphic xmlns:a="http://schemas.openxmlformats.org/drawingml/2006/main">
+              <a:graphicData uri="http://schemas.openxmlformats.org/drawingml/2006/picture">
+                <pic:pic xmlns:pic="http://schemas.openxmlformats.org/drawingml/2006/picture">
+                  <pic:nvPicPr>
+                    <pic:cNvPr id="7" name="Imagen 7" descr="Inicio"/>
+                    <pic:cNvPicPr>
+                      <a:picLocks noChangeAspect="1"/>
+                    </pic:cNvPicPr>
+                  </pic:nvPicPr>
+                  <pic:blipFill>
+                    <a:blip r:embed="rId12"/>
+                    <a:stretch>
+                      <a:fillRect/>
+                    </a:stretch>
+                  </pic:blipFill>
+                  <pic:spPr>
+                    <a:xfrm>
+                      <a:off x="0" y="0"/>
+                      <a:ext cx="5728970" cy="3215640"/>
                     </a:xfrm>
                     <a:prstGeom prst="rect">
                       <a:avLst/>
@@ -4259,27 +7835,365 @@
         </w:drawing>
       </w:r>
     </w:p>
-    <w:p/>
-    <w:p/>
-    <w:p/>
-    <w:p/>
-    <w:p>
-      <w:pPr>
-        <w:pStyle w:val="3"/>
-      </w:pPr>
-      <w:bookmarkStart w:id="14" w:name="_fjnisetoj2q5" w:colFirst="0" w:colLast="0"/>
-      <w:bookmarkEnd w:id="14"/>
-      <w:r>
-        <w:rPr>
-          <w:rtl w:val="0"/>
-        </w:rPr>
-        <w:t>Mockup de las páginas</w:t>
-      </w:r>
-    </w:p>
-    <w:p/>
-    <w:p>
-      <w:pPr>
-        <w:pStyle w:val="2"/>
+    <w:p>
+      <w:pPr>
+        <w:rPr>
+          <w:rFonts w:hint="default"/>
+          <w:lang w:val="es-ES"/>
+        </w:rPr>
+      </w:pPr>
+    </w:p>
+    <w:p>
+      <w:pPr>
+        <w:rPr>
+          <w:rFonts w:hint="default"/>
+          <w:lang w:val="es-ES"/>
+        </w:rPr>
+      </w:pPr>
+      <w:r>
+        <w:rPr>
+          <w:rFonts w:hint="default"/>
+          <w:lang w:val="es-ES"/>
+        </w:rPr>
+        <w:t>Lista de Dilemas:</w:t>
+      </w:r>
+    </w:p>
+    <w:p>
+      <w:pPr>
+        <w:rPr>
+          <w:rFonts w:hint="default"/>
+          <w:lang w:val="es-ES"/>
+        </w:rPr>
+      </w:pPr>
+      <w:r>
+        <w:rPr>
+          <w:rFonts w:hint="default"/>
+          <w:lang w:val="es-ES"/>
+        </w:rPr>
+        <w:drawing>
+          <wp:inline distT="0" distB="0" distL="114300" distR="114300">
+            <wp:extent cx="5724525" cy="3223895"/>
+            <wp:effectExtent l="0" t="0" r="9525" b="14605"/>
+            <wp:docPr id="8" name="Imagen 8" descr="ListaActividades"/>
+            <wp:cNvGraphicFramePr>
+              <a:graphicFrameLocks xmlns:a="http://schemas.openxmlformats.org/drawingml/2006/main" noChangeAspect="1"/>
+            </wp:cNvGraphicFramePr>
+            <a:graphic xmlns:a="http://schemas.openxmlformats.org/drawingml/2006/main">
+              <a:graphicData uri="http://schemas.openxmlformats.org/drawingml/2006/picture">
+                <pic:pic xmlns:pic="http://schemas.openxmlformats.org/drawingml/2006/picture">
+                  <pic:nvPicPr>
+                    <pic:cNvPr id="8" name="Imagen 8" descr="ListaActividades"/>
+                    <pic:cNvPicPr>
+                      <a:picLocks noChangeAspect="1"/>
+                    </pic:cNvPicPr>
+                  </pic:nvPicPr>
+                  <pic:blipFill>
+                    <a:blip r:embed="rId13"/>
+                    <a:stretch>
+                      <a:fillRect/>
+                    </a:stretch>
+                  </pic:blipFill>
+                  <pic:spPr>
+                    <a:xfrm>
+                      <a:off x="0" y="0"/>
+                      <a:ext cx="5724525" cy="3223895"/>
+                    </a:xfrm>
+                    <a:prstGeom prst="rect">
+                      <a:avLst/>
+                    </a:prstGeom>
+                  </pic:spPr>
+                </pic:pic>
+              </a:graphicData>
+            </a:graphic>
+          </wp:inline>
+        </w:drawing>
+      </w:r>
+    </w:p>
+    <w:p>
+      <w:pPr>
+        <w:rPr>
+          <w:rFonts w:hint="default"/>
+          <w:lang w:val="es-ES"/>
+        </w:rPr>
+      </w:pPr>
+    </w:p>
+    <w:p>
+      <w:pPr>
+        <w:rPr>
+          <w:rFonts w:hint="default"/>
+          <w:lang w:val="es-ES"/>
+        </w:rPr>
+      </w:pPr>
+      <w:r>
+        <w:rPr>
+          <w:rFonts w:hint="default"/>
+          <w:lang w:val="es-ES"/>
+        </w:rPr>
+        <w:t>Dilema:</w:t>
+      </w:r>
+      <w:r>
+        <w:rPr>
+          <w:rFonts w:hint="default"/>
+          <w:lang w:val="es-ES"/>
+        </w:rPr>
+        <w:drawing>
+          <wp:inline distT="0" distB="0" distL="114300" distR="114300">
+            <wp:extent cx="5722620" cy="3199130"/>
+            <wp:effectExtent l="0" t="0" r="11430" b="1270"/>
+            <wp:docPr id="9" name="Imagen 9" descr="DentroActividad"/>
+            <wp:cNvGraphicFramePr>
+              <a:graphicFrameLocks xmlns:a="http://schemas.openxmlformats.org/drawingml/2006/main" noChangeAspect="1"/>
+            </wp:cNvGraphicFramePr>
+            <a:graphic xmlns:a="http://schemas.openxmlformats.org/drawingml/2006/main">
+              <a:graphicData uri="http://schemas.openxmlformats.org/drawingml/2006/picture">
+                <pic:pic xmlns:pic="http://schemas.openxmlformats.org/drawingml/2006/picture">
+                  <pic:nvPicPr>
+                    <pic:cNvPr id="9" name="Imagen 9" descr="DentroActividad"/>
+                    <pic:cNvPicPr>
+                      <a:picLocks noChangeAspect="1"/>
+                    </pic:cNvPicPr>
+                  </pic:nvPicPr>
+                  <pic:blipFill>
+                    <a:blip r:embed="rId14"/>
+                    <a:stretch>
+                      <a:fillRect/>
+                    </a:stretch>
+                  </pic:blipFill>
+                  <pic:spPr>
+                    <a:xfrm>
+                      <a:off x="0" y="0"/>
+                      <a:ext cx="5722620" cy="3199130"/>
+                    </a:xfrm>
+                    <a:prstGeom prst="rect">
+                      <a:avLst/>
+                    </a:prstGeom>
+                  </pic:spPr>
+                </pic:pic>
+              </a:graphicData>
+            </a:graphic>
+          </wp:inline>
+        </w:drawing>
+      </w:r>
+    </w:p>
+    <w:p>
+      <w:pPr>
+        <w:rPr>
+          <w:rFonts w:hint="default"/>
+          <w:lang w:val="es-ES"/>
+        </w:rPr>
+      </w:pPr>
+    </w:p>
+    <w:p>
+      <w:pPr>
+        <w:rPr>
+          <w:rFonts w:hint="default"/>
+          <w:lang w:val="es-ES"/>
+        </w:rPr>
+      </w:pPr>
+      <w:r>
+        <w:rPr>
+          <w:rFonts w:hint="default"/>
+          <w:lang w:val="es-ES"/>
+        </w:rPr>
+        <w:t>Edición Administrador:</w:t>
+      </w:r>
+    </w:p>
+    <w:p>
+      <w:pPr>
+        <w:rPr>
+          <w:rFonts w:hint="default"/>
+          <w:lang w:val="es-ES"/>
+        </w:rPr>
+      </w:pPr>
+      <w:r>
+        <w:rPr>
+          <w:rFonts w:hint="default"/>
+          <w:lang w:val="es-ES"/>
+        </w:rPr>
+        <w:drawing>
+          <wp:inline distT="0" distB="0" distL="114300" distR="114300">
+            <wp:extent cx="5727700" cy="3209925"/>
+            <wp:effectExtent l="0" t="0" r="6350" b="9525"/>
+            <wp:docPr id="10" name="Imagen 10" descr="EdicionAdmin"/>
+            <wp:cNvGraphicFramePr>
+              <a:graphicFrameLocks xmlns:a="http://schemas.openxmlformats.org/drawingml/2006/main" noChangeAspect="1"/>
+            </wp:cNvGraphicFramePr>
+            <a:graphic xmlns:a="http://schemas.openxmlformats.org/drawingml/2006/main">
+              <a:graphicData uri="http://schemas.openxmlformats.org/drawingml/2006/picture">
+                <pic:pic xmlns:pic="http://schemas.openxmlformats.org/drawingml/2006/picture">
+                  <pic:nvPicPr>
+                    <pic:cNvPr id="10" name="Imagen 10" descr="EdicionAdmin"/>
+                    <pic:cNvPicPr>
+                      <a:picLocks noChangeAspect="1"/>
+                    </pic:cNvPicPr>
+                  </pic:nvPicPr>
+                  <pic:blipFill>
+                    <a:blip r:embed="rId15"/>
+                    <a:stretch>
+                      <a:fillRect/>
+                    </a:stretch>
+                  </pic:blipFill>
+                  <pic:spPr>
+                    <a:xfrm>
+                      <a:off x="0" y="0"/>
+                      <a:ext cx="5727700" cy="3209925"/>
+                    </a:xfrm>
+                    <a:prstGeom prst="rect">
+                      <a:avLst/>
+                    </a:prstGeom>
+                  </pic:spPr>
+                </pic:pic>
+              </a:graphicData>
+            </a:graphic>
+          </wp:inline>
+        </w:drawing>
+      </w:r>
+    </w:p>
+    <w:p>
+      <w:pPr>
+        <w:rPr>
+          <w:rFonts w:hint="default"/>
+          <w:lang w:val="es-ES"/>
+        </w:rPr>
+      </w:pPr>
+    </w:p>
+    <w:p>
+      <w:pPr>
+        <w:rPr>
+          <w:rFonts w:hint="default"/>
+          <w:lang w:val="es-ES"/>
+        </w:rPr>
+      </w:pPr>
+      <w:r>
+        <w:rPr>
+          <w:rFonts w:hint="default"/>
+          <w:lang w:val="es-ES"/>
+        </w:rPr>
+        <w:t xml:space="preserve">Crear Dilema: </w:t>
+      </w:r>
+      <w:r>
+        <w:rPr>
+          <w:rFonts w:hint="default"/>
+          <w:lang w:val="es-ES"/>
+        </w:rPr>
+        <w:drawing>
+          <wp:inline distT="0" distB="0" distL="114300" distR="114300">
+            <wp:extent cx="5725160" cy="3223895"/>
+            <wp:effectExtent l="0" t="0" r="8890" b="14605"/>
+            <wp:docPr id="11" name="Imagen 11" descr="crearDilema"/>
+            <wp:cNvGraphicFramePr>
+              <a:graphicFrameLocks xmlns:a="http://schemas.openxmlformats.org/drawingml/2006/main" noChangeAspect="1"/>
+            </wp:cNvGraphicFramePr>
+            <a:graphic xmlns:a="http://schemas.openxmlformats.org/drawingml/2006/main">
+              <a:graphicData uri="http://schemas.openxmlformats.org/drawingml/2006/picture">
+                <pic:pic xmlns:pic="http://schemas.openxmlformats.org/drawingml/2006/picture">
+                  <pic:nvPicPr>
+                    <pic:cNvPr id="11" name="Imagen 11" descr="crearDilema"/>
+                    <pic:cNvPicPr>
+                      <a:picLocks noChangeAspect="1"/>
+                    </pic:cNvPicPr>
+                  </pic:nvPicPr>
+                  <pic:blipFill>
+                    <a:blip r:embed="rId16"/>
+                    <a:stretch>
+                      <a:fillRect/>
+                    </a:stretch>
+                  </pic:blipFill>
+                  <pic:spPr>
+                    <a:xfrm>
+                      <a:off x="0" y="0"/>
+                      <a:ext cx="5725160" cy="3223895"/>
+                    </a:xfrm>
+                    <a:prstGeom prst="rect">
+                      <a:avLst/>
+                    </a:prstGeom>
+                  </pic:spPr>
+                </pic:pic>
+              </a:graphicData>
+            </a:graphic>
+          </wp:inline>
+        </w:drawing>
+      </w:r>
+    </w:p>
+    <w:p>
+      <w:pPr>
+        <w:rPr>
+          <w:rFonts w:hint="default"/>
+          <w:lang w:val="es-ES"/>
+        </w:rPr>
+      </w:pPr>
+    </w:p>
+    <w:p>
+      <w:pPr>
+        <w:rPr>
+          <w:rFonts w:hint="default"/>
+          <w:lang w:val="es-ES"/>
+        </w:rPr>
+      </w:pPr>
+      <w:r>
+        <w:rPr>
+          <w:rFonts w:hint="default"/>
+          <w:lang w:val="es-ES"/>
+        </w:rPr>
+        <w:t>Descargar Respuestas:</w:t>
+      </w:r>
+    </w:p>
+    <w:p>
+      <w:pPr>
+        <w:rPr>
+          <w:rFonts w:hint="default"/>
+          <w:lang w:val="es-ES"/>
+        </w:rPr>
+      </w:pPr>
+      <w:r>
+        <w:rPr>
+          <w:rFonts w:hint="default"/>
+          <w:lang w:val="es-ES"/>
+        </w:rPr>
+        <w:drawing>
+          <wp:inline distT="0" distB="0" distL="114300" distR="114300">
+            <wp:extent cx="5727700" cy="3213735"/>
+            <wp:effectExtent l="0" t="0" r="6350" b="5715"/>
+            <wp:docPr id="12" name="Imagen 12" descr="DescargarInfo"/>
+            <wp:cNvGraphicFramePr>
+              <a:graphicFrameLocks xmlns:a="http://schemas.openxmlformats.org/drawingml/2006/main" noChangeAspect="1"/>
+            </wp:cNvGraphicFramePr>
+            <a:graphic xmlns:a="http://schemas.openxmlformats.org/drawingml/2006/main">
+              <a:graphicData uri="http://schemas.openxmlformats.org/drawingml/2006/picture">
+                <pic:pic xmlns:pic="http://schemas.openxmlformats.org/drawingml/2006/picture">
+                  <pic:nvPicPr>
+                    <pic:cNvPr id="12" name="Imagen 12" descr="DescargarInfo"/>
+                    <pic:cNvPicPr>
+                      <a:picLocks noChangeAspect="1"/>
+                    </pic:cNvPicPr>
+                  </pic:nvPicPr>
+                  <pic:blipFill>
+                    <a:blip r:embed="rId17"/>
+                    <a:stretch>
+                      <a:fillRect/>
+                    </a:stretch>
+                  </pic:blipFill>
+                  <pic:spPr>
+                    <a:xfrm>
+                      <a:off x="0" y="0"/>
+                      <a:ext cx="5727700" cy="3213735"/>
+                    </a:xfrm>
+                    <a:prstGeom prst="rect">
+                      <a:avLst/>
+                    </a:prstGeom>
+                  </pic:spPr>
+                </pic:pic>
+              </a:graphicData>
+            </a:graphic>
+          </wp:inline>
+        </w:drawing>
+      </w:r>
+    </w:p>
+    <w:p>
+      <w:pPr>
+        <w:rPr>
+          <w:rtl w:val="0"/>
+        </w:rPr>
       </w:pPr>
       <w:bookmarkStart w:id="15" w:name="_2w0cjcvy8y7b" w:colFirst="0" w:colLast="0"/>
       <w:bookmarkEnd w:id="15"/>
@@ -4287,6 +8201,17 @@
         <w:rPr>
           <w:rtl w:val="0"/>
         </w:rPr>
+        <w:br w:type="page"/>
+      </w:r>
+    </w:p>
+    <w:p>
+      <w:pPr>
+        <w:pStyle w:val="2"/>
+      </w:pPr>
+      <w:r>
+        <w:rPr>
+          <w:rtl w:val="0"/>
+        </w:rPr>
         <w:t>Líneas futuras</w:t>
       </w:r>
     </w:p>
@@ -4302,22 +8227,31 @@
           <w:rFonts w:hint="default"/>
           <w:lang w:val="es-ES"/>
         </w:rPr>
-        <w:t>Inicialmente lo queria como una herrramienta para poder ella utilizarla en sus clases para recopilar información y asi no tener que crear las actividades en un moddle o parecido sino tener una web a la que poder acceder para responder, el alumno, todas ellas cuando pertoque.</w:t>
-      </w:r>
-    </w:p>
-    <w:p>
-      <w:pPr>
-        <w:rPr>
-          <w:rFonts w:hint="default"/>
-          <w:lang w:val="es-ES"/>
-        </w:rPr>
-      </w:pPr>
-      <w:r>
-        <w:rPr>
-          <w:rFonts w:hint="default"/>
-          <w:lang w:val="es-ES"/>
-        </w:rPr>
-        <w:t>Sin embargo podemos decir que una de las cosas que queremos realizar, de cara a su futuro, es la implementación de usuarios para poder ampliar la recopilación de datos de cara a otros centros en los que ella no participa y incluso universidades. En ese momento para poder contestar las preguntas deberá estar registrado con un mail de centro especifico.</w:t>
+        <w:t>Inicialmente lo quería como una herramienta para poder ella utilizarla en sus clases para recopilar información y así no tener que crear las actividades en un moddle o parecido sino tener una web a la que poder acceder para responder, el alumno, todas ellas cuando pertoque.</w:t>
+      </w:r>
+    </w:p>
+    <w:p>
+      <w:pPr>
+        <w:rPr>
+          <w:rFonts w:hint="default"/>
+          <w:lang w:val="es-ES"/>
+        </w:rPr>
+      </w:pPr>
+      <w:r>
+        <w:rPr>
+          <w:rFonts w:hint="default"/>
+          <w:lang w:val="es-ES"/>
+        </w:rPr>
+        <w:t>Sin embargo podemos decir que una de las cosas que queremos realizar, de cara a su futuro, es la implementación de usuarios para poder ampliar la recopi</w:t>
+      </w:r>
+      <w:bookmarkStart w:id="18" w:name="_GoBack"/>
+      <w:bookmarkEnd w:id="18"/>
+      <w:r>
+        <w:rPr>
+          <w:rFonts w:hint="default"/>
+          <w:lang w:val="es-ES"/>
+        </w:rPr>
+        <w:t>lación de datos de cara a otros centros en los que ella no participa y incluso universidades. En ese momento para poder contestar las preguntas deberá estar registrado con un email de centro especifico.</w:t>
       </w:r>
     </w:p>
     <w:p>
@@ -4433,6 +8367,7 @@
     <w:p>
       <w:pPr>
         <w:numPr>
+          <w:ilvl w:val="0"/>
           <w:numId w:val="0"/>
         </w:numPr>
         <w:spacing w:line="276" w:lineRule="auto"/>
@@ -4445,6 +8380,7 @@
     <w:p>
       <w:pPr>
         <w:numPr>
+          <w:ilvl w:val="0"/>
           <w:numId w:val="0"/>
         </w:numPr>
         <w:spacing w:line="276" w:lineRule="auto"/>
@@ -4464,6 +8400,7 @@
     <w:p>
       <w:pPr>
         <w:numPr>
+          <w:ilvl w:val="0"/>
           <w:numId w:val="0"/>
         </w:numPr>
         <w:spacing w:line="276" w:lineRule="auto"/>
@@ -5293,6 +9230,17 @@
     </w:rPr>
   </w:style>
   <w:style w:type="paragraph" w:styleId="11">
+    <w:name w:val="header"/>
+    <w:basedOn w:val="1"/>
+    <w:uiPriority w:val="0"/>
+    <w:pPr>
+      <w:tabs>
+        <w:tab w:val="center" w:pos="4153"/>
+        <w:tab w:val="right" w:pos="8306"/>
+      </w:tabs>
+    </w:pPr>
+  </w:style>
+  <w:style w:type="paragraph" w:styleId="12">
     <w:name w:val="Normal (Web)"/>
     <w:qFormat/>
     <w:uiPriority w:val="0"/>
@@ -5309,7 +9257,7 @@
       <w:lang w:val="en-US" w:eastAsia="zh-CN" w:bidi="ar"/>
     </w:rPr>
   </w:style>
-  <w:style w:type="paragraph" w:styleId="12">
+  <w:style w:type="paragraph" w:styleId="13">
     <w:name w:val="Subtitle"/>
     <w:basedOn w:val="1"/>
     <w:next w:val="1"/>
@@ -5327,7 +9275,7 @@
       <w:szCs w:val="30"/>
     </w:rPr>
   </w:style>
-  <w:style w:type="paragraph" w:styleId="13">
+  <w:style w:type="paragraph" w:styleId="14">
     <w:name w:val="Title"/>
     <w:basedOn w:val="1"/>
     <w:next w:val="1"/>
@@ -5343,7 +9291,7 @@
       <w:szCs w:val="52"/>
     </w:rPr>
   </w:style>
-  <w:style w:type="table" w:styleId="14">
+  <w:style w:type="table" w:styleId="15">
     <w:name w:val="Table Grid"/>
     <w:basedOn w:val="9"/>
     <w:qFormat/>
@@ -5363,7 +9311,7 @@
       </w:tblBorders>
     </w:tblPr>
   </w:style>
-  <w:style w:type="table" w:customStyle="1" w:styleId="15">
+  <w:style w:type="table" w:customStyle="1" w:styleId="16">
     <w:name w:val="Table Normal"/>
     <w:qFormat/>
     <w:uiPriority w:val="0"/>

</xml_diff>

<commit_message>
AGM - memoria con saltos
</commit_message>
<xml_diff>
--- a/Memoria.docx
+++ b/Memoria.docx
@@ -123,16 +123,6 @@
     <w:p>
       <w:pPr>
         <w:spacing w:line="360" w:lineRule="auto"/>
-        <w:jc w:val="center"/>
-        <w:rPr>
-          <w:sz w:val="72"/>
-          <w:szCs w:val="72"/>
-        </w:rPr>
-      </w:pPr>
-    </w:p>
-    <w:p>
-      <w:pPr>
-        <w:spacing w:line="360" w:lineRule="auto"/>
         <w:rPr>
           <w:rFonts w:ascii="Roboto" w:hAnsi="Roboto" w:eastAsia="Roboto" w:cs="Roboto"/>
           <w:sz w:val="20"/>
@@ -224,26 +214,6 @@
       <w:pPr>
         <w:spacing w:line="360" w:lineRule="auto"/>
         <w:rPr>
-          <w:rFonts w:ascii="Roboto" w:hAnsi="Roboto" w:eastAsia="Roboto" w:cs="Roboto"/>
-          <w:sz w:val="20"/>
-          <w:szCs w:val="20"/>
-        </w:rPr>
-      </w:pPr>
-    </w:p>
-    <w:p>
-      <w:pPr>
-        <w:spacing w:line="360" w:lineRule="auto"/>
-        <w:rPr>
-          <w:rFonts w:ascii="Roboto" w:hAnsi="Roboto" w:eastAsia="Roboto" w:cs="Roboto"/>
-          <w:sz w:val="20"/>
-          <w:szCs w:val="20"/>
-        </w:rPr>
-      </w:pPr>
-    </w:p>
-    <w:p>
-      <w:pPr>
-        <w:spacing w:line="360" w:lineRule="auto"/>
-        <w:rPr>
           <w:sz w:val="24"/>
           <w:szCs w:val="24"/>
         </w:rPr>
@@ -333,12 +303,11 @@
     </w:p>
     <w:p>
       <w:pPr>
-        <w:spacing w:line="360" w:lineRule="auto"/>
-        <w:jc w:val="left"/>
         <w:rPr>
           <w:b/>
           <w:sz w:val="24"/>
           <w:szCs w:val="24"/>
+          <w:rtl w:val="0"/>
         </w:rPr>
       </w:pPr>
       <w:r>
@@ -348,8 +317,30 @@
           <w:szCs w:val="24"/>
           <w:rtl w:val="0"/>
         </w:rPr>
+        <w:br w:type="page"/>
+      </w:r>
+    </w:p>
+    <w:p>
+      <w:pPr>
+        <w:spacing w:line="360" w:lineRule="auto"/>
+        <w:jc w:val="left"/>
+        <w:rPr>
+          <w:b/>
+          <w:sz w:val="24"/>
+          <w:szCs w:val="24"/>
+        </w:rPr>
+      </w:pPr>
+      <w:r>
+        <w:rPr>
+          <w:b/>
+          <w:sz w:val="24"/>
+          <w:szCs w:val="24"/>
+          <w:rtl w:val="0"/>
+        </w:rPr>
         <w:t>ÍNDICE</w:t>
       </w:r>
+      <w:bookmarkStart w:id="18" w:name="_GoBack"/>
+      <w:bookmarkEnd w:id="18"/>
     </w:p>
     <w:p>
       <w:pPr>
@@ -467,19 +458,6 @@
             <w:fldChar w:fldCharType="separate"/>
           </w:r>
           <w:r>
-            <w:rPr>
-              <w:rFonts w:ascii="Arial" w:hAnsi="Arial" w:eastAsia="Arial" w:cs="Arial"/>
-              <w:b/>
-              <w:i w:val="0"/>
-              <w:smallCaps w:val="0"/>
-              <w:strike w:val="0"/>
-              <w:sz w:val="22"/>
-              <w:szCs w:val="22"/>
-              <w:u w:val="none"/>
-              <w:shd w:val="clear" w:fill="auto"/>
-              <w:vertAlign w:val="baseline"/>
-              <w:rtl w:val="0"/>
-            </w:rPr>
             <w:t>3</w:t>
           </w:r>
           <w:r>
@@ -573,19 +551,6 @@
             <w:fldChar w:fldCharType="separate"/>
           </w:r>
           <w:r>
-            <w:rPr>
-              <w:rFonts w:ascii="Arial" w:hAnsi="Arial" w:eastAsia="Arial" w:cs="Arial"/>
-              <w:b w:val="0"/>
-              <w:i w:val="0"/>
-              <w:smallCaps w:val="0"/>
-              <w:strike w:val="0"/>
-              <w:sz w:val="22"/>
-              <w:szCs w:val="22"/>
-              <w:u w:val="none"/>
-              <w:shd w:val="clear" w:fill="auto"/>
-              <w:vertAlign w:val="baseline"/>
-              <w:rtl w:val="0"/>
-            </w:rPr>
             <w:t>3</w:t>
           </w:r>
           <w:r>
@@ -679,19 +644,6 @@
             <w:fldChar w:fldCharType="separate"/>
           </w:r>
           <w:r>
-            <w:rPr>
-              <w:rFonts w:ascii="Arial" w:hAnsi="Arial" w:eastAsia="Arial" w:cs="Arial"/>
-              <w:b w:val="0"/>
-              <w:i w:val="0"/>
-              <w:smallCaps w:val="0"/>
-              <w:strike w:val="0"/>
-              <w:sz w:val="22"/>
-              <w:szCs w:val="22"/>
-              <w:u w:val="none"/>
-              <w:shd w:val="clear" w:fill="auto"/>
-              <w:vertAlign w:val="baseline"/>
-              <w:rtl w:val="0"/>
-            </w:rPr>
             <w:t>3</w:t>
           </w:r>
           <w:r>
@@ -785,20 +737,7 @@
             <w:fldChar w:fldCharType="separate"/>
           </w:r>
           <w:r>
-            <w:rPr>
-              <w:rFonts w:ascii="Arial" w:hAnsi="Arial" w:eastAsia="Arial" w:cs="Arial"/>
-              <w:b/>
-              <w:i w:val="0"/>
-              <w:smallCaps w:val="0"/>
-              <w:strike w:val="0"/>
-              <w:sz w:val="22"/>
-              <w:szCs w:val="22"/>
-              <w:u w:val="none"/>
-              <w:shd w:val="clear" w:fill="auto"/>
-              <w:vertAlign w:val="baseline"/>
-              <w:rtl w:val="0"/>
-            </w:rPr>
-            <w:t>3</w:t>
+            <w:t>4</w:t>
           </w:r>
           <w:r>
             <w:fldChar w:fldCharType="end"/>
@@ -891,20 +830,7 @@
             <w:fldChar w:fldCharType="separate"/>
           </w:r>
           <w:r>
-            <w:rPr>
-              <w:rFonts w:ascii="Arial" w:hAnsi="Arial" w:eastAsia="Arial" w:cs="Arial"/>
-              <w:b/>
-              <w:i w:val="0"/>
-              <w:smallCaps w:val="0"/>
-              <w:strike w:val="0"/>
-              <w:sz w:val="22"/>
-              <w:szCs w:val="22"/>
-              <w:u w:val="none"/>
-              <w:shd w:val="clear" w:fill="auto"/>
-              <w:vertAlign w:val="baseline"/>
-              <w:rtl w:val="0"/>
-            </w:rPr>
-            <w:t>4</w:t>
+            <w:t>5</w:t>
           </w:r>
           <w:r>
             <w:fldChar w:fldCharType="end"/>
@@ -997,20 +923,7 @@
             <w:fldChar w:fldCharType="separate"/>
           </w:r>
           <w:r>
-            <w:rPr>
-              <w:rFonts w:ascii="Arial" w:hAnsi="Arial" w:eastAsia="Arial" w:cs="Arial"/>
-              <w:b w:val="0"/>
-              <w:i w:val="0"/>
-              <w:smallCaps w:val="0"/>
-              <w:strike w:val="0"/>
-              <w:sz w:val="22"/>
-              <w:szCs w:val="22"/>
-              <w:u w:val="none"/>
-              <w:shd w:val="clear" w:fill="auto"/>
-              <w:vertAlign w:val="baseline"/>
-              <w:rtl w:val="0"/>
-            </w:rPr>
-            <w:t>4</w:t>
+            <w:t>6</w:t>
           </w:r>
           <w:r>
             <w:fldChar w:fldCharType="end"/>
@@ -1103,20 +1016,7 @@
             <w:fldChar w:fldCharType="separate"/>
           </w:r>
           <w:r>
-            <w:rPr>
-              <w:rFonts w:ascii="Arial" w:hAnsi="Arial" w:eastAsia="Arial" w:cs="Arial"/>
-              <w:b w:val="0"/>
-              <w:i w:val="0"/>
-              <w:smallCaps w:val="0"/>
-              <w:strike w:val="0"/>
-              <w:sz w:val="22"/>
-              <w:szCs w:val="22"/>
-              <w:u w:val="none"/>
-              <w:shd w:val="clear" w:fill="auto"/>
-              <w:vertAlign w:val="baseline"/>
-              <w:rtl w:val="0"/>
-            </w:rPr>
-            <w:t>4</w:t>
+            <w:t>6</w:t>
           </w:r>
           <w:r>
             <w:fldChar w:fldCharType="end"/>
@@ -1209,20 +1109,7 @@
             <w:fldChar w:fldCharType="separate"/>
           </w:r>
           <w:r>
-            <w:rPr>
-              <w:rFonts w:ascii="Arial" w:hAnsi="Arial" w:eastAsia="Arial" w:cs="Arial"/>
-              <w:b w:val="0"/>
-              <w:i w:val="0"/>
-              <w:smallCaps w:val="0"/>
-              <w:strike w:val="0"/>
-              <w:sz w:val="22"/>
-              <w:szCs w:val="22"/>
-              <w:u w:val="none"/>
-              <w:shd w:val="clear" w:fill="auto"/>
-              <w:vertAlign w:val="baseline"/>
-              <w:rtl w:val="0"/>
-            </w:rPr>
-            <w:t>4</w:t>
+            <w:t>7</w:t>
           </w:r>
           <w:r>
             <w:fldChar w:fldCharType="end"/>
@@ -1315,20 +1202,7 @@
             <w:fldChar w:fldCharType="separate"/>
           </w:r>
           <w:r>
-            <w:rPr>
-              <w:rFonts w:ascii="Arial" w:hAnsi="Arial" w:eastAsia="Arial" w:cs="Arial"/>
-              <w:b w:val="0"/>
-              <w:i w:val="0"/>
-              <w:smallCaps w:val="0"/>
-              <w:strike w:val="0"/>
-              <w:sz w:val="22"/>
-              <w:szCs w:val="22"/>
-              <w:u w:val="none"/>
-              <w:shd w:val="clear" w:fill="auto"/>
-              <w:vertAlign w:val="baseline"/>
-              <w:rtl w:val="0"/>
-            </w:rPr>
-            <w:t>4</w:t>
+            <w:t>8</w:t>
           </w:r>
           <w:r>
             <w:fldChar w:fldCharType="end"/>
@@ -1421,20 +1295,7 @@
             <w:fldChar w:fldCharType="separate"/>
           </w:r>
           <w:r>
-            <w:rPr>
-              <w:rFonts w:ascii="Arial" w:hAnsi="Arial" w:eastAsia="Arial" w:cs="Arial"/>
-              <w:b w:val="0"/>
-              <w:i w:val="0"/>
-              <w:smallCaps w:val="0"/>
-              <w:strike w:val="0"/>
-              <w:sz w:val="22"/>
-              <w:szCs w:val="22"/>
-              <w:u w:val="none"/>
-              <w:shd w:val="clear" w:fill="auto"/>
-              <w:vertAlign w:val="baseline"/>
-              <w:rtl w:val="0"/>
-            </w:rPr>
-            <w:t>4</w:t>
+            <w:t>8</w:t>
           </w:r>
           <w:r>
             <w:fldChar w:fldCharType="end"/>
@@ -1527,20 +1388,7 @@
             <w:fldChar w:fldCharType="separate"/>
           </w:r>
           <w:r>
-            <w:rPr>
-              <w:rFonts w:ascii="Arial" w:hAnsi="Arial" w:eastAsia="Arial" w:cs="Arial"/>
-              <w:b/>
-              <w:i w:val="0"/>
-              <w:smallCaps w:val="0"/>
-              <w:strike w:val="0"/>
-              <w:sz w:val="22"/>
-              <w:szCs w:val="22"/>
-              <w:u w:val="none"/>
-              <w:shd w:val="clear" w:fill="auto"/>
-              <w:vertAlign w:val="baseline"/>
-              <w:rtl w:val="0"/>
-            </w:rPr>
-            <w:t>4</w:t>
+            <w:t>10</w:t>
           </w:r>
           <w:r>
             <w:fldChar w:fldCharType="end"/>
@@ -1633,20 +1481,7 @@
             <w:fldChar w:fldCharType="separate"/>
           </w:r>
           <w:r>
-            <w:rPr>
-              <w:rFonts w:ascii="Arial" w:hAnsi="Arial" w:eastAsia="Arial" w:cs="Arial"/>
-              <w:b/>
-              <w:i w:val="0"/>
-              <w:smallCaps w:val="0"/>
-              <w:strike w:val="0"/>
-              <w:sz w:val="22"/>
-              <w:szCs w:val="22"/>
-              <w:u w:val="none"/>
-              <w:shd w:val="clear" w:fill="auto"/>
-              <w:vertAlign w:val="baseline"/>
-              <w:rtl w:val="0"/>
-            </w:rPr>
-            <w:t>4</w:t>
+            <w:t>11</w:t>
           </w:r>
           <w:r>
             <w:fldChar w:fldCharType="end"/>
@@ -1739,20 +1574,7 @@
             <w:fldChar w:fldCharType="separate"/>
           </w:r>
           <w:r>
-            <w:rPr>
-              <w:rFonts w:ascii="Arial" w:hAnsi="Arial" w:eastAsia="Arial" w:cs="Arial"/>
-              <w:b w:val="0"/>
-              <w:i w:val="0"/>
-              <w:smallCaps w:val="0"/>
-              <w:strike w:val="0"/>
-              <w:sz w:val="22"/>
-              <w:szCs w:val="22"/>
-              <w:u w:val="none"/>
-              <w:shd w:val="clear" w:fill="auto"/>
-              <w:vertAlign w:val="baseline"/>
-              <w:rtl w:val="0"/>
-            </w:rPr>
-            <w:t>4</w:t>
+            <w:t>11</w:t>
           </w:r>
           <w:r>
             <w:fldChar w:fldCharType="end"/>
@@ -1845,20 +1667,7 @@
             <w:fldChar w:fldCharType="separate"/>
           </w:r>
           <w:r>
-            <w:rPr>
-              <w:rFonts w:ascii="Arial" w:hAnsi="Arial" w:eastAsia="Arial" w:cs="Arial"/>
-              <w:b w:val="0"/>
-              <w:i w:val="0"/>
-              <w:smallCaps w:val="0"/>
-              <w:strike w:val="0"/>
-              <w:sz w:val="22"/>
-              <w:szCs w:val="22"/>
-              <w:u w:val="none"/>
-              <w:shd w:val="clear" w:fill="auto"/>
-              <w:vertAlign w:val="baseline"/>
-              <w:rtl w:val="0"/>
-            </w:rPr>
-            <w:t>5</w:t>
+            <w:t>11</w:t>
           </w:r>
           <w:r>
             <w:fldChar w:fldCharType="end"/>
@@ -1951,20 +1760,7 @@
             <w:fldChar w:fldCharType="separate"/>
           </w:r>
           <w:r>
-            <w:rPr>
-              <w:rFonts w:ascii="Arial" w:hAnsi="Arial" w:eastAsia="Arial" w:cs="Arial"/>
-              <w:b w:val="0"/>
-              <w:i w:val="0"/>
-              <w:smallCaps w:val="0"/>
-              <w:strike w:val="0"/>
-              <w:sz w:val="22"/>
-              <w:szCs w:val="22"/>
-              <w:u w:val="none"/>
-              <w:shd w:val="clear" w:fill="auto"/>
-              <w:vertAlign w:val="baseline"/>
-              <w:rtl w:val="0"/>
-            </w:rPr>
-            <w:t>5</w:t>
+            <w:t>11</w:t>
           </w:r>
           <w:r>
             <w:fldChar w:fldCharType="end"/>
@@ -2057,20 +1853,7 @@
             <w:fldChar w:fldCharType="separate"/>
           </w:r>
           <w:r>
-            <w:rPr>
-              <w:rFonts w:ascii="Arial" w:hAnsi="Arial" w:eastAsia="Arial" w:cs="Arial"/>
-              <w:b/>
-              <w:i w:val="0"/>
-              <w:smallCaps w:val="0"/>
-              <w:strike w:val="0"/>
-              <w:sz w:val="22"/>
-              <w:szCs w:val="22"/>
-              <w:u w:val="none"/>
-              <w:shd w:val="clear" w:fill="auto"/>
-              <w:vertAlign w:val="baseline"/>
-              <w:rtl w:val="0"/>
-            </w:rPr>
-            <w:t>5</w:t>
+            <w:t>14</w:t>
           </w:r>
           <w:r>
             <w:fldChar w:fldCharType="end"/>
@@ -2163,20 +1946,7 @@
             <w:fldChar w:fldCharType="separate"/>
           </w:r>
           <w:r>
-            <w:rPr>
-              <w:rFonts w:ascii="Arial" w:hAnsi="Arial" w:eastAsia="Arial" w:cs="Arial"/>
-              <w:b/>
-              <w:i w:val="0"/>
-              <w:smallCaps w:val="0"/>
-              <w:strike w:val="0"/>
-              <w:sz w:val="22"/>
-              <w:szCs w:val="22"/>
-              <w:u w:val="none"/>
-              <w:shd w:val="clear" w:fill="auto"/>
-              <w:vertAlign w:val="baseline"/>
-              <w:rtl w:val="0"/>
-            </w:rPr>
-            <w:t>5</w:t>
+            <w:t>15</w:t>
           </w:r>
           <w:r>
             <w:fldChar w:fldCharType="end"/>
@@ -2269,20 +2039,7 @@
             <w:fldChar w:fldCharType="separate"/>
           </w:r>
           <w:r>
-            <w:rPr>
-              <w:rFonts w:ascii="Arial" w:hAnsi="Arial" w:eastAsia="Arial" w:cs="Arial"/>
-              <w:b/>
-              <w:i w:val="0"/>
-              <w:smallCaps w:val="0"/>
-              <w:strike w:val="0"/>
-              <w:sz w:val="22"/>
-              <w:szCs w:val="22"/>
-              <w:u w:val="none"/>
-              <w:shd w:val="clear" w:fill="auto"/>
-              <w:vertAlign w:val="baseline"/>
-              <w:rtl w:val="0"/>
-            </w:rPr>
-            <w:t>6</w:t>
+            <w:t>16</w:t>
           </w:r>
           <w:r>
             <w:fldChar w:fldCharType="end"/>
@@ -3958,10 +3715,23 @@
     </w:p>
     <w:p>
       <w:pPr>
-        <w:pStyle w:val="2"/>
+        <w:rPr>
+          <w:rtl w:val="0"/>
+        </w:rPr>
       </w:pPr>
       <w:bookmarkStart w:id="4" w:name="_dqjnwkg3htlu" w:colFirst="0" w:colLast="0"/>
       <w:bookmarkEnd w:id="4"/>
+      <w:r>
+        <w:rPr>
+          <w:rtl w:val="0"/>
+        </w:rPr>
+        <w:br w:type="page"/>
+      </w:r>
+    </w:p>
+    <w:p>
+      <w:pPr>
+        <w:pStyle w:val="2"/>
+      </w:pPr>
       <w:r>
         <w:rPr>
           <w:rtl w:val="0"/>
@@ -4144,7 +3914,6 @@
           <w:sz w:val="22"/>
           <w:szCs w:val="22"/>
           <w:u w:val="none"/>
-          <w:bdr w:val="none" w:color="auto" w:sz="0" w:space="0"/>
           <w:vertAlign w:val="baseline"/>
         </w:rPr>
         <w:drawing>
@@ -4213,7 +3982,6 @@
           <w:sz w:val="22"/>
           <w:szCs w:val="22"/>
           <w:u w:val="none"/>
-          <w:bdr w:val="none" w:color="auto" w:sz="0" w:space="0"/>
           <w:vertAlign w:val="baseline"/>
         </w:rPr>
         <w:drawing>
@@ -4437,6 +4205,7 @@
     </w:p>
     <w:tbl>
       <w:tblPr>
+        <w:tblStyle w:val="9"/>
         <w:tblW w:w="0" w:type="auto"/>
         <w:tblInd w:w="0" w:type="dxa"/>
         <w:tblBorders>
@@ -4447,7 +4216,7 @@
           <w:insideH w:val="none" w:color="auto" w:sz="0" w:space="0"/>
           <w:insideV w:val="none" w:color="auto" w:sz="0" w:space="0"/>
         </w:tblBorders>
-        <w:shd w:val="clear"/>
+        <w:shd w:val="clear" w:color="auto" w:fill="auto"/>
         <w:tblLayout w:type="autofit"/>
         <w:tblCellMar>
           <w:top w:w="15" w:type="dxa"/>
@@ -4470,7 +4239,7 @@
             <w:insideH w:val="none" w:color="auto" w:sz="0" w:space="0"/>
             <w:insideV w:val="none" w:color="auto" w:sz="0" w:space="0"/>
           </w:tblBorders>
-          <w:shd w:val="clear"/>
+          <w:shd w:val="clear" w:color="auto" w:fill="auto"/>
           <w:tblCellMar>
             <w:top w:w="15" w:type="dxa"/>
             <w:left w:w="15" w:type="dxa"/>
@@ -4520,7 +4289,6 @@
                 <w:sz w:val="22"/>
                 <w:szCs w:val="22"/>
                 <w:u w:val="none"/>
-                <w:bdr w:val="none" w:color="auto" w:sz="0" w:space="0"/>
                 <w:vertAlign w:val="baseline"/>
               </w:rPr>
               <w:t>Cliente</w:t>
@@ -4566,286 +4334,9 @@
                 <w:sz w:val="22"/>
                 <w:szCs w:val="22"/>
                 <w:u w:val="none"/>
-                <w:bdr w:val="none" w:color="auto" w:sz="0" w:space="0"/>
                 <w:vertAlign w:val="baseline"/>
               </w:rPr>
               <w:t>El sistema</w:t>
-            </w:r>
-          </w:p>
-        </w:tc>
-      </w:tr>
-      <w:tr>
-        <w:tblPrEx>
-          <w:tblBorders>
-            <w:top w:val="none" w:color="auto" w:sz="0" w:space="0"/>
-            <w:left w:val="none" w:color="auto" w:sz="0" w:space="0"/>
-            <w:bottom w:val="none" w:color="auto" w:sz="0" w:space="0"/>
-            <w:right w:val="none" w:color="auto" w:sz="0" w:space="0"/>
-            <w:insideH w:val="none" w:color="auto" w:sz="0" w:space="0"/>
-            <w:insideV w:val="none" w:color="auto" w:sz="0" w:space="0"/>
-          </w:tblBorders>
-          <w:shd w:val="clear"/>
-          <w:tblCellMar>
-            <w:top w:w="15" w:type="dxa"/>
-            <w:left w:w="15" w:type="dxa"/>
-            <w:bottom w:w="15" w:type="dxa"/>
-            <w:right w:w="15" w:type="dxa"/>
-          </w:tblCellMar>
-        </w:tblPrEx>
-        <w:trPr>
-          <w:trHeight w:val="0" w:hRule="atLeast"/>
-        </w:trPr>
-        <w:tc>
-          <w:tcPr>
-            <w:tcW w:w="0" w:type="auto"/>
-            <w:tcBorders>
-              <w:top w:val="single" w:color="000000" w:sz="8" w:space="0"/>
-              <w:left w:val="single" w:color="000000" w:sz="8" w:space="0"/>
-              <w:bottom w:val="single" w:color="000000" w:sz="8" w:space="0"/>
-              <w:right w:val="single" w:color="000000" w:sz="8" w:space="0"/>
-            </w:tcBorders>
-            <w:shd w:val="clear"/>
-            <w:tcMar>
-              <w:top w:w="100" w:type="dxa"/>
-              <w:left w:w="100" w:type="dxa"/>
-              <w:bottom w:w="100" w:type="dxa"/>
-              <w:right w:w="100" w:type="dxa"/>
-            </w:tcMar>
-            <w:vAlign w:val="top"/>
-          </w:tcPr>
-          <w:p>
-            <w:pPr>
-              <w:pStyle w:val="12"/>
-              <w:keepNext w:val="0"/>
-              <w:keepLines w:val="0"/>
-              <w:widowControl/>
-              <w:suppressLineNumbers w:val="0"/>
-              <w:bidi w:val="0"/>
-              <w:spacing w:before="0" w:beforeAutospacing="0" w:after="0" w:afterAutospacing="0" w:line="15" w:lineRule="atLeast"/>
-              <w:jc w:val="both"/>
-            </w:pPr>
-            <w:r>
-              <w:rPr>
-                <w:rFonts w:hint="default" w:ascii="Arial" w:hAnsi="Arial" w:cs="Arial"/>
-                <w:i w:val="0"/>
-                <w:iCs w:val="0"/>
-                <w:color w:val="000000"/>
-                <w:sz w:val="22"/>
-                <w:szCs w:val="22"/>
-                <w:u w:val="none"/>
-                <w:bdr w:val="none" w:color="auto" w:sz="0" w:space="0"/>
-                <w:vertAlign w:val="baseline"/>
-              </w:rPr>
-              <w:t>1. El usuario decide ingresar al sistema por primera vez y clicka registrarse.</w:t>
-            </w:r>
-          </w:p>
-        </w:tc>
-        <w:tc>
-          <w:tcPr>
-            <w:tcW w:w="0" w:type="auto"/>
-            <w:tcBorders>
-              <w:top w:val="single" w:color="000000" w:sz="8" w:space="0"/>
-              <w:left w:val="single" w:color="000000" w:sz="8" w:space="0"/>
-              <w:bottom w:val="single" w:color="000000" w:sz="8" w:space="0"/>
-              <w:right w:val="single" w:color="000000" w:sz="8" w:space="0"/>
-            </w:tcBorders>
-            <w:shd w:val="clear"/>
-            <w:tcMar>
-              <w:top w:w="100" w:type="dxa"/>
-              <w:left w:w="100" w:type="dxa"/>
-              <w:bottom w:w="100" w:type="dxa"/>
-              <w:right w:w="100" w:type="dxa"/>
-            </w:tcMar>
-            <w:vAlign w:val="top"/>
-          </w:tcPr>
-          <w:p>
-            <w:pPr>
-              <w:pStyle w:val="12"/>
-              <w:keepNext w:val="0"/>
-              <w:keepLines w:val="0"/>
-              <w:widowControl/>
-              <w:suppressLineNumbers w:val="0"/>
-              <w:bidi w:val="0"/>
-              <w:spacing w:before="0" w:beforeAutospacing="0" w:after="0" w:afterAutospacing="0" w:line="15" w:lineRule="atLeast"/>
-              <w:jc w:val="both"/>
-            </w:pPr>
-            <w:r>
-              <w:rPr>
-                <w:rFonts w:hint="default" w:ascii="Arial" w:hAnsi="Arial" w:cs="Arial"/>
-                <w:i w:val="0"/>
-                <w:iCs w:val="0"/>
-                <w:color w:val="000000"/>
-                <w:sz w:val="22"/>
-                <w:szCs w:val="22"/>
-                <w:u w:val="none"/>
-                <w:bdr w:val="none" w:color="auto" w:sz="0" w:space="0"/>
-                <w:vertAlign w:val="baseline"/>
-              </w:rPr>
-              <w:t>2. El sistema muestra los campos necesarios para validar, usuario y contraseña, edat y Instituto.</w:t>
-            </w:r>
-          </w:p>
-        </w:tc>
-      </w:tr>
-      <w:tr>
-        <w:tblPrEx>
-          <w:tblBorders>
-            <w:top w:val="none" w:color="auto" w:sz="0" w:space="0"/>
-            <w:left w:val="none" w:color="auto" w:sz="0" w:space="0"/>
-            <w:bottom w:val="none" w:color="auto" w:sz="0" w:space="0"/>
-            <w:right w:val="none" w:color="auto" w:sz="0" w:space="0"/>
-            <w:insideH w:val="none" w:color="auto" w:sz="0" w:space="0"/>
-            <w:insideV w:val="none" w:color="auto" w:sz="0" w:space="0"/>
-          </w:tblBorders>
-          <w:shd w:val="clear"/>
-          <w:tblCellMar>
-            <w:top w:w="15" w:type="dxa"/>
-            <w:left w:w="15" w:type="dxa"/>
-            <w:bottom w:w="15" w:type="dxa"/>
-            <w:right w:w="15" w:type="dxa"/>
-          </w:tblCellMar>
-        </w:tblPrEx>
-        <w:trPr>
-          <w:trHeight w:val="0" w:hRule="atLeast"/>
-        </w:trPr>
-        <w:tc>
-          <w:tcPr>
-            <w:tcW w:w="0" w:type="auto"/>
-            <w:tcBorders>
-              <w:top w:val="single" w:color="000000" w:sz="8" w:space="0"/>
-              <w:left w:val="single" w:color="000000" w:sz="8" w:space="0"/>
-              <w:bottom w:val="single" w:color="000000" w:sz="8" w:space="0"/>
-              <w:right w:val="single" w:color="000000" w:sz="8" w:space="0"/>
-            </w:tcBorders>
-            <w:shd w:val="clear"/>
-            <w:tcMar>
-              <w:top w:w="100" w:type="dxa"/>
-              <w:left w:w="100" w:type="dxa"/>
-              <w:bottom w:w="100" w:type="dxa"/>
-              <w:right w:w="100" w:type="dxa"/>
-            </w:tcMar>
-            <w:vAlign w:val="top"/>
-          </w:tcPr>
-          <w:p>
-            <w:pPr>
-              <w:pStyle w:val="12"/>
-              <w:keepNext w:val="0"/>
-              <w:keepLines w:val="0"/>
-              <w:widowControl/>
-              <w:suppressLineNumbers w:val="0"/>
-              <w:bidi w:val="0"/>
-              <w:spacing w:before="0" w:beforeAutospacing="0" w:after="0" w:afterAutospacing="0" w:line="15" w:lineRule="atLeast"/>
-              <w:jc w:val="both"/>
-            </w:pPr>
-            <w:r>
-              <w:rPr>
-                <w:rFonts w:hint="default" w:ascii="Arial" w:hAnsi="Arial" w:cs="Arial"/>
-                <w:i w:val="0"/>
-                <w:iCs w:val="0"/>
-                <w:color w:val="000000"/>
-                <w:sz w:val="22"/>
-                <w:szCs w:val="22"/>
-                <w:u w:val="none"/>
-                <w:bdr w:val="none" w:color="auto" w:sz="0" w:space="0"/>
-                <w:vertAlign w:val="baseline"/>
-              </w:rPr>
-              <w:t>3. El usuario ingresa sus datos,</w:t>
-            </w:r>
-          </w:p>
-          <w:p>
-            <w:pPr>
-              <w:pStyle w:val="12"/>
-              <w:keepNext w:val="0"/>
-              <w:keepLines w:val="0"/>
-              <w:widowControl/>
-              <w:suppressLineNumbers w:val="0"/>
-              <w:bidi w:val="0"/>
-              <w:spacing w:before="0" w:beforeAutospacing="0" w:after="0" w:afterAutospacing="0" w:line="15" w:lineRule="atLeast"/>
-              <w:jc w:val="both"/>
-            </w:pPr>
-            <w:r>
-              <w:rPr>
-                <w:rFonts w:hint="default" w:ascii="Arial" w:hAnsi="Arial" w:cs="Arial"/>
-                <w:i w:val="0"/>
-                <w:iCs w:val="0"/>
-                <w:color w:val="000000"/>
-                <w:sz w:val="22"/>
-                <w:szCs w:val="22"/>
-                <w:u w:val="none"/>
-                <w:bdr w:val="none" w:color="auto" w:sz="0" w:space="0"/>
-                <w:vertAlign w:val="baseline"/>
-              </w:rPr>
-              <w:t>en los campos correspondientes.</w:t>
-            </w:r>
-          </w:p>
-        </w:tc>
-        <w:tc>
-          <w:tcPr>
-            <w:tcW w:w="0" w:type="auto"/>
-            <w:tcBorders>
-              <w:top w:val="single" w:color="000000" w:sz="8" w:space="0"/>
-              <w:left w:val="single" w:color="000000" w:sz="8" w:space="0"/>
-              <w:bottom w:val="single" w:color="000000" w:sz="8" w:space="0"/>
-              <w:right w:val="single" w:color="000000" w:sz="8" w:space="0"/>
-            </w:tcBorders>
-            <w:shd w:val="clear"/>
-            <w:tcMar>
-              <w:top w:w="100" w:type="dxa"/>
-              <w:left w:w="100" w:type="dxa"/>
-              <w:bottom w:w="100" w:type="dxa"/>
-              <w:right w:w="100" w:type="dxa"/>
-            </w:tcMar>
-            <w:vAlign w:val="top"/>
-          </w:tcPr>
-          <w:p>
-            <w:pPr>
-              <w:pStyle w:val="12"/>
-              <w:keepNext w:val="0"/>
-              <w:keepLines w:val="0"/>
-              <w:widowControl/>
-              <w:suppressLineNumbers w:val="0"/>
-              <w:bidi w:val="0"/>
-              <w:spacing w:before="0" w:beforeAutospacing="0" w:after="0" w:afterAutospacing="0" w:line="15" w:lineRule="atLeast"/>
-              <w:jc w:val="both"/>
-            </w:pPr>
-            <w:r>
-              <w:rPr>
-                <w:rFonts w:hint="default" w:ascii="Arial" w:hAnsi="Arial" w:cs="Arial"/>
-                <w:i w:val="0"/>
-                <w:iCs w:val="0"/>
-                <w:color w:val="000000"/>
-                <w:sz w:val="22"/>
-                <w:szCs w:val="22"/>
-                <w:u w:val="none"/>
-                <w:bdr w:val="none" w:color="auto" w:sz="0" w:space="0"/>
-                <w:vertAlign w:val="baseline"/>
-              </w:rPr>
-              <w:t>4. El sistema valida los campos</w:t>
-            </w:r>
-          </w:p>
-          <w:p>
-            <w:pPr>
-              <w:pStyle w:val="12"/>
-              <w:keepNext w:val="0"/>
-              <w:keepLines w:val="0"/>
-              <w:widowControl/>
-              <w:suppressLineNumbers w:val="0"/>
-              <w:bidi w:val="0"/>
-              <w:spacing w:before="0" w:beforeAutospacing="0" w:after="0" w:afterAutospacing="0" w:line="15" w:lineRule="atLeast"/>
-              <w:jc w:val="both"/>
-            </w:pPr>
-            <w:r>
-              <w:rPr>
-                <w:rFonts w:hint="default" w:ascii="Arial" w:hAnsi="Arial" w:cs="Arial"/>
-                <w:i w:val="0"/>
-                <w:iCs w:val="0"/>
-                <w:color w:val="000000"/>
-                <w:sz w:val="22"/>
-                <w:szCs w:val="22"/>
-                <w:u w:val="none"/>
-                <w:bdr w:val="none" w:color="auto" w:sz="0" w:space="0"/>
-                <w:vertAlign w:val="baseline"/>
-              </w:rPr>
-              <w:t>introducidos por el usuario.</w:t>
             </w:r>
           </w:p>
         </w:tc>
@@ -4879,7 +4370,7 @@
               <w:bottom w:val="single" w:color="000000" w:sz="8" w:space="0"/>
               <w:right w:val="single" w:color="000000" w:sz="8" w:space="0"/>
             </w:tcBorders>
-            <w:shd w:val="clear"/>
+            <w:shd w:val="clear" w:color="auto" w:fill="auto"/>
             <w:tcMar>
               <w:top w:w="100" w:type="dxa"/>
               <w:left w:w="100" w:type="dxa"/>
@@ -4908,10 +4399,9 @@
                 <w:sz w:val="22"/>
                 <w:szCs w:val="22"/>
                 <w:u w:val="none"/>
-                <w:bdr w:val="none" w:color="auto" w:sz="0" w:space="0"/>
                 <w:vertAlign w:val="baseline"/>
               </w:rPr>
-              <w:t>5. El usuario ingresa al sistema.</w:t>
+              <w:t>1. El usuario decide ingresar al sistema por primera vez y clicka registrarse.</w:t>
             </w:r>
           </w:p>
         </w:tc>
@@ -4924,7 +4414,7 @@
               <w:bottom w:val="single" w:color="000000" w:sz="8" w:space="0"/>
               <w:right w:val="single" w:color="000000" w:sz="8" w:space="0"/>
             </w:tcBorders>
-            <w:shd w:val="clear"/>
+            <w:shd w:val="clear" w:color="auto" w:fill="auto"/>
             <w:tcMar>
               <w:top w:w="100" w:type="dxa"/>
               <w:left w:w="100" w:type="dxa"/>
@@ -4953,7 +4443,276 @@
                 <w:sz w:val="22"/>
                 <w:szCs w:val="22"/>
                 <w:u w:val="none"/>
-                <w:bdr w:val="none" w:color="auto" w:sz="0" w:space="0"/>
+                <w:vertAlign w:val="baseline"/>
+              </w:rPr>
+              <w:t>2. El sistema muestra los campos necesarios para validar, usuario y contraseña, edat y Instituto.</w:t>
+            </w:r>
+          </w:p>
+        </w:tc>
+      </w:tr>
+      <w:tr>
+        <w:tblPrEx>
+          <w:tblBorders>
+            <w:top w:val="none" w:color="auto" w:sz="0" w:space="0"/>
+            <w:left w:val="none" w:color="auto" w:sz="0" w:space="0"/>
+            <w:bottom w:val="none" w:color="auto" w:sz="0" w:space="0"/>
+            <w:right w:val="none" w:color="auto" w:sz="0" w:space="0"/>
+            <w:insideH w:val="none" w:color="auto" w:sz="0" w:space="0"/>
+            <w:insideV w:val="none" w:color="auto" w:sz="0" w:space="0"/>
+          </w:tblBorders>
+          <w:shd w:val="clear" w:color="auto" w:fill="auto"/>
+          <w:tblCellMar>
+            <w:top w:w="15" w:type="dxa"/>
+            <w:left w:w="15" w:type="dxa"/>
+            <w:bottom w:w="15" w:type="dxa"/>
+            <w:right w:w="15" w:type="dxa"/>
+          </w:tblCellMar>
+        </w:tblPrEx>
+        <w:trPr>
+          <w:trHeight w:val="0" w:hRule="atLeast"/>
+        </w:trPr>
+        <w:tc>
+          <w:tcPr>
+            <w:tcW w:w="0" w:type="auto"/>
+            <w:tcBorders>
+              <w:top w:val="single" w:color="000000" w:sz="8" w:space="0"/>
+              <w:left w:val="single" w:color="000000" w:sz="8" w:space="0"/>
+              <w:bottom w:val="single" w:color="000000" w:sz="8" w:space="0"/>
+              <w:right w:val="single" w:color="000000" w:sz="8" w:space="0"/>
+            </w:tcBorders>
+            <w:shd w:val="clear" w:color="auto" w:fill="auto"/>
+            <w:tcMar>
+              <w:top w:w="100" w:type="dxa"/>
+              <w:left w:w="100" w:type="dxa"/>
+              <w:bottom w:w="100" w:type="dxa"/>
+              <w:right w:w="100" w:type="dxa"/>
+            </w:tcMar>
+            <w:vAlign w:val="top"/>
+          </w:tcPr>
+          <w:p>
+            <w:pPr>
+              <w:pStyle w:val="12"/>
+              <w:keepNext w:val="0"/>
+              <w:keepLines w:val="0"/>
+              <w:widowControl/>
+              <w:suppressLineNumbers w:val="0"/>
+              <w:bidi w:val="0"/>
+              <w:spacing w:before="0" w:beforeAutospacing="0" w:after="0" w:afterAutospacing="0" w:line="15" w:lineRule="atLeast"/>
+              <w:jc w:val="both"/>
+            </w:pPr>
+            <w:r>
+              <w:rPr>
+                <w:rFonts w:hint="default" w:ascii="Arial" w:hAnsi="Arial" w:cs="Arial"/>
+                <w:i w:val="0"/>
+                <w:iCs w:val="0"/>
+                <w:color w:val="000000"/>
+                <w:sz w:val="22"/>
+                <w:szCs w:val="22"/>
+                <w:u w:val="none"/>
+                <w:vertAlign w:val="baseline"/>
+              </w:rPr>
+              <w:t>3. El usuario ingresa sus datos,</w:t>
+            </w:r>
+          </w:p>
+          <w:p>
+            <w:pPr>
+              <w:pStyle w:val="12"/>
+              <w:keepNext w:val="0"/>
+              <w:keepLines w:val="0"/>
+              <w:widowControl/>
+              <w:suppressLineNumbers w:val="0"/>
+              <w:bidi w:val="0"/>
+              <w:spacing w:before="0" w:beforeAutospacing="0" w:after="0" w:afterAutospacing="0" w:line="15" w:lineRule="atLeast"/>
+              <w:jc w:val="both"/>
+            </w:pPr>
+            <w:r>
+              <w:rPr>
+                <w:rFonts w:hint="default" w:ascii="Arial" w:hAnsi="Arial" w:cs="Arial"/>
+                <w:i w:val="0"/>
+                <w:iCs w:val="0"/>
+                <w:color w:val="000000"/>
+                <w:sz w:val="22"/>
+                <w:szCs w:val="22"/>
+                <w:u w:val="none"/>
+                <w:vertAlign w:val="baseline"/>
+              </w:rPr>
+              <w:t>en los campos correspondientes.</w:t>
+            </w:r>
+          </w:p>
+        </w:tc>
+        <w:tc>
+          <w:tcPr>
+            <w:tcW w:w="0" w:type="auto"/>
+            <w:tcBorders>
+              <w:top w:val="single" w:color="000000" w:sz="8" w:space="0"/>
+              <w:left w:val="single" w:color="000000" w:sz="8" w:space="0"/>
+              <w:bottom w:val="single" w:color="000000" w:sz="8" w:space="0"/>
+              <w:right w:val="single" w:color="000000" w:sz="8" w:space="0"/>
+            </w:tcBorders>
+            <w:shd w:val="clear" w:color="auto" w:fill="auto"/>
+            <w:tcMar>
+              <w:top w:w="100" w:type="dxa"/>
+              <w:left w:w="100" w:type="dxa"/>
+              <w:bottom w:w="100" w:type="dxa"/>
+              <w:right w:w="100" w:type="dxa"/>
+            </w:tcMar>
+            <w:vAlign w:val="top"/>
+          </w:tcPr>
+          <w:p>
+            <w:pPr>
+              <w:pStyle w:val="12"/>
+              <w:keepNext w:val="0"/>
+              <w:keepLines w:val="0"/>
+              <w:widowControl/>
+              <w:suppressLineNumbers w:val="0"/>
+              <w:bidi w:val="0"/>
+              <w:spacing w:before="0" w:beforeAutospacing="0" w:after="0" w:afterAutospacing="0" w:line="15" w:lineRule="atLeast"/>
+              <w:jc w:val="both"/>
+            </w:pPr>
+            <w:r>
+              <w:rPr>
+                <w:rFonts w:hint="default" w:ascii="Arial" w:hAnsi="Arial" w:cs="Arial"/>
+                <w:i w:val="0"/>
+                <w:iCs w:val="0"/>
+                <w:color w:val="000000"/>
+                <w:sz w:val="22"/>
+                <w:szCs w:val="22"/>
+                <w:u w:val="none"/>
+                <w:vertAlign w:val="baseline"/>
+              </w:rPr>
+              <w:t>4. El sistema valida los campos</w:t>
+            </w:r>
+          </w:p>
+          <w:p>
+            <w:pPr>
+              <w:pStyle w:val="12"/>
+              <w:keepNext w:val="0"/>
+              <w:keepLines w:val="0"/>
+              <w:widowControl/>
+              <w:suppressLineNumbers w:val="0"/>
+              <w:bidi w:val="0"/>
+              <w:spacing w:before="0" w:beforeAutospacing="0" w:after="0" w:afterAutospacing="0" w:line="15" w:lineRule="atLeast"/>
+              <w:jc w:val="both"/>
+            </w:pPr>
+            <w:r>
+              <w:rPr>
+                <w:rFonts w:hint="default" w:ascii="Arial" w:hAnsi="Arial" w:cs="Arial"/>
+                <w:i w:val="0"/>
+                <w:iCs w:val="0"/>
+                <w:color w:val="000000"/>
+                <w:sz w:val="22"/>
+                <w:szCs w:val="22"/>
+                <w:u w:val="none"/>
+                <w:vertAlign w:val="baseline"/>
+              </w:rPr>
+              <w:t>introducidos por el usuario.</w:t>
+            </w:r>
+          </w:p>
+        </w:tc>
+      </w:tr>
+      <w:tr>
+        <w:tblPrEx>
+          <w:tblBorders>
+            <w:top w:val="none" w:color="auto" w:sz="0" w:space="0"/>
+            <w:left w:val="none" w:color="auto" w:sz="0" w:space="0"/>
+            <w:bottom w:val="none" w:color="auto" w:sz="0" w:space="0"/>
+            <w:right w:val="none" w:color="auto" w:sz="0" w:space="0"/>
+            <w:insideH w:val="none" w:color="auto" w:sz="0" w:space="0"/>
+            <w:insideV w:val="none" w:color="auto" w:sz="0" w:space="0"/>
+          </w:tblBorders>
+          <w:shd w:val="clear" w:color="auto" w:fill="auto"/>
+          <w:tblCellMar>
+            <w:top w:w="15" w:type="dxa"/>
+            <w:left w:w="15" w:type="dxa"/>
+            <w:bottom w:w="15" w:type="dxa"/>
+            <w:right w:w="15" w:type="dxa"/>
+          </w:tblCellMar>
+        </w:tblPrEx>
+        <w:trPr>
+          <w:trHeight w:val="0" w:hRule="atLeast"/>
+        </w:trPr>
+        <w:tc>
+          <w:tcPr>
+            <w:tcW w:w="0" w:type="auto"/>
+            <w:tcBorders>
+              <w:top w:val="single" w:color="000000" w:sz="8" w:space="0"/>
+              <w:left w:val="single" w:color="000000" w:sz="8" w:space="0"/>
+              <w:bottom w:val="single" w:color="000000" w:sz="8" w:space="0"/>
+              <w:right w:val="single" w:color="000000" w:sz="8" w:space="0"/>
+            </w:tcBorders>
+            <w:shd w:val="clear" w:color="auto" w:fill="auto"/>
+            <w:tcMar>
+              <w:top w:w="100" w:type="dxa"/>
+              <w:left w:w="100" w:type="dxa"/>
+              <w:bottom w:w="100" w:type="dxa"/>
+              <w:right w:w="100" w:type="dxa"/>
+            </w:tcMar>
+            <w:vAlign w:val="top"/>
+          </w:tcPr>
+          <w:p>
+            <w:pPr>
+              <w:pStyle w:val="12"/>
+              <w:keepNext w:val="0"/>
+              <w:keepLines w:val="0"/>
+              <w:widowControl/>
+              <w:suppressLineNumbers w:val="0"/>
+              <w:bidi w:val="0"/>
+              <w:spacing w:before="0" w:beforeAutospacing="0" w:after="0" w:afterAutospacing="0" w:line="15" w:lineRule="atLeast"/>
+              <w:jc w:val="both"/>
+            </w:pPr>
+            <w:r>
+              <w:rPr>
+                <w:rFonts w:hint="default" w:ascii="Arial" w:hAnsi="Arial" w:cs="Arial"/>
+                <w:i w:val="0"/>
+                <w:iCs w:val="0"/>
+                <w:color w:val="000000"/>
+                <w:sz w:val="22"/>
+                <w:szCs w:val="22"/>
+                <w:u w:val="none"/>
+                <w:vertAlign w:val="baseline"/>
+              </w:rPr>
+              <w:t>5. El usuario ingresa al sistema.</w:t>
+            </w:r>
+          </w:p>
+        </w:tc>
+        <w:tc>
+          <w:tcPr>
+            <w:tcW w:w="0" w:type="auto"/>
+            <w:tcBorders>
+              <w:top w:val="single" w:color="000000" w:sz="8" w:space="0"/>
+              <w:left w:val="single" w:color="000000" w:sz="8" w:space="0"/>
+              <w:bottom w:val="single" w:color="000000" w:sz="8" w:space="0"/>
+              <w:right w:val="single" w:color="000000" w:sz="8" w:space="0"/>
+            </w:tcBorders>
+            <w:shd w:val="clear" w:color="auto" w:fill="auto"/>
+            <w:tcMar>
+              <w:top w:w="100" w:type="dxa"/>
+              <w:left w:w="100" w:type="dxa"/>
+              <w:bottom w:w="100" w:type="dxa"/>
+              <w:right w:w="100" w:type="dxa"/>
+            </w:tcMar>
+            <w:vAlign w:val="top"/>
+          </w:tcPr>
+          <w:p>
+            <w:pPr>
+              <w:pStyle w:val="12"/>
+              <w:keepNext w:val="0"/>
+              <w:keepLines w:val="0"/>
+              <w:widowControl/>
+              <w:suppressLineNumbers w:val="0"/>
+              <w:bidi w:val="0"/>
+              <w:spacing w:before="0" w:beforeAutospacing="0" w:after="0" w:afterAutospacing="0" w:line="15" w:lineRule="atLeast"/>
+              <w:jc w:val="both"/>
+            </w:pPr>
+            <w:r>
+              <w:rPr>
+                <w:rFonts w:hint="default" w:ascii="Arial" w:hAnsi="Arial" w:cs="Arial"/>
+                <w:i w:val="0"/>
+                <w:iCs w:val="0"/>
+                <w:color w:val="000000"/>
+                <w:sz w:val="22"/>
+                <w:szCs w:val="22"/>
+                <w:u w:val="none"/>
                 <w:vertAlign w:val="baseline"/>
               </w:rPr>
               <w:t>6. El sistema muestra la pantalla de inicio</w:t>
@@ -5137,6 +4896,7 @@
     </w:p>
     <w:tbl>
       <w:tblPr>
+        <w:tblStyle w:val="9"/>
         <w:tblW w:w="0" w:type="auto"/>
         <w:tblInd w:w="0" w:type="dxa"/>
         <w:tblBorders>
@@ -5147,7 +4907,7 @@
           <w:insideH w:val="none" w:color="auto" w:sz="0" w:space="0"/>
           <w:insideV w:val="none" w:color="auto" w:sz="0" w:space="0"/>
         </w:tblBorders>
-        <w:shd w:val="clear"/>
+        <w:shd w:val="clear" w:color="auto" w:fill="auto"/>
         <w:tblLayout w:type="autofit"/>
         <w:tblCellMar>
           <w:top w:w="15" w:type="dxa"/>
@@ -5213,7 +4973,6 @@
                 <w:sz w:val="22"/>
                 <w:szCs w:val="22"/>
                 <w:u w:val="none"/>
-                <w:bdr w:val="none" w:color="auto" w:sz="0" w:space="0"/>
                 <w:vertAlign w:val="baseline"/>
               </w:rPr>
               <w:t>Administrador</w:t>
@@ -5259,7 +5018,6 @@
                 <w:sz w:val="22"/>
                 <w:szCs w:val="22"/>
                 <w:u w:val="none"/>
-                <w:bdr w:val="none" w:color="auto" w:sz="0" w:space="0"/>
                 <w:vertAlign w:val="baseline"/>
               </w:rPr>
               <w:t>El sistema</w:t>
@@ -5277,7 +5035,6 @@
             <w:insideH w:val="none" w:color="auto" w:sz="0" w:space="0"/>
             <w:insideV w:val="none" w:color="auto" w:sz="0" w:space="0"/>
           </w:tblBorders>
-          <w:shd w:val="clear"/>
           <w:tblCellMar>
             <w:top w:w="15" w:type="dxa"/>
             <w:left w:w="15" w:type="dxa"/>
@@ -5297,7 +5054,7 @@
               <w:bottom w:val="single" w:color="000000" w:sz="8" w:space="0"/>
               <w:right w:val="single" w:color="000000" w:sz="8" w:space="0"/>
             </w:tcBorders>
-            <w:shd w:val="clear"/>
+            <w:shd w:val="clear" w:color="auto" w:fill="auto"/>
             <w:tcMar>
               <w:top w:w="100" w:type="dxa"/>
               <w:left w:w="100" w:type="dxa"/>
@@ -5326,7 +5083,6 @@
                 <w:sz w:val="22"/>
                 <w:szCs w:val="22"/>
                 <w:u w:val="none"/>
-                <w:bdr w:val="none" w:color="auto" w:sz="0" w:space="0"/>
                 <w:vertAlign w:val="baseline"/>
               </w:rPr>
               <w:t>1. El administrador decide ingresar al apartado de crear actividad.</w:t>
@@ -5342,7 +5098,7 @@
               <w:bottom w:val="single" w:color="000000" w:sz="8" w:space="0"/>
               <w:right w:val="single" w:color="000000" w:sz="8" w:space="0"/>
             </w:tcBorders>
-            <w:shd w:val="clear"/>
+            <w:shd w:val="clear" w:color="auto" w:fill="auto"/>
             <w:tcMar>
               <w:top w:w="100" w:type="dxa"/>
               <w:left w:w="100" w:type="dxa"/>
@@ -5371,7 +5127,6 @@
                 <w:sz w:val="22"/>
                 <w:szCs w:val="22"/>
                 <w:u w:val="none"/>
-                <w:bdr w:val="none" w:color="auto" w:sz="0" w:space="0"/>
                 <w:vertAlign w:val="baseline"/>
               </w:rPr>
               <w:t>2. El sistema muestra los campos necesarios para introducir título, resumen, descripción, recursos* y preguntas.</w:t>
@@ -5389,7 +5144,6 @@
             <w:insideH w:val="none" w:color="auto" w:sz="0" w:space="0"/>
             <w:insideV w:val="none" w:color="auto" w:sz="0" w:space="0"/>
           </w:tblBorders>
-          <w:shd w:val="clear"/>
           <w:tblCellMar>
             <w:top w:w="15" w:type="dxa"/>
             <w:left w:w="15" w:type="dxa"/>
@@ -5409,7 +5163,7 @@
               <w:bottom w:val="single" w:color="000000" w:sz="8" w:space="0"/>
               <w:right w:val="single" w:color="000000" w:sz="8" w:space="0"/>
             </w:tcBorders>
-            <w:shd w:val="clear"/>
+            <w:shd w:val="clear" w:color="auto" w:fill="auto"/>
             <w:tcMar>
               <w:top w:w="100" w:type="dxa"/>
               <w:left w:w="100" w:type="dxa"/>
@@ -5438,7 +5192,6 @@
                 <w:sz w:val="22"/>
                 <w:szCs w:val="22"/>
                 <w:u w:val="none"/>
-                <w:bdr w:val="none" w:color="auto" w:sz="0" w:space="0"/>
                 <w:vertAlign w:val="baseline"/>
               </w:rPr>
               <w:t>3. El administrador ingresa los datos</w:t>
@@ -5464,7 +5217,6 @@
                 <w:sz w:val="22"/>
                 <w:szCs w:val="22"/>
                 <w:u w:val="none"/>
-                <w:bdr w:val="none" w:color="auto" w:sz="0" w:space="0"/>
                 <w:vertAlign w:val="baseline"/>
               </w:rPr>
               <w:t>en los campos correspondientes.</w:t>
@@ -5480,7 +5232,7 @@
               <w:bottom w:val="single" w:color="000000" w:sz="8" w:space="0"/>
               <w:right w:val="single" w:color="000000" w:sz="8" w:space="0"/>
             </w:tcBorders>
-            <w:shd w:val="clear"/>
+            <w:shd w:val="clear" w:color="auto" w:fill="auto"/>
             <w:tcMar>
               <w:top w:w="100" w:type="dxa"/>
               <w:left w:w="100" w:type="dxa"/>
@@ -5509,7 +5261,6 @@
                 <w:sz w:val="22"/>
                 <w:szCs w:val="22"/>
                 <w:u w:val="none"/>
-                <w:bdr w:val="none" w:color="auto" w:sz="0" w:space="0"/>
                 <w:vertAlign w:val="baseline"/>
               </w:rPr>
               <w:t>4. El sistema guarda los datos</w:t>
@@ -5535,7 +5286,6 @@
                 <w:sz w:val="22"/>
                 <w:szCs w:val="22"/>
                 <w:u w:val="none"/>
-                <w:bdr w:val="none" w:color="auto" w:sz="0" w:space="0"/>
                 <w:vertAlign w:val="baseline"/>
               </w:rPr>
               <w:t>introducidos por el usuario y crea el dilema.</w:t>
@@ -5731,6 +5481,7 @@
     </w:p>
     <w:tbl>
       <w:tblPr>
+        <w:tblStyle w:val="9"/>
         <w:tblW w:w="0" w:type="auto"/>
         <w:tblInd w:w="0" w:type="dxa"/>
         <w:tblBorders>
@@ -5741,7 +5492,7 @@
           <w:insideH w:val="none" w:color="auto" w:sz="0" w:space="0"/>
           <w:insideV w:val="none" w:color="auto" w:sz="0" w:space="0"/>
         </w:tblBorders>
-        <w:shd w:val="clear"/>
+        <w:shd w:val="clear" w:color="auto" w:fill="auto"/>
         <w:tblLayout w:type="autofit"/>
         <w:tblCellMar>
           <w:top w:w="15" w:type="dxa"/>
@@ -5813,7 +5564,6 @@
                 <w:sz w:val="22"/>
                 <w:szCs w:val="22"/>
                 <w:u w:val="none"/>
-                <w:bdr w:val="none" w:color="auto" w:sz="0" w:space="0"/>
                 <w:vertAlign w:val="baseline"/>
               </w:rPr>
               <w:t>Usuario</w:t>
@@ -5859,7 +5609,6 @@
                 <w:sz w:val="22"/>
                 <w:szCs w:val="22"/>
                 <w:u w:val="none"/>
-                <w:bdr w:val="none" w:color="auto" w:sz="0" w:space="0"/>
                 <w:vertAlign w:val="baseline"/>
               </w:rPr>
               <w:t>El sistema</w:t>
@@ -5877,7 +5626,7 @@
             <w:insideH w:val="none" w:color="auto" w:sz="0" w:space="0"/>
             <w:insideV w:val="none" w:color="auto" w:sz="0" w:space="0"/>
           </w:tblBorders>
-          <w:shd w:val="clear"/>
+          <w:shd w:val="clear" w:color="auto" w:fill="auto"/>
           <w:tblCellMar>
             <w:top w:w="15" w:type="dxa"/>
             <w:left w:w="15" w:type="dxa"/>
@@ -5897,7 +5646,7 @@
               <w:bottom w:val="single" w:color="000000" w:sz="8" w:space="0"/>
               <w:right w:val="single" w:color="000000" w:sz="8" w:space="0"/>
             </w:tcBorders>
-            <w:shd w:val="clear"/>
+            <w:shd w:val="clear" w:color="auto" w:fill="auto"/>
             <w:tcMar>
               <w:top w:w="100" w:type="dxa"/>
               <w:left w:w="100" w:type="dxa"/>
@@ -5926,7 +5675,6 @@
                 <w:sz w:val="22"/>
                 <w:szCs w:val="22"/>
                 <w:u w:val="none"/>
-                <w:bdr w:val="none" w:color="auto" w:sz="0" w:space="0"/>
                 <w:vertAlign w:val="baseline"/>
               </w:rPr>
               <w:t>1. El usuario decide ingresar al apartado de dilemas.</w:t>
@@ -5942,7 +5690,7 @@
               <w:bottom w:val="single" w:color="000000" w:sz="8" w:space="0"/>
               <w:right w:val="single" w:color="000000" w:sz="8" w:space="0"/>
             </w:tcBorders>
-            <w:shd w:val="clear"/>
+            <w:shd w:val="clear" w:color="auto" w:fill="auto"/>
             <w:tcMar>
               <w:top w:w="100" w:type="dxa"/>
               <w:left w:w="100" w:type="dxa"/>
@@ -5971,7 +5719,6 @@
                 <w:sz w:val="22"/>
                 <w:szCs w:val="22"/>
                 <w:u w:val="none"/>
-                <w:bdr w:val="none" w:color="auto" w:sz="0" w:space="0"/>
                 <w:vertAlign w:val="baseline"/>
               </w:rPr>
               <w:t>2. El sistema muestra todos los dilemas creados por el administrador..</w:t>
@@ -5989,7 +5736,13 @@
             <w:insideH w:val="none" w:color="auto" w:sz="0" w:space="0"/>
             <w:insideV w:val="none" w:color="auto" w:sz="0" w:space="0"/>
           </w:tblBorders>
-          <w:shd w:val="clear"/>
+          <w:shd w:val="clear" w:color="auto" w:fill="auto"/>
+          <w:tblCellMar>
+            <w:top w:w="15" w:type="dxa"/>
+            <w:left w:w="15" w:type="dxa"/>
+            <w:bottom w:w="15" w:type="dxa"/>
+            <w:right w:w="15" w:type="dxa"/>
+          </w:tblCellMar>
         </w:tblPrEx>
         <w:trPr>
           <w:trHeight w:val="0" w:hRule="atLeast"/>
@@ -6003,7 +5756,7 @@
               <w:bottom w:val="single" w:color="000000" w:sz="8" w:space="0"/>
               <w:right w:val="single" w:color="000000" w:sz="8" w:space="0"/>
             </w:tcBorders>
-            <w:shd w:val="clear"/>
+            <w:shd w:val="clear" w:color="auto" w:fill="auto"/>
             <w:tcMar>
               <w:top w:w="100" w:type="dxa"/>
               <w:left w:w="100" w:type="dxa"/>
@@ -6032,7 +5785,6 @@
                 <w:sz w:val="22"/>
                 <w:szCs w:val="22"/>
                 <w:u w:val="none"/>
-                <w:bdr w:val="none" w:color="auto" w:sz="0" w:space="0"/>
                 <w:vertAlign w:val="baseline"/>
               </w:rPr>
               <w:t>3. El usuario lee el dilema y finalmente si está registrado puede responder a las preguntas correspondientes al dilema.</w:t>
@@ -6048,7 +5800,7 @@
               <w:bottom w:val="single" w:color="000000" w:sz="8" w:space="0"/>
               <w:right w:val="single" w:color="000000" w:sz="8" w:space="0"/>
             </w:tcBorders>
-            <w:shd w:val="clear"/>
+            <w:shd w:val="clear" w:color="auto" w:fill="auto"/>
             <w:tcMar>
               <w:top w:w="100" w:type="dxa"/>
               <w:left w:w="100" w:type="dxa"/>
@@ -6077,7 +5829,6 @@
                 <w:sz w:val="22"/>
                 <w:szCs w:val="22"/>
                 <w:u w:val="none"/>
-                <w:bdr w:val="none" w:color="auto" w:sz="0" w:space="0"/>
                 <w:vertAlign w:val="baseline"/>
               </w:rPr>
               <w:t>4. El sistema guarda el resultado que ha respondido el cliente en la base de datos. </w:t>
@@ -6285,6 +6036,7 @@
     </w:p>
     <w:tbl>
       <w:tblPr>
+        <w:tblStyle w:val="9"/>
         <w:tblW w:w="0" w:type="auto"/>
         <w:tblInd w:w="0" w:type="dxa"/>
         <w:tblBorders>
@@ -6295,7 +6047,7 @@
           <w:insideH w:val="none" w:color="auto" w:sz="0" w:space="0"/>
           <w:insideV w:val="none" w:color="auto" w:sz="0" w:space="0"/>
         </w:tblBorders>
-        <w:shd w:val="clear"/>
+        <w:shd w:val="clear" w:color="auto" w:fill="auto"/>
         <w:tblLayout w:type="autofit"/>
         <w:tblCellMar>
           <w:top w:w="15" w:type="dxa"/>
@@ -6318,7 +6070,7 @@
             <w:insideH w:val="none" w:color="auto" w:sz="0" w:space="0"/>
             <w:insideV w:val="none" w:color="auto" w:sz="0" w:space="0"/>
           </w:tblBorders>
-          <w:shd w:val="clear"/>
+          <w:shd w:val="clear" w:color="auto" w:fill="auto"/>
           <w:tblCellMar>
             <w:top w:w="15" w:type="dxa"/>
             <w:left w:w="15" w:type="dxa"/>
@@ -6368,7 +6120,6 @@
                 <w:sz w:val="22"/>
                 <w:szCs w:val="22"/>
                 <w:u w:val="none"/>
-                <w:bdr w:val="none" w:color="auto" w:sz="0" w:space="0"/>
                 <w:vertAlign w:val="baseline"/>
               </w:rPr>
               <w:t>Administrador</w:t>
@@ -6414,7 +6165,6 @@
                 <w:sz w:val="22"/>
                 <w:szCs w:val="22"/>
                 <w:u w:val="none"/>
-                <w:bdr w:val="none" w:color="auto" w:sz="0" w:space="0"/>
                 <w:vertAlign w:val="baseline"/>
               </w:rPr>
               <w:t>El sistema</w:t>
@@ -6432,7 +6182,7 @@
             <w:insideH w:val="none" w:color="auto" w:sz="0" w:space="0"/>
             <w:insideV w:val="none" w:color="auto" w:sz="0" w:space="0"/>
           </w:tblBorders>
-          <w:shd w:val="clear"/>
+          <w:shd w:val="clear" w:color="auto" w:fill="auto"/>
           <w:tblCellMar>
             <w:top w:w="15" w:type="dxa"/>
             <w:left w:w="15" w:type="dxa"/>
@@ -6452,7 +6202,7 @@
               <w:bottom w:val="single" w:color="000000" w:sz="8" w:space="0"/>
               <w:right w:val="single" w:color="000000" w:sz="8" w:space="0"/>
             </w:tcBorders>
-            <w:shd w:val="clear"/>
+            <w:shd w:val="clear" w:color="auto" w:fill="auto"/>
             <w:tcMar>
               <w:top w:w="100" w:type="dxa"/>
               <w:left w:w="100" w:type="dxa"/>
@@ -6481,7 +6231,6 @@
                 <w:sz w:val="22"/>
                 <w:szCs w:val="22"/>
                 <w:u w:val="none"/>
-                <w:bdr w:val="none" w:color="auto" w:sz="0" w:space="0"/>
                 <w:vertAlign w:val="baseline"/>
               </w:rPr>
               <w:t>1. El administrador decide ingresar al apartado de descargar resultado.</w:t>
@@ -6497,7 +6246,7 @@
               <w:bottom w:val="single" w:color="000000" w:sz="8" w:space="0"/>
               <w:right w:val="single" w:color="000000" w:sz="8" w:space="0"/>
             </w:tcBorders>
-            <w:shd w:val="clear"/>
+            <w:shd w:val="clear" w:color="auto" w:fill="auto"/>
             <w:tcMar>
               <w:top w:w="100" w:type="dxa"/>
               <w:left w:w="100" w:type="dxa"/>
@@ -6526,7 +6275,6 @@
                 <w:sz w:val="22"/>
                 <w:szCs w:val="22"/>
                 <w:u w:val="none"/>
-                <w:bdr w:val="none" w:color="auto" w:sz="0" w:space="0"/>
                 <w:vertAlign w:val="baseline"/>
               </w:rPr>
               <w:t>2. El sistema muestra unos campos que el administrador ha de marcar por si quiere una búsqueda más detallada, si le de directamente a descargar, se le descargan todas las respuestas del último dilema creado.</w:t>
@@ -6734,6 +6482,7 @@
     </w:p>
     <w:tbl>
       <w:tblPr>
+        <w:tblStyle w:val="9"/>
         <w:tblW w:w="0" w:type="auto"/>
         <w:tblInd w:w="0" w:type="dxa"/>
         <w:tblBorders>
@@ -6744,7 +6493,7 @@
           <w:insideH w:val="none" w:color="auto" w:sz="0" w:space="0"/>
           <w:insideV w:val="none" w:color="auto" w:sz="0" w:space="0"/>
         </w:tblBorders>
-        <w:shd w:val="clear"/>
+        <w:shd w:val="clear" w:color="auto" w:fill="auto"/>
         <w:tblLayout w:type="autofit"/>
         <w:tblCellMar>
           <w:top w:w="15" w:type="dxa"/>
@@ -6767,6 +6516,447 @@
             <w:insideH w:val="none" w:color="auto" w:sz="0" w:space="0"/>
             <w:insideV w:val="none" w:color="auto" w:sz="0" w:space="0"/>
           </w:tblBorders>
+          <w:shd w:val="clear" w:color="auto" w:fill="auto"/>
+        </w:tblPrEx>
+        <w:trPr>
+          <w:trHeight w:val="0" w:hRule="atLeast"/>
+        </w:trPr>
+        <w:tc>
+          <w:tcPr>
+            <w:tcW w:w="0" w:type="auto"/>
+            <w:tcBorders>
+              <w:top w:val="single" w:color="000000" w:sz="8" w:space="0"/>
+              <w:left w:val="single" w:color="000000" w:sz="8" w:space="0"/>
+              <w:bottom w:val="single" w:color="000000" w:sz="8" w:space="0"/>
+              <w:right w:val="single" w:color="000000" w:sz="8" w:space="0"/>
+            </w:tcBorders>
+            <w:shd w:val="clear" w:color="auto" w:fill="4A86E8"/>
+            <w:tcMar>
+              <w:top w:w="100" w:type="dxa"/>
+              <w:left w:w="100" w:type="dxa"/>
+              <w:bottom w:w="100" w:type="dxa"/>
+              <w:right w:w="100" w:type="dxa"/>
+            </w:tcMar>
+            <w:vAlign w:val="top"/>
+          </w:tcPr>
+          <w:p>
+            <w:pPr>
+              <w:pStyle w:val="12"/>
+              <w:keepNext w:val="0"/>
+              <w:keepLines w:val="0"/>
+              <w:widowControl/>
+              <w:suppressLineNumbers w:val="0"/>
+              <w:bidi w:val="0"/>
+              <w:spacing w:before="0" w:beforeAutospacing="0" w:after="0" w:afterAutospacing="0" w:line="15" w:lineRule="atLeast"/>
+            </w:pPr>
+            <w:r>
+              <w:rPr>
+                <w:rFonts w:hint="default" w:ascii="Arial" w:hAnsi="Arial" w:cs="Arial"/>
+                <w:b/>
+                <w:bCs/>
+                <w:i w:val="0"/>
+                <w:iCs w:val="0"/>
+                <w:color w:val="EFEFEF"/>
+                <w:sz w:val="22"/>
+                <w:szCs w:val="22"/>
+                <w:u w:val="none"/>
+                <w:vertAlign w:val="baseline"/>
+              </w:rPr>
+              <w:t>Administrador</w:t>
+            </w:r>
+          </w:p>
+        </w:tc>
+        <w:tc>
+          <w:tcPr>
+            <w:tcW w:w="0" w:type="auto"/>
+            <w:tcBorders>
+              <w:top w:val="single" w:color="000000" w:sz="8" w:space="0"/>
+              <w:left w:val="single" w:color="000000" w:sz="8" w:space="0"/>
+              <w:bottom w:val="single" w:color="000000" w:sz="8" w:space="0"/>
+              <w:right w:val="single" w:color="000000" w:sz="8" w:space="0"/>
+            </w:tcBorders>
+            <w:shd w:val="clear" w:color="auto" w:fill="4A86E8"/>
+            <w:tcMar>
+              <w:top w:w="100" w:type="dxa"/>
+              <w:left w:w="100" w:type="dxa"/>
+              <w:bottom w:w="100" w:type="dxa"/>
+              <w:right w:w="100" w:type="dxa"/>
+            </w:tcMar>
+            <w:vAlign w:val="top"/>
+          </w:tcPr>
+          <w:p>
+            <w:pPr>
+              <w:pStyle w:val="12"/>
+              <w:keepNext w:val="0"/>
+              <w:keepLines w:val="0"/>
+              <w:widowControl/>
+              <w:suppressLineNumbers w:val="0"/>
+              <w:bidi w:val="0"/>
+              <w:spacing w:before="0" w:beforeAutospacing="0" w:after="0" w:afterAutospacing="0" w:line="15" w:lineRule="atLeast"/>
+            </w:pPr>
+            <w:r>
+              <w:rPr>
+                <w:rFonts w:hint="default" w:ascii="Arial" w:hAnsi="Arial" w:cs="Arial"/>
+                <w:b/>
+                <w:bCs/>
+                <w:i w:val="0"/>
+                <w:iCs w:val="0"/>
+                <w:color w:val="EFEFEF"/>
+                <w:sz w:val="22"/>
+                <w:szCs w:val="22"/>
+                <w:u w:val="none"/>
+                <w:vertAlign w:val="baseline"/>
+              </w:rPr>
+              <w:t>El sistema</w:t>
+            </w:r>
+          </w:p>
+        </w:tc>
+      </w:tr>
+      <w:tr>
+        <w:tblPrEx>
+          <w:tblBorders>
+            <w:top w:val="none" w:color="auto" w:sz="0" w:space="0"/>
+            <w:left w:val="none" w:color="auto" w:sz="0" w:space="0"/>
+            <w:bottom w:val="none" w:color="auto" w:sz="0" w:space="0"/>
+            <w:right w:val="none" w:color="auto" w:sz="0" w:space="0"/>
+            <w:insideH w:val="none" w:color="auto" w:sz="0" w:space="0"/>
+            <w:insideV w:val="none" w:color="auto" w:sz="0" w:space="0"/>
+          </w:tblBorders>
+          <w:shd w:val="clear" w:color="auto" w:fill="auto"/>
+          <w:tblCellMar>
+            <w:top w:w="15" w:type="dxa"/>
+            <w:left w:w="15" w:type="dxa"/>
+            <w:bottom w:w="15" w:type="dxa"/>
+            <w:right w:w="15" w:type="dxa"/>
+          </w:tblCellMar>
+        </w:tblPrEx>
+        <w:trPr>
+          <w:trHeight w:val="0" w:hRule="atLeast"/>
+        </w:trPr>
+        <w:tc>
+          <w:tcPr>
+            <w:tcW w:w="0" w:type="auto"/>
+            <w:tcBorders>
+              <w:top w:val="single" w:color="000000" w:sz="8" w:space="0"/>
+              <w:left w:val="single" w:color="000000" w:sz="8" w:space="0"/>
+              <w:bottom w:val="single" w:color="000000" w:sz="8" w:space="0"/>
+              <w:right w:val="single" w:color="000000" w:sz="8" w:space="0"/>
+            </w:tcBorders>
+            <w:shd w:val="clear" w:color="auto" w:fill="auto"/>
+            <w:tcMar>
+              <w:top w:w="100" w:type="dxa"/>
+              <w:left w:w="100" w:type="dxa"/>
+              <w:bottom w:w="100" w:type="dxa"/>
+              <w:right w:w="100" w:type="dxa"/>
+            </w:tcMar>
+            <w:vAlign w:val="top"/>
+          </w:tcPr>
+          <w:p>
+            <w:pPr>
+              <w:pStyle w:val="12"/>
+              <w:keepNext w:val="0"/>
+              <w:keepLines w:val="0"/>
+              <w:widowControl/>
+              <w:suppressLineNumbers w:val="0"/>
+              <w:bidi w:val="0"/>
+              <w:spacing w:before="0" w:beforeAutospacing="0" w:after="0" w:afterAutospacing="0" w:line="15" w:lineRule="atLeast"/>
+              <w:jc w:val="both"/>
+            </w:pPr>
+            <w:r>
+              <w:rPr>
+                <w:rFonts w:hint="default" w:ascii="Arial" w:hAnsi="Arial" w:cs="Arial"/>
+                <w:i w:val="0"/>
+                <w:iCs w:val="0"/>
+                <w:color w:val="000000"/>
+                <w:sz w:val="22"/>
+                <w:szCs w:val="22"/>
+                <w:u w:val="none"/>
+                <w:vertAlign w:val="baseline"/>
+              </w:rPr>
+              <w:t>1. El usuario decide ingresar al apartado de listado dilemas y consultaría los que ha completado anteriormente.</w:t>
+            </w:r>
+          </w:p>
+        </w:tc>
+        <w:tc>
+          <w:tcPr>
+            <w:tcW w:w="0" w:type="auto"/>
+            <w:tcBorders>
+              <w:top w:val="single" w:color="000000" w:sz="8" w:space="0"/>
+              <w:left w:val="single" w:color="000000" w:sz="8" w:space="0"/>
+              <w:bottom w:val="single" w:color="000000" w:sz="8" w:space="0"/>
+              <w:right w:val="single" w:color="000000" w:sz="8" w:space="0"/>
+            </w:tcBorders>
+            <w:shd w:val="clear" w:color="auto" w:fill="auto"/>
+            <w:tcMar>
+              <w:top w:w="100" w:type="dxa"/>
+              <w:left w:w="100" w:type="dxa"/>
+              <w:bottom w:w="100" w:type="dxa"/>
+              <w:right w:w="100" w:type="dxa"/>
+            </w:tcMar>
+            <w:vAlign w:val="top"/>
+          </w:tcPr>
+          <w:p>
+            <w:pPr>
+              <w:pStyle w:val="12"/>
+              <w:keepNext w:val="0"/>
+              <w:keepLines w:val="0"/>
+              <w:widowControl/>
+              <w:suppressLineNumbers w:val="0"/>
+              <w:bidi w:val="0"/>
+              <w:spacing w:before="0" w:beforeAutospacing="0" w:after="0" w:afterAutospacing="0" w:line="15" w:lineRule="atLeast"/>
+              <w:jc w:val="both"/>
+            </w:pPr>
+            <w:r>
+              <w:rPr>
+                <w:rFonts w:hint="default" w:ascii="Arial" w:hAnsi="Arial" w:cs="Arial"/>
+                <w:i w:val="0"/>
+                <w:iCs w:val="0"/>
+                <w:color w:val="000000"/>
+                <w:sz w:val="22"/>
+                <w:szCs w:val="22"/>
+                <w:u w:val="none"/>
+                <w:vertAlign w:val="baseline"/>
+              </w:rPr>
+              <w:t>2. El sistema muestra los dilemas respondidos anteriormente por el usuario.</w:t>
+            </w:r>
+          </w:p>
+        </w:tc>
+      </w:tr>
+    </w:tbl>
+    <w:p>
+      <w:pPr>
+        <w:keepNext w:val="0"/>
+        <w:keepLines w:val="0"/>
+        <w:widowControl/>
+        <w:suppressLineNumbers w:val="0"/>
+        <w:spacing w:after="240" w:afterAutospacing="0"/>
+        <w:jc w:val="left"/>
+      </w:pPr>
+      <w:r>
+        <w:rPr>
+          <w:rFonts w:ascii="SimSun" w:hAnsi="SimSun" w:eastAsia="SimSun" w:cs="SimSun"/>
+          <w:b w:val="0"/>
+          <w:bCs w:val="0"/>
+          <w:kern w:val="0"/>
+          <w:sz w:val="24"/>
+          <w:szCs w:val="24"/>
+          <w:lang w:val="en-US" w:eastAsia="zh-CN" w:bidi="ar"/>
+        </w:rPr>
+        <w:br w:type="textWrapping"/>
+      </w:r>
+    </w:p>
+    <w:p>
+      <w:pPr>
+        <w:pStyle w:val="12"/>
+        <w:keepNext w:val="0"/>
+        <w:keepLines w:val="0"/>
+        <w:widowControl/>
+        <w:suppressLineNumbers w:val="0"/>
+        <w:bidi w:val="0"/>
+        <w:spacing w:before="0" w:beforeAutospacing="0" w:after="0" w:afterAutospacing="0" w:line="15" w:lineRule="atLeast"/>
+      </w:pPr>
+      <w:r>
+        <w:rPr>
+          <w:rFonts w:hint="default" w:ascii="Arial" w:hAnsi="Arial" w:cs="Arial"/>
+          <w:i w:val="0"/>
+          <w:iCs w:val="0"/>
+          <w:color w:val="000000"/>
+          <w:sz w:val="24"/>
+          <w:szCs w:val="24"/>
+          <w:u w:val="none"/>
+          <w:vertAlign w:val="baseline"/>
+        </w:rPr>
+        <w:t>ID: UC6. Caso de Uso: Consultar web</w:t>
+      </w:r>
+    </w:p>
+    <w:p>
+      <w:pPr>
+        <w:pStyle w:val="12"/>
+        <w:keepNext w:val="0"/>
+        <w:keepLines w:val="0"/>
+        <w:widowControl/>
+        <w:suppressLineNumbers w:val="0"/>
+        <w:bidi w:val="0"/>
+        <w:spacing w:before="0" w:beforeAutospacing="0" w:after="0" w:afterAutospacing="0" w:line="15" w:lineRule="atLeast"/>
+      </w:pPr>
+      <w:r>
+        <w:rPr>
+          <w:rFonts w:hint="default" w:ascii="Arial" w:hAnsi="Arial" w:cs="Arial"/>
+          <w:b/>
+          <w:bCs/>
+          <w:i w:val="0"/>
+          <w:iCs w:val="0"/>
+          <w:color w:val="000000"/>
+          <w:sz w:val="22"/>
+          <w:szCs w:val="22"/>
+          <w:u w:val="none"/>
+          <w:vertAlign w:val="baseline"/>
+        </w:rPr>
+        <w:t>Descripción:</w:t>
+      </w:r>
+      <w:r>
+        <w:rPr>
+          <w:rFonts w:hint="default" w:ascii="Arial" w:hAnsi="Arial" w:cs="Arial"/>
+          <w:i w:val="0"/>
+          <w:iCs w:val="0"/>
+          <w:color w:val="000000"/>
+          <w:sz w:val="22"/>
+          <w:szCs w:val="22"/>
+          <w:u w:val="none"/>
+          <w:vertAlign w:val="baseline"/>
+        </w:rPr>
+        <w:t xml:space="preserve"> El sistema dará la opción de poder consultar la web, los diferentes apartados, registrarse y dilemas que ya estén creados, según el tipo de usuario podra mirar más apartados como la consulta de dilemas respondidos</w:t>
+      </w:r>
+    </w:p>
+    <w:p>
+      <w:pPr>
+        <w:pStyle w:val="12"/>
+        <w:keepNext w:val="0"/>
+        <w:keepLines w:val="0"/>
+        <w:widowControl/>
+        <w:suppressLineNumbers w:val="0"/>
+        <w:bidi w:val="0"/>
+        <w:spacing w:before="0" w:beforeAutospacing="0" w:after="0" w:afterAutospacing="0" w:line="15" w:lineRule="atLeast"/>
+      </w:pPr>
+      <w:r>
+        <w:rPr>
+          <w:rFonts w:hint="default" w:ascii="Arial" w:hAnsi="Arial" w:cs="Arial"/>
+          <w:b/>
+          <w:bCs/>
+          <w:i w:val="0"/>
+          <w:iCs w:val="0"/>
+          <w:color w:val="000000"/>
+          <w:sz w:val="22"/>
+          <w:szCs w:val="22"/>
+          <w:u w:val="none"/>
+          <w:vertAlign w:val="baseline"/>
+        </w:rPr>
+        <w:t>Pre-Condiciones:</w:t>
+      </w:r>
+      <w:r>
+        <w:rPr>
+          <w:rFonts w:hint="default" w:ascii="Arial" w:hAnsi="Arial" w:cs="Arial"/>
+          <w:i w:val="0"/>
+          <w:iCs w:val="0"/>
+          <w:color w:val="000000"/>
+          <w:sz w:val="22"/>
+          <w:szCs w:val="22"/>
+          <w:u w:val="none"/>
+          <w:vertAlign w:val="baseline"/>
+        </w:rPr>
+        <w:t xml:space="preserve"> No posee.</w:t>
+      </w:r>
+    </w:p>
+    <w:p>
+      <w:pPr>
+        <w:pStyle w:val="12"/>
+        <w:keepNext w:val="0"/>
+        <w:keepLines w:val="0"/>
+        <w:widowControl/>
+        <w:suppressLineNumbers w:val="0"/>
+        <w:bidi w:val="0"/>
+        <w:spacing w:before="0" w:beforeAutospacing="0" w:after="0" w:afterAutospacing="0" w:line="15" w:lineRule="atLeast"/>
+      </w:pPr>
+      <w:r>
+        <w:rPr>
+          <w:rFonts w:hint="default" w:ascii="Arial" w:hAnsi="Arial" w:cs="Arial"/>
+          <w:b/>
+          <w:bCs/>
+          <w:i w:val="0"/>
+          <w:iCs w:val="0"/>
+          <w:color w:val="000000"/>
+          <w:sz w:val="22"/>
+          <w:szCs w:val="22"/>
+          <w:u w:val="none"/>
+          <w:vertAlign w:val="baseline"/>
+        </w:rPr>
+        <w:t>Actor Principal</w:t>
+      </w:r>
+      <w:r>
+        <w:rPr>
+          <w:rFonts w:hint="default" w:ascii="Arial" w:hAnsi="Arial" w:cs="Arial"/>
+          <w:i w:val="0"/>
+          <w:iCs w:val="0"/>
+          <w:color w:val="000000"/>
+          <w:sz w:val="22"/>
+          <w:szCs w:val="22"/>
+          <w:u w:val="none"/>
+          <w:vertAlign w:val="baseline"/>
+        </w:rPr>
+        <w:t>: Administrador, usuario y usuario no registrado.</w:t>
+      </w:r>
+    </w:p>
+    <w:p>
+      <w:pPr>
+        <w:keepNext w:val="0"/>
+        <w:keepLines w:val="0"/>
+        <w:widowControl/>
+        <w:suppressLineNumbers w:val="0"/>
+        <w:spacing w:after="240" w:afterAutospacing="0"/>
+        <w:jc w:val="left"/>
+      </w:pPr>
+      <w:r>
+        <w:rPr>
+          <w:rFonts w:ascii="SimSun" w:hAnsi="SimSun" w:eastAsia="SimSun" w:cs="SimSun"/>
+          <w:b w:val="0"/>
+          <w:bCs w:val="0"/>
+          <w:kern w:val="0"/>
+          <w:sz w:val="24"/>
+          <w:szCs w:val="24"/>
+          <w:lang w:val="en-US" w:eastAsia="zh-CN" w:bidi="ar"/>
+        </w:rPr>
+        <w:br w:type="textWrapping"/>
+      </w:r>
+      <w:r>
+        <w:rPr>
+          <w:rFonts w:ascii="SimSun" w:hAnsi="SimSun" w:eastAsia="SimSun" w:cs="SimSun"/>
+          <w:b w:val="0"/>
+          <w:bCs w:val="0"/>
+          <w:kern w:val="0"/>
+          <w:sz w:val="24"/>
+          <w:szCs w:val="24"/>
+          <w:lang w:val="en-US" w:eastAsia="zh-CN" w:bidi="ar"/>
+        </w:rPr>
+        <w:br w:type="textWrapping"/>
+      </w:r>
+    </w:p>
+    <w:tbl>
+      <w:tblPr>
+        <w:tblStyle w:val="9"/>
+        <w:tblW w:w="0" w:type="auto"/>
+        <w:tblInd w:w="0" w:type="dxa"/>
+        <w:tblBorders>
+          <w:top w:val="none" w:color="auto" w:sz="0" w:space="0"/>
+          <w:left w:val="none" w:color="auto" w:sz="0" w:space="0"/>
+          <w:bottom w:val="none" w:color="auto" w:sz="0" w:space="0"/>
+          <w:right w:val="none" w:color="auto" w:sz="0" w:space="0"/>
+          <w:insideH w:val="none" w:color="auto" w:sz="0" w:space="0"/>
+          <w:insideV w:val="none" w:color="auto" w:sz="0" w:space="0"/>
+        </w:tblBorders>
+        <w:shd w:val="clear" w:color="auto" w:fill="auto"/>
+        <w:tblLayout w:type="autofit"/>
+        <w:tblCellMar>
+          <w:top w:w="15" w:type="dxa"/>
+          <w:left w:w="15" w:type="dxa"/>
+          <w:bottom w:w="15" w:type="dxa"/>
+          <w:right w:w="15" w:type="dxa"/>
+        </w:tblCellMar>
+      </w:tblPr>
+      <w:tblGrid>
+        <w:gridCol w:w="6103"/>
+        <w:gridCol w:w="3126"/>
+      </w:tblGrid>
+      <w:tr>
+        <w:tblPrEx>
+          <w:tblBorders>
+            <w:top w:val="none" w:color="auto" w:sz="0" w:space="0"/>
+            <w:left w:val="none" w:color="auto" w:sz="0" w:space="0"/>
+            <w:bottom w:val="none" w:color="auto" w:sz="0" w:space="0"/>
+            <w:right w:val="none" w:color="auto" w:sz="0" w:space="0"/>
+            <w:insideH w:val="none" w:color="auto" w:sz="0" w:space="0"/>
+            <w:insideV w:val="none" w:color="auto" w:sz="0" w:space="0"/>
+          </w:tblBorders>
+          <w:shd w:val="clear" w:color="auto" w:fill="auto"/>
           <w:tblCellMar>
             <w:top w:w="15" w:type="dxa"/>
             <w:left w:w="15" w:type="dxa"/>
@@ -6816,455 +7006,6 @@
                 <w:sz w:val="22"/>
                 <w:szCs w:val="22"/>
                 <w:u w:val="none"/>
-                <w:bdr w:val="none" w:color="auto" w:sz="0" w:space="0"/>
-                <w:vertAlign w:val="baseline"/>
-              </w:rPr>
-              <w:t>Administrador</w:t>
-            </w:r>
-          </w:p>
-        </w:tc>
-        <w:tc>
-          <w:tcPr>
-            <w:tcW w:w="0" w:type="auto"/>
-            <w:tcBorders>
-              <w:top w:val="single" w:color="000000" w:sz="8" w:space="0"/>
-              <w:left w:val="single" w:color="000000" w:sz="8" w:space="0"/>
-              <w:bottom w:val="single" w:color="000000" w:sz="8" w:space="0"/>
-              <w:right w:val="single" w:color="000000" w:sz="8" w:space="0"/>
-            </w:tcBorders>
-            <w:shd w:val="clear" w:color="auto" w:fill="4A86E8"/>
-            <w:tcMar>
-              <w:top w:w="100" w:type="dxa"/>
-              <w:left w:w="100" w:type="dxa"/>
-              <w:bottom w:w="100" w:type="dxa"/>
-              <w:right w:w="100" w:type="dxa"/>
-            </w:tcMar>
-            <w:vAlign w:val="top"/>
-          </w:tcPr>
-          <w:p>
-            <w:pPr>
-              <w:pStyle w:val="12"/>
-              <w:keepNext w:val="0"/>
-              <w:keepLines w:val="0"/>
-              <w:widowControl/>
-              <w:suppressLineNumbers w:val="0"/>
-              <w:bidi w:val="0"/>
-              <w:spacing w:before="0" w:beforeAutospacing="0" w:after="0" w:afterAutospacing="0" w:line="15" w:lineRule="atLeast"/>
-            </w:pPr>
-            <w:r>
-              <w:rPr>
-                <w:rFonts w:hint="default" w:ascii="Arial" w:hAnsi="Arial" w:cs="Arial"/>
-                <w:b/>
-                <w:bCs/>
-                <w:i w:val="0"/>
-                <w:iCs w:val="0"/>
-                <w:color w:val="EFEFEF"/>
-                <w:sz w:val="22"/>
-                <w:szCs w:val="22"/>
-                <w:u w:val="none"/>
-                <w:bdr w:val="none" w:color="auto" w:sz="0" w:space="0"/>
-                <w:vertAlign w:val="baseline"/>
-              </w:rPr>
-              <w:t>El sistema</w:t>
-            </w:r>
-          </w:p>
-        </w:tc>
-      </w:tr>
-      <w:tr>
-        <w:tblPrEx>
-          <w:tblBorders>
-            <w:top w:val="none" w:color="auto" w:sz="0" w:space="0"/>
-            <w:left w:val="none" w:color="auto" w:sz="0" w:space="0"/>
-            <w:bottom w:val="none" w:color="auto" w:sz="0" w:space="0"/>
-            <w:right w:val="none" w:color="auto" w:sz="0" w:space="0"/>
-            <w:insideH w:val="none" w:color="auto" w:sz="0" w:space="0"/>
-            <w:insideV w:val="none" w:color="auto" w:sz="0" w:space="0"/>
-          </w:tblBorders>
-          <w:shd w:val="clear"/>
-          <w:tblCellMar>
-            <w:top w:w="15" w:type="dxa"/>
-            <w:left w:w="15" w:type="dxa"/>
-            <w:bottom w:w="15" w:type="dxa"/>
-            <w:right w:w="15" w:type="dxa"/>
-          </w:tblCellMar>
-        </w:tblPrEx>
-        <w:trPr>
-          <w:trHeight w:val="0" w:hRule="atLeast"/>
-        </w:trPr>
-        <w:tc>
-          <w:tcPr>
-            <w:tcW w:w="0" w:type="auto"/>
-            <w:tcBorders>
-              <w:top w:val="single" w:color="000000" w:sz="8" w:space="0"/>
-              <w:left w:val="single" w:color="000000" w:sz="8" w:space="0"/>
-              <w:bottom w:val="single" w:color="000000" w:sz="8" w:space="0"/>
-              <w:right w:val="single" w:color="000000" w:sz="8" w:space="0"/>
-            </w:tcBorders>
-            <w:shd w:val="clear"/>
-            <w:tcMar>
-              <w:top w:w="100" w:type="dxa"/>
-              <w:left w:w="100" w:type="dxa"/>
-              <w:bottom w:w="100" w:type="dxa"/>
-              <w:right w:w="100" w:type="dxa"/>
-            </w:tcMar>
-            <w:vAlign w:val="top"/>
-          </w:tcPr>
-          <w:p>
-            <w:pPr>
-              <w:pStyle w:val="12"/>
-              <w:keepNext w:val="0"/>
-              <w:keepLines w:val="0"/>
-              <w:widowControl/>
-              <w:suppressLineNumbers w:val="0"/>
-              <w:bidi w:val="0"/>
-              <w:spacing w:before="0" w:beforeAutospacing="0" w:after="0" w:afterAutospacing="0" w:line="15" w:lineRule="atLeast"/>
-              <w:jc w:val="both"/>
-            </w:pPr>
-            <w:r>
-              <w:rPr>
-                <w:rFonts w:hint="default" w:ascii="Arial" w:hAnsi="Arial" w:cs="Arial"/>
-                <w:i w:val="0"/>
-                <w:iCs w:val="0"/>
-                <w:color w:val="000000"/>
-                <w:sz w:val="22"/>
-                <w:szCs w:val="22"/>
-                <w:u w:val="none"/>
-                <w:bdr w:val="none" w:color="auto" w:sz="0" w:space="0"/>
-                <w:vertAlign w:val="baseline"/>
-              </w:rPr>
-              <w:t>1. El usuario decide ingresar al apartado de listado dilemas y consultaría los que ha completado anteriormente.</w:t>
-            </w:r>
-          </w:p>
-        </w:tc>
-        <w:tc>
-          <w:tcPr>
-            <w:tcW w:w="0" w:type="auto"/>
-            <w:tcBorders>
-              <w:top w:val="single" w:color="000000" w:sz="8" w:space="0"/>
-              <w:left w:val="single" w:color="000000" w:sz="8" w:space="0"/>
-              <w:bottom w:val="single" w:color="000000" w:sz="8" w:space="0"/>
-              <w:right w:val="single" w:color="000000" w:sz="8" w:space="0"/>
-            </w:tcBorders>
-            <w:shd w:val="clear"/>
-            <w:tcMar>
-              <w:top w:w="100" w:type="dxa"/>
-              <w:left w:w="100" w:type="dxa"/>
-              <w:bottom w:w="100" w:type="dxa"/>
-              <w:right w:w="100" w:type="dxa"/>
-            </w:tcMar>
-            <w:vAlign w:val="top"/>
-          </w:tcPr>
-          <w:p>
-            <w:pPr>
-              <w:pStyle w:val="12"/>
-              <w:keepNext w:val="0"/>
-              <w:keepLines w:val="0"/>
-              <w:widowControl/>
-              <w:suppressLineNumbers w:val="0"/>
-              <w:bidi w:val="0"/>
-              <w:spacing w:before="0" w:beforeAutospacing="0" w:after="0" w:afterAutospacing="0" w:line="15" w:lineRule="atLeast"/>
-              <w:jc w:val="both"/>
-            </w:pPr>
-            <w:r>
-              <w:rPr>
-                <w:rFonts w:hint="default" w:ascii="Arial" w:hAnsi="Arial" w:cs="Arial"/>
-                <w:i w:val="0"/>
-                <w:iCs w:val="0"/>
-                <w:color w:val="000000"/>
-                <w:sz w:val="22"/>
-                <w:szCs w:val="22"/>
-                <w:u w:val="none"/>
-                <w:bdr w:val="none" w:color="auto" w:sz="0" w:space="0"/>
-                <w:vertAlign w:val="baseline"/>
-              </w:rPr>
-              <w:t>2. El sistema muestra los dilemas respondidos anteriormente por el usuario.</w:t>
-            </w:r>
-          </w:p>
-        </w:tc>
-      </w:tr>
-    </w:tbl>
-    <w:p>
-      <w:pPr>
-        <w:keepNext w:val="0"/>
-        <w:keepLines w:val="0"/>
-        <w:widowControl/>
-        <w:suppressLineNumbers w:val="0"/>
-        <w:spacing w:after="240" w:afterAutospacing="0"/>
-        <w:jc w:val="left"/>
-      </w:pPr>
-      <w:r>
-        <w:rPr>
-          <w:rFonts w:ascii="SimSun" w:hAnsi="SimSun" w:eastAsia="SimSun" w:cs="SimSun"/>
-          <w:b w:val="0"/>
-          <w:bCs w:val="0"/>
-          <w:kern w:val="0"/>
-          <w:sz w:val="24"/>
-          <w:szCs w:val="24"/>
-          <w:lang w:val="en-US" w:eastAsia="zh-CN" w:bidi="ar"/>
-        </w:rPr>
-        <w:br w:type="textWrapping"/>
-      </w:r>
-    </w:p>
-    <w:p>
-      <w:pPr>
-        <w:pStyle w:val="12"/>
-        <w:keepNext w:val="0"/>
-        <w:keepLines w:val="0"/>
-        <w:widowControl/>
-        <w:suppressLineNumbers w:val="0"/>
-        <w:bidi w:val="0"/>
-        <w:spacing w:before="0" w:beforeAutospacing="0" w:after="0" w:afterAutospacing="0" w:line="15" w:lineRule="atLeast"/>
-      </w:pPr>
-      <w:r>
-        <w:rPr>
-          <w:rFonts w:hint="default" w:ascii="Arial" w:hAnsi="Arial" w:cs="Arial"/>
-          <w:i w:val="0"/>
-          <w:iCs w:val="0"/>
-          <w:color w:val="000000"/>
-          <w:sz w:val="24"/>
-          <w:szCs w:val="24"/>
-          <w:u w:val="none"/>
-          <w:vertAlign w:val="baseline"/>
-        </w:rPr>
-        <w:t>ID: UC6. Caso de Uso: Consultar web</w:t>
-      </w:r>
-    </w:p>
-    <w:p>
-      <w:pPr>
-        <w:pStyle w:val="12"/>
-        <w:keepNext w:val="0"/>
-        <w:keepLines w:val="0"/>
-        <w:widowControl/>
-        <w:suppressLineNumbers w:val="0"/>
-        <w:bidi w:val="0"/>
-        <w:spacing w:before="0" w:beforeAutospacing="0" w:after="0" w:afterAutospacing="0" w:line="15" w:lineRule="atLeast"/>
-      </w:pPr>
-      <w:r>
-        <w:rPr>
-          <w:rFonts w:hint="default" w:ascii="Arial" w:hAnsi="Arial" w:cs="Arial"/>
-          <w:b/>
-          <w:bCs/>
-          <w:i w:val="0"/>
-          <w:iCs w:val="0"/>
-          <w:color w:val="000000"/>
-          <w:sz w:val="22"/>
-          <w:szCs w:val="22"/>
-          <w:u w:val="none"/>
-          <w:vertAlign w:val="baseline"/>
-        </w:rPr>
-        <w:t>Descripción:</w:t>
-      </w:r>
-      <w:r>
-        <w:rPr>
-          <w:rFonts w:hint="default" w:ascii="Arial" w:hAnsi="Arial" w:cs="Arial"/>
-          <w:i w:val="0"/>
-          <w:iCs w:val="0"/>
-          <w:color w:val="000000"/>
-          <w:sz w:val="22"/>
-          <w:szCs w:val="22"/>
-          <w:u w:val="none"/>
-          <w:vertAlign w:val="baseline"/>
-        </w:rPr>
-        <w:t xml:space="preserve"> El sistema dará la opción de poder consultar la web, los diferentes apartados, registrarse y dilemas que ya estén creados, según el tipo de usuario podra mirar más apartados como la consulta de dilemas respondidos</w:t>
-      </w:r>
-    </w:p>
-    <w:p>
-      <w:pPr>
-        <w:pStyle w:val="12"/>
-        <w:keepNext w:val="0"/>
-        <w:keepLines w:val="0"/>
-        <w:widowControl/>
-        <w:suppressLineNumbers w:val="0"/>
-        <w:bidi w:val="0"/>
-        <w:spacing w:before="0" w:beforeAutospacing="0" w:after="0" w:afterAutospacing="0" w:line="15" w:lineRule="atLeast"/>
-      </w:pPr>
-      <w:r>
-        <w:rPr>
-          <w:rFonts w:hint="default" w:ascii="Arial" w:hAnsi="Arial" w:cs="Arial"/>
-          <w:b/>
-          <w:bCs/>
-          <w:i w:val="0"/>
-          <w:iCs w:val="0"/>
-          <w:color w:val="000000"/>
-          <w:sz w:val="22"/>
-          <w:szCs w:val="22"/>
-          <w:u w:val="none"/>
-          <w:vertAlign w:val="baseline"/>
-        </w:rPr>
-        <w:t>Pre-Condiciones:</w:t>
-      </w:r>
-      <w:r>
-        <w:rPr>
-          <w:rFonts w:hint="default" w:ascii="Arial" w:hAnsi="Arial" w:cs="Arial"/>
-          <w:i w:val="0"/>
-          <w:iCs w:val="0"/>
-          <w:color w:val="000000"/>
-          <w:sz w:val="22"/>
-          <w:szCs w:val="22"/>
-          <w:u w:val="none"/>
-          <w:vertAlign w:val="baseline"/>
-        </w:rPr>
-        <w:t xml:space="preserve"> No posee.</w:t>
-      </w:r>
-    </w:p>
-    <w:p>
-      <w:pPr>
-        <w:pStyle w:val="12"/>
-        <w:keepNext w:val="0"/>
-        <w:keepLines w:val="0"/>
-        <w:widowControl/>
-        <w:suppressLineNumbers w:val="0"/>
-        <w:bidi w:val="0"/>
-        <w:spacing w:before="0" w:beforeAutospacing="0" w:after="0" w:afterAutospacing="0" w:line="15" w:lineRule="atLeast"/>
-      </w:pPr>
-      <w:r>
-        <w:rPr>
-          <w:rFonts w:hint="default" w:ascii="Arial" w:hAnsi="Arial" w:cs="Arial"/>
-          <w:b/>
-          <w:bCs/>
-          <w:i w:val="0"/>
-          <w:iCs w:val="0"/>
-          <w:color w:val="000000"/>
-          <w:sz w:val="22"/>
-          <w:szCs w:val="22"/>
-          <w:u w:val="none"/>
-          <w:vertAlign w:val="baseline"/>
-        </w:rPr>
-        <w:t>Actor Principal</w:t>
-      </w:r>
-      <w:r>
-        <w:rPr>
-          <w:rFonts w:hint="default" w:ascii="Arial" w:hAnsi="Arial" w:cs="Arial"/>
-          <w:i w:val="0"/>
-          <w:iCs w:val="0"/>
-          <w:color w:val="000000"/>
-          <w:sz w:val="22"/>
-          <w:szCs w:val="22"/>
-          <w:u w:val="none"/>
-          <w:vertAlign w:val="baseline"/>
-        </w:rPr>
-        <w:t>: Administrador, usuario y usuario no registrado.</w:t>
-      </w:r>
-    </w:p>
-    <w:p>
-      <w:pPr>
-        <w:keepNext w:val="0"/>
-        <w:keepLines w:val="0"/>
-        <w:widowControl/>
-        <w:suppressLineNumbers w:val="0"/>
-        <w:spacing w:after="240" w:afterAutospacing="0"/>
-        <w:jc w:val="left"/>
-      </w:pPr>
-      <w:r>
-        <w:rPr>
-          <w:rFonts w:ascii="SimSun" w:hAnsi="SimSun" w:eastAsia="SimSun" w:cs="SimSun"/>
-          <w:b w:val="0"/>
-          <w:bCs w:val="0"/>
-          <w:kern w:val="0"/>
-          <w:sz w:val="24"/>
-          <w:szCs w:val="24"/>
-          <w:lang w:val="en-US" w:eastAsia="zh-CN" w:bidi="ar"/>
-        </w:rPr>
-        <w:br w:type="textWrapping"/>
-      </w:r>
-      <w:r>
-        <w:rPr>
-          <w:rFonts w:ascii="SimSun" w:hAnsi="SimSun" w:eastAsia="SimSun" w:cs="SimSun"/>
-          <w:b w:val="0"/>
-          <w:bCs w:val="0"/>
-          <w:kern w:val="0"/>
-          <w:sz w:val="24"/>
-          <w:szCs w:val="24"/>
-          <w:lang w:val="en-US" w:eastAsia="zh-CN" w:bidi="ar"/>
-        </w:rPr>
-        <w:br w:type="textWrapping"/>
-      </w:r>
-    </w:p>
-    <w:tbl>
-      <w:tblPr>
-        <w:tblW w:w="0" w:type="auto"/>
-        <w:tblInd w:w="0" w:type="dxa"/>
-        <w:tblBorders>
-          <w:top w:val="none" w:color="auto" w:sz="0" w:space="0"/>
-          <w:left w:val="none" w:color="auto" w:sz="0" w:space="0"/>
-          <w:bottom w:val="none" w:color="auto" w:sz="0" w:space="0"/>
-          <w:right w:val="none" w:color="auto" w:sz="0" w:space="0"/>
-          <w:insideH w:val="none" w:color="auto" w:sz="0" w:space="0"/>
-          <w:insideV w:val="none" w:color="auto" w:sz="0" w:space="0"/>
-        </w:tblBorders>
-        <w:shd w:val="clear"/>
-        <w:tblLayout w:type="autofit"/>
-        <w:tblCellMar>
-          <w:top w:w="15" w:type="dxa"/>
-          <w:left w:w="15" w:type="dxa"/>
-          <w:bottom w:w="15" w:type="dxa"/>
-          <w:right w:w="15" w:type="dxa"/>
-        </w:tblCellMar>
-      </w:tblPr>
-      <w:tblGrid>
-        <w:gridCol w:w="6103"/>
-        <w:gridCol w:w="3126"/>
-      </w:tblGrid>
-      <w:tr>
-        <w:tblPrEx>
-          <w:tblBorders>
-            <w:top w:val="none" w:color="auto" w:sz="0" w:space="0"/>
-            <w:left w:val="none" w:color="auto" w:sz="0" w:space="0"/>
-            <w:bottom w:val="none" w:color="auto" w:sz="0" w:space="0"/>
-            <w:right w:val="none" w:color="auto" w:sz="0" w:space="0"/>
-            <w:insideH w:val="none" w:color="auto" w:sz="0" w:space="0"/>
-            <w:insideV w:val="none" w:color="auto" w:sz="0" w:space="0"/>
-          </w:tblBorders>
-          <w:tblCellMar>
-            <w:top w:w="15" w:type="dxa"/>
-            <w:left w:w="15" w:type="dxa"/>
-            <w:bottom w:w="15" w:type="dxa"/>
-            <w:right w:w="15" w:type="dxa"/>
-          </w:tblCellMar>
-        </w:tblPrEx>
-        <w:trPr>
-          <w:trHeight w:val="0" w:hRule="atLeast"/>
-        </w:trPr>
-        <w:tc>
-          <w:tcPr>
-            <w:tcW w:w="0" w:type="auto"/>
-            <w:tcBorders>
-              <w:top w:val="single" w:color="000000" w:sz="8" w:space="0"/>
-              <w:left w:val="single" w:color="000000" w:sz="8" w:space="0"/>
-              <w:bottom w:val="single" w:color="000000" w:sz="8" w:space="0"/>
-              <w:right w:val="single" w:color="000000" w:sz="8" w:space="0"/>
-            </w:tcBorders>
-            <w:shd w:val="clear" w:color="auto" w:fill="4A86E8"/>
-            <w:tcMar>
-              <w:top w:w="100" w:type="dxa"/>
-              <w:left w:w="100" w:type="dxa"/>
-              <w:bottom w:w="100" w:type="dxa"/>
-              <w:right w:w="100" w:type="dxa"/>
-            </w:tcMar>
-            <w:vAlign w:val="top"/>
-          </w:tcPr>
-          <w:p>
-            <w:pPr>
-              <w:pStyle w:val="12"/>
-              <w:keepNext w:val="0"/>
-              <w:keepLines w:val="0"/>
-              <w:widowControl/>
-              <w:suppressLineNumbers w:val="0"/>
-              <w:bidi w:val="0"/>
-              <w:spacing w:before="0" w:beforeAutospacing="0" w:after="0" w:afterAutospacing="0" w:line="15" w:lineRule="atLeast"/>
-            </w:pPr>
-            <w:r>
-              <w:rPr>
-                <w:rFonts w:hint="default" w:ascii="Arial" w:hAnsi="Arial" w:cs="Arial"/>
-                <w:b/>
-                <w:bCs/>
-                <w:i w:val="0"/>
-                <w:iCs w:val="0"/>
-                <w:color w:val="EFEFEF"/>
-                <w:sz w:val="22"/>
-                <w:szCs w:val="22"/>
-                <w:u w:val="none"/>
-                <w:bdr w:val="none" w:color="auto" w:sz="0" w:space="0"/>
                 <w:vertAlign w:val="baseline"/>
               </w:rPr>
               <w:t>Administrador/Usuario/UsuarioNoRegistrado</w:t>
@@ -7310,7 +7051,6 @@
                 <w:sz w:val="22"/>
                 <w:szCs w:val="22"/>
                 <w:u w:val="none"/>
-                <w:bdr w:val="none" w:color="auto" w:sz="0" w:space="0"/>
                 <w:vertAlign w:val="baseline"/>
               </w:rPr>
               <w:t>El sistema</w:t>
@@ -7328,7 +7068,7 @@
             <w:insideH w:val="none" w:color="auto" w:sz="0" w:space="0"/>
             <w:insideV w:val="none" w:color="auto" w:sz="0" w:space="0"/>
           </w:tblBorders>
-          <w:shd w:val="clear"/>
+          <w:shd w:val="clear" w:color="auto" w:fill="auto"/>
           <w:tblCellMar>
             <w:top w:w="15" w:type="dxa"/>
             <w:left w:w="15" w:type="dxa"/>
@@ -7348,7 +7088,7 @@
               <w:bottom w:val="single" w:color="000000" w:sz="8" w:space="0"/>
               <w:right w:val="single" w:color="000000" w:sz="8" w:space="0"/>
             </w:tcBorders>
-            <w:shd w:val="clear"/>
+            <w:shd w:val="clear" w:color="auto" w:fill="auto"/>
             <w:tcMar>
               <w:top w:w="100" w:type="dxa"/>
               <w:left w:w="100" w:type="dxa"/>
@@ -7377,7 +7117,6 @@
                 <w:sz w:val="22"/>
                 <w:szCs w:val="22"/>
                 <w:u w:val="none"/>
-                <w:bdr w:val="none" w:color="auto" w:sz="0" w:space="0"/>
                 <w:vertAlign w:val="baseline"/>
               </w:rPr>
               <w:t>1. El usuario decide ingresar a la web.</w:t>
@@ -7393,7 +7132,7 @@
               <w:bottom w:val="single" w:color="000000" w:sz="8" w:space="0"/>
               <w:right w:val="single" w:color="000000" w:sz="8" w:space="0"/>
             </w:tcBorders>
-            <w:shd w:val="clear"/>
+            <w:shd w:val="clear" w:color="auto" w:fill="auto"/>
             <w:tcMar>
               <w:top w:w="100" w:type="dxa"/>
               <w:left w:w="100" w:type="dxa"/>
@@ -7422,7 +7161,6 @@
                 <w:sz w:val="22"/>
                 <w:szCs w:val="22"/>
                 <w:u w:val="none"/>
-                <w:bdr w:val="none" w:color="auto" w:sz="0" w:space="0"/>
                 <w:vertAlign w:val="baseline"/>
               </w:rPr>
               <w:t>2. El sistema muestra todos los apartados de la web según los permisos de los diferentes usuarios.</w:t>
@@ -7440,7 +7178,7 @@
             <w:insideH w:val="none" w:color="auto" w:sz="0" w:space="0"/>
             <w:insideV w:val="none" w:color="auto" w:sz="0" w:space="0"/>
           </w:tblBorders>
-          <w:shd w:val="clear"/>
+          <w:shd w:val="clear" w:color="auto" w:fill="auto"/>
           <w:tblCellMar>
             <w:top w:w="15" w:type="dxa"/>
             <w:left w:w="15" w:type="dxa"/>
@@ -7460,7 +7198,7 @@
               <w:bottom w:val="single" w:color="000000" w:sz="8" w:space="0"/>
               <w:right w:val="single" w:color="000000" w:sz="8" w:space="0"/>
             </w:tcBorders>
-            <w:shd w:val="clear"/>
+            <w:shd w:val="clear" w:color="auto" w:fill="auto"/>
             <w:tcMar>
               <w:top w:w="100" w:type="dxa"/>
               <w:left w:w="100" w:type="dxa"/>
@@ -7489,7 +7227,6 @@
                 <w:sz w:val="22"/>
                 <w:szCs w:val="22"/>
                 <w:u w:val="none"/>
-                <w:bdr w:val="none" w:color="auto" w:sz="0" w:space="0"/>
                 <w:vertAlign w:val="baseline"/>
               </w:rPr>
               <w:t>3. El usuario puede observar todos los apartados que quiera de la web según los permisos del usuario.</w:t>
@@ -7505,7 +7242,7 @@
               <w:bottom w:val="single" w:color="000000" w:sz="8" w:space="0"/>
               <w:right w:val="single" w:color="000000" w:sz="8" w:space="0"/>
             </w:tcBorders>
-            <w:shd w:val="clear"/>
+            <w:shd w:val="clear" w:color="auto" w:fill="auto"/>
             <w:tcMar>
               <w:top w:w="100" w:type="dxa"/>
               <w:left w:w="100" w:type="dxa"/>
@@ -7539,10 +7276,23 @@
     </w:p>
     <w:p>
       <w:pPr>
-        <w:pStyle w:val="2"/>
+        <w:rPr>
+          <w:rtl w:val="0"/>
+        </w:rPr>
       </w:pPr>
       <w:bookmarkStart w:id="10" w:name="_q985vvwo3meq" w:colFirst="0" w:colLast="0"/>
       <w:bookmarkEnd w:id="10"/>
+      <w:r>
+        <w:rPr>
+          <w:rtl w:val="0"/>
+        </w:rPr>
+        <w:br w:type="page"/>
+      </w:r>
+    </w:p>
+    <w:p>
+      <w:pPr>
+        <w:pStyle w:val="2"/>
+      </w:pPr>
       <w:r>
         <w:rPr>
           <w:rtl w:val="0"/>
@@ -7616,7 +7366,6 @@
           <w:sz w:val="22"/>
           <w:szCs w:val="22"/>
           <w:u w:val="none"/>
-          <w:bdr w:val="none" w:color="auto" w:sz="0" w:space="0"/>
           <w:vertAlign w:val="baseline"/>
         </w:rPr>
         <w:drawing>
@@ -7689,7 +7438,6 @@
           <w:sz w:val="22"/>
           <w:szCs w:val="22"/>
           <w:u w:val="none"/>
-          <w:bdr w:val="none" w:color="auto" w:sz="0" w:space="0"/>
           <w:vertAlign w:val="baseline"/>
         </w:rPr>
         <w:drawing>
@@ -8242,29 +7990,22 @@
           <w:rFonts w:hint="default"/>
           <w:lang w:val="es-ES"/>
         </w:rPr>
-        <w:t>Sin embargo podemos decir que una de las cosas que queremos realizar, de cara a su futuro, es la implementación de usuarios para poder ampliar la recopi</w:t>
-      </w:r>
-      <w:bookmarkStart w:id="18" w:name="_GoBack"/>
-      <w:bookmarkEnd w:id="18"/>
-      <w:r>
-        <w:rPr>
-          <w:rFonts w:hint="default"/>
-          <w:lang w:val="es-ES"/>
-        </w:rPr>
-        <w:t>lación de datos de cara a otros centros en los que ella no participa y incluso universidades. En ese momento para poder contestar las preguntas deberá estar registrado con un email de centro especifico.</w:t>
-      </w:r>
-    </w:p>
-    <w:p>
-      <w:pPr>
-        <w:rPr>
-          <w:rFonts w:hint="default"/>
-          <w:lang w:val="es-ES"/>
-        </w:rPr>
-      </w:pPr>
-    </w:p>
-    <w:p>
-      <w:pPr>
-        <w:pStyle w:val="2"/>
+        <w:t>Sin embargo podemos decir que una de las cosas que queremos realizar, de cara a su futuro, es la implementación de usuarios para poder ampliar la recopilación de datos de cara a otros centros en los que ella no participa y incluso universidades. En ese momento para poder contestar las preguntas deberá estar registrado con un email de centro especifico.</w:t>
+      </w:r>
+    </w:p>
+    <w:p>
+      <w:pPr>
+        <w:rPr>
+          <w:rFonts w:hint="default"/>
+          <w:lang w:val="es-ES"/>
+        </w:rPr>
+      </w:pPr>
+    </w:p>
+    <w:p>
+      <w:pPr>
+        <w:rPr>
+          <w:rtl w:val="0"/>
+        </w:rPr>
       </w:pPr>
       <w:bookmarkStart w:id="16" w:name="_onc9d4g6s6lf" w:colFirst="0" w:colLast="0"/>
       <w:bookmarkEnd w:id="16"/>
@@ -8272,16 +8013,84 @@
         <w:rPr>
           <w:rtl w:val="0"/>
         </w:rPr>
-        <w:t>Conclusión, desviaciones en la planificación y aportaciones del proyecto a los conocimientos del alumno</w:t>
+        <w:br w:type="page"/>
+      </w:r>
+    </w:p>
+    <w:p>
+      <w:pPr>
+        <w:pStyle w:val="2"/>
+        <w:rPr>
+          <w:rtl w:val="0"/>
+        </w:rPr>
+      </w:pPr>
+      <w:r>
+        <w:rPr>
+          <w:rtl w:val="0"/>
+        </w:rPr>
+        <w:t>Conclusión</w:t>
+      </w:r>
+    </w:p>
+    <w:p>
+      <w:pPr>
+        <w:pStyle w:val="2"/>
+        <w:rPr>
+          <w:rtl w:val="0"/>
+        </w:rPr>
+      </w:pPr>
+      <w:r>
+        <w:rPr>
+          <w:rFonts w:hint="default"/>
+          <w:rtl w:val="0"/>
+          <w:lang w:val="es-ES"/>
+        </w:rPr>
+        <w:t>Desviaciones</w:t>
+      </w:r>
+      <w:r>
+        <w:rPr>
+          <w:rtl w:val="0"/>
+        </w:rPr>
+        <w:t xml:space="preserve"> en la planificación </w:t>
+      </w:r>
+    </w:p>
+    <w:p>
+      <w:pPr>
+        <w:pStyle w:val="2"/>
+      </w:pPr>
+      <w:r>
+        <w:rPr>
+          <w:rFonts w:hint="default"/>
+          <w:rtl w:val="0"/>
+          <w:lang w:val="es-ES"/>
+        </w:rPr>
+        <w:t>A</w:t>
+      </w:r>
+      <w:r>
+        <w:rPr>
+          <w:rtl w:val="0"/>
+        </w:rPr>
+        <w:t>portaciones del proyecto a los conocimientos del alumno</w:t>
       </w:r>
     </w:p>
     <w:p/>
     <w:p>
       <w:pPr>
-        <w:pStyle w:val="2"/>
+        <w:rPr>
+          <w:rtl w:val="0"/>
+        </w:rPr>
       </w:pPr>
       <w:bookmarkStart w:id="17" w:name="_8v31uvga6ivg" w:colFirst="0" w:colLast="0"/>
       <w:bookmarkEnd w:id="17"/>
+      <w:r>
+        <w:rPr>
+          <w:rtl w:val="0"/>
+        </w:rPr>
+        <w:br w:type="page"/>
+      </w:r>
+    </w:p>
+    <w:p>
+      <w:pPr>
+        <w:pStyle w:val="2"/>
+      </w:pPr>
       <w:r>
         <w:rPr>
           <w:rtl w:val="0"/>

</xml_diff>